<commit_message>
Updated with initial information about CLion/CMake builds.
</commit_message>
<xml_diff>
--- a/catsmat/Documentation/DevelopmentEnvironmentConfiguration.docx
+++ b/catsmat/Documentation/DevelopmentEnvironmentConfiguration.docx
@@ -1,6 +1,6 @@
 
 <file path=word/document.xml><?xml version="1.0" encoding="utf-8"?>
-<w:document xmlns:wpc="http://schemas.microsoft.com/office/word/2010/wordprocessingCanvas" xmlns:mo="http://schemas.microsoft.com/office/mac/office/2008/main" xmlns:mc="http://schemas.openxmlformats.org/markup-compatibility/2006" xmlns:mv="urn:schemas-microsoft-com:mac:vml" xmlns:o="urn:schemas-microsoft-com:office:office" xmlns:r="http://schemas.openxmlformats.org/officeDocument/2006/relationships" xmlns:m="http://schemas.openxmlformats.org/officeDocument/2006/math" xmlns:v="urn:schemas-microsoft-com:vml" xmlns:wp14="http://schemas.microsoft.com/office/word/2010/wordprocessingDrawing" xmlns:wp="http://schemas.openxmlformats.org/drawingml/2006/wordprocessingDrawing" xmlns:w10="urn:schemas-microsoft-com:office:word" xmlns:w="http://schemas.openxmlformats.org/wordprocessingml/2006/main" xmlns:w14="http://schemas.microsoft.com/office/word/2010/wordml" xmlns:wpg="http://schemas.microsoft.com/office/word/2010/wordprocessingGroup" xmlns:wpi="http://schemas.microsoft.com/office/word/2010/wordprocessingInk" xmlns:wne="http://schemas.microsoft.com/office/word/2006/wordml" xmlns:wps="http://schemas.microsoft.com/office/word/2010/wordprocessingShape" mc:Ignorable="w14 wp14">
+<w:document xmlns:wpc="http://schemas.microsoft.com/office/word/2010/wordprocessingCanvas" xmlns:cx="http://schemas.microsoft.com/office/drawing/2014/chartex" xmlns:cx1="http://schemas.microsoft.com/office/drawing/2015/9/8/chartex" xmlns:cx2="http://schemas.microsoft.com/office/drawing/2015/10/21/chartex" xmlns:cx3="http://schemas.microsoft.com/office/drawing/2016/5/9/chartex" xmlns:cx4="http://schemas.microsoft.com/office/drawing/2016/5/10/chartex" xmlns:cx5="http://schemas.microsoft.com/office/drawing/2016/5/11/chartex" xmlns:mc="http://schemas.openxmlformats.org/markup-compatibility/2006" xmlns:o="urn:schemas-microsoft-com:office:office" xmlns:r="http://schemas.openxmlformats.org/officeDocument/2006/relationships" xmlns:m="http://schemas.openxmlformats.org/officeDocument/2006/math" xmlns:v="urn:schemas-microsoft-com:vml" xmlns:wp14="http://schemas.microsoft.com/office/word/2010/wordprocessingDrawing" xmlns:wp="http://schemas.openxmlformats.org/drawingml/2006/wordprocessingDrawing" xmlns:w10="urn:schemas-microsoft-com:office:word" xmlns:w="http://schemas.openxmlformats.org/wordprocessingml/2006/main" xmlns:w14="http://schemas.microsoft.com/office/word/2010/wordml" xmlns:w15="http://schemas.microsoft.com/office/word/2012/wordml" xmlns:w16se="http://schemas.microsoft.com/office/word/2015/wordml/symex" xmlns:wpg="http://schemas.microsoft.com/office/word/2010/wordprocessingGroup" xmlns:wpi="http://schemas.microsoft.com/office/word/2010/wordprocessingInk" xmlns:wne="http://schemas.microsoft.com/office/word/2006/wordml" xmlns:wps="http://schemas.microsoft.com/office/word/2010/wordprocessingShape" mc:Ignorable="w14 w15 w16se wp14">
   <w:body>
     <w:p>
       <w:pPr>
@@ -22,18 +22,10 @@
     </w:p>
     <w:p>
       <w:r>
-        <w:t xml:space="preserve">Last Modified: 5 </w:t>
-      </w:r>
-      <w:proofErr w:type="gramStart"/>
-      <w:r>
-        <w:t>September</w:t>
-      </w:r>
-      <w:r>
-        <w:t>,</w:t>
-      </w:r>
-      <w:proofErr w:type="gramEnd"/>
-      <w:r>
-        <w:t xml:space="preserve"> 2015.</w:t>
+        <w:t>Last Modified: 5 September</w:t>
+      </w:r>
+      <w:r>
+        <w:t>, 2015.</w:t>
       </w:r>
     </w:p>
     <w:p/>
@@ -47,33 +39,16 @@
     </w:p>
     <w:p>
       <w:r>
-        <w:t>The project is bu</w:t>
-      </w:r>
-      <w:bookmarkStart w:id="0" w:name="_GoBack"/>
-      <w:bookmarkEnd w:id="0"/>
-      <w:r>
-        <w:t xml:space="preserve">ilt on Mac OS X 10.10 using </w:t>
-      </w:r>
-      <w:proofErr w:type="spellStart"/>
-      <w:r>
-        <w:t>XCode</w:t>
-      </w:r>
-      <w:proofErr w:type="spellEnd"/>
-      <w:r>
-        <w:t xml:space="preserve"> 6.3.1 or above.</w:t>
+        <w:t>The project is built on Mac OS X 10.10 using XCode 6.3.1 or above.</w:t>
       </w:r>
     </w:p>
     <w:p>
       <w:pPr>
         <w:pStyle w:val="Heading1"/>
       </w:pPr>
-      <w:proofErr w:type="spellStart"/>
-      <w:proofErr w:type="gramStart"/>
       <w:r>
         <w:t>libMusicXML</w:t>
       </w:r>
-      <w:proofErr w:type="spellEnd"/>
-      <w:proofErr w:type="gramEnd"/>
     </w:p>
     <w:p>
       <w:pPr>
@@ -90,32 +65,11 @@
       <w:r>
         <w:t xml:space="preserve">version 1 of </w:t>
       </w:r>
-      <w:proofErr w:type="spellStart"/>
-      <w:r>
-        <w:t>libMusicXML</w:t>
-      </w:r>
-      <w:proofErr w:type="spellEnd"/>
-      <w:r>
-        <w:t xml:space="preserve">, but at the time of writing the required files from that library are included within our project and build out of </w:t>
-      </w:r>
-      <w:proofErr w:type="spellStart"/>
-      <w:r>
-        <w:t>XCode</w:t>
-      </w:r>
-      <w:proofErr w:type="spellEnd"/>
-      <w:r>
-        <w:t xml:space="preserve">. </w:t>
-      </w:r>
-      <w:r>
-        <w:t xml:space="preserve">You don’t need to do anything for </w:t>
-      </w:r>
-      <w:proofErr w:type="spellStart"/>
-      <w:r>
-        <w:t>libMusicXML</w:t>
-      </w:r>
-      <w:proofErr w:type="spellEnd"/>
-      <w:r>
-        <w:t>.</w:t>
+      <w:r>
+        <w:t xml:space="preserve">libMusicXML, but at the time of writing the required files from that library are included within our project and build out of XCode. </w:t>
+      </w:r>
+      <w:r>
+        <w:t>You don’t need to do anything for libMusicXML.</w:t>
       </w:r>
     </w:p>
     <w:p/>
@@ -129,36 +83,7 @@
     </w:p>
     <w:p>
       <w:r>
-        <w:t xml:space="preserve">We also use </w:t>
-      </w:r>
-      <w:proofErr w:type="spellStart"/>
-      <w:r>
-        <w:t>Verson</w:t>
-      </w:r>
-      <w:proofErr w:type="spellEnd"/>
-      <w:r>
-        <w:t xml:space="preserve"> 3 of </w:t>
-      </w:r>
-      <w:proofErr w:type="spellStart"/>
-      <w:proofErr w:type="gramStart"/>
-      <w:r>
-        <w:t>MusicXML</w:t>
-      </w:r>
-      <w:proofErr w:type="spellEnd"/>
-      <w:r>
-        <w:t xml:space="preserve"> which</w:t>
-      </w:r>
-      <w:proofErr w:type="gramEnd"/>
-      <w:r>
-        <w:t xml:space="preserve"> is implemented in a framework called libMusicXML2. You need to download this file from </w:t>
-      </w:r>
-      <w:proofErr w:type="spellStart"/>
-      <w:r>
-        <w:t>sourceforge</w:t>
-      </w:r>
-      <w:proofErr w:type="spellEnd"/>
-      <w:r>
-        <w:t xml:space="preserve"> at this address:</w:t>
+        <w:t>We also use Verson 3 of MusicXML which is implemented in a framework called libMusicXML2. You need to download this file from sourceforge at this address:</w:t>
       </w:r>
     </w:p>
     <w:p/>
@@ -225,15 +150,7 @@
         <w:t>.</w:t>
       </w:r>
       <w:r>
-        <w:t xml:space="preserve">  We use the </w:t>
-      </w:r>
-      <w:proofErr w:type="spellStart"/>
-      <w:r>
-        <w:t>filesystem</w:t>
-      </w:r>
-      <w:proofErr w:type="spellEnd"/>
-      <w:r>
-        <w:t xml:space="preserve"> and system libraries.</w:t>
+        <w:t xml:space="preserve">  We use the filesystem and system libraries.</w:t>
       </w:r>
     </w:p>
     <w:p/>
@@ -255,31 +172,16 @@
         <w:t>Download the latest b</w:t>
       </w:r>
       <w:r>
-        <w:t xml:space="preserve">oost libraries </w:t>
-      </w:r>
-      <w:proofErr w:type="gramStart"/>
-      <w:r>
-        <w:t xml:space="preserve">from  </w:t>
-      </w:r>
-      <w:proofErr w:type="gramEnd"/>
-      <w:r>
-        <w:fldChar w:fldCharType="begin"/>
-      </w:r>
-      <w:r>
-        <w:instrText xml:space="preserve"> HYPERLINK "http://www.boost.org/" </w:instrText>
-      </w:r>
-      <w:r>
-        <w:fldChar w:fldCharType="separate"/>
-      </w:r>
-      <w:r>
-        <w:rPr>
-          <w:rStyle w:val="Hyperlink"/>
-        </w:rPr>
-        <w:t>http://www.boost.org/</w:t>
-      </w:r>
-      <w:r>
-        <w:fldChar w:fldCharType="end"/>
-      </w:r>
+        <w:t xml:space="preserve">oost libraries from  </w:t>
+      </w:r>
+      <w:hyperlink r:id="rId7" w:history="1">
+        <w:r>
+          <w:rPr>
+            <w:rStyle w:val="Hyperlink"/>
+          </w:rPr>
+          <w:t>http://www.boost.org/</w:t>
+        </w:r>
+      </w:hyperlink>
     </w:p>
     <w:p>
       <w:pPr>
@@ -326,41 +228,12 @@
     </w:p>
     <w:p>
       <w:r>
-        <w:t xml:space="preserve">        </w:t>
-      </w:r>
-      <w:proofErr w:type="gramStart"/>
-      <w:r>
-        <w:t>./</w:t>
-      </w:r>
-      <w:proofErr w:type="gramEnd"/>
-      <w:r>
-        <w:t>bootstrap.sh --prefix=/</w:t>
-      </w:r>
-      <w:proofErr w:type="spellStart"/>
-      <w:r>
-        <w:t>usr</w:t>
-      </w:r>
-      <w:proofErr w:type="spellEnd"/>
-      <w:r>
-        <w:t>/local/boost --with-libraries=</w:t>
-      </w:r>
-      <w:proofErr w:type="spellStart"/>
-      <w:r>
-        <w:t>filesystem,system</w:t>
-      </w:r>
-      <w:proofErr w:type="spellEnd"/>
-    </w:p>
-    <w:p>
-      <w:r>
-        <w:t xml:space="preserve">        </w:t>
-      </w:r>
-      <w:proofErr w:type="gramStart"/>
-      <w:r>
-        <w:t>./</w:t>
-      </w:r>
-      <w:proofErr w:type="gramEnd"/>
-      <w:r>
-        <w:t>b2 install</w:t>
+        <w:t xml:space="preserve">        ./bootstrap.sh --prefix=/usr/local/boost --with-libraries=filesystem,system</w:t>
+      </w:r>
+    </w:p>
+    <w:p>
+      <w:r>
+        <w:t xml:space="preserve">        ./b2 install</w:t>
       </w:r>
     </w:p>
     <w:p>
@@ -376,31 +249,13 @@
         <w:t>/root</w:t>
       </w:r>
       <w:r>
-        <w:t xml:space="preserve"> access the second step will need to use the </w:t>
-      </w:r>
-      <w:proofErr w:type="spellStart"/>
-      <w:r>
-        <w:t>sudo</w:t>
-      </w:r>
-      <w:proofErr w:type="spellEnd"/>
-      <w:r>
-        <w:t xml:space="preserve"> command, i.e.</w:t>
-      </w:r>
-    </w:p>
-    <w:p/>
-    <w:p>
-      <w:r>
-        <w:t xml:space="preserve">        </w:t>
-      </w:r>
-      <w:proofErr w:type="spellStart"/>
-      <w:proofErr w:type="gramStart"/>
-      <w:r>
-        <w:t>sudo</w:t>
-      </w:r>
-      <w:proofErr w:type="spellEnd"/>
-      <w:proofErr w:type="gramEnd"/>
-      <w:r>
-        <w:t xml:space="preserve"> ./b2 install</w:t>
+        <w:t xml:space="preserve"> access the second step will need to use the sudo command, i.e.</w:t>
+      </w:r>
+    </w:p>
+    <w:p/>
+    <w:p>
+      <w:r>
+        <w:t xml:space="preserve">        sudo ./b2 install</w:t>
       </w:r>
     </w:p>
     <w:p/>
@@ -415,26 +270,10 @@
         <w:t>At this point you have a new directory</w:t>
       </w:r>
       <w:r>
-        <w:t xml:space="preserve"> on your local </w:t>
-      </w:r>
-      <w:proofErr w:type="spellStart"/>
-      <w:r>
-        <w:t>filesystem</w:t>
-      </w:r>
-      <w:proofErr w:type="spellEnd"/>
-      <w:r>
-        <w:t xml:space="preserve"> called </w:t>
-      </w:r>
-      <w:r>
-        <w:t>/</w:t>
-      </w:r>
-      <w:proofErr w:type="spellStart"/>
-      <w:r>
-        <w:t>usr</w:t>
-      </w:r>
-      <w:proofErr w:type="spellEnd"/>
-      <w:r>
-        <w:t>/local/boost and under that you have include and lib.</w:t>
+        <w:t xml:space="preserve"> on your local filesystem called </w:t>
+      </w:r>
+      <w:r>
+        <w:t>/usr/local/boost and under that you have include and lib.</w:t>
       </w:r>
     </w:p>
     <w:p>
@@ -444,15 +283,7 @@
     </w:p>
     <w:p>
       <w:r>
-        <w:t xml:space="preserve">Our </w:t>
-      </w:r>
-      <w:proofErr w:type="spellStart"/>
-      <w:r>
-        <w:t>XCode</w:t>
-      </w:r>
-      <w:proofErr w:type="spellEnd"/>
-      <w:r>
-        <w:t xml:space="preserve"> project file</w:t>
+        <w:t>Our XCode project file</w:t>
       </w:r>
       <w:r>
         <w:t xml:space="preserve"> work</w:t>
@@ -476,15 +307,7 @@
         <w:t>If you need to install b</w:t>
       </w:r>
       <w:r>
-        <w:t>oost in any location other than /</w:t>
-      </w:r>
-      <w:proofErr w:type="spellStart"/>
-      <w:r>
-        <w:t>usr</w:t>
-      </w:r>
-      <w:proofErr w:type="spellEnd"/>
-      <w:r>
-        <w:t xml:space="preserve">/local/boost then you will need to do </w:t>
+        <w:t xml:space="preserve">oost in any location other than /usr/local/boost then you will need to do </w:t>
       </w:r>
       <w:r>
         <w:t>some</w:t>
@@ -521,15 +344,7 @@
         <w:t xml:space="preserve">hange BOOST_ROOT_DIR </w:t>
       </w:r>
       <w:r>
-        <w:t xml:space="preserve">in our </w:t>
-      </w:r>
-      <w:proofErr w:type="spellStart"/>
-      <w:r>
-        <w:t>XCode</w:t>
-      </w:r>
-      <w:proofErr w:type="spellEnd"/>
-      <w:r>
-        <w:t xml:space="preserve"> project </w:t>
+        <w:t xml:space="preserve">in our XCode project </w:t>
       </w:r>
       <w:r>
         <w:t>to point to this different install directory (you probably don't have to change the other two settings, unless the structure of the file system installed by Boost changes</w:t>
@@ -559,15 +374,7 @@
         <w:t xml:space="preserve">n </w:t>
       </w:r>
       <w:r>
-        <w:t xml:space="preserve">our </w:t>
-      </w:r>
-      <w:proofErr w:type="spellStart"/>
-      <w:r>
-        <w:t>XCode</w:t>
-      </w:r>
-      <w:proofErr w:type="spellEnd"/>
-      <w:r>
-        <w:t xml:space="preserve"> project, in </w:t>
+        <w:t xml:space="preserve">our XCode project, in </w:t>
       </w:r>
       <w:r>
         <w:t>the Project Navigator, click on the libraries, and in the File Inspector change the Absolute Path to point at the new location.</w:t>
@@ -576,56 +383,16 @@
     <w:p/>
     <w:p>
       <w:r>
-        <w:t xml:space="preserve">Some information on adventures I had with boost can be found in </w:t>
-      </w:r>
-      <w:proofErr w:type="spellStart"/>
-      <w:r>
-        <w:t>VersionOne</w:t>
-      </w:r>
-      <w:proofErr w:type="spellEnd"/>
-      <w:r>
-        <w:t xml:space="preserve"> on Task </w:t>
-      </w:r>
-      <w:r>
-        <w:t>TK-01003 - “</w:t>
-      </w:r>
-      <w:proofErr w:type="spellStart"/>
-      <w:r>
-        <w:t>DevEnv</w:t>
-      </w:r>
-      <w:proofErr w:type="spellEnd"/>
-      <w:r>
-        <w:t xml:space="preserve"> - Obtain code from </w:t>
-      </w:r>
-      <w:proofErr w:type="spellStart"/>
-      <w:r>
-        <w:t>GitHub</w:t>
-      </w:r>
-      <w:proofErr w:type="spellEnd"/>
-      <w:r>
-        <w:t>, compile and run”</w:t>
-      </w:r>
-      <w:r>
-        <w:t xml:space="preserve"> and the information above is also contained within the </w:t>
-      </w:r>
-      <w:proofErr w:type="spellStart"/>
-      <w:r>
-        <w:t>VersionOne</w:t>
-      </w:r>
-      <w:proofErr w:type="spellEnd"/>
-      <w:r>
-        <w:t xml:space="preserve"> Task </w:t>
-      </w:r>
-      <w:r>
-        <w:t xml:space="preserve">S-01024 - “Push changes for linking Boost libraries back to </w:t>
-      </w:r>
-      <w:proofErr w:type="spellStart"/>
-      <w:r>
-        <w:t>GitHub</w:t>
-      </w:r>
-      <w:proofErr w:type="spellEnd"/>
-      <w:r>
-        <w:t>”</w:t>
+        <w:t xml:space="preserve">Some information on adventures I had with boost can be found in VersionOne on Task </w:t>
+      </w:r>
+      <w:r>
+        <w:t>TK-01003 - “DevEnv - Obtain code from GitHub, compile and run”</w:t>
+      </w:r>
+      <w:r>
+        <w:t xml:space="preserve"> and the information above is also contained within the VersionOne Task </w:t>
+      </w:r>
+      <w:r>
+        <w:t>S-01024 - “Push changes for linking Boost libraries back to GitHub”</w:t>
       </w:r>
       <w:r>
         <w:t>.</w:t>
@@ -647,31 +414,7 @@
         <w:t>ch is a variant of the *Unit cla</w:t>
       </w:r>
       <w:r>
-        <w:t xml:space="preserve">ss of test utilities (e.g. </w:t>
-      </w:r>
-      <w:proofErr w:type="spellStart"/>
-      <w:r>
-        <w:t>NUnit</w:t>
-      </w:r>
-      <w:proofErr w:type="spellEnd"/>
-      <w:r>
-        <w:t xml:space="preserve">, </w:t>
-      </w:r>
-      <w:proofErr w:type="spellStart"/>
-      <w:r>
-        <w:t>JUnit</w:t>
-      </w:r>
-      <w:proofErr w:type="spellEnd"/>
-      <w:r>
-        <w:t xml:space="preserve">, </w:t>
-      </w:r>
-      <w:proofErr w:type="spellStart"/>
-      <w:r>
-        <w:t>etc</w:t>
-      </w:r>
-      <w:proofErr w:type="spellEnd"/>
-      <w:r>
-        <w:t>).</w:t>
+        <w:t>ss of test utilities (e.g. NUnit, JUnit, etc).</w:t>
       </w:r>
     </w:p>
     <w:p/>
@@ -685,7 +428,7 @@
       <w:pPr>
         <w:jc w:val="center"/>
       </w:pPr>
-      <w:hyperlink r:id="rId7" w:history="1">
+      <w:hyperlink r:id="rId8" w:history="1">
         <w:r>
           <w:rPr>
             <w:rStyle w:val="Hyperlink"/>
@@ -698,6 +441,7 @@
     <w:p/>
     <w:p>
       <w:r>
+        <w:lastRenderedPageBreak/>
         <w:t>At time of writing the latest version is 1.7.0 and that is what we are using. The instructions here are generally useful:</w:t>
       </w:r>
     </w:p>
@@ -706,7 +450,7 @@
       <w:pPr>
         <w:jc w:val="center"/>
       </w:pPr>
-      <w:hyperlink r:id="rId8" w:history="1">
+      <w:hyperlink r:id="rId9" w:history="1">
         <w:r>
           <w:rPr>
             <w:rStyle w:val="Hyperlink"/>
@@ -753,23 +497,7 @@
         </w:numPr>
       </w:pPr>
       <w:r>
-        <w:t xml:space="preserve">Navigate to the </w:t>
-      </w:r>
-      <w:proofErr w:type="spellStart"/>
-      <w:r>
-        <w:t>XCode</w:t>
-      </w:r>
-      <w:proofErr w:type="spellEnd"/>
-      <w:r>
-        <w:t xml:space="preserve"> directory within the extracted package, and open the </w:t>
-      </w:r>
-      <w:proofErr w:type="spellStart"/>
-      <w:r>
-        <w:t>XCode</w:t>
-      </w:r>
-      <w:proofErr w:type="spellEnd"/>
-      <w:r>
-        <w:t xml:space="preserve"> project file that you will find there.</w:t>
+        <w:t>Navigate to the XCode directory within the extracted package, and open the XCode project file that you will find there.</w:t>
       </w:r>
     </w:p>
     <w:p/>
@@ -782,15 +510,7 @@
         </w:numPr>
       </w:pPr>
       <w:r>
-        <w:t xml:space="preserve">Make sure that the following build settings in the </w:t>
-      </w:r>
-      <w:proofErr w:type="spellStart"/>
-      <w:r>
-        <w:t>gtest</w:t>
-      </w:r>
-      <w:proofErr w:type="spellEnd"/>
-      <w:r>
-        <w:t xml:space="preserve"> project match those that we use in our CATSMAT project, otherwise you will get link errors:</w:t>
+        <w:t>Make sure that the following build settings in the gtest project match those that we use in our CATSMAT project, otherwise you will get link errors:</w:t>
       </w:r>
     </w:p>
     <w:p/>
@@ -806,35 +526,7 @@
         <w:rPr>
           <w:i/>
         </w:rPr>
-        <w:t xml:space="preserve">Note that </w:t>
-      </w:r>
-      <w:proofErr w:type="gramStart"/>
-      <w:r>
-        <w:rPr>
-          <w:i/>
-        </w:rPr>
-        <w:t>a these</w:t>
-      </w:r>
-      <w:proofErr w:type="gramEnd"/>
-      <w:r>
-        <w:rPr>
-          <w:i/>
-        </w:rPr>
-        <w:t xml:space="preserve"> settings must be the same in both the </w:t>
-      </w:r>
-      <w:proofErr w:type="spellStart"/>
-      <w:r>
-        <w:rPr>
-          <w:i/>
-        </w:rPr>
-        <w:t>gtest</w:t>
-      </w:r>
-      <w:proofErr w:type="spellEnd"/>
-      <w:r>
-        <w:rPr>
-          <w:i/>
-        </w:rPr>
-        <w:t xml:space="preserve"> project, and also in the CATSMAT project.  You should check these in both places.</w:t>
+        <w:t>Note that a these settings must be the same in both the gtest project, and also in the CATSMAT project.  You should check these in both places.</w:t>
       </w:r>
     </w:p>
     <w:p>
@@ -861,15 +553,7 @@
         <w:ind w:left="720"/>
       </w:pPr>
       <w:r>
-        <w:t xml:space="preserve">C++ Standard Library = </w:t>
-      </w:r>
-      <w:proofErr w:type="spellStart"/>
-      <w:r>
-        <w:t>libc</w:t>
-      </w:r>
-      <w:proofErr w:type="spellEnd"/>
-      <w:r>
-        <w:t>++</w:t>
+        <w:t>C++ Standard Library = libc++</w:t>
       </w:r>
     </w:p>
     <w:p>
@@ -951,45 +635,13 @@
         </w:numPr>
       </w:pPr>
       <w:r>
-        <w:t xml:space="preserve">Build the </w:t>
-      </w:r>
-      <w:proofErr w:type="spellStart"/>
-      <w:r>
-        <w:t>gtest.framework</w:t>
-      </w:r>
-      <w:proofErr w:type="spellEnd"/>
-      <w:r>
-        <w:t xml:space="preserve"> target. </w:t>
-      </w:r>
-      <w:r>
-        <w:t xml:space="preserve">The </w:t>
-      </w:r>
-      <w:proofErr w:type="spellStart"/>
-      <w:r>
-        <w:t>gtest</w:t>
-      </w:r>
-      <w:proofErr w:type="spellEnd"/>
-      <w:r>
-        <w:t xml:space="preserve"> build produces </w:t>
-      </w:r>
-      <w:proofErr w:type="spellStart"/>
-      <w:r>
-        <w:t>gtest.framework</w:t>
-      </w:r>
-      <w:proofErr w:type="spellEnd"/>
-      <w:r>
-        <w:t xml:space="preserve">, and you need to deploy this to the correct place </w:t>
-      </w:r>
-      <w:r>
-        <w:t xml:space="preserve">on your </w:t>
-      </w:r>
-      <w:proofErr w:type="spellStart"/>
-      <w:r>
-        <w:t>filesystem</w:t>
-      </w:r>
-      <w:proofErr w:type="spellEnd"/>
-      <w:r>
-        <w:t xml:space="preserve">, </w:t>
+        <w:t xml:space="preserve">Build the gtest.framework target. </w:t>
+      </w:r>
+      <w:r>
+        <w:t xml:space="preserve">The gtest build produces gtest.framework, and you need to deploy this to the correct place </w:t>
+      </w:r>
+      <w:r>
+        <w:t xml:space="preserve">on your filesystem, </w:t>
       </w:r>
       <w:r>
         <w:t xml:space="preserve">otherwise our code will not link against it properly.  </w:t>
@@ -1010,23 +662,7 @@
         </w:numPr>
       </w:pPr>
       <w:r>
-        <w:t xml:space="preserve">In the Project Navigator window in </w:t>
-      </w:r>
-      <w:proofErr w:type="spellStart"/>
-      <w:r>
-        <w:t>XCode</w:t>
-      </w:r>
-      <w:proofErr w:type="spellEnd"/>
-      <w:r>
-        <w:t xml:space="preserve">, under the Products folder, right click the </w:t>
-      </w:r>
-      <w:proofErr w:type="spellStart"/>
-      <w:r>
-        <w:t>gtest.framework</w:t>
-      </w:r>
-      <w:proofErr w:type="spellEnd"/>
-      <w:r>
-        <w:t>, and select “Show in Finder”</w:t>
+        <w:t>In the Project Navigator window in XCode, under the Products folder, right click the gtest.framework, and select “Show in Finder”</w:t>
       </w:r>
     </w:p>
     <w:p>
@@ -1044,15 +680,7 @@
         </w:numPr>
       </w:pPr>
       <w:r>
-        <w:t xml:space="preserve">Copy the </w:t>
-      </w:r>
-      <w:proofErr w:type="spellStart"/>
-      <w:r>
-        <w:t>gtest.framework</w:t>
-      </w:r>
-      <w:proofErr w:type="spellEnd"/>
-      <w:r>
-        <w:t xml:space="preserve"> directory and paste it into /Library/Frameworks (you need local admin rights to change the contents of /Library/Frameworks).</w:t>
+        <w:t>Copy the gtest.framework directory and paste it into /Library/Frameworks (you need local admin rights to change the contents of /Library/Frameworks).</w:t>
       </w:r>
     </w:p>
     <w:p/>
@@ -1080,15 +708,8 @@
         </w:numPr>
       </w:pPr>
       <w:r>
-        <w:t xml:space="preserve">Create a new folder in the project for the tests you are going to add (for example, if you are testing CATSMAT, then call this folder </w:t>
-      </w:r>
-      <w:proofErr w:type="spellStart"/>
-      <w:r>
-        <w:t>CATSMAT_Tests</w:t>
-      </w:r>
-      <w:proofErr w:type="spellEnd"/>
-      <w:r>
-        <w:t>).</w:t>
+        <w:lastRenderedPageBreak/>
+        <w:t>Create a new folder in the project for the tests you are going to add (for example, if you are testing CATSMAT, then call this folder CATSMAT_Tests).</w:t>
       </w:r>
     </w:p>
     <w:p>
@@ -1123,15 +744,7 @@
       </w:r>
       <w:r>
         <w:br/>
-        <w:t>Add /Library/Frameworks/</w:t>
-      </w:r>
-      <w:proofErr w:type="spellStart"/>
-      <w:r>
-        <w:t>gtest.framework</w:t>
-      </w:r>
-      <w:proofErr w:type="spellEnd"/>
-      <w:r>
-        <w:t>/Headers</w:t>
+        <w:t>Add /Library/Frameworks/gtest.framework/Headers</w:t>
       </w:r>
     </w:p>
     <w:p>
@@ -1152,15 +765,7 @@
       </w:r>
       <w:r>
         <w:br/>
-        <w:t xml:space="preserve">Add </w:t>
-      </w:r>
-      <w:proofErr w:type="spellStart"/>
-      <w:r>
-        <w:t>gtest.framework</w:t>
-      </w:r>
-      <w:proofErr w:type="spellEnd"/>
-      <w:r>
-        <w:t xml:space="preserve"> into the “Link Binary with Libraries” Build Phase.</w:t>
+        <w:t>Add gtest.framework into the “Link Binary with Libraries” Build Phase.</w:t>
       </w:r>
     </w:p>
     <w:p/>
@@ -1173,15 +778,7 @@
         </w:numPr>
       </w:pPr>
       <w:r>
-        <w:t xml:space="preserve">Add a </w:t>
-      </w:r>
-      <w:proofErr w:type="gramStart"/>
-      <w:r>
-        <w:t>main(</w:t>
-      </w:r>
-      <w:proofErr w:type="gramEnd"/>
-      <w:r>
-        <w:t xml:space="preserve">) </w:t>
+        <w:t xml:space="preserve">Add a main() </w:t>
       </w:r>
       <w:r>
         <w:t xml:space="preserve">into the unit test folder.  </w:t>
@@ -1202,47 +799,7 @@
         </w:numPr>
       </w:pPr>
       <w:r>
-        <w:t xml:space="preserve">Note that you could instead link against </w:t>
-      </w:r>
-      <w:proofErr w:type="spellStart"/>
-      <w:r>
-        <w:t>gtest_main</w:t>
-      </w:r>
-      <w:proofErr w:type="spellEnd"/>
-      <w:r>
-        <w:t xml:space="preserve"> in which case </w:t>
-      </w:r>
-      <w:proofErr w:type="spellStart"/>
-      <w:r>
-        <w:t>gtest</w:t>
-      </w:r>
-      <w:proofErr w:type="spellEnd"/>
-      <w:r>
-        <w:t xml:space="preserve"> will provide the </w:t>
-      </w:r>
-      <w:proofErr w:type="gramStart"/>
-      <w:r>
-        <w:t>main(</w:t>
-      </w:r>
-      <w:proofErr w:type="gramEnd"/>
-      <w:r>
-        <w:t xml:space="preserve">) for you, but I haven’t done this yet.  See the </w:t>
-      </w:r>
-      <w:proofErr w:type="spellStart"/>
-      <w:r>
-        <w:t>gtest</w:t>
-      </w:r>
-      <w:proofErr w:type="spellEnd"/>
-      <w:r>
-        <w:t xml:space="preserve"> documentation </w:t>
-      </w:r>
-      <w:proofErr w:type="spellStart"/>
-      <w:r>
-        <w:t>refered</w:t>
-      </w:r>
-      <w:proofErr w:type="spellEnd"/>
-      <w:r>
-        <w:t xml:space="preserve"> to above.</w:t>
+        <w:t>Note that you could instead link against gtest_main in which case gtest will provide the main() for you, but I haven’t done this yet.  See the gtest documentation refered to above.</w:t>
       </w:r>
     </w:p>
     <w:p>
@@ -1259,23 +816,7 @@
         </w:numPr>
       </w:pPr>
       <w:r>
-        <w:t xml:space="preserve">Note also that the signature of your main might include a </w:t>
-      </w:r>
-      <w:proofErr w:type="spellStart"/>
-      <w:r>
-        <w:t>const</w:t>
-      </w:r>
-      <w:proofErr w:type="spellEnd"/>
-      <w:r>
-        <w:t xml:space="preserve"> in front of char * </w:t>
-      </w:r>
-      <w:proofErr w:type="spellStart"/>
-      <w:r>
-        <w:t>argv</w:t>
-      </w:r>
-      <w:proofErr w:type="spellEnd"/>
-      <w:r>
-        <w:t>[] folder:</w:t>
+        <w:t>Note also that the signature of your main might include a const in front of char * argv[] folder:</w:t>
       </w:r>
     </w:p>
     <w:p>
@@ -1287,8 +828,6 @@
       <w:pPr>
         <w:ind w:left="1440"/>
       </w:pPr>
-      <w:proofErr w:type="spellStart"/>
-      <w:proofErr w:type="gramStart"/>
       <w:r>
         <w:rPr>
           <w:rFonts w:ascii="Menlo Regular" w:hAnsi="Menlo Regular" w:cs="Menlo Regular"/>
@@ -1298,8 +837,6 @@
         </w:rPr>
         <w:t>int</w:t>
       </w:r>
-      <w:proofErr w:type="spellEnd"/>
-      <w:proofErr w:type="gramEnd"/>
       <w:r>
         <w:rPr>
           <w:rFonts w:ascii="Menlo Regular" w:hAnsi="Menlo Regular" w:cs="Menlo Regular"/>
@@ -1309,7 +846,6 @@
         </w:rPr>
         <w:t xml:space="preserve"> main(</w:t>
       </w:r>
-      <w:proofErr w:type="spellStart"/>
       <w:r>
         <w:rPr>
           <w:rFonts w:ascii="Menlo Regular" w:hAnsi="Menlo Regular" w:cs="Menlo Regular"/>
@@ -1319,7 +855,6 @@
         </w:rPr>
         <w:t>int</w:t>
       </w:r>
-      <w:proofErr w:type="spellEnd"/>
       <w:r>
         <w:rPr>
           <w:rFonts w:ascii="Menlo Regular" w:hAnsi="Menlo Regular" w:cs="Menlo Regular"/>
@@ -1327,29 +862,8 @@
           <w:sz w:val="22"/>
           <w:szCs w:val="22"/>
         </w:rPr>
-        <w:t xml:space="preserve"> </w:t>
-      </w:r>
-      <w:proofErr w:type="spellStart"/>
-      <w:r>
-        <w:rPr>
-          <w:rFonts w:ascii="Menlo Regular" w:hAnsi="Menlo Regular" w:cs="Menlo Regular"/>
-          <w:color w:val="000000"/>
-          <w:sz w:val="22"/>
-          <w:szCs w:val="22"/>
-        </w:rPr>
-        <w:t>argc</w:t>
-      </w:r>
-      <w:proofErr w:type="spellEnd"/>
-      <w:r>
-        <w:rPr>
-          <w:rFonts w:ascii="Menlo Regular" w:hAnsi="Menlo Regular" w:cs="Menlo Regular"/>
-          <w:color w:val="000000"/>
-          <w:sz w:val="22"/>
-          <w:szCs w:val="22"/>
-        </w:rPr>
-        <w:t xml:space="preserve">, </w:t>
-      </w:r>
-      <w:proofErr w:type="spellStart"/>
+        <w:t xml:space="preserve"> argc, </w:t>
+      </w:r>
       <w:r>
         <w:rPr>
           <w:rFonts w:ascii="Menlo Regular" w:hAnsi="Menlo Regular" w:cs="Menlo Regular"/>
@@ -1360,7 +874,6 @@
         </w:rPr>
         <w:t>const</w:t>
       </w:r>
-      <w:proofErr w:type="spellEnd"/>
       <w:r>
         <w:rPr>
           <w:rFonts w:ascii="Menlo Regular" w:hAnsi="Menlo Regular" w:cs="Menlo Regular"/>
@@ -1386,82 +899,375 @@
           <w:sz w:val="22"/>
           <w:szCs w:val="22"/>
         </w:rPr>
-        <w:t xml:space="preserve"> * </w:t>
-      </w:r>
-      <w:proofErr w:type="spellStart"/>
+        <w:t xml:space="preserve"> * argv[])</w:t>
+      </w:r>
+    </w:p>
+    <w:p>
+      <w:pPr>
+        <w:pStyle w:val="ListParagraph"/>
+      </w:pPr>
+    </w:p>
+    <w:p>
+      <w:pPr>
+        <w:pStyle w:val="ListParagraph"/>
+      </w:pPr>
+      <w:r>
+        <w:t>When you call InitGoogleTest() this will cause a “No matching function call” error at build time.  You need to remove the const from the signature of main().</w:t>
+      </w:r>
+    </w:p>
+    <w:p>
+      <w:pPr>
+        <w:pStyle w:val="ListParagraph"/>
+      </w:pPr>
+      <w:r>
+        <w:t xml:space="preserve"> </w:t>
+      </w:r>
+      <w:r>
+        <w:t xml:space="preserve"> </w:t>
+      </w:r>
+    </w:p>
+    <w:p/>
+    <w:p>
+      <w:pPr>
+        <w:pStyle w:val="Heading1"/>
+      </w:pPr>
+      <w:r>
+        <w:t>Building Using CMake under CLion</w:t>
+      </w:r>
+    </w:p>
+    <w:p>
+      <w:r>
+        <w:t>&lt;DRAFT&gt;</w:t>
+      </w:r>
+      <w:bookmarkStart w:id="0" w:name="_GoBack"/>
+      <w:bookmarkEnd w:id="0"/>
+    </w:p>
+    <w:p/>
+    <w:p>
+      <w:r>
+        <w:t xml:space="preserve">Download CLion from </w:t>
+      </w:r>
+      <w:hyperlink r:id="rId10" w:history="1">
+        <w:r>
+          <w:rPr>
+            <w:rStyle w:val="Hyperlink"/>
+          </w:rPr>
+          <w:t>https://www.jetbrains.com/clion/</w:t>
+        </w:r>
+      </w:hyperlink>
+      <w:r>
+        <w:t xml:space="preserve"> and install it.  </w:t>
+      </w:r>
+    </w:p>
+    <w:p/>
+    <w:p>
+      <w:r>
+        <w:t xml:space="preserve">If you need an academic license for CLion then go here to get it: </w:t>
+      </w:r>
+      <w:hyperlink r:id="rId11" w:history="1">
+        <w:r>
+          <w:rPr>
+            <w:rStyle w:val="Hyperlink"/>
+          </w:rPr>
+          <w:t>https://www.jetbrains.com/student/</w:t>
+        </w:r>
+      </w:hyperlink>
+      <w:r>
+        <w:t>.  You will need an email address from a recognized educational institution (I think this just means that it ends in .edu).</w:t>
+      </w:r>
+    </w:p>
+    <w:p/>
+    <w:p>
+      <w:r>
+        <w:t>CMake is bundled with CLion.</w:t>
+      </w:r>
+    </w:p>
+    <w:p/>
+    <w:p>
+      <w:r>
+        <w:t>You need certain prerequisites to build a system with CLion, including a C++ compiler.  These prerequisites are defined here:</w:t>
+      </w:r>
+    </w:p>
+    <w:p/>
+    <w:p>
+      <w:hyperlink r:id="rId12" w:history="1">
+        <w:r>
+          <w:rPr>
+            <w:rStyle w:val="Hyperlink"/>
+          </w:rPr>
+          <w:t>https://www.jetbrains.com/help/clion/2017.1/requirements-for-clion.html#d75987e123</w:t>
+        </w:r>
+      </w:hyperlink>
+    </w:p>
+    <w:p/>
+    <w:p>
+      <w:r>
+        <w:t>There’s a better description here, particularly with respect to the Cygwin packages that you need to install:</w:t>
+      </w:r>
+    </w:p>
+    <w:p/>
+    <w:p>
+      <w:hyperlink r:id="rId13" w:history="1">
+        <w:r>
+          <w:rPr>
+            <w:rStyle w:val="Hyperlink"/>
+          </w:rPr>
+          <w:t>https://medium.com/@RobertSimoes/installing-clion-on-windows-for-c-c-newbies-like-me-4a346aaf9557</w:t>
+        </w:r>
+      </w:hyperlink>
+    </w:p>
+    <w:p/>
+    <w:p>
+      <w:r>
+        <w:t>In CLion go to:</w:t>
+      </w:r>
+    </w:p>
+    <w:p>
+      <w:pPr>
+        <w:ind w:left="720"/>
+      </w:pPr>
+      <w:r>
+        <w:t>File | Settings | “Build, Execution, Deployment”  | Toolchains</w:t>
+      </w:r>
+    </w:p>
+    <w:p/>
+    <w:p>
+      <w:pPr>
+        <w:ind w:left="720"/>
+      </w:pPr>
+      <w:r>
+        <w:t xml:space="preserve">Select the Cygwin Home radio button and then select the root directory of your Cygwin install (by default this will be </w:t>
+      </w:r>
+      <w:r>
+        <w:t>C:\cygwin64</w:t>
+      </w:r>
+      <w:r>
+        <w:t>).</w:t>
+      </w:r>
+      <w:r>
+        <w:t xml:space="preserve">  The details highlighted below will update and should look like this:</w:t>
+      </w:r>
+    </w:p>
+    <w:p>
+      <w:pPr>
+        <w:ind w:left="720"/>
+      </w:pPr>
+    </w:p>
+    <w:p>
+      <w:pPr>
+        <w:ind w:left="720"/>
+      </w:pPr>
       <w:r>
         <w:rPr>
-          <w:rFonts w:ascii="Menlo Regular" w:hAnsi="Menlo Regular" w:cs="Menlo Regular"/>
-          <w:color w:val="000000"/>
-          <w:sz w:val="22"/>
-          <w:szCs w:val="22"/>
+          <w:noProof/>
         </w:rPr>
-        <w:t>argv</w:t>
-      </w:r>
-      <w:proofErr w:type="spellEnd"/>
+        <mc:AlternateContent>
+          <mc:Choice Requires="wps">
+            <w:drawing>
+              <wp:anchor distT="0" distB="0" distL="114300" distR="114300" simplePos="0" relativeHeight="251659264" behindDoc="0" locked="0" layoutInCell="1" allowOverlap="1" wp14:anchorId="4045FD4F" wp14:editId="3373CBFF">
+                <wp:simplePos x="0" y="0"/>
+                <wp:positionH relativeFrom="column">
+                  <wp:posOffset>330200</wp:posOffset>
+                </wp:positionH>
+                <wp:positionV relativeFrom="paragraph">
+                  <wp:posOffset>2491740</wp:posOffset>
+                </wp:positionV>
+                <wp:extent cx="2159000" cy="970280"/>
+                <wp:effectExtent l="76200" t="38100" r="69850" b="96520"/>
+                <wp:wrapNone/>
+                <wp:docPr id="3" name="Rectangle: Rounded Corners 3"/>
+                <wp:cNvGraphicFramePr/>
+                <a:graphic xmlns:a="http://schemas.openxmlformats.org/drawingml/2006/main">
+                  <a:graphicData uri="http://schemas.microsoft.com/office/word/2010/wordprocessingShape">
+                    <wps:wsp>
+                      <wps:cNvSpPr/>
+                      <wps:spPr>
+                        <a:xfrm>
+                          <a:off x="0" y="0"/>
+                          <a:ext cx="2159000" cy="970280"/>
+                        </a:xfrm>
+                        <a:prstGeom prst="roundRect">
+                          <a:avLst/>
+                        </a:prstGeom>
+                        <a:noFill/>
+                        <a:ln w="28575">
+                          <a:solidFill>
+                            <a:srgbClr val="FF0000"/>
+                          </a:solidFill>
+                        </a:ln>
+                      </wps:spPr>
+                      <wps:style>
+                        <a:lnRef idx="1">
+                          <a:schemeClr val="accent1"/>
+                        </a:lnRef>
+                        <a:fillRef idx="3">
+                          <a:schemeClr val="accent1"/>
+                        </a:fillRef>
+                        <a:effectRef idx="2">
+                          <a:schemeClr val="accent1"/>
+                        </a:effectRef>
+                        <a:fontRef idx="minor">
+                          <a:schemeClr val="lt1"/>
+                        </a:fontRef>
+                      </wps:style>
+                      <wps:bodyPr rot="0" spcFirstLastPara="0" vertOverflow="overflow" horzOverflow="overflow" vert="horz" wrap="square" lIns="91440" tIns="45720" rIns="91440" bIns="45720" numCol="1" spcCol="0" rtlCol="0" fromWordArt="0" anchor="ctr" anchorCtr="0" forceAA="0" compatLnSpc="1">
+                        <a:prstTxWarp prst="textNoShape">
+                          <a:avLst/>
+                        </a:prstTxWarp>
+                        <a:noAutofit/>
+                      </wps:bodyPr>
+                    </wps:wsp>
+                  </a:graphicData>
+                </a:graphic>
+              </wp:anchor>
+            </w:drawing>
+          </mc:Choice>
+          <mc:Fallback>
+            <w:pict>
+              <v:roundrect w14:anchorId="14D3E9ED" id="Rectangle: Rounded Corners 3" o:spid="_x0000_s1026" style="position:absolute;margin-left:26pt;margin-top:196.2pt;width:170pt;height:76.4pt;z-index:251659264;visibility:visible;mso-wrap-style:square;mso-wrap-distance-left:9pt;mso-wrap-distance-top:0;mso-wrap-distance-right:9pt;mso-wrap-distance-bottom:0;mso-position-horizontal:absolute;mso-position-horizontal-relative:text;mso-position-vertical:absolute;mso-position-vertical-relative:text;v-text-anchor:middle" arcsize="10923f" o:gfxdata="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" filled="f" strokecolor="red" strokeweight="2.25pt">
+                <v:shadow on="t" color="black" opacity="22937f" origin=",.5" offset="0,.63889mm"/>
+              </v:roundrect>
+            </w:pict>
+          </mc:Fallback>
+        </mc:AlternateContent>
+      </w:r>
       <w:r>
         <w:rPr>
-          <w:rFonts w:ascii="Menlo Regular" w:hAnsi="Menlo Regular" w:cs="Menlo Regular"/>
-          <w:color w:val="000000"/>
-          <w:sz w:val="22"/>
-          <w:szCs w:val="22"/>
+          <w:noProof/>
         </w:rPr>
-        <w:t>[])</w:t>
-      </w:r>
-    </w:p>
-    <w:p>
-      <w:pPr>
-        <w:pStyle w:val="ListParagraph"/>
-      </w:pPr>
-    </w:p>
-    <w:p>
-      <w:pPr>
-        <w:pStyle w:val="ListParagraph"/>
-      </w:pPr>
-      <w:r>
-        <w:t xml:space="preserve">When you call </w:t>
-      </w:r>
-      <w:proofErr w:type="spellStart"/>
-      <w:proofErr w:type="gramStart"/>
-      <w:r>
-        <w:t>InitGoogleTest</w:t>
-      </w:r>
-      <w:proofErr w:type="spellEnd"/>
-      <w:r>
-        <w:t>(</w:t>
-      </w:r>
-      <w:proofErr w:type="gramEnd"/>
-      <w:r>
-        <w:t xml:space="preserve">) this will cause a “No matching function call” error at build time.  You need to remove the </w:t>
-      </w:r>
-      <w:proofErr w:type="spellStart"/>
-      <w:r>
-        <w:t>const</w:t>
-      </w:r>
-      <w:proofErr w:type="spellEnd"/>
-      <w:r>
-        <w:t xml:space="preserve"> from the signature of </w:t>
-      </w:r>
-      <w:proofErr w:type="gramStart"/>
-      <w:r>
-        <w:t>main(</w:t>
-      </w:r>
-      <w:proofErr w:type="gramEnd"/>
-      <w:r>
-        <w:t>).</w:t>
-      </w:r>
-    </w:p>
-    <w:p>
-      <w:pPr>
-        <w:pStyle w:val="ListParagraph"/>
-      </w:pPr>
-      <w:r>
-        <w:t xml:space="preserve"> </w:t>
-      </w:r>
-      <w:r>
-        <w:t xml:space="preserve"> </w:t>
-      </w:r>
-    </w:p>
+        <w:drawing>
+          <wp:inline distT="0" distB="0" distL="0" distR="0" wp14:anchorId="3F8B94BF" wp14:editId="4AAC6B31">
+            <wp:extent cx="5270500" cy="3536950"/>
+            <wp:effectExtent l="0" t="0" r="6350" b="6350"/>
+            <wp:docPr id="1" name="Picture 1"/>
+            <wp:cNvGraphicFramePr>
+              <a:graphicFrameLocks xmlns:a="http://schemas.openxmlformats.org/drawingml/2006/main" noChangeAspect="1"/>
+            </wp:cNvGraphicFramePr>
+            <a:graphic xmlns:a="http://schemas.openxmlformats.org/drawingml/2006/main">
+              <a:graphicData uri="http://schemas.openxmlformats.org/drawingml/2006/picture">
+                <pic:pic xmlns:pic="http://schemas.openxmlformats.org/drawingml/2006/picture">
+                  <pic:nvPicPr>
+                    <pic:cNvPr id="1" name=""/>
+                    <pic:cNvPicPr/>
+                  </pic:nvPicPr>
+                  <pic:blipFill>
+                    <a:blip r:embed="rId14"/>
+                    <a:stretch>
+                      <a:fillRect/>
+                    </a:stretch>
+                  </pic:blipFill>
+                  <pic:spPr>
+                    <a:xfrm>
+                      <a:off x="0" y="0"/>
+                      <a:ext cx="5270500" cy="3536950"/>
+                    </a:xfrm>
+                    <a:prstGeom prst="rect">
+                      <a:avLst/>
+                    </a:prstGeom>
+                  </pic:spPr>
+                </pic:pic>
+              </a:graphicData>
+            </a:graphic>
+          </wp:inline>
+        </w:drawing>
+      </w:r>
+    </w:p>
+    <w:p/>
+    <w:p/>
+    <w:p/>
+    <w:p>
+      <w:r>
+        <w:t xml:space="preserve">Import the source into CLion.  </w:t>
+      </w:r>
+      <w:r>
+        <w:t xml:space="preserve">In CLion select </w:t>
+      </w:r>
+    </w:p>
+    <w:p>
+      <w:pPr>
+        <w:ind w:left="720"/>
+      </w:pPr>
+      <w:r>
+        <w:t xml:space="preserve">File | Import Project </w:t>
+      </w:r>
+    </w:p>
+    <w:p>
+      <w:pPr>
+        <w:ind w:left="720"/>
+      </w:pPr>
+    </w:p>
+    <w:p>
+      <w:pPr>
+        <w:ind w:left="720"/>
+      </w:pPr>
+      <w:r>
+        <w:t xml:space="preserve">Select the root of your CATSMAT project (i.e. </w:t>
+      </w:r>
+      <w:r>
+        <w:t>$</w:t>
+      </w:r>
+      <w:r>
+        <w:t>\CATSMAT</w:t>
+      </w:r>
+      <w:r>
+        <w:t>)</w:t>
+      </w:r>
+    </w:p>
+    <w:p/>
+    <w:p>
+      <w:pPr>
+        <w:ind w:left="720"/>
+      </w:pPr>
+      <w:r>
+        <w:t>Select “OK”</w:t>
+      </w:r>
+    </w:p>
+    <w:p>
+      <w:pPr>
+        <w:ind w:left="720"/>
+      </w:pPr>
+    </w:p>
+    <w:p>
+      <w:pPr>
+        <w:ind w:left="720"/>
+      </w:pPr>
+      <w:r>
+        <w:t>Don’t include files in the test_files folder.</w:t>
+      </w:r>
+    </w:p>
+    <w:p>
+      <w:pPr>
+        <w:ind w:left="720"/>
+      </w:pPr>
+    </w:p>
+    <w:p>
+      <w:pPr>
+        <w:ind w:left="720"/>
+      </w:pPr>
+    </w:p>
+    <w:p>
+      <w:pPr>
+        <w:spacing w:before="240"/>
+      </w:pPr>
+      <w:r>
+        <w:t>At this point the Run | Build menu item should become available to you (but selecting it will lead to errors in the CMake Debug screen</w:t>
+      </w:r>
+      <w:r>
+        <w:t>)</w:t>
+      </w:r>
+      <w:r>
+        <w:t>.</w:t>
+      </w:r>
+    </w:p>
+    <w:p>
+      <w:pPr>
+        <w:spacing w:before="240"/>
+      </w:pPr>
+      <w:r>
+        <w:t>…INCOMPLETE FROM HERE….</w:t>
+      </w:r>
+    </w:p>
+    <w:p/>
     <w:p/>
     <w:p/>
     <w:p/>
@@ -1479,8 +1285,8 @@
 </file>
 
 <file path=word/numbering.xml><?xml version="1.0" encoding="utf-8"?>
-<w:numbering xmlns:wpc="http://schemas.microsoft.com/office/word/2010/wordprocessingCanvas" xmlns:mo="http://schemas.microsoft.com/office/mac/office/2008/main" xmlns:mc="http://schemas.openxmlformats.org/markup-compatibility/2006" xmlns:mv="urn:schemas-microsoft-com:mac:vml" xmlns:o="urn:schemas-microsoft-com:office:office" xmlns:r="http://schemas.openxmlformats.org/officeDocument/2006/relationships" xmlns:m="http://schemas.openxmlformats.org/officeDocument/2006/math" xmlns:v="urn:schemas-microsoft-com:vml" xmlns:wp14="http://schemas.microsoft.com/office/word/2010/wordprocessingDrawing" xmlns:wp="http://schemas.openxmlformats.org/drawingml/2006/wordprocessingDrawing" xmlns:w10="urn:schemas-microsoft-com:office:word" xmlns:w="http://schemas.openxmlformats.org/wordprocessingml/2006/main" xmlns:w14="http://schemas.microsoft.com/office/word/2010/wordml" xmlns:wpg="http://schemas.microsoft.com/office/word/2010/wordprocessingGroup" xmlns:wpi="http://schemas.microsoft.com/office/word/2010/wordprocessingInk" xmlns:wne="http://schemas.microsoft.com/office/word/2006/wordml" xmlns:wps="http://schemas.microsoft.com/office/word/2010/wordprocessingShape" mc:Ignorable="w14 wp14">
-  <w:abstractNum w:abstractNumId="0">
+<w:numbering xmlns:wpc="http://schemas.microsoft.com/office/word/2010/wordprocessingCanvas" xmlns:cx="http://schemas.microsoft.com/office/drawing/2014/chartex" xmlns:cx1="http://schemas.microsoft.com/office/drawing/2015/9/8/chartex" xmlns:cx2="http://schemas.microsoft.com/office/drawing/2015/10/21/chartex" xmlns:cx3="http://schemas.microsoft.com/office/drawing/2016/5/9/chartex" xmlns:cx4="http://schemas.microsoft.com/office/drawing/2016/5/10/chartex" xmlns:cx5="http://schemas.microsoft.com/office/drawing/2016/5/11/chartex" xmlns:mc="http://schemas.openxmlformats.org/markup-compatibility/2006" xmlns:o="urn:schemas-microsoft-com:office:office" xmlns:r="http://schemas.openxmlformats.org/officeDocument/2006/relationships" xmlns:m="http://schemas.openxmlformats.org/officeDocument/2006/math" xmlns:v="urn:schemas-microsoft-com:vml" xmlns:wp14="http://schemas.microsoft.com/office/word/2010/wordprocessingDrawing" xmlns:wp="http://schemas.openxmlformats.org/drawingml/2006/wordprocessingDrawing" xmlns:w10="urn:schemas-microsoft-com:office:word" xmlns:w="http://schemas.openxmlformats.org/wordprocessingml/2006/main" xmlns:w14="http://schemas.microsoft.com/office/word/2010/wordml" xmlns:w15="http://schemas.microsoft.com/office/word/2012/wordml" xmlns:w16se="http://schemas.microsoft.com/office/word/2015/wordml/symex" xmlns:wpg="http://schemas.microsoft.com/office/word/2010/wordprocessingGroup" xmlns:wpi="http://schemas.microsoft.com/office/word/2010/wordprocessingInk" xmlns:wne="http://schemas.microsoft.com/office/word/2006/wordml" xmlns:wps="http://schemas.microsoft.com/office/word/2010/wordprocessingShape" mc:Ignorable="w14 w15 w16se wp14">
+  <w:abstractNum w:abstractNumId="0" w15:restartNumberingAfterBreak="0">
     <w:nsid w:val="05634DE1"/>
     <w:multiLevelType w:val="hybridMultilevel"/>
     <w:tmpl w:val="00B4615E"/>
@@ -1593,7 +1399,7 @@
       </w:rPr>
     </w:lvl>
   </w:abstractNum>
-  <w:abstractNum w:abstractNumId="1">
+  <w:abstractNum w:abstractNumId="1" w15:restartNumberingAfterBreak="0">
     <w:nsid w:val="0B974278"/>
     <w:multiLevelType w:val="hybridMultilevel"/>
     <w:tmpl w:val="6C4C1AA4"/>
@@ -1679,7 +1485,7 @@
       </w:pPr>
     </w:lvl>
   </w:abstractNum>
-  <w:abstractNum w:abstractNumId="2">
+  <w:abstractNum w:abstractNumId="2" w15:restartNumberingAfterBreak="0">
     <w:nsid w:val="2A275773"/>
     <w:multiLevelType w:val="hybridMultilevel"/>
     <w:tmpl w:val="4A02848A"/>
@@ -1765,7 +1571,7 @@
       </w:pPr>
     </w:lvl>
   </w:abstractNum>
-  <w:abstractNum w:abstractNumId="3">
+  <w:abstractNum w:abstractNumId="3" w15:restartNumberingAfterBreak="0">
     <w:nsid w:val="30B6674B"/>
     <w:multiLevelType w:val="hybridMultilevel"/>
     <w:tmpl w:val="07188E58"/>
@@ -1878,7 +1684,7 @@
       </w:rPr>
     </w:lvl>
   </w:abstractNum>
-  <w:abstractNum w:abstractNumId="4">
+  <w:abstractNum w:abstractNumId="4" w15:restartNumberingAfterBreak="0">
     <w:nsid w:val="37D80D03"/>
     <w:multiLevelType w:val="hybridMultilevel"/>
     <w:tmpl w:val="C690FA16"/>
@@ -1964,7 +1770,7 @@
       </w:pPr>
     </w:lvl>
   </w:abstractNum>
-  <w:abstractNum w:abstractNumId="5">
+  <w:abstractNum w:abstractNumId="5" w15:restartNumberingAfterBreak="0">
     <w:nsid w:val="451F6E6A"/>
     <w:multiLevelType w:val="hybridMultilevel"/>
     <w:tmpl w:val="4D169788"/>
@@ -2050,7 +1856,7 @@
       </w:pPr>
     </w:lvl>
   </w:abstractNum>
-  <w:abstractNum w:abstractNumId="6">
+  <w:abstractNum w:abstractNumId="6" w15:restartNumberingAfterBreak="0">
     <w:nsid w:val="4F814E49"/>
     <w:multiLevelType w:val="hybridMultilevel"/>
     <w:tmpl w:val="F3802C04"/>
@@ -2136,7 +1942,7 @@
       </w:pPr>
     </w:lvl>
   </w:abstractNum>
-  <w:abstractNum w:abstractNumId="7">
+  <w:abstractNum w:abstractNumId="7" w15:restartNumberingAfterBreak="0">
     <w:nsid w:val="6DD421B9"/>
     <w:multiLevelType w:val="hybridMultilevel"/>
     <w:tmpl w:val="974E045E"/>
@@ -2222,7 +2028,7 @@
       </w:pPr>
     </w:lvl>
   </w:abstractNum>
-  <w:abstractNum w:abstractNumId="8">
+  <w:abstractNum w:abstractNumId="8" w15:restartNumberingAfterBreak="0">
     <w:nsid w:val="76BE35B9"/>
     <w:multiLevelType w:val="hybridMultilevel"/>
     <w:tmpl w:val="92425D0A"/>
@@ -2366,7 +2172,7 @@
 </file>
 
 <file path=word/styles.xml><?xml version="1.0" encoding="utf-8"?>
-<w:styles xmlns:mc="http://schemas.openxmlformats.org/markup-compatibility/2006" xmlns:r="http://schemas.openxmlformats.org/officeDocument/2006/relationships" xmlns:w="http://schemas.openxmlformats.org/wordprocessingml/2006/main" xmlns:w14="http://schemas.microsoft.com/office/word/2010/wordml" mc:Ignorable="w14">
+<w:styles xmlns:mc="http://schemas.openxmlformats.org/markup-compatibility/2006" xmlns:r="http://schemas.openxmlformats.org/officeDocument/2006/relationships" xmlns:w="http://schemas.openxmlformats.org/wordprocessingml/2006/main" xmlns:w14="http://schemas.microsoft.com/office/word/2010/wordml" xmlns:w15="http://schemas.microsoft.com/office/word/2012/wordml" xmlns:w16se="http://schemas.microsoft.com/office/word/2015/wordml/symex" mc:Ignorable="w14 w15 w16se">
   <w:docDefaults>
     <w:rPrDefault>
       <w:rPr>
@@ -2378,480 +2184,375 @@
     </w:rPrDefault>
     <w:pPrDefault/>
   </w:docDefaults>
-  <w:latentStyles w:defLockedState="0" w:defUIPriority="99" w:defSemiHidden="1" w:defUnhideWhenUsed="1" w:defQFormat="0" w:count="276">
-    <w:lsdException w:name="Normal" w:semiHidden="0" w:uiPriority="0" w:unhideWhenUsed="0" w:qFormat="1"/>
-    <w:lsdException w:name="heading 1" w:semiHidden="0" w:uiPriority="9" w:unhideWhenUsed="0" w:qFormat="1"/>
-    <w:lsdException w:name="heading 2" w:uiPriority="9" w:qFormat="1"/>
-    <w:lsdException w:name="heading 3" w:uiPriority="9" w:qFormat="1"/>
-    <w:lsdException w:name="heading 4" w:uiPriority="9" w:qFormat="1"/>
-    <w:lsdException w:name="heading 5" w:uiPriority="9" w:qFormat="1"/>
-    <w:lsdException w:name="heading 6" w:uiPriority="9" w:qFormat="1"/>
-    <w:lsdException w:name="heading 7" w:uiPriority="9" w:qFormat="1"/>
-    <w:lsdException w:name="heading 8" w:uiPriority="9" w:qFormat="1"/>
-    <w:lsdException w:name="heading 9" w:uiPriority="9" w:qFormat="1"/>
-    <w:lsdException w:name="toc 1" w:uiPriority="39"/>
-    <w:lsdException w:name="toc 2" w:uiPriority="39"/>
-    <w:lsdException w:name="toc 3" w:uiPriority="39"/>
-    <w:lsdException w:name="toc 4" w:uiPriority="39"/>
-    <w:lsdException w:name="toc 5" w:uiPriority="39"/>
-    <w:lsdException w:name="toc 6" w:uiPriority="39"/>
-    <w:lsdException w:name="toc 7" w:uiPriority="39"/>
-    <w:lsdException w:name="toc 8" w:uiPriority="39"/>
-    <w:lsdException w:name="toc 9" w:uiPriority="39"/>
-    <w:lsdException w:name="caption" w:uiPriority="35" w:qFormat="1"/>
-    <w:lsdException w:name="Title" w:semiHidden="0" w:uiPriority="10" w:unhideWhenUsed="0" w:qFormat="1"/>
-    <w:lsdException w:name="Default Paragraph Font" w:uiPriority="1"/>
-    <w:lsdException w:name="Subtitle" w:semiHidden="0" w:uiPriority="11" w:unhideWhenUsed="0" w:qFormat="1"/>
-    <w:lsdException w:name="Strong" w:semiHidden="0" w:uiPriority="22" w:unhideWhenUsed="0" w:qFormat="1"/>
-    <w:lsdException w:name="Emphasis" w:semiHidden="0" w:uiPriority="20" w:unhideWhenUsed="0" w:qFormat="1"/>
-    <w:lsdException w:name="Table Grid" w:semiHidden="0" w:uiPriority="59" w:unhideWhenUsed="0"/>
-    <w:lsdException w:name="Placeholder Text" w:unhideWhenUsed="0"/>
-    <w:lsdException w:name="No Spacing" w:semiHidden="0" w:uiPriority="1" w:unhideWhenUsed="0" w:qFormat="1"/>
-    <w:lsdException w:name="Light Shading" w:semiHidden="0" w:uiPriority="60" w:unhideWhenUsed="0"/>
-    <w:lsdException w:name="Light List" w:semiHidden="0" w:uiPriority="61" w:unhideWhenUsed="0"/>
-    <w:lsdException w:name="Light Grid" w:semiHidden="0" w:uiPriority="62" w:unhideWhenUsed="0"/>
-    <w:lsdException w:name="Medium Shading 1" w:semiHidden="0" w:uiPriority="63" w:unhideWhenUsed="0"/>
-    <w:lsdException w:name="Medium Shading 2" w:semiHidden="0" w:uiPriority="64" w:unhideWhenUsed="0"/>
-    <w:lsdException w:name="Medium List 1" w:semiHidden="0" w:uiPriority="65" w:unhideWhenUsed="0"/>
-    <w:lsdException w:name="Medium List 2" w:semiHidden="0" w:uiPriority="66" w:unhideWhenUsed="0"/>
-    <w:lsdException w:name="Medium Grid 1" w:semiHidden="0" w:uiPriority="67" w:unhideWhenUsed="0"/>
-    <w:lsdException w:name="Medium Grid 2" w:semiHidden="0" w:uiPriority="68" w:unhideWhenUsed="0"/>
-    <w:lsdException w:name="Medium Grid 3" w:semiHidden="0" w:uiPriority="69" w:unhideWhenUsed="0"/>
-    <w:lsdException w:name="Dark List" w:semiHidden="0" w:uiPriority="70" w:unhideWhenUsed="0"/>
-    <w:lsdException w:name="Colorful Shading" w:semiHidden="0" w:uiPriority="71" w:unhideWhenUsed="0"/>
-    <w:lsdException w:name="Colorful List" w:semiHidden="0" w:uiPriority="72" w:unhideWhenUsed="0"/>
-    <w:lsdException w:name="Colorful Grid" w:semiHidden="0" w:uiPriority="73" w:unhideWhenUsed="0"/>
-    <w:lsdException w:name="Light Shading Accent 1" w:semiHidden="0" w:uiPriority="60" w:unhideWhenUsed="0"/>
-    <w:lsdException w:name="Light List Accent 1" w:semiHidden="0" w:uiPriority="61" w:unhideWhenUsed="0"/>
-    <w:lsdException w:name="Light Grid Accent 1" w:semiHidden="0" w:uiPriority="62" w:unhideWhenUsed="0"/>
-    <w:lsdException w:name="Medium Shading 1 Accent 1" w:semiHidden="0" w:uiPriority="63" w:unhideWhenUsed="0"/>
-    <w:lsdException w:name="Medium Shading 2 Accent 1" w:semiHidden="0" w:uiPriority="64" w:unhideWhenUsed="0"/>
-    <w:lsdException w:name="Medium List 1 Accent 1" w:semiHidden="0" w:uiPriority="65" w:unhideWhenUsed="0"/>
-    <w:lsdException w:name="Revision" w:unhideWhenUsed="0"/>
-    <w:lsdException w:name="List Paragraph" w:semiHidden="0" w:uiPriority="34" w:unhideWhenUsed="0" w:qFormat="1"/>
-    <w:lsdException w:name="Quote" w:semiHidden="0" w:uiPriority="29" w:unhideWhenUsed="0" w:qFormat="1"/>
-    <w:lsdException w:name="Intense Quote" w:semiHidden="0" w:uiPriority="30" w:unhideWhenUsed="0" w:qFormat="1"/>
-    <w:lsdException w:name="Medium List 2 Accent 1" w:semiHidden="0" w:uiPriority="66" w:unhideWhenUsed="0"/>
-    <w:lsdException w:name="Medium Grid 1 Accent 1" w:semiHidden="0" w:uiPriority="67" w:unhideWhenUsed="0"/>
-    <w:lsdException w:name="Medium Grid 2 Accent 1" w:semiHidden="0" w:uiPriority="68" w:unhideWhenUsed="0"/>
-    <w:lsdException w:name="Medium Grid 3 Accent 1" w:semiHidden="0" w:uiPriority="69" w:unhideWhenUsed="0"/>
-    <w:lsdException w:name="Dark List Accent 1" w:semiHidden="0" w:uiPriority="70" w:unhideWhenUsed="0"/>
-    <w:lsdException w:name="Colorful Shading Accent 1" w:semiHidden="0" w:uiPriority="71" w:unhideWhenUsed="0"/>
-    <w:lsdException w:name="Colorful List Accent 1" w:semiHidden="0" w:uiPriority="72" w:unhideWhenUsed="0"/>
-    <w:lsdException w:name="Colorful Grid Accent 1" w:semiHidden="0" w:uiPriority="73" w:unhideWhenUsed="0"/>
-    <w:lsdException w:name="Light Shading Accent 2" w:semiHidden="0" w:uiPriority="60" w:unhideWhenUsed="0"/>
-    <w:lsdException w:name="Light List Accent 2" w:semiHidden="0" w:uiPriority="61" w:unhideWhenUsed="0"/>
-    <w:lsdException w:name="Light Grid Accent 2" w:semiHidden="0" w:uiPriority="62" w:unhideWhenUsed="0"/>
-    <w:lsdException w:name="Medium Shading 1 Accent 2" w:semiHidden="0" w:uiPriority="63" w:unhideWhenUsed="0"/>
-    <w:lsdException w:name="Medium Shading 2 Accent 2" w:semiHidden="0" w:uiPriority="64" w:unhideWhenUsed="0"/>
-    <w:lsdException w:name="Medium List 1 Accent 2" w:semiHidden="0" w:uiPriority="65" w:unhideWhenUsed="0"/>
-    <w:lsdException w:name="Medium List 2 Accent 2" w:semiHidden="0" w:uiPriority="66" w:unhideWhenUsed="0"/>
-    <w:lsdException w:name="Medium Grid 1 Accent 2" w:semiHidden="0" w:uiPriority="67" w:unhideWhenUsed="0"/>
-    <w:lsdException w:name="Medium Grid 2 Accent 2" w:semiHidden="0" w:uiPriority="68" w:unhideWhenUsed="0"/>
-    <w:lsdException w:name="Medium Grid 3 Accent 2" w:semiHidden="0" w:uiPriority="69" w:unhideWhenUsed="0"/>
-    <w:lsdException w:name="Dark List Accent 2" w:semiHidden="0" w:uiPriority="70" w:unhideWhenUsed="0"/>
-    <w:lsdException w:name="Colorful Shading Accent 2" w:semiHidden="0" w:uiPriority="71" w:unhideWhenUsed="0"/>
-    <w:lsdException w:name="Colorful List Accent 2" w:semiHidden="0" w:uiPriority="72" w:unhideWhenUsed="0"/>
-    <w:lsdException w:name="Colorful Grid Accent 2" w:semiHidden="0" w:uiPriority="73" w:unhideWhenUsed="0"/>
-    <w:lsdException w:name="Light Shading Accent 3" w:semiHidden="0" w:uiPriority="60" w:unhideWhenUsed="0"/>
-    <w:lsdException w:name="Light List Accent 3" w:semiHidden="0" w:uiPriority="61" w:unhideWhenUsed="0"/>
-    <w:lsdException w:name="Light Grid Accent 3" w:semiHidden="0" w:uiPriority="62" w:unhideWhenUsed="0"/>
-    <w:lsdException w:name="Medium Shading 1 Accent 3" w:semiHidden="0" w:uiPriority="63" w:unhideWhenUsed="0"/>
-    <w:lsdException w:name="Medium Shading 2 Accent 3" w:semiHidden="0" w:uiPriority="64" w:unhideWhenUsed="0"/>
-    <w:lsdException w:name="Medium List 1 Accent 3" w:semiHidden="0" w:uiPriority="65" w:unhideWhenUsed="0"/>
-    <w:lsdException w:name="Medium List 2 Accent 3" w:semiHidden="0" w:uiPriority="66" w:unhideWhenUsed="0"/>
-    <w:lsdException w:name="Medium Grid 1 Accent 3" w:semiHidden="0" w:uiPriority="67" w:unhideWhenUsed="0"/>
-    <w:lsdException w:name="Medium Grid 2 Accent 3" w:semiHidden="0" w:uiPriority="68" w:unhideWhenUsed="0"/>
-    <w:lsdException w:name="Medium Grid 3 Accent 3" w:semiHidden="0" w:uiPriority="69" w:unhideWhenUsed="0"/>
-    <w:lsdException w:name="Dark List Accent 3" w:semiHidden="0" w:uiPriority="70" w:unhideWhenUsed="0"/>
-    <w:lsdException w:name="Colorful Shading Accent 3" w:semiHidden="0" w:uiPriority="71" w:unhideWhenUsed="0"/>
-    <w:lsdException w:name="Colorful List Accent 3" w:semiHidden="0" w:uiPriority="72" w:unhideWhenUsed="0"/>
-    <w:lsdException w:name="Colorful Grid Accent 3" w:semiHidden="0" w:uiPriority="73" w:unhideWhenUsed="0"/>
-    <w:lsdException w:name="Light Shading Accent 4" w:semiHidden="0" w:uiPriority="60" w:unhideWhenUsed="0"/>
-    <w:lsdException w:name="Light List Accent 4" w:semiHidden="0" w:uiPriority="61" w:unhideWhenUsed="0"/>
-    <w:lsdException w:name="Light Grid Accent 4" w:semiHidden="0" w:uiPriority="62" w:unhideWhenUsed="0"/>
-    <w:lsdException w:name="Medium Shading 1 Accent 4" w:semiHidden="0" w:uiPriority="63" w:unhideWhenUsed="0"/>
-    <w:lsdException w:name="Medium Shading 2 Accent 4" w:semiHidden="0" w:uiPriority="64" w:unhideWhenUsed="0"/>
-    <w:lsdException w:name="Medium List 1 Accent 4" w:semiHidden="0" w:uiPriority="65" w:unhideWhenUsed="0"/>
-    <w:lsdException w:name="Medium List 2 Accent 4" w:semiHidden="0" w:uiPriority="66" w:unhideWhenUsed="0"/>
-    <w:lsdException w:name="Medium Grid 1 Accent 4" w:semiHidden="0" w:uiPriority="67" w:unhideWhenUsed="0"/>
-    <w:lsdException w:name="Medium Grid 2 Accent 4" w:semiHidden="0" w:uiPriority="68" w:unhideWhenUsed="0"/>
-    <w:lsdException w:name="Medium Grid 3 Accent 4" w:semiHidden="0" w:uiPriority="69" w:unhideWhenUsed="0"/>
-    <w:lsdException w:name="Dark List Accent 4" w:semiHidden="0" w:uiPriority="70" w:unhideWhenUsed="0"/>
-    <w:lsdException w:name="Colorful Shading Accent 4" w:semiHidden="0" w:uiPriority="71" w:unhideWhenUsed="0"/>
-    <w:lsdException w:name="Colorful List Accent 4" w:semiHidden="0" w:uiPriority="72" w:unhideWhenUsed="0"/>
-    <w:lsdException w:name="Colorful Grid Accent 4" w:semiHidden="0" w:uiPriority="73" w:unhideWhenUsed="0"/>
-    <w:lsdException w:name="Light Shading Accent 5" w:semiHidden="0" w:uiPriority="60" w:unhideWhenUsed="0"/>
-    <w:lsdException w:name="Light List Accent 5" w:semiHidden="0" w:uiPriority="61" w:unhideWhenUsed="0"/>
-    <w:lsdException w:name="Light Grid Accent 5" w:semiHidden="0" w:uiPriority="62" w:unhideWhenUsed="0"/>
-    <w:lsdException w:name="Medium Shading 1 Accent 5" w:semiHidden="0" w:uiPriority="63" w:unhideWhenUsed="0"/>
-    <w:lsdException w:name="Medium Shading 2 Accent 5" w:semiHidden="0" w:uiPriority="64" w:unhideWhenUsed="0"/>
-    <w:lsdException w:name="Medium List 1 Accent 5" w:semiHidden="0" w:uiPriority="65" w:unhideWhenUsed="0"/>
-    <w:lsdException w:name="Medium List 2 Accent 5" w:semiHidden="0" w:uiPriority="66" w:unhideWhenUsed="0"/>
-    <w:lsdException w:name="Medium Grid 1 Accent 5" w:semiHidden="0" w:uiPriority="67" w:unhideWhenUsed="0"/>
-    <w:lsdException w:name="Medium Grid 2 Accent 5" w:semiHidden="0" w:uiPriority="68" w:unhideWhenUsed="0"/>
-    <w:lsdException w:name="Medium Grid 3 Accent 5" w:semiHidden="0" w:uiPriority="69" w:unhideWhenUsed="0"/>
-    <w:lsdException w:name="Dark List Accent 5" w:semiHidden="0" w:uiPriority="70" w:unhideWhenUsed="0"/>
-    <w:lsdException w:name="Colorful Shading Accent 5" w:semiHidden="0" w:uiPriority="71" w:unhideWhenUsed="0"/>
-    <w:lsdException w:name="Colorful List Accent 5" w:semiHidden="0" w:uiPriority="72" w:unhideWhenUsed="0"/>
-    <w:lsdException w:name="Colorful Grid Accent 5" w:semiHidden="0" w:uiPriority="73" w:unhideWhenUsed="0"/>
-    <w:lsdException w:name="Light Shading Accent 6" w:semiHidden="0" w:uiPriority="60" w:unhideWhenUsed="0"/>
-    <w:lsdException w:name="Light List Accent 6" w:semiHidden="0" w:uiPriority="61" w:unhideWhenUsed="0"/>
-    <w:lsdException w:name="Light Grid Accent 6" w:semiHidden="0" w:uiPriority="62" w:unhideWhenUsed="0"/>
-    <w:lsdException w:name="Medium Shading 1 Accent 6" w:semiHidden="0" w:uiPriority="63" w:unhideWhenUsed="0"/>
-    <w:lsdException w:name="Medium Shading 2 Accent 6" w:semiHidden="0" w:uiPriority="64" w:unhideWhenUsed="0"/>
-    <w:lsdException w:name="Medium List 1 Accent 6" w:semiHidden="0" w:uiPriority="65" w:unhideWhenUsed="0"/>
-    <w:lsdException w:name="Medium List 2 Accent 6" w:semiHidden="0" w:uiPriority="66" w:unhideWhenUsed="0"/>
-    <w:lsdException w:name="Medium Grid 1 Accent 6" w:semiHidden="0" w:uiPriority="67" w:unhideWhenUsed="0"/>
-    <w:lsdException w:name="Medium Grid 2 Accent 6" w:semiHidden="0" w:uiPriority="68" w:unhideWhenUsed="0"/>
-    <w:lsdException w:name="Medium Grid 3 Accent 6" w:semiHidden="0" w:uiPriority="69" w:unhideWhenUsed="0"/>
-    <w:lsdException w:name="Dark List Accent 6" w:semiHidden="0" w:uiPriority="70" w:unhideWhenUsed="0"/>
-    <w:lsdException w:name="Colorful Shading Accent 6" w:semiHidden="0" w:uiPriority="71" w:unhideWhenUsed="0"/>
-    <w:lsdException w:name="Colorful List Accent 6" w:semiHidden="0" w:uiPriority="72" w:unhideWhenUsed="0"/>
-    <w:lsdException w:name="Colorful Grid Accent 6" w:semiHidden="0" w:uiPriority="73" w:unhideWhenUsed="0"/>
-    <w:lsdException w:name="Subtle Emphasis" w:semiHidden="0" w:uiPriority="19" w:unhideWhenUsed="0" w:qFormat="1"/>
-    <w:lsdException w:name="Intense Emphasis" w:semiHidden="0" w:uiPriority="21" w:unhideWhenUsed="0" w:qFormat="1"/>
-    <w:lsdException w:name="Subtle Reference" w:semiHidden="0" w:uiPriority="31" w:unhideWhenUsed="0" w:qFormat="1"/>
-    <w:lsdException w:name="Intense Reference" w:semiHidden="0" w:uiPriority="32" w:unhideWhenUsed="0" w:qFormat="1"/>
-    <w:lsdException w:name="Book Title" w:semiHidden="0" w:uiPriority="33" w:unhideWhenUsed="0" w:qFormat="1"/>
-    <w:lsdException w:name="Bibliography" w:uiPriority="37"/>
-    <w:lsdException w:name="TOC Heading" w:uiPriority="39" w:qFormat="1"/>
-  </w:latentStyles>
-  <w:style w:type="paragraph" w:default="1" w:styleId="Normal">
-    <w:name w:val="Normal"/>
-    <w:qFormat/>
-  </w:style>
-  <w:style w:type="paragraph" w:styleId="Heading1">
-    <w:name w:val="heading 1"/>
-    <w:basedOn w:val="Normal"/>
-    <w:next w:val="Normal"/>
-    <w:link w:val="Heading1Char"/>
-    <w:uiPriority w:val="9"/>
-    <w:qFormat/>
-    <w:rsid w:val="00A82D8D"/>
-    <w:pPr>
-      <w:keepNext/>
-      <w:keepLines/>
-      <w:spacing w:before="480"/>
-      <w:outlineLvl w:val="0"/>
-    </w:pPr>
-    <w:rPr>
-      <w:rFonts w:asciiTheme="majorHAnsi" w:eastAsiaTheme="majorEastAsia" w:hAnsiTheme="majorHAnsi" w:cstheme="majorBidi"/>
-      <w:b/>
-      <w:bCs/>
-      <w:color w:val="345A8A" w:themeColor="accent1" w:themeShade="B5"/>
-      <w:sz w:val="32"/>
-      <w:szCs w:val="32"/>
-    </w:rPr>
-  </w:style>
-  <w:style w:type="paragraph" w:styleId="Heading2">
-    <w:name w:val="heading 2"/>
-    <w:basedOn w:val="Normal"/>
-    <w:next w:val="Normal"/>
-    <w:link w:val="Heading2Char"/>
-    <w:uiPriority w:val="9"/>
-    <w:unhideWhenUsed/>
-    <w:qFormat/>
-    <w:rsid w:val="00A802CA"/>
-    <w:pPr>
-      <w:keepNext/>
-      <w:keepLines/>
-      <w:spacing w:before="200"/>
-      <w:outlineLvl w:val="1"/>
-    </w:pPr>
-    <w:rPr>
-      <w:rFonts w:asciiTheme="majorHAnsi" w:eastAsiaTheme="majorEastAsia" w:hAnsiTheme="majorHAnsi" w:cstheme="majorBidi"/>
-      <w:b/>
-      <w:bCs/>
-      <w:color w:val="4F81BD" w:themeColor="accent1"/>
-      <w:sz w:val="26"/>
-      <w:szCs w:val="26"/>
-    </w:rPr>
-  </w:style>
-  <w:style w:type="character" w:default="1" w:styleId="DefaultParagraphFont">
-    <w:name w:val="Default Paragraph Font"/>
-    <w:uiPriority w:val="1"/>
-    <w:semiHidden/>
-    <w:unhideWhenUsed/>
-  </w:style>
-  <w:style w:type="table" w:default="1" w:styleId="TableNormal">
-    <w:name w:val="Normal Table"/>
-    <w:uiPriority w:val="99"/>
-    <w:semiHidden/>
-    <w:unhideWhenUsed/>
-    <w:tblPr>
-      <w:tblInd w:w="0" w:type="dxa"/>
-      <w:tblCellMar>
-        <w:top w:w="0" w:type="dxa"/>
-        <w:left w:w="108" w:type="dxa"/>
-        <w:bottom w:w="0" w:type="dxa"/>
-        <w:right w:w="108" w:type="dxa"/>
-      </w:tblCellMar>
-    </w:tblPr>
-  </w:style>
-  <w:style w:type="numbering" w:default="1" w:styleId="NoList">
-    <w:name w:val="No List"/>
-    <w:uiPriority w:val="99"/>
-    <w:semiHidden/>
-    <w:unhideWhenUsed/>
-  </w:style>
-  <w:style w:type="paragraph" w:styleId="Title">
-    <w:name w:val="Title"/>
-    <w:basedOn w:val="Normal"/>
-    <w:next w:val="Normal"/>
-    <w:link w:val="TitleChar"/>
-    <w:uiPriority w:val="10"/>
-    <w:qFormat/>
-    <w:rsid w:val="00A82D8D"/>
-    <w:pPr>
-      <w:pBdr>
-        <w:bottom w:val="single" w:sz="8" w:space="4" w:color="4F81BD" w:themeColor="accent1"/>
-      </w:pBdr>
-      <w:spacing w:after="300"/>
-      <w:contextualSpacing/>
-    </w:pPr>
-    <w:rPr>
-      <w:rFonts w:asciiTheme="majorHAnsi" w:eastAsiaTheme="majorEastAsia" w:hAnsiTheme="majorHAnsi" w:cstheme="majorBidi"/>
-      <w:color w:val="17365D" w:themeColor="text2" w:themeShade="BF"/>
-      <w:spacing w:val="5"/>
-      <w:kern w:val="28"/>
-      <w:sz w:val="52"/>
-      <w:szCs w:val="52"/>
-    </w:rPr>
-  </w:style>
-  <w:style w:type="character" w:customStyle="1" w:styleId="TitleChar">
-    <w:name w:val="Title Char"/>
-    <w:basedOn w:val="DefaultParagraphFont"/>
-    <w:link w:val="Title"/>
-    <w:uiPriority w:val="10"/>
-    <w:rsid w:val="00A82D8D"/>
-    <w:rPr>
-      <w:rFonts w:asciiTheme="majorHAnsi" w:eastAsiaTheme="majorEastAsia" w:hAnsiTheme="majorHAnsi" w:cstheme="majorBidi"/>
-      <w:color w:val="17365D" w:themeColor="text2" w:themeShade="BF"/>
-      <w:spacing w:val="5"/>
-      <w:kern w:val="28"/>
-      <w:sz w:val="52"/>
-      <w:szCs w:val="52"/>
-    </w:rPr>
-  </w:style>
-  <w:style w:type="character" w:customStyle="1" w:styleId="Heading1Char">
-    <w:name w:val="Heading 1 Char"/>
-    <w:basedOn w:val="DefaultParagraphFont"/>
-    <w:link w:val="Heading1"/>
-    <w:uiPriority w:val="9"/>
-    <w:rsid w:val="00A82D8D"/>
-    <w:rPr>
-      <w:rFonts w:asciiTheme="majorHAnsi" w:eastAsiaTheme="majorEastAsia" w:hAnsiTheme="majorHAnsi" w:cstheme="majorBidi"/>
-      <w:b/>
-      <w:bCs/>
-      <w:color w:val="345A8A" w:themeColor="accent1" w:themeShade="B5"/>
-      <w:sz w:val="32"/>
-      <w:szCs w:val="32"/>
-    </w:rPr>
-  </w:style>
-  <w:style w:type="character" w:styleId="Hyperlink">
-    <w:name w:val="Hyperlink"/>
-    <w:basedOn w:val="DefaultParagraphFont"/>
-    <w:uiPriority w:val="99"/>
-    <w:unhideWhenUsed/>
-    <w:rsid w:val="00A82D8D"/>
-    <w:rPr>
-      <w:color w:val="0000FF" w:themeColor="hyperlink"/>
-      <w:u w:val="single"/>
-    </w:rPr>
-  </w:style>
-  <w:style w:type="character" w:styleId="FollowedHyperlink">
-    <w:name w:val="FollowedHyperlink"/>
-    <w:basedOn w:val="DefaultParagraphFont"/>
-    <w:uiPriority w:val="99"/>
-    <w:semiHidden/>
-    <w:unhideWhenUsed/>
-    <w:rsid w:val="00A82D8D"/>
-    <w:rPr>
-      <w:color w:val="800080" w:themeColor="followedHyperlink"/>
-      <w:u w:val="single"/>
-    </w:rPr>
-  </w:style>
-  <w:style w:type="paragraph" w:styleId="ListParagraph">
-    <w:name w:val="List Paragraph"/>
-    <w:basedOn w:val="Normal"/>
-    <w:uiPriority w:val="34"/>
-    <w:qFormat/>
-    <w:rsid w:val="00A82D8D"/>
-    <w:pPr>
-      <w:ind w:left="720"/>
-      <w:contextualSpacing/>
-    </w:pPr>
-  </w:style>
-  <w:style w:type="character" w:customStyle="1" w:styleId="Heading2Char">
-    <w:name w:val="Heading 2 Char"/>
-    <w:basedOn w:val="DefaultParagraphFont"/>
-    <w:link w:val="Heading2"/>
-    <w:uiPriority w:val="9"/>
-    <w:rsid w:val="00A802CA"/>
-    <w:rPr>
-      <w:rFonts w:asciiTheme="majorHAnsi" w:eastAsiaTheme="majorEastAsia" w:hAnsiTheme="majorHAnsi" w:cstheme="majorBidi"/>
-      <w:b/>
-      <w:bCs/>
-      <w:color w:val="4F81BD" w:themeColor="accent1"/>
-      <w:sz w:val="26"/>
-      <w:szCs w:val="26"/>
-    </w:rPr>
-  </w:style>
-</w:styles>
-</file>
-
-<file path=word/stylesWithEffects.xml><?xml version="1.0" encoding="utf-8"?>
-<w:styles xmlns:wpc="http://schemas.microsoft.com/office/word/2010/wordprocessingCanvas" xmlns:mo="http://schemas.microsoft.com/office/mac/office/2008/main" xmlns:mc="http://schemas.openxmlformats.org/markup-compatibility/2006" xmlns:mv="urn:schemas-microsoft-com:mac:vml" xmlns:o="urn:schemas-microsoft-com:office:office" xmlns:r="http://schemas.openxmlformats.org/officeDocument/2006/relationships" xmlns:m="http://schemas.openxmlformats.org/officeDocument/2006/math" xmlns:v="urn:schemas-microsoft-com:vml" xmlns:wp14="http://schemas.microsoft.com/office/word/2010/wordprocessingDrawing" xmlns:wp="http://schemas.openxmlformats.org/drawingml/2006/wordprocessingDrawing" xmlns:w10="urn:schemas-microsoft-com:office:word" xmlns:w="http://schemas.openxmlformats.org/wordprocessingml/2006/main" xmlns:w14="http://schemas.microsoft.com/office/word/2010/wordml" xmlns:wpg="http://schemas.microsoft.com/office/word/2010/wordprocessingGroup" xmlns:wpi="http://schemas.microsoft.com/office/word/2010/wordprocessingInk" xmlns:wne="http://schemas.microsoft.com/office/word/2006/wordml" xmlns:wps="http://schemas.microsoft.com/office/word/2010/wordprocessingShape" mc:Ignorable="w14 wp14">
-  <w:docDefaults>
-    <w:rPrDefault>
-      <w:rPr>
-        <w:rFonts w:asciiTheme="minorHAnsi" w:eastAsiaTheme="minorEastAsia" w:hAnsiTheme="minorHAnsi" w:cstheme="minorBidi"/>
-        <w:sz w:val="24"/>
-        <w:szCs w:val="24"/>
-        <w:lang w:val="en-US" w:eastAsia="en-US" w:bidi="ar-SA"/>
-      </w:rPr>
-    </w:rPrDefault>
-    <w:pPrDefault/>
-  </w:docDefaults>
-  <w:latentStyles w:defLockedState="0" w:defUIPriority="99" w:defSemiHidden="1" w:defUnhideWhenUsed="1" w:defQFormat="0" w:count="276">
-    <w:lsdException w:name="Normal" w:semiHidden="0" w:uiPriority="0" w:unhideWhenUsed="0" w:qFormat="1"/>
-    <w:lsdException w:name="heading 1" w:semiHidden="0" w:uiPriority="9" w:unhideWhenUsed="0" w:qFormat="1"/>
-    <w:lsdException w:name="heading 2" w:uiPriority="9" w:qFormat="1"/>
-    <w:lsdException w:name="heading 3" w:uiPriority="9" w:qFormat="1"/>
-    <w:lsdException w:name="heading 4" w:uiPriority="9" w:qFormat="1"/>
-    <w:lsdException w:name="heading 5" w:uiPriority="9" w:qFormat="1"/>
-    <w:lsdException w:name="heading 6" w:uiPriority="9" w:qFormat="1"/>
-    <w:lsdException w:name="heading 7" w:uiPriority="9" w:qFormat="1"/>
-    <w:lsdException w:name="heading 8" w:uiPriority="9" w:qFormat="1"/>
-    <w:lsdException w:name="heading 9" w:uiPriority="9" w:qFormat="1"/>
-    <w:lsdException w:name="toc 1" w:uiPriority="39"/>
-    <w:lsdException w:name="toc 2" w:uiPriority="39"/>
-    <w:lsdException w:name="toc 3" w:uiPriority="39"/>
-    <w:lsdException w:name="toc 4" w:uiPriority="39"/>
-    <w:lsdException w:name="toc 5" w:uiPriority="39"/>
-    <w:lsdException w:name="toc 6" w:uiPriority="39"/>
-    <w:lsdException w:name="toc 7" w:uiPriority="39"/>
-    <w:lsdException w:name="toc 8" w:uiPriority="39"/>
-    <w:lsdException w:name="toc 9" w:uiPriority="39"/>
-    <w:lsdException w:name="caption" w:uiPriority="35" w:qFormat="1"/>
-    <w:lsdException w:name="Title" w:semiHidden="0" w:uiPriority="10" w:unhideWhenUsed="0" w:qFormat="1"/>
-    <w:lsdException w:name="Default Paragraph Font" w:uiPriority="1"/>
-    <w:lsdException w:name="Subtitle" w:semiHidden="0" w:uiPriority="11" w:unhideWhenUsed="0" w:qFormat="1"/>
-    <w:lsdException w:name="Strong" w:semiHidden="0" w:uiPriority="22" w:unhideWhenUsed="0" w:qFormat="1"/>
-    <w:lsdException w:name="Emphasis" w:semiHidden="0" w:uiPriority="20" w:unhideWhenUsed="0" w:qFormat="1"/>
-    <w:lsdException w:name="Table Grid" w:semiHidden="0" w:uiPriority="59" w:unhideWhenUsed="0"/>
-    <w:lsdException w:name="Placeholder Text" w:unhideWhenUsed="0"/>
-    <w:lsdException w:name="No Spacing" w:semiHidden="0" w:uiPriority="1" w:unhideWhenUsed="0" w:qFormat="1"/>
-    <w:lsdException w:name="Light Shading" w:semiHidden="0" w:uiPriority="60" w:unhideWhenUsed="0"/>
-    <w:lsdException w:name="Light List" w:semiHidden="0" w:uiPriority="61" w:unhideWhenUsed="0"/>
-    <w:lsdException w:name="Light Grid" w:semiHidden="0" w:uiPriority="62" w:unhideWhenUsed="0"/>
-    <w:lsdException w:name="Medium Shading 1" w:semiHidden="0" w:uiPriority="63" w:unhideWhenUsed="0"/>
-    <w:lsdException w:name="Medium Shading 2" w:semiHidden="0" w:uiPriority="64" w:unhideWhenUsed="0"/>
-    <w:lsdException w:name="Medium List 1" w:semiHidden="0" w:uiPriority="65" w:unhideWhenUsed="0"/>
-    <w:lsdException w:name="Medium List 2" w:semiHidden="0" w:uiPriority="66" w:unhideWhenUsed="0"/>
-    <w:lsdException w:name="Medium Grid 1" w:semiHidden="0" w:uiPriority="67" w:unhideWhenUsed="0"/>
-    <w:lsdException w:name="Medium Grid 2" w:semiHidden="0" w:uiPriority="68" w:unhideWhenUsed="0"/>
-    <w:lsdException w:name="Medium Grid 3" w:semiHidden="0" w:uiPriority="69" w:unhideWhenUsed="0"/>
-    <w:lsdException w:name="Dark List" w:semiHidden="0" w:uiPriority="70" w:unhideWhenUsed="0"/>
-    <w:lsdException w:name="Colorful Shading" w:semiHidden="0" w:uiPriority="71" w:unhideWhenUsed="0"/>
-    <w:lsdException w:name="Colorful List" w:semiHidden="0" w:uiPriority="72" w:unhideWhenUsed="0"/>
-    <w:lsdException w:name="Colorful Grid" w:semiHidden="0" w:uiPriority="73" w:unhideWhenUsed="0"/>
-    <w:lsdException w:name="Light Shading Accent 1" w:semiHidden="0" w:uiPriority="60" w:unhideWhenUsed="0"/>
-    <w:lsdException w:name="Light List Accent 1" w:semiHidden="0" w:uiPriority="61" w:unhideWhenUsed="0"/>
-    <w:lsdException w:name="Light Grid Accent 1" w:semiHidden="0" w:uiPriority="62" w:unhideWhenUsed="0"/>
-    <w:lsdException w:name="Medium Shading 1 Accent 1" w:semiHidden="0" w:uiPriority="63" w:unhideWhenUsed="0"/>
-    <w:lsdException w:name="Medium Shading 2 Accent 1" w:semiHidden="0" w:uiPriority="64" w:unhideWhenUsed="0"/>
-    <w:lsdException w:name="Medium List 1 Accent 1" w:semiHidden="0" w:uiPriority="65" w:unhideWhenUsed="0"/>
-    <w:lsdException w:name="Revision" w:unhideWhenUsed="0"/>
-    <w:lsdException w:name="List Paragraph" w:semiHidden="0" w:uiPriority="34" w:unhideWhenUsed="0" w:qFormat="1"/>
-    <w:lsdException w:name="Quote" w:semiHidden="0" w:uiPriority="29" w:unhideWhenUsed="0" w:qFormat="1"/>
-    <w:lsdException w:name="Intense Quote" w:semiHidden="0" w:uiPriority="30" w:unhideWhenUsed="0" w:qFormat="1"/>
-    <w:lsdException w:name="Medium List 2 Accent 1" w:semiHidden="0" w:uiPriority="66" w:unhideWhenUsed="0"/>
-    <w:lsdException w:name="Medium Grid 1 Accent 1" w:semiHidden="0" w:uiPriority="67" w:unhideWhenUsed="0"/>
-    <w:lsdException w:name="Medium Grid 2 Accent 1" w:semiHidden="0" w:uiPriority="68" w:unhideWhenUsed="0"/>
-    <w:lsdException w:name="Medium Grid 3 Accent 1" w:semiHidden="0" w:uiPriority="69" w:unhideWhenUsed="0"/>
-    <w:lsdException w:name="Dark List Accent 1" w:semiHidden="0" w:uiPriority="70" w:unhideWhenUsed="0"/>
-    <w:lsdException w:name="Colorful Shading Accent 1" w:semiHidden="0" w:uiPriority="71" w:unhideWhenUsed="0"/>
-    <w:lsdException w:name="Colorful List Accent 1" w:semiHidden="0" w:uiPriority="72" w:unhideWhenUsed="0"/>
-    <w:lsdException w:name="Colorful Grid Accent 1" w:semiHidden="0" w:uiPriority="73" w:unhideWhenUsed="0"/>
-    <w:lsdException w:name="Light Shading Accent 2" w:semiHidden="0" w:uiPriority="60" w:unhideWhenUsed="0"/>
-    <w:lsdException w:name="Light List Accent 2" w:semiHidden="0" w:uiPriority="61" w:unhideWhenUsed="0"/>
-    <w:lsdException w:name="Light Grid Accent 2" w:semiHidden="0" w:uiPriority="62" w:unhideWhenUsed="0"/>
-    <w:lsdException w:name="Medium Shading 1 Accent 2" w:semiHidden="0" w:uiPriority="63" w:unhideWhenUsed="0"/>
-    <w:lsdException w:name="Medium Shading 2 Accent 2" w:semiHidden="0" w:uiPriority="64" w:unhideWhenUsed="0"/>
-    <w:lsdException w:name="Medium List 1 Accent 2" w:semiHidden="0" w:uiPriority="65" w:unhideWhenUsed="0"/>
-    <w:lsdException w:name="Medium List 2 Accent 2" w:semiHidden="0" w:uiPriority="66" w:unhideWhenUsed="0"/>
-    <w:lsdException w:name="Medium Grid 1 Accent 2" w:semiHidden="0" w:uiPriority="67" w:unhideWhenUsed="0"/>
-    <w:lsdException w:name="Medium Grid 2 Accent 2" w:semiHidden="0" w:uiPriority="68" w:unhideWhenUsed="0"/>
-    <w:lsdException w:name="Medium Grid 3 Accent 2" w:semiHidden="0" w:uiPriority="69" w:unhideWhenUsed="0"/>
-    <w:lsdException w:name="Dark List Accent 2" w:semiHidden="0" w:uiPriority="70" w:unhideWhenUsed="0"/>
-    <w:lsdException w:name="Colorful Shading Accent 2" w:semiHidden="0" w:uiPriority="71" w:unhideWhenUsed="0"/>
-    <w:lsdException w:name="Colorful List Accent 2" w:semiHidden="0" w:uiPriority="72" w:unhideWhenUsed="0"/>
-    <w:lsdException w:name="Colorful Grid Accent 2" w:semiHidden="0" w:uiPriority="73" w:unhideWhenUsed="0"/>
-    <w:lsdException w:name="Light Shading Accent 3" w:semiHidden="0" w:uiPriority="60" w:unhideWhenUsed="0"/>
-    <w:lsdException w:name="Light List Accent 3" w:semiHidden="0" w:uiPriority="61" w:unhideWhenUsed="0"/>
-    <w:lsdException w:name="Light Grid Accent 3" w:semiHidden="0" w:uiPriority="62" w:unhideWhenUsed="0"/>
-    <w:lsdException w:name="Medium Shading 1 Accent 3" w:semiHidden="0" w:uiPriority="63" w:unhideWhenUsed="0"/>
-    <w:lsdException w:name="Medium Shading 2 Accent 3" w:semiHidden="0" w:uiPriority="64" w:unhideWhenUsed="0"/>
-    <w:lsdException w:name="Medium List 1 Accent 3" w:semiHidden="0" w:uiPriority="65" w:unhideWhenUsed="0"/>
-    <w:lsdException w:name="Medium List 2 Accent 3" w:semiHidden="0" w:uiPriority="66" w:unhideWhenUsed="0"/>
-    <w:lsdException w:name="Medium Grid 1 Accent 3" w:semiHidden="0" w:uiPriority="67" w:unhideWhenUsed="0"/>
-    <w:lsdException w:name="Medium Grid 2 Accent 3" w:semiHidden="0" w:uiPriority="68" w:unhideWhenUsed="0"/>
-    <w:lsdException w:name="Medium Grid 3 Accent 3" w:semiHidden="0" w:uiPriority="69" w:unhideWhenUsed="0"/>
-    <w:lsdException w:name="Dark List Accent 3" w:semiHidden="0" w:uiPriority="70" w:unhideWhenUsed="0"/>
-    <w:lsdException w:name="Colorful Shading Accent 3" w:semiHidden="0" w:uiPriority="71" w:unhideWhenUsed="0"/>
-    <w:lsdException w:name="Colorful List Accent 3" w:semiHidden="0" w:uiPriority="72" w:unhideWhenUsed="0"/>
-    <w:lsdException w:name="Colorful Grid Accent 3" w:semiHidden="0" w:uiPriority="73" w:unhideWhenUsed="0"/>
-    <w:lsdException w:name="Light Shading Accent 4" w:semiHidden="0" w:uiPriority="60" w:unhideWhenUsed="0"/>
-    <w:lsdException w:name="Light List Accent 4" w:semiHidden="0" w:uiPriority="61" w:unhideWhenUsed="0"/>
-    <w:lsdException w:name="Light Grid Accent 4" w:semiHidden="0" w:uiPriority="62" w:unhideWhenUsed="0"/>
-    <w:lsdException w:name="Medium Shading 1 Accent 4" w:semiHidden="0" w:uiPriority="63" w:unhideWhenUsed="0"/>
-    <w:lsdException w:name="Medium Shading 2 Accent 4" w:semiHidden="0" w:uiPriority="64" w:unhideWhenUsed="0"/>
-    <w:lsdException w:name="Medium List 1 Accent 4" w:semiHidden="0" w:uiPriority="65" w:unhideWhenUsed="0"/>
-    <w:lsdException w:name="Medium List 2 Accent 4" w:semiHidden="0" w:uiPriority="66" w:unhideWhenUsed="0"/>
-    <w:lsdException w:name="Medium Grid 1 Accent 4" w:semiHidden="0" w:uiPriority="67" w:unhideWhenUsed="0"/>
-    <w:lsdException w:name="Medium Grid 2 Accent 4" w:semiHidden="0" w:uiPriority="68" w:unhideWhenUsed="0"/>
-    <w:lsdException w:name="Medium Grid 3 Accent 4" w:semiHidden="0" w:uiPriority="69" w:unhideWhenUsed="0"/>
-    <w:lsdException w:name="Dark List Accent 4" w:semiHidden="0" w:uiPriority="70" w:unhideWhenUsed="0"/>
-    <w:lsdException w:name="Colorful Shading Accent 4" w:semiHidden="0" w:uiPriority="71" w:unhideWhenUsed="0"/>
-    <w:lsdException w:name="Colorful List Accent 4" w:semiHidden="0" w:uiPriority="72" w:unhideWhenUsed="0"/>
-    <w:lsdException w:name="Colorful Grid Accent 4" w:semiHidden="0" w:uiPriority="73" w:unhideWhenUsed="0"/>
-    <w:lsdException w:name="Light Shading Accent 5" w:semiHidden="0" w:uiPriority="60" w:unhideWhenUsed="0"/>
-    <w:lsdException w:name="Light List Accent 5" w:semiHidden="0" w:uiPriority="61" w:unhideWhenUsed="0"/>
-    <w:lsdException w:name="Light Grid Accent 5" w:semiHidden="0" w:uiPriority="62" w:unhideWhenUsed="0"/>
-    <w:lsdException w:name="Medium Shading 1 Accent 5" w:semiHidden="0" w:uiPriority="63" w:unhideWhenUsed="0"/>
-    <w:lsdException w:name="Medium Shading 2 Accent 5" w:semiHidden="0" w:uiPriority="64" w:unhideWhenUsed="0"/>
-    <w:lsdException w:name="Medium List 1 Accent 5" w:semiHidden="0" w:uiPriority="65" w:unhideWhenUsed="0"/>
-    <w:lsdException w:name="Medium List 2 Accent 5" w:semiHidden="0" w:uiPriority="66" w:unhideWhenUsed="0"/>
-    <w:lsdException w:name="Medium Grid 1 Accent 5" w:semiHidden="0" w:uiPriority="67" w:unhideWhenUsed="0"/>
-    <w:lsdException w:name="Medium Grid 2 Accent 5" w:semiHidden="0" w:uiPriority="68" w:unhideWhenUsed="0"/>
-    <w:lsdException w:name="Medium Grid 3 Accent 5" w:semiHidden="0" w:uiPriority="69" w:unhideWhenUsed="0"/>
-    <w:lsdException w:name="Dark List Accent 5" w:semiHidden="0" w:uiPriority="70" w:unhideWhenUsed="0"/>
-    <w:lsdException w:name="Colorful Shading Accent 5" w:semiHidden="0" w:uiPriority="71" w:unhideWhenUsed="0"/>
-    <w:lsdException w:name="Colorful List Accent 5" w:semiHidden="0" w:uiPriority="72" w:unhideWhenUsed="0"/>
-    <w:lsdException w:name="Colorful Grid Accent 5" w:semiHidden="0" w:uiPriority="73" w:unhideWhenUsed="0"/>
-    <w:lsdException w:name="Light Shading Accent 6" w:semiHidden="0" w:uiPriority="60" w:unhideWhenUsed="0"/>
-    <w:lsdException w:name="Light List Accent 6" w:semiHidden="0" w:uiPriority="61" w:unhideWhenUsed="0"/>
-    <w:lsdException w:name="Light Grid Accent 6" w:semiHidden="0" w:uiPriority="62" w:unhideWhenUsed="0"/>
-    <w:lsdException w:name="Medium Shading 1 Accent 6" w:semiHidden="0" w:uiPriority="63" w:unhideWhenUsed="0"/>
-    <w:lsdException w:name="Medium Shading 2 Accent 6" w:semiHidden="0" w:uiPriority="64" w:unhideWhenUsed="0"/>
-    <w:lsdException w:name="Medium List 1 Accent 6" w:semiHidden="0" w:uiPriority="65" w:unhideWhenUsed="0"/>
-    <w:lsdException w:name="Medium List 2 Accent 6" w:semiHidden="0" w:uiPriority="66" w:unhideWhenUsed="0"/>
-    <w:lsdException w:name="Medium Grid 1 Accent 6" w:semiHidden="0" w:uiPriority="67" w:unhideWhenUsed="0"/>
-    <w:lsdException w:name="Medium Grid 2 Accent 6" w:semiHidden="0" w:uiPriority="68" w:unhideWhenUsed="0"/>
-    <w:lsdException w:name="Medium Grid 3 Accent 6" w:semiHidden="0" w:uiPriority="69" w:unhideWhenUsed="0"/>
-    <w:lsdException w:name="Dark List Accent 6" w:semiHidden="0" w:uiPriority="70" w:unhideWhenUsed="0"/>
-    <w:lsdException w:name="Colorful Shading Accent 6" w:semiHidden="0" w:uiPriority="71" w:unhideWhenUsed="0"/>
-    <w:lsdException w:name="Colorful List Accent 6" w:semiHidden="0" w:uiPriority="72" w:unhideWhenUsed="0"/>
-    <w:lsdException w:name="Colorful Grid Accent 6" w:semiHidden="0" w:uiPriority="73" w:unhideWhenUsed="0"/>
-    <w:lsdException w:name="Subtle Emphasis" w:semiHidden="0" w:uiPriority="19" w:unhideWhenUsed="0" w:qFormat="1"/>
-    <w:lsdException w:name="Intense Emphasis" w:semiHidden="0" w:uiPriority="21" w:unhideWhenUsed="0" w:qFormat="1"/>
-    <w:lsdException w:name="Subtle Reference" w:semiHidden="0" w:uiPriority="31" w:unhideWhenUsed="0" w:qFormat="1"/>
-    <w:lsdException w:name="Intense Reference" w:semiHidden="0" w:uiPriority="32" w:unhideWhenUsed="0" w:qFormat="1"/>
-    <w:lsdException w:name="Book Title" w:semiHidden="0" w:uiPriority="33" w:unhideWhenUsed="0" w:qFormat="1"/>
-    <w:lsdException w:name="Bibliography" w:uiPriority="37"/>
-    <w:lsdException w:name="TOC Heading" w:uiPriority="39" w:qFormat="1"/>
+  <w:latentStyles w:defLockedState="0" w:defUIPriority="99" w:defSemiHidden="0" w:defUnhideWhenUsed="0" w:defQFormat="0" w:count="374">
+    <w:lsdException w:name="Normal" w:uiPriority="0" w:qFormat="1"/>
+    <w:lsdException w:name="heading 1" w:uiPriority="9" w:qFormat="1"/>
+    <w:lsdException w:name="heading 2" w:semiHidden="1" w:uiPriority="9" w:unhideWhenUsed="1" w:qFormat="1"/>
+    <w:lsdException w:name="heading 3" w:semiHidden="1" w:uiPriority="9" w:unhideWhenUsed="1" w:qFormat="1"/>
+    <w:lsdException w:name="heading 4" w:semiHidden="1" w:uiPriority="9" w:unhideWhenUsed="1" w:qFormat="1"/>
+    <w:lsdException w:name="heading 5" w:semiHidden="1" w:uiPriority="9" w:unhideWhenUsed="1" w:qFormat="1"/>
+    <w:lsdException w:name="heading 6" w:semiHidden="1" w:uiPriority="9" w:unhideWhenUsed="1" w:qFormat="1"/>
+    <w:lsdException w:name="heading 7" w:semiHidden="1" w:uiPriority="9" w:unhideWhenUsed="1" w:qFormat="1"/>
+    <w:lsdException w:name="heading 8" w:semiHidden="1" w:uiPriority="9" w:unhideWhenUsed="1" w:qFormat="1"/>
+    <w:lsdException w:name="heading 9" w:semiHidden="1" w:uiPriority="9" w:unhideWhenUsed="1" w:qFormat="1"/>
+    <w:lsdException w:name="index 1" w:semiHidden="1" w:unhideWhenUsed="1"/>
+    <w:lsdException w:name="index 2" w:semiHidden="1" w:unhideWhenUsed="1"/>
+    <w:lsdException w:name="index 3" w:semiHidden="1" w:unhideWhenUsed="1"/>
+    <w:lsdException w:name="index 4" w:semiHidden="1" w:unhideWhenUsed="1"/>
+    <w:lsdException w:name="index 5" w:semiHidden="1" w:unhideWhenUsed="1"/>
+    <w:lsdException w:name="index 6" w:semiHidden="1" w:unhideWhenUsed="1"/>
+    <w:lsdException w:name="index 7" w:semiHidden="1" w:unhideWhenUsed="1"/>
+    <w:lsdException w:name="index 8" w:semiHidden="1" w:unhideWhenUsed="1"/>
+    <w:lsdException w:name="index 9" w:semiHidden="1" w:unhideWhenUsed="1"/>
+    <w:lsdException w:name="toc 1" w:semiHidden="1" w:uiPriority="39" w:unhideWhenUsed="1"/>
+    <w:lsdException w:name="toc 2" w:semiHidden="1" w:uiPriority="39" w:unhideWhenUsed="1"/>
+    <w:lsdException w:name="toc 3" w:semiHidden="1" w:uiPriority="39" w:unhideWhenUsed="1"/>
+    <w:lsdException w:name="toc 4" w:semiHidden="1" w:uiPriority="39" w:unhideWhenUsed="1"/>
+    <w:lsdException w:name="toc 5" w:semiHidden="1" w:uiPriority="39" w:unhideWhenUsed="1"/>
+    <w:lsdException w:name="toc 6" w:semiHidden="1" w:uiPriority="39" w:unhideWhenUsed="1"/>
+    <w:lsdException w:name="toc 7" w:semiHidden="1" w:uiPriority="39" w:unhideWhenUsed="1"/>
+    <w:lsdException w:name="toc 8" w:semiHidden="1" w:uiPriority="39" w:unhideWhenUsed="1"/>
+    <w:lsdException w:name="toc 9" w:semiHidden="1" w:uiPriority="39" w:unhideWhenUsed="1"/>
+    <w:lsdException w:name="Normal Indent" w:semiHidden="1" w:unhideWhenUsed="1"/>
+    <w:lsdException w:name="footnote text" w:semiHidden="1" w:unhideWhenUsed="1"/>
+    <w:lsdException w:name="annotation text" w:semiHidden="1" w:unhideWhenUsed="1"/>
+    <w:lsdException w:name="header" w:semiHidden="1" w:unhideWhenUsed="1"/>
+    <w:lsdException w:name="footer" w:semiHidden="1" w:unhideWhenUsed="1"/>
+    <w:lsdException w:name="index heading" w:semiHidden="1" w:unhideWhenUsed="1"/>
+    <w:lsdException w:name="caption" w:semiHidden="1" w:uiPriority="35" w:unhideWhenUsed="1" w:qFormat="1"/>
+    <w:lsdException w:name="table of figures" w:semiHidden="1" w:unhideWhenUsed="1"/>
+    <w:lsdException w:name="envelope address" w:semiHidden="1" w:unhideWhenUsed="1"/>
+    <w:lsdException w:name="envelope return" w:semiHidden="1" w:unhideWhenUsed="1"/>
+    <w:lsdException w:name="footnote reference" w:semiHidden="1" w:unhideWhenUsed="1"/>
+    <w:lsdException w:name="annotation reference" w:semiHidden="1" w:unhideWhenUsed="1"/>
+    <w:lsdException w:name="line number" w:semiHidden="1" w:unhideWhenUsed="1"/>
+    <w:lsdException w:name="page number" w:semiHidden="1" w:unhideWhenUsed="1"/>
+    <w:lsdException w:name="endnote reference" w:semiHidden="1" w:unhideWhenUsed="1"/>
+    <w:lsdException w:name="endnote text" w:semiHidden="1" w:unhideWhenUsed="1"/>
+    <w:lsdException w:name="table of authorities" w:semiHidden="1" w:unhideWhenUsed="1"/>
+    <w:lsdException w:name="macro" w:semiHidden="1" w:unhideWhenUsed="1"/>
+    <w:lsdException w:name="toa heading" w:semiHidden="1" w:unhideWhenUsed="1"/>
+    <w:lsdException w:name="List" w:semiHidden="1" w:unhideWhenUsed="1"/>
+    <w:lsdException w:name="List Bullet" w:semiHidden="1" w:unhideWhenUsed="1"/>
+    <w:lsdException w:name="List Number" w:semiHidden="1" w:unhideWhenUsed="1"/>
+    <w:lsdException w:name="List 2" w:semiHidden="1" w:unhideWhenUsed="1"/>
+    <w:lsdException w:name="List 3" w:semiHidden="1" w:unhideWhenUsed="1"/>
+    <w:lsdException w:name="List 4" w:semiHidden="1" w:unhideWhenUsed="1"/>
+    <w:lsdException w:name="List 5" w:semiHidden="1" w:unhideWhenUsed="1"/>
+    <w:lsdException w:name="List Bullet 2" w:semiHidden="1" w:unhideWhenUsed="1"/>
+    <w:lsdException w:name="List Bullet 3" w:semiHidden="1" w:unhideWhenUsed="1"/>
+    <w:lsdException w:name="List Bullet 4" w:semiHidden="1" w:unhideWhenUsed="1"/>
+    <w:lsdException w:name="List Bullet 5" w:semiHidden="1" w:unhideWhenUsed="1"/>
+    <w:lsdException w:name="List Number 2" w:semiHidden="1" w:unhideWhenUsed="1"/>
+    <w:lsdException w:name="List Number 3" w:semiHidden="1" w:unhideWhenUsed="1"/>
+    <w:lsdException w:name="List Number 4" w:semiHidden="1" w:unhideWhenUsed="1"/>
+    <w:lsdException w:name="List Number 5" w:semiHidden="1" w:unhideWhenUsed="1"/>
+    <w:lsdException w:name="Title" w:uiPriority="10" w:qFormat="1"/>
+    <w:lsdException w:name="Closing" w:semiHidden="1" w:unhideWhenUsed="1"/>
+    <w:lsdException w:name="Signature" w:semiHidden="1" w:unhideWhenUsed="1"/>
+    <w:lsdException w:name="Default Paragraph Font" w:semiHidden="1" w:uiPriority="1" w:unhideWhenUsed="1"/>
+    <w:lsdException w:name="Body Text" w:semiHidden="1" w:unhideWhenUsed="1"/>
+    <w:lsdException w:name="Body Text Indent" w:semiHidden="1" w:unhideWhenUsed="1"/>
+    <w:lsdException w:name="List Continue" w:semiHidden="1" w:unhideWhenUsed="1"/>
+    <w:lsdException w:name="List Continue 2" w:semiHidden="1" w:unhideWhenUsed="1"/>
+    <w:lsdException w:name="List Continue 3" w:semiHidden="1" w:unhideWhenUsed="1"/>
+    <w:lsdException w:name="List Continue 4" w:semiHidden="1" w:unhideWhenUsed="1"/>
+    <w:lsdException w:name="List Continue 5" w:semiHidden="1" w:unhideWhenUsed="1"/>
+    <w:lsdException w:name="Message Header" w:semiHidden="1" w:unhideWhenUsed="1"/>
+    <w:lsdException w:name="Subtitle" w:uiPriority="11" w:qFormat="1"/>
+    <w:lsdException w:name="Salutation" w:semiHidden="1" w:unhideWhenUsed="1"/>
+    <w:lsdException w:name="Date" w:semiHidden="1" w:unhideWhenUsed="1"/>
+    <w:lsdException w:name="Body Text First Indent" w:semiHidden="1" w:unhideWhenUsed="1"/>
+    <w:lsdException w:name="Body Text First Indent 2" w:semiHidden="1" w:unhideWhenUsed="1"/>
+    <w:lsdException w:name="Note Heading" w:semiHidden="1" w:unhideWhenUsed="1"/>
+    <w:lsdException w:name="Body Text 2" w:semiHidden="1" w:unhideWhenUsed="1"/>
+    <w:lsdException w:name="Body Text 3" w:semiHidden="1" w:unhideWhenUsed="1"/>
+    <w:lsdException w:name="Body Text Indent 2" w:semiHidden="1" w:unhideWhenUsed="1"/>
+    <w:lsdException w:name="Body Text Indent 3" w:semiHidden="1" w:unhideWhenUsed="1"/>
+    <w:lsdException w:name="Block Text" w:semiHidden="1" w:unhideWhenUsed="1"/>
+    <w:lsdException w:name="Hyperlink" w:semiHidden="1" w:unhideWhenUsed="1"/>
+    <w:lsdException w:name="FollowedHyperlink" w:semiHidden="1" w:unhideWhenUsed="1"/>
+    <w:lsdException w:name="Strong" w:uiPriority="22" w:qFormat="1"/>
+    <w:lsdException w:name="Emphasis" w:uiPriority="20" w:qFormat="1"/>
+    <w:lsdException w:name="Document Map" w:semiHidden="1" w:unhideWhenUsed="1"/>
+    <w:lsdException w:name="Plain Text" w:semiHidden="1" w:unhideWhenUsed="1"/>
+    <w:lsdException w:name="E-mail Signature" w:semiHidden="1" w:unhideWhenUsed="1"/>
+    <w:lsdException w:name="HTML Top of Form" w:semiHidden="1" w:unhideWhenUsed="1"/>
+    <w:lsdException w:name="HTML Bottom of Form" w:semiHidden="1" w:unhideWhenUsed="1"/>
+    <w:lsdException w:name="Normal (Web)" w:semiHidden="1" w:unhideWhenUsed="1"/>
+    <w:lsdException w:name="HTML Acronym" w:semiHidden="1" w:unhideWhenUsed="1"/>
+    <w:lsdException w:name="HTML Address" w:semiHidden="1" w:unhideWhenUsed="1"/>
+    <w:lsdException w:name="HTML Cite" w:semiHidden="1" w:unhideWhenUsed="1"/>
+    <w:lsdException w:name="HTML Code" w:semiHidden="1" w:unhideWhenUsed="1"/>
+    <w:lsdException w:name="HTML Definition" w:semiHidden="1" w:unhideWhenUsed="1"/>
+    <w:lsdException w:name="HTML Keyboard" w:semiHidden="1" w:unhideWhenUsed="1"/>
+    <w:lsdException w:name="HTML Preformatted" w:semiHidden="1" w:unhideWhenUsed="1"/>
+    <w:lsdException w:name="HTML Sample" w:semiHidden="1" w:unhideWhenUsed="1"/>
+    <w:lsdException w:name="HTML Typewriter" w:semiHidden="1" w:unhideWhenUsed="1"/>
+    <w:lsdException w:name="HTML Variable" w:semiHidden="1" w:unhideWhenUsed="1"/>
+    <w:lsdException w:name="Normal Table" w:semiHidden="1" w:unhideWhenUsed="1"/>
+    <w:lsdException w:name="annotation subject" w:semiHidden="1" w:unhideWhenUsed="1"/>
+    <w:lsdException w:name="No List" w:semiHidden="1" w:unhideWhenUsed="1"/>
+    <w:lsdException w:name="Outline List 1" w:semiHidden="1" w:unhideWhenUsed="1"/>
+    <w:lsdException w:name="Outline List 2" w:semiHidden="1" w:unhideWhenUsed="1"/>
+    <w:lsdException w:name="Outline List 3" w:semiHidden="1" w:unhideWhenUsed="1"/>
+    <w:lsdException w:name="Table Simple 1" w:semiHidden="1" w:unhideWhenUsed="1"/>
+    <w:lsdException w:name="Table Simple 2" w:semiHidden="1" w:unhideWhenUsed="1"/>
+    <w:lsdException w:name="Table Simple 3" w:semiHidden="1" w:unhideWhenUsed="1"/>
+    <w:lsdException w:name="Table Classic 1" w:semiHidden="1" w:unhideWhenUsed="1"/>
+    <w:lsdException w:name="Table Classic 2" w:semiHidden="1" w:unhideWhenUsed="1"/>
+    <w:lsdException w:name="Table Classic 3" w:semiHidden="1" w:unhideWhenUsed="1"/>
+    <w:lsdException w:name="Table Classic 4" w:semiHidden="1" w:unhideWhenUsed="1"/>
+    <w:lsdException w:name="Table Colorful 1" w:semiHidden="1" w:unhideWhenUsed="1"/>
+    <w:lsdException w:name="Table Colorful 2" w:semiHidden="1" w:unhideWhenUsed="1"/>
+    <w:lsdException w:name="Table Colorful 3" w:semiHidden="1" w:unhideWhenUsed="1"/>
+    <w:lsdException w:name="Table Columns 1" w:semiHidden="1" w:unhideWhenUsed="1"/>
+    <w:lsdException w:name="Table Columns 2" w:semiHidden="1" w:unhideWhenUsed="1"/>
+    <w:lsdException w:name="Table Columns 3" w:semiHidden="1" w:unhideWhenUsed="1"/>
+    <w:lsdException w:name="Table Columns 4" w:semiHidden="1" w:unhideWhenUsed="1"/>
+    <w:lsdException w:name="Table Columns 5" w:semiHidden="1" w:unhideWhenUsed="1"/>
+    <w:lsdException w:name="Table Grid 1" w:semiHidden="1" w:unhideWhenUsed="1"/>
+    <w:lsdException w:name="Table Grid 2" w:semiHidden="1" w:unhideWhenUsed="1"/>
+    <w:lsdException w:name="Table Grid 3" w:semiHidden="1" w:unhideWhenUsed="1"/>
+    <w:lsdException w:name="Table Grid 4" w:semiHidden="1" w:unhideWhenUsed="1"/>
+    <w:lsdException w:name="Table Grid 5" w:semiHidden="1" w:unhideWhenUsed="1"/>
+    <w:lsdException w:name="Table Grid 6" w:semiHidden="1" w:unhideWhenUsed="1"/>
+    <w:lsdException w:name="Table Grid 7" w:semiHidden="1" w:unhideWhenUsed="1"/>
+    <w:lsdException w:name="Table Grid 8" w:semiHidden="1" w:unhideWhenUsed="1"/>
+    <w:lsdException w:name="Table List 1" w:semiHidden="1" w:unhideWhenUsed="1"/>
+    <w:lsdException w:name="Table List 2" w:semiHidden="1" w:unhideWhenUsed="1"/>
+    <w:lsdException w:name="Table List 3" w:semiHidden="1" w:unhideWhenUsed="1"/>
+    <w:lsdException w:name="Table List 4" w:semiHidden="1" w:unhideWhenUsed="1"/>
+    <w:lsdException w:name="Table List 5" w:semiHidden="1" w:unhideWhenUsed="1"/>
+    <w:lsdException w:name="Table List 6" w:semiHidden="1" w:unhideWhenUsed="1"/>
+    <w:lsdException w:name="Table List 7" w:semiHidden="1" w:unhideWhenUsed="1"/>
+    <w:lsdException w:name="Table List 8" w:semiHidden="1" w:unhideWhenUsed="1"/>
+    <w:lsdException w:name="Table 3D effects 1" w:semiHidden="1" w:unhideWhenUsed="1"/>
+    <w:lsdException w:name="Table 3D effects 2" w:semiHidden="1" w:unhideWhenUsed="1"/>
+    <w:lsdException w:name="Table 3D effects 3" w:semiHidden="1" w:unhideWhenUsed="1"/>
+    <w:lsdException w:name="Table Contemporary" w:semiHidden="1" w:unhideWhenUsed="1"/>
+    <w:lsdException w:name="Table Elegant" w:semiHidden="1" w:unhideWhenUsed="1"/>
+    <w:lsdException w:name="Table Professional" w:semiHidden="1" w:unhideWhenUsed="1"/>
+    <w:lsdException w:name="Table Subtle 1" w:semiHidden="1" w:unhideWhenUsed="1"/>
+    <w:lsdException w:name="Table Subtle 2" w:semiHidden="1" w:unhideWhenUsed="1"/>
+    <w:lsdException w:name="Table Web 1" w:semiHidden="1" w:unhideWhenUsed="1"/>
+    <w:lsdException w:name="Table Web 2" w:semiHidden="1" w:unhideWhenUsed="1"/>
+    <w:lsdException w:name="Table Web 3" w:semiHidden="1" w:unhideWhenUsed="1"/>
+    <w:lsdException w:name="Balloon Text" w:semiHidden="1" w:unhideWhenUsed="1"/>
+    <w:lsdException w:name="Table Grid" w:uiPriority="59"/>
+    <w:lsdException w:name="Table Theme" w:semiHidden="1" w:unhideWhenUsed="1"/>
+    <w:lsdException w:name="Placeholder Text" w:semiHidden="1"/>
+    <w:lsdException w:name="No Spacing" w:uiPriority="1" w:qFormat="1"/>
+    <w:lsdException w:name="Light Shading" w:uiPriority="60"/>
+    <w:lsdException w:name="Light List" w:uiPriority="61"/>
+    <w:lsdException w:name="Light Grid" w:uiPriority="62"/>
+    <w:lsdException w:name="Medium Shading 1" w:uiPriority="63"/>
+    <w:lsdException w:name="Medium Shading 2" w:uiPriority="64"/>
+    <w:lsdException w:name="Medium List 1" w:uiPriority="65"/>
+    <w:lsdException w:name="Medium List 2" w:uiPriority="66"/>
+    <w:lsdException w:name="Medium Grid 1" w:uiPriority="67"/>
+    <w:lsdException w:name="Medium Grid 2" w:uiPriority="68"/>
+    <w:lsdException w:name="Medium Grid 3" w:uiPriority="69"/>
+    <w:lsdException w:name="Dark List" w:uiPriority="70"/>
+    <w:lsdException w:name="Colorful Shading" w:uiPriority="71"/>
+    <w:lsdException w:name="Colorful List" w:uiPriority="72"/>
+    <w:lsdException w:name="Colorful Grid" w:uiPriority="73"/>
+    <w:lsdException w:name="Light Shading Accent 1" w:uiPriority="60"/>
+    <w:lsdException w:name="Light List Accent 1" w:uiPriority="61"/>
+    <w:lsdException w:name="Light Grid Accent 1" w:uiPriority="62"/>
+    <w:lsdException w:name="Medium Shading 1 Accent 1" w:uiPriority="63"/>
+    <w:lsdException w:name="Medium Shading 2 Accent 1" w:uiPriority="64"/>
+    <w:lsdException w:name="Medium List 1 Accent 1" w:uiPriority="65"/>
+    <w:lsdException w:name="Revision" w:semiHidden="1"/>
+    <w:lsdException w:name="List Paragraph" w:uiPriority="34" w:qFormat="1"/>
+    <w:lsdException w:name="Quote" w:uiPriority="29" w:qFormat="1"/>
+    <w:lsdException w:name="Intense Quote" w:uiPriority="30" w:qFormat="1"/>
+    <w:lsdException w:name="Medium List 2 Accent 1" w:uiPriority="66"/>
+    <w:lsdException w:name="Medium Grid 1 Accent 1" w:uiPriority="67"/>
+    <w:lsdException w:name="Medium Grid 2 Accent 1" w:uiPriority="68"/>
+    <w:lsdException w:name="Medium Grid 3 Accent 1" w:uiPriority="69"/>
+    <w:lsdException w:name="Dark List Accent 1" w:uiPriority="70"/>
+    <w:lsdException w:name="Colorful Shading Accent 1" w:uiPriority="71"/>
+    <w:lsdException w:name="Colorful List Accent 1" w:uiPriority="72"/>
+    <w:lsdException w:name="Colorful Grid Accent 1" w:uiPriority="73"/>
+    <w:lsdException w:name="Light Shading Accent 2" w:uiPriority="60"/>
+    <w:lsdException w:name="Light List Accent 2" w:uiPriority="61"/>
+    <w:lsdException w:name="Light Grid Accent 2" w:uiPriority="62"/>
+    <w:lsdException w:name="Medium Shading 1 Accent 2" w:uiPriority="63"/>
+    <w:lsdException w:name="Medium Shading 2 Accent 2" w:uiPriority="64"/>
+    <w:lsdException w:name="Medium List 1 Accent 2" w:uiPriority="65"/>
+    <w:lsdException w:name="Medium List 2 Accent 2" w:uiPriority="66"/>
+    <w:lsdException w:name="Medium Grid 1 Accent 2" w:uiPriority="67"/>
+    <w:lsdException w:name="Medium Grid 2 Accent 2" w:uiPriority="68"/>
+    <w:lsdException w:name="Medium Grid 3 Accent 2" w:uiPriority="69"/>
+    <w:lsdException w:name="Dark List Accent 2" w:uiPriority="70"/>
+    <w:lsdException w:name="Colorful Shading Accent 2" w:uiPriority="71"/>
+    <w:lsdException w:name="Colorful List Accent 2" w:uiPriority="72"/>
+    <w:lsdException w:name="Colorful Grid Accent 2" w:uiPriority="73"/>
+    <w:lsdException w:name="Light Shading Accent 3" w:uiPriority="60"/>
+    <w:lsdException w:name="Light List Accent 3" w:uiPriority="61"/>
+    <w:lsdException w:name="Light Grid Accent 3" w:uiPriority="62"/>
+    <w:lsdException w:name="Medium Shading 1 Accent 3" w:uiPriority="63"/>
+    <w:lsdException w:name="Medium Shading 2 Accent 3" w:uiPriority="64"/>
+    <w:lsdException w:name="Medium List 1 Accent 3" w:uiPriority="65"/>
+    <w:lsdException w:name="Medium List 2 Accent 3" w:uiPriority="66"/>
+    <w:lsdException w:name="Medium Grid 1 Accent 3" w:uiPriority="67"/>
+    <w:lsdException w:name="Medium Grid 2 Accent 3" w:uiPriority="68"/>
+    <w:lsdException w:name="Medium Grid 3 Accent 3" w:uiPriority="69"/>
+    <w:lsdException w:name="Dark List Accent 3" w:uiPriority="70"/>
+    <w:lsdException w:name="Colorful Shading Accent 3" w:uiPriority="71"/>
+    <w:lsdException w:name="Colorful List Accent 3" w:uiPriority="72"/>
+    <w:lsdException w:name="Colorful Grid Accent 3" w:uiPriority="73"/>
+    <w:lsdException w:name="Light Shading Accent 4" w:uiPriority="60"/>
+    <w:lsdException w:name="Light List Accent 4" w:uiPriority="61"/>
+    <w:lsdException w:name="Light Grid Accent 4" w:uiPriority="62"/>
+    <w:lsdException w:name="Medium Shading 1 Accent 4" w:uiPriority="63"/>
+    <w:lsdException w:name="Medium Shading 2 Accent 4" w:uiPriority="64"/>
+    <w:lsdException w:name="Medium List 1 Accent 4" w:uiPriority="65"/>
+    <w:lsdException w:name="Medium List 2 Accent 4" w:uiPriority="66"/>
+    <w:lsdException w:name="Medium Grid 1 Accent 4" w:uiPriority="67"/>
+    <w:lsdException w:name="Medium Grid 2 Accent 4" w:uiPriority="68"/>
+    <w:lsdException w:name="Medium Grid 3 Accent 4" w:uiPriority="69"/>
+    <w:lsdException w:name="Dark List Accent 4" w:uiPriority="70"/>
+    <w:lsdException w:name="Colorful Shading Accent 4" w:uiPriority="71"/>
+    <w:lsdException w:name="Colorful List Accent 4" w:uiPriority="72"/>
+    <w:lsdException w:name="Colorful Grid Accent 4" w:uiPriority="73"/>
+    <w:lsdException w:name="Light Shading Accent 5" w:uiPriority="60"/>
+    <w:lsdException w:name="Light List Accent 5" w:uiPriority="61"/>
+    <w:lsdException w:name="Light Grid Accent 5" w:uiPriority="62"/>
+    <w:lsdException w:name="Medium Shading 1 Accent 5" w:uiPriority="63"/>
+    <w:lsdException w:name="Medium Shading 2 Accent 5" w:uiPriority="64"/>
+    <w:lsdException w:name="Medium List 1 Accent 5" w:uiPriority="65"/>
+    <w:lsdException w:name="Medium List 2 Accent 5" w:uiPriority="66"/>
+    <w:lsdException w:name="Medium Grid 1 Accent 5" w:uiPriority="67"/>
+    <w:lsdException w:name="Medium Grid 2 Accent 5" w:uiPriority="68"/>
+    <w:lsdException w:name="Medium Grid 3 Accent 5" w:uiPriority="69"/>
+    <w:lsdException w:name="Dark List Accent 5" w:uiPriority="70"/>
+    <w:lsdException w:name="Colorful Shading Accent 5" w:uiPriority="71"/>
+    <w:lsdException w:name="Colorful List Accent 5" w:uiPriority="72"/>
+    <w:lsdException w:name="Colorful Grid Accent 5" w:uiPriority="73"/>
+    <w:lsdException w:name="Light Shading Accent 6" w:uiPriority="60"/>
+    <w:lsdException w:name="Light List Accent 6" w:uiPriority="61"/>
+    <w:lsdException w:name="Light Grid Accent 6" w:uiPriority="62"/>
+    <w:lsdException w:name="Medium Shading 1 Accent 6" w:uiPriority="63"/>
+    <w:lsdException w:name="Medium Shading 2 Accent 6" w:uiPriority="64"/>
+    <w:lsdException w:name="Medium List 1 Accent 6" w:uiPriority="65"/>
+    <w:lsdException w:name="Medium List 2 Accent 6" w:uiPriority="66"/>
+    <w:lsdException w:name="Medium Grid 1 Accent 6" w:uiPriority="67"/>
+    <w:lsdException w:name="Medium Grid 2 Accent 6" w:uiPriority="68"/>
+    <w:lsdException w:name="Medium Grid 3 Accent 6" w:uiPriority="69"/>
+    <w:lsdException w:name="Dark List Accent 6" w:uiPriority="70"/>
+    <w:lsdException w:name="Colorful Shading Accent 6" w:uiPriority="71"/>
+    <w:lsdException w:name="Colorful List Accent 6" w:uiPriority="72"/>
+    <w:lsdException w:name="Colorful Grid Accent 6" w:uiPriority="73"/>
+    <w:lsdException w:name="Subtle Emphasis" w:uiPriority="19" w:qFormat="1"/>
+    <w:lsdException w:name="Intense Emphasis" w:uiPriority="21" w:qFormat="1"/>
+    <w:lsdException w:name="Subtle Reference" w:uiPriority="31" w:qFormat="1"/>
+    <w:lsdException w:name="Intense Reference" w:uiPriority="32" w:qFormat="1"/>
+    <w:lsdException w:name="Book Title" w:uiPriority="33" w:qFormat="1"/>
+    <w:lsdException w:name="Bibliography" w:semiHidden="1" w:uiPriority="37" w:unhideWhenUsed="1"/>
+    <w:lsdException w:name="TOC Heading" w:semiHidden="1" w:uiPriority="39" w:unhideWhenUsed="1" w:qFormat="1"/>
+    <w:lsdException w:name="Grid Table 1 Light" w:semiHidden="1" w:unhideWhenUsed="1"/>
+    <w:lsdException w:name="Grid Table 2" w:semiHidden="1" w:unhideWhenUsed="1"/>
+    <w:lsdException w:name="Grid Table 3" w:semiHidden="1" w:unhideWhenUsed="1"/>
+    <w:lsdException w:name="Grid Table 4" w:uiPriority="49"/>
+    <w:lsdException w:name="Grid Table 5 Dark" w:uiPriority="50"/>
+    <w:lsdException w:name="Grid Table 6 Colorful" w:uiPriority="51"/>
+    <w:lsdException w:name="Grid Table 7 Colorful" w:uiPriority="52"/>
+    <w:lsdException w:name="Grid Table 1 Light Accent 1" w:uiPriority="46"/>
+    <w:lsdException w:name="Grid Table 2 Accent 1" w:uiPriority="47"/>
+    <w:lsdException w:name="Grid Table 3 Accent 1" w:uiPriority="48"/>
+    <w:lsdException w:name="Grid Table 4 Accent 1" w:uiPriority="49"/>
+    <w:lsdException w:name="Grid Table 5 Dark Accent 1" w:uiPriority="50"/>
+    <w:lsdException w:name="Grid Table 6 Colorful Accent 1" w:uiPriority="51"/>
+    <w:lsdException w:name="Grid Table 7 Colorful Accent 1" w:uiPriority="52"/>
+    <w:lsdException w:name="Grid Table 1 Light Accent 2" w:uiPriority="46"/>
+    <w:lsdException w:name="Grid Table 2 Accent 2" w:uiPriority="47"/>
+    <w:lsdException w:name="Grid Table 3 Accent 2" w:uiPriority="48"/>
+    <w:lsdException w:name="Grid Table 4 Accent 2" w:uiPriority="49"/>
+    <w:lsdException w:name="Grid Table 5 Dark Accent 2" w:uiPriority="50"/>
+    <w:lsdException w:name="Grid Table 6 Colorful Accent 2" w:uiPriority="51"/>
+    <w:lsdException w:name="Grid Table 7 Colorful Accent 2" w:uiPriority="52"/>
+    <w:lsdException w:name="Grid Table 1 Light Accent 3" w:uiPriority="46"/>
+    <w:lsdException w:name="Grid Table 2 Accent 3" w:uiPriority="47"/>
+    <w:lsdException w:name="Grid Table 3 Accent 3" w:uiPriority="48"/>
+    <w:lsdException w:name="Grid Table 4 Accent 3" w:uiPriority="49"/>
+    <w:lsdException w:name="Grid Table 5 Dark Accent 3" w:uiPriority="50"/>
+    <w:lsdException w:name="Grid Table 6 Colorful Accent 3" w:uiPriority="51"/>
+    <w:lsdException w:name="Grid Table 7 Colorful Accent 3" w:uiPriority="52"/>
+    <w:lsdException w:name="Grid Table 1 Light Accent 4" w:uiPriority="46"/>
+    <w:lsdException w:name="Grid Table 2 Accent 4" w:uiPriority="47"/>
+    <w:lsdException w:name="Grid Table 3 Accent 4" w:uiPriority="48"/>
+    <w:lsdException w:name="Grid Table 4 Accent 4" w:uiPriority="49"/>
+    <w:lsdException w:name="Grid Table 5 Dark Accent 4" w:uiPriority="50"/>
+    <w:lsdException w:name="Grid Table 6 Colorful Accent 4" w:uiPriority="51"/>
+    <w:lsdException w:name="Grid Table 7 Colorful Accent 4" w:uiPriority="52"/>
+    <w:lsdException w:name="Grid Table 1 Light Accent 5" w:uiPriority="46"/>
+    <w:lsdException w:name="Grid Table 2 Accent 5" w:uiPriority="47"/>
+    <w:lsdException w:name="Grid Table 3 Accent 5" w:uiPriority="48"/>
+    <w:lsdException w:name="Grid Table 4 Accent 5" w:uiPriority="49"/>
+    <w:lsdException w:name="Grid Table 5 Dark Accent 5" w:uiPriority="50"/>
+    <w:lsdException w:name="Grid Table 6 Colorful Accent 5" w:uiPriority="51"/>
+    <w:lsdException w:name="Grid Table 7 Colorful Accent 5" w:uiPriority="52"/>
+    <w:lsdException w:name="Grid Table 1 Light Accent 6" w:uiPriority="46"/>
+    <w:lsdException w:name="Grid Table 2 Accent 6" w:uiPriority="47"/>
+    <w:lsdException w:name="Grid Table 3 Accent 6" w:uiPriority="48"/>
+    <w:lsdException w:name="Grid Table 4 Accent 6" w:uiPriority="49"/>
+    <w:lsdException w:name="Grid Table 5 Dark Accent 6" w:uiPriority="50"/>
+    <w:lsdException w:name="Grid Table 6 Colorful Accent 6" w:uiPriority="51"/>
+    <w:lsdException w:name="Grid Table 7 Colorful Accent 6" w:uiPriority="52"/>
+    <w:lsdException w:name="List Table 1 Light" w:uiPriority="46"/>
+    <w:lsdException w:name="List Table 2" w:uiPriority="47"/>
+    <w:lsdException w:name="List Table 3" w:uiPriority="48"/>
+    <w:lsdException w:name="List Table 4" w:uiPriority="49"/>
+    <w:lsdException w:name="List Table 5 Dark" w:uiPriority="50"/>
+    <w:lsdException w:name="List Table 6 Colorful" w:uiPriority="51"/>
+    <w:lsdException w:name="List Table 7 Colorful" w:uiPriority="52"/>
+    <w:lsdException w:name="List Table 1 Light Accent 1" w:uiPriority="46"/>
+    <w:lsdException w:name="List Table 2 Accent 1" w:uiPriority="47"/>
+    <w:lsdException w:name="List Table 3 Accent 1" w:uiPriority="48"/>
+    <w:lsdException w:name="List Table 4 Accent 1" w:uiPriority="49"/>
+    <w:lsdException w:name="List Table 5 Dark Accent 1" w:uiPriority="50"/>
+    <w:lsdException w:name="List Table 6 Colorful Accent 1" w:uiPriority="51"/>
+    <w:lsdException w:name="List Table 7 Colorful Accent 1" w:uiPriority="52"/>
+    <w:lsdException w:name="List Table 1 Light Accent 2" w:uiPriority="46"/>
+    <w:lsdException w:name="List Table 2 Accent 2" w:uiPriority="47"/>
+    <w:lsdException w:name="List Table 3 Accent 2" w:uiPriority="48"/>
+    <w:lsdException w:name="List Table 4 Accent 2" w:uiPriority="49"/>
+    <w:lsdException w:name="List Table 5 Dark Accent 2" w:uiPriority="50"/>
+    <w:lsdException w:name="List Table 6 Colorful Accent 2" w:uiPriority="51"/>
+    <w:lsdException w:name="List Table 7 Colorful Accent 2" w:uiPriority="52"/>
+    <w:lsdException w:name="List Table 1 Light Accent 3" w:uiPriority="46"/>
+    <w:lsdException w:name="List Table 2 Accent 3" w:uiPriority="47"/>
+    <w:lsdException w:name="List Table 3 Accent 3" w:uiPriority="48"/>
+    <w:lsdException w:name="List Table 4 Accent 3" w:uiPriority="49"/>
+    <w:lsdException w:name="List Table 5 Dark Accent 3" w:uiPriority="50"/>
+    <w:lsdException w:name="List Table 6 Colorful Accent 3" w:uiPriority="51"/>
+    <w:lsdException w:name="List Table 7 Colorful Accent 3" w:uiPriority="52"/>
+    <w:lsdException w:name="List Table 1 Light Accent 4" w:uiPriority="46"/>
+    <w:lsdException w:name="List Table 2 Accent 4" w:uiPriority="47"/>
+    <w:lsdException w:name="List Table 3 Accent 4" w:uiPriority="48"/>
+    <w:lsdException w:name="List Table 4 Accent 4" w:uiPriority="49"/>
+    <w:lsdException w:name="List Table 5 Dark Accent 4" w:uiPriority="50"/>
+    <w:lsdException w:name="List Table 6 Colorful Accent 4" w:uiPriority="51"/>
+    <w:lsdException w:name="List Table 7 Colorful Accent 4" w:uiPriority="52"/>
+    <w:lsdException w:name="List Table 1 Light Accent 5" w:uiPriority="46"/>
+    <w:lsdException w:name="List Table 2 Accent 5" w:uiPriority="47"/>
+    <w:lsdException w:name="List Table 3 Accent 5" w:uiPriority="48"/>
+    <w:lsdException w:name="List Table 4 Accent 5" w:uiPriority="49"/>
+    <w:lsdException w:name="List Table 5 Dark Accent 5" w:uiPriority="50"/>
+    <w:lsdException w:name="List Table 6 Colorful Accent 5" w:uiPriority="51"/>
+    <w:lsdException w:name="List Table 7 Colorful Accent 5" w:uiPriority="52"/>
+    <w:lsdException w:name="List Table 1 Light Accent 6" w:uiPriority="46"/>
+    <w:lsdException w:name="List Table 2 Accent 6" w:uiPriority="47"/>
+    <w:lsdException w:name="List Table 3 Accent 6" w:uiPriority="48"/>
+    <w:lsdException w:name="List Table 4 Accent 6" w:uiPriority="49"/>
+    <w:lsdException w:name="List Table 5 Dark Accent 6" w:uiPriority="50"/>
+    <w:lsdException w:name="List Table 6 Colorful Accent 6" w:uiPriority="51"/>
+    <w:lsdException w:name="List Table 7 Colorful Accent 6" w:uiPriority="52"/>
+    <w:lsdException w:name="Mention" w:semiHidden="1" w:unhideWhenUsed="1"/>
+    <w:lsdException w:name="Smart Hyperlink" w:semiHidden="1" w:unhideWhenUsed="1"/>
+    <w:lsdException w:name="Hashtag" w:semiHidden="1" w:unhideWhenUsed="1"/>
   </w:latentStyles>
   <w:style w:type="paragraph" w:default="1" w:styleId="Normal">
     <w:name w:val="Normal"/>
@@ -3355,4 +3056,16 @@
   </a:objectDefaults>
   <a:extraClrSchemeLst/>
 </a:theme>
+</file>
+
+<file path=customXml/item1.xml><?xml version="1.0" encoding="utf-8"?>
+<b:Sources xmlns:b="http://schemas.openxmlformats.org/officeDocument/2006/bibliography" xmlns="http://schemas.openxmlformats.org/officeDocument/2006/bibliography" SelectedStyle="\APASixthEditionOfficeOnline.xsl" StyleName="APA" Version="6"/>
+</file>
+
+<file path=customXml/itemProps1.xml><?xml version="1.0" encoding="utf-8"?>
+<ds:datastoreItem xmlns:ds="http://schemas.openxmlformats.org/officeDocument/2006/customXml" ds:itemID="{21801B39-46CD-4E08-A7C9-80E76927F7F9}">
+  <ds:schemaRefs>
+    <ds:schemaRef ds:uri="http://schemas.openxmlformats.org/officeDocument/2006/bibliography"/>
+  </ds:schemaRefs>
+</ds:datastoreItem>
 </file>
</xml_diff>

<commit_message>
Added information about building libMusicXMLv3
</commit_message>
<xml_diff>
--- a/catsmat/Documentation/DevelopmentEnvironmentConfiguration.docx
+++ b/catsmat/Documentation/DevelopmentEnvironmentConfiguration.docx
@@ -46,9 +46,11 @@
       <w:pPr>
         <w:pStyle w:val="Heading1"/>
       </w:pPr>
+      <w:proofErr w:type="spellStart"/>
       <w:r>
         <w:t>libMusicXML</w:t>
       </w:r>
+      <w:proofErr w:type="spellEnd"/>
     </w:p>
     <w:p>
       <w:pPr>
@@ -65,11 +67,24 @@
       <w:r>
         <w:t xml:space="preserve">version 1 of </w:t>
       </w:r>
-      <w:r>
-        <w:t xml:space="preserve">libMusicXML, but at the time of writing the required files from that library are included within our project and build out of XCode. </w:t>
-      </w:r>
-      <w:r>
-        <w:t>You don’t need to do anything for libMusicXML.</w:t>
+      <w:proofErr w:type="spellStart"/>
+      <w:r>
+        <w:t>libMusicXML</w:t>
+      </w:r>
+      <w:proofErr w:type="spellEnd"/>
+      <w:r>
+        <w:t xml:space="preserve">, but at the time of writing the required files from that library are included within our project and build out of XCode. </w:t>
+      </w:r>
+      <w:r>
+        <w:t xml:space="preserve">You don’t need to do anything for </w:t>
+      </w:r>
+      <w:proofErr w:type="spellStart"/>
+      <w:r>
+        <w:t>libMusicXML</w:t>
+      </w:r>
+      <w:proofErr w:type="spellEnd"/>
+      <w:r>
+        <w:t>.</w:t>
       </w:r>
     </w:p>
     <w:p/>
@@ -83,7 +98,31 @@
     </w:p>
     <w:p>
       <w:r>
-        <w:t>We also use Verson 3 of MusicXML which is implemented in a framework called libMusicXML2. You need to download this file from sourceforge at this address:</w:t>
+        <w:t xml:space="preserve">We also use </w:t>
+      </w:r>
+      <w:proofErr w:type="spellStart"/>
+      <w:r>
+        <w:t>Verson</w:t>
+      </w:r>
+      <w:proofErr w:type="spellEnd"/>
+      <w:r>
+        <w:t xml:space="preserve"> 3 of </w:t>
+      </w:r>
+      <w:proofErr w:type="spellStart"/>
+      <w:r>
+        <w:t>MusicXML</w:t>
+      </w:r>
+      <w:proofErr w:type="spellEnd"/>
+      <w:r>
+        <w:t xml:space="preserve"> which is implemented in a framework called libMusicXML2. You need to download this file from </w:t>
+      </w:r>
+      <w:proofErr w:type="spellStart"/>
+      <w:r>
+        <w:t>sourceforge</w:t>
+      </w:r>
+      <w:proofErr w:type="spellEnd"/>
+      <w:r>
+        <w:t xml:space="preserve"> at this address:</w:t>
       </w:r>
     </w:p>
     <w:p/>
@@ -228,12 +267,35 @@
     </w:p>
     <w:p>
       <w:r>
-        <w:t xml:space="preserve">        ./bootstrap.sh --prefix=/usr/local/boost --with-libraries=filesystem,system</w:t>
-      </w:r>
-    </w:p>
-    <w:p>
-      <w:r>
-        <w:t xml:space="preserve">        ./b2 install</w:t>
+        <w:t xml:space="preserve">        ./bootstrap.sh --prefix=/</w:t>
+      </w:r>
+      <w:proofErr w:type="spellStart"/>
+      <w:r>
+        <w:t>usr</w:t>
+      </w:r>
+      <w:proofErr w:type="spellEnd"/>
+      <w:r>
+        <w:t>/local/boost --with-libraries=</w:t>
+      </w:r>
+      <w:proofErr w:type="spellStart"/>
+      <w:proofErr w:type="gramStart"/>
+      <w:r>
+        <w:t>filesystem,system</w:t>
+      </w:r>
+      <w:proofErr w:type="spellEnd"/>
+      <w:proofErr w:type="gramEnd"/>
+    </w:p>
+    <w:p>
+      <w:r>
+        <w:t xml:space="preserve">        </w:t>
+      </w:r>
+      <w:proofErr w:type="gramStart"/>
+      <w:r>
+        <w:t>./</w:t>
+      </w:r>
+      <w:proofErr w:type="gramEnd"/>
+      <w:r>
+        <w:t>b2 install</w:t>
       </w:r>
     </w:p>
     <w:p>
@@ -249,13 +311,34 @@
         <w:t>/root</w:t>
       </w:r>
       <w:r>
-        <w:t xml:space="preserve"> access the second step will need to use the sudo command, i.e.</w:t>
-      </w:r>
-    </w:p>
-    <w:p/>
-    <w:p>
-      <w:r>
-        <w:t xml:space="preserve">        sudo ./b2 install</w:t>
+        <w:t xml:space="preserve"> access the second step will need to use the </w:t>
+      </w:r>
+      <w:proofErr w:type="spellStart"/>
+      <w:r>
+        <w:t>sudo</w:t>
+      </w:r>
+      <w:proofErr w:type="spellEnd"/>
+      <w:r>
+        <w:t xml:space="preserve"> command, i.e.</w:t>
+      </w:r>
+    </w:p>
+    <w:p/>
+    <w:p>
+      <w:r>
+        <w:t xml:space="preserve">        </w:t>
+      </w:r>
+      <w:proofErr w:type="spellStart"/>
+      <w:proofErr w:type="gramStart"/>
+      <w:r>
+        <w:t>sudo</w:t>
+      </w:r>
+      <w:proofErr w:type="spellEnd"/>
+      <w:r>
+        <w:t xml:space="preserve"> .</w:t>
+      </w:r>
+      <w:proofErr w:type="gramEnd"/>
+      <w:r>
+        <w:t>/b2 install</w:t>
       </w:r>
     </w:p>
     <w:p/>
@@ -273,7 +356,15 @@
         <w:t xml:space="preserve"> on your local filesystem called </w:t>
       </w:r>
       <w:r>
-        <w:t>/usr/local/boost and under that you have include and lib.</w:t>
+        <w:t>/</w:t>
+      </w:r>
+      <w:proofErr w:type="spellStart"/>
+      <w:r>
+        <w:t>usr</w:t>
+      </w:r>
+      <w:proofErr w:type="spellEnd"/>
+      <w:r>
+        <w:t>/local/boost and under that you have include and lib.</w:t>
       </w:r>
     </w:p>
     <w:p>
@@ -307,7 +398,23 @@
         <w:t>If you need to install b</w:t>
       </w:r>
       <w:r>
-        <w:t xml:space="preserve">oost in any location other than /usr/local/boost then you will need to do </w:t>
+        <w:t>oost in any location other than /</w:t>
+      </w:r>
+      <w:proofErr w:type="spellStart"/>
+      <w:r>
+        <w:t>usr</w:t>
+      </w:r>
+      <w:proofErr w:type="spellEnd"/>
+      <w:r>
+        <w:t>/local/</w:t>
+      </w:r>
+      <w:proofErr w:type="gramStart"/>
+      <w:r>
+        <w:t>boost</w:t>
+      </w:r>
+      <w:proofErr w:type="gramEnd"/>
+      <w:r>
+        <w:t xml:space="preserve"> then you will need to do </w:t>
       </w:r>
       <w:r>
         <w:t>some</w:t>
@@ -383,13 +490,37 @@
     <w:p/>
     <w:p>
       <w:r>
-        <w:t xml:space="preserve">Some information on adventures I had with boost can be found in VersionOne on Task </w:t>
-      </w:r>
-      <w:r>
-        <w:t>TK-01003 - “DevEnv - Obtain code from GitHub, compile and run”</w:t>
-      </w:r>
-      <w:r>
-        <w:t xml:space="preserve"> and the information above is also contained within the VersionOne Task </w:t>
+        <w:t xml:space="preserve">Some information on adventures I had with boost can be found in </w:t>
+      </w:r>
+      <w:proofErr w:type="spellStart"/>
+      <w:r>
+        <w:t>VersionOne</w:t>
+      </w:r>
+      <w:proofErr w:type="spellEnd"/>
+      <w:r>
+        <w:t xml:space="preserve"> on Task </w:t>
+      </w:r>
+      <w:r>
+        <w:t>TK-01003 - “</w:t>
+      </w:r>
+      <w:proofErr w:type="spellStart"/>
+      <w:r>
+        <w:t>DevEnv</w:t>
+      </w:r>
+      <w:proofErr w:type="spellEnd"/>
+      <w:r>
+        <w:t xml:space="preserve"> - Obtain code from GitHub, compile and run”</w:t>
+      </w:r>
+      <w:r>
+        <w:t xml:space="preserve"> and the information above is also contained within the </w:t>
+      </w:r>
+      <w:proofErr w:type="spellStart"/>
+      <w:r>
+        <w:t>VersionOne</w:t>
+      </w:r>
+      <w:proofErr w:type="spellEnd"/>
+      <w:r>
+        <w:t xml:space="preserve"> Task </w:t>
       </w:r>
       <w:r>
         <w:t>S-01024 - “Push changes for linking Boost libraries back to GitHub”</w:t>
@@ -414,7 +545,23 @@
         <w:t>ch is a variant of the *Unit cla</w:t>
       </w:r>
       <w:r>
-        <w:t>ss of test utilities (e.g. NUnit, JUnit, etc).</w:t>
+        <w:t xml:space="preserve">ss of test utilities (e.g. </w:t>
+      </w:r>
+      <w:proofErr w:type="spellStart"/>
+      <w:r>
+        <w:t>NUnit</w:t>
+      </w:r>
+      <w:proofErr w:type="spellEnd"/>
+      <w:r>
+        <w:t xml:space="preserve">, JUnit, </w:t>
+      </w:r>
+      <w:proofErr w:type="spellStart"/>
+      <w:r>
+        <w:t>etc</w:t>
+      </w:r>
+      <w:proofErr w:type="spellEnd"/>
+      <w:r>
+        <w:t>).</w:t>
       </w:r>
     </w:p>
     <w:p/>
@@ -510,7 +657,15 @@
         </w:numPr>
       </w:pPr>
       <w:r>
-        <w:t>Make sure that the following build settings in the gtest project match those that we use in our CATSMAT project, otherwise you will get link errors:</w:t>
+        <w:t xml:space="preserve">Make sure that the following build settings in the </w:t>
+      </w:r>
+      <w:proofErr w:type="spellStart"/>
+      <w:r>
+        <w:t>gtest</w:t>
+      </w:r>
+      <w:proofErr w:type="spellEnd"/>
+      <w:r>
+        <w:t xml:space="preserve"> project match those that we use in our CATSMAT project, otherwise you will get link errors:</w:t>
       </w:r>
     </w:p>
     <w:p/>
@@ -526,7 +681,35 @@
         <w:rPr>
           <w:i/>
         </w:rPr>
-        <w:t>Note that a these settings must be the same in both the gtest project, and also in the CATSMAT project.  You should check these in both places.</w:t>
+        <w:t xml:space="preserve">Note that </w:t>
+      </w:r>
+      <w:proofErr w:type="gramStart"/>
+      <w:r>
+        <w:rPr>
+          <w:i/>
+        </w:rPr>
+        <w:t>a these</w:t>
+      </w:r>
+      <w:proofErr w:type="gramEnd"/>
+      <w:r>
+        <w:rPr>
+          <w:i/>
+        </w:rPr>
+        <w:t xml:space="preserve"> settings must be the same in both the </w:t>
+      </w:r>
+      <w:proofErr w:type="spellStart"/>
+      <w:r>
+        <w:rPr>
+          <w:i/>
+        </w:rPr>
+        <w:t>gtest</w:t>
+      </w:r>
+      <w:proofErr w:type="spellEnd"/>
+      <w:r>
+        <w:rPr>
+          <w:i/>
+        </w:rPr>
+        <w:t xml:space="preserve"> project, and also in the CATSMAT project.  You should check these in both places.</w:t>
       </w:r>
     </w:p>
     <w:p>
@@ -553,7 +736,15 @@
         <w:ind w:left="720"/>
       </w:pPr>
       <w:r>
-        <w:t>C++ Standard Library = libc++</w:t>
+        <w:t xml:space="preserve">C++ Standard Library = </w:t>
+      </w:r>
+      <w:proofErr w:type="spellStart"/>
+      <w:r>
+        <w:t>libc</w:t>
+      </w:r>
+      <w:proofErr w:type="spellEnd"/>
+      <w:r>
+        <w:t>++</w:t>
       </w:r>
     </w:p>
     <w:p>
@@ -635,10 +826,38 @@
         </w:numPr>
       </w:pPr>
       <w:r>
-        <w:t xml:space="preserve">Build the gtest.framework target. </w:t>
-      </w:r>
-      <w:r>
-        <w:t xml:space="preserve">The gtest build produces gtest.framework, and you need to deploy this to the correct place </w:t>
+        <w:t xml:space="preserve">Build the </w:t>
+      </w:r>
+      <w:proofErr w:type="spellStart"/>
+      <w:proofErr w:type="gramStart"/>
+      <w:r>
+        <w:t>gtest.framework</w:t>
+      </w:r>
+      <w:proofErr w:type="spellEnd"/>
+      <w:proofErr w:type="gramEnd"/>
+      <w:r>
+        <w:t xml:space="preserve"> target. </w:t>
+      </w:r>
+      <w:r>
+        <w:t xml:space="preserve">The </w:t>
+      </w:r>
+      <w:proofErr w:type="spellStart"/>
+      <w:r>
+        <w:t>gtest</w:t>
+      </w:r>
+      <w:proofErr w:type="spellEnd"/>
+      <w:r>
+        <w:t xml:space="preserve"> build produces </w:t>
+      </w:r>
+      <w:proofErr w:type="spellStart"/>
+      <w:proofErr w:type="gramStart"/>
+      <w:r>
+        <w:t>gtest.framework</w:t>
+      </w:r>
+      <w:proofErr w:type="spellEnd"/>
+      <w:proofErr w:type="gramEnd"/>
+      <w:r>
+        <w:t xml:space="preserve">, and you need to deploy this to the correct place </w:t>
       </w:r>
       <w:r>
         <w:t xml:space="preserve">on your filesystem, </w:t>
@@ -662,7 +881,17 @@
         </w:numPr>
       </w:pPr>
       <w:r>
-        <w:t>In the Project Navigator window in XCode, under the Products folder, right click the gtest.framework, and select “Show in Finder”</w:t>
+        <w:t xml:space="preserve">In the Project Navigator window in XCode, under the Products folder, right click the </w:t>
+      </w:r>
+      <w:proofErr w:type="spellStart"/>
+      <w:proofErr w:type="gramStart"/>
+      <w:r>
+        <w:t>gtest.framework</w:t>
+      </w:r>
+      <w:proofErr w:type="spellEnd"/>
+      <w:proofErr w:type="gramEnd"/>
+      <w:r>
+        <w:t>, and select “Show in Finder”</w:t>
       </w:r>
     </w:p>
     <w:p>
@@ -680,7 +909,17 @@
         </w:numPr>
       </w:pPr>
       <w:r>
-        <w:t>Copy the gtest.framework directory and paste it into /Library/Frameworks (you need local admin rights to change the contents of /Library/Frameworks).</w:t>
+        <w:t xml:space="preserve">Copy the </w:t>
+      </w:r>
+      <w:proofErr w:type="spellStart"/>
+      <w:proofErr w:type="gramStart"/>
+      <w:r>
+        <w:t>gtest.framework</w:t>
+      </w:r>
+      <w:proofErr w:type="spellEnd"/>
+      <w:proofErr w:type="gramEnd"/>
+      <w:r>
+        <w:t xml:space="preserve"> directory and paste it into /Library/Frameworks (you need local admin rights to change the contents of /Library/Frameworks).</w:t>
       </w:r>
     </w:p>
     <w:p/>
@@ -709,7 +948,15 @@
       </w:pPr>
       <w:r>
         <w:lastRenderedPageBreak/>
-        <w:t>Create a new folder in the project for the tests you are going to add (for example, if you are testing CATSMAT, then call this folder CATSMAT_Tests).</w:t>
+        <w:t xml:space="preserve">Create a new folder in the project for the tests you are going to add (for example, if you are testing CATSMAT, then call this folder </w:t>
+      </w:r>
+      <w:proofErr w:type="spellStart"/>
+      <w:r>
+        <w:t>CATSMAT_Tests</w:t>
+      </w:r>
+      <w:proofErr w:type="spellEnd"/>
+      <w:r>
+        <w:t>).</w:t>
       </w:r>
     </w:p>
     <w:p>
@@ -744,7 +991,15 @@
       </w:r>
       <w:r>
         <w:br/>
-        <w:t>Add /Library/Frameworks/gtest.framework/Headers</w:t>
+        <w:t>Add /Library/Frameworks/</w:t>
+      </w:r>
+      <w:proofErr w:type="spellStart"/>
+      <w:r>
+        <w:t>gtest.framework</w:t>
+      </w:r>
+      <w:proofErr w:type="spellEnd"/>
+      <w:r>
+        <w:t>/Headers</w:t>
       </w:r>
     </w:p>
     <w:p>
@@ -765,7 +1020,17 @@
       </w:r>
       <w:r>
         <w:br/>
-        <w:t>Add gtest.framework into the “Link Binary with Libraries” Build Phase.</w:t>
+        <w:t xml:space="preserve">Add </w:t>
+      </w:r>
+      <w:proofErr w:type="spellStart"/>
+      <w:proofErr w:type="gramStart"/>
+      <w:r>
+        <w:t>gtest.framework</w:t>
+      </w:r>
+      <w:proofErr w:type="spellEnd"/>
+      <w:proofErr w:type="gramEnd"/>
+      <w:r>
+        <w:t xml:space="preserve"> into the “Link Binary with Libraries” Build Phase.</w:t>
       </w:r>
     </w:p>
     <w:p/>
@@ -778,7 +1043,15 @@
         </w:numPr>
       </w:pPr>
       <w:r>
-        <w:t xml:space="preserve">Add a main() </w:t>
+        <w:t xml:space="preserve">Add a </w:t>
+      </w:r>
+      <w:proofErr w:type="gramStart"/>
+      <w:r>
+        <w:t>main(</w:t>
+      </w:r>
+      <w:proofErr w:type="gramEnd"/>
+      <w:r>
+        <w:t xml:space="preserve">) </w:t>
       </w:r>
       <w:r>
         <w:t xml:space="preserve">into the unit test folder.  </w:t>
@@ -799,7 +1072,47 @@
         </w:numPr>
       </w:pPr>
       <w:r>
-        <w:t>Note that you could instead link against gtest_main in which case gtest will provide the main() for you, but I haven’t done this yet.  See the gtest documentation refered to above.</w:t>
+        <w:t xml:space="preserve">Note that you could instead link against </w:t>
+      </w:r>
+      <w:proofErr w:type="spellStart"/>
+      <w:r>
+        <w:t>gtest_main</w:t>
+      </w:r>
+      <w:proofErr w:type="spellEnd"/>
+      <w:r>
+        <w:t xml:space="preserve"> in which case </w:t>
+      </w:r>
+      <w:proofErr w:type="spellStart"/>
+      <w:r>
+        <w:t>gtest</w:t>
+      </w:r>
+      <w:proofErr w:type="spellEnd"/>
+      <w:r>
+        <w:t xml:space="preserve"> will provide the </w:t>
+      </w:r>
+      <w:proofErr w:type="gramStart"/>
+      <w:r>
+        <w:t>main(</w:t>
+      </w:r>
+      <w:proofErr w:type="gramEnd"/>
+      <w:r>
+        <w:t xml:space="preserve">) for you, but I haven’t done this yet.  See the </w:t>
+      </w:r>
+      <w:proofErr w:type="spellStart"/>
+      <w:r>
+        <w:t>gtest</w:t>
+      </w:r>
+      <w:proofErr w:type="spellEnd"/>
+      <w:r>
+        <w:t xml:space="preserve"> documentation </w:t>
+      </w:r>
+      <w:proofErr w:type="spellStart"/>
+      <w:r>
+        <w:t>refered</w:t>
+      </w:r>
+      <w:proofErr w:type="spellEnd"/>
+      <w:r>
+        <w:t xml:space="preserve"> to above.</w:t>
       </w:r>
     </w:p>
     <w:p>
@@ -816,7 +1129,28 @@
         </w:numPr>
       </w:pPr>
       <w:r>
-        <w:t>Note also that the signature of your main might include a const in front of char * argv[] folder:</w:t>
+        <w:t xml:space="preserve">Note also that the signature of your main might include a </w:t>
+      </w:r>
+      <w:proofErr w:type="spellStart"/>
+      <w:r>
+        <w:t>const</w:t>
+      </w:r>
+      <w:proofErr w:type="spellEnd"/>
+      <w:r>
+        <w:t xml:space="preserve"> in front of char * </w:t>
+      </w:r>
+      <w:proofErr w:type="spellStart"/>
+      <w:proofErr w:type="gramStart"/>
+      <w:r>
+        <w:t>argv</w:t>
+      </w:r>
+      <w:proofErr w:type="spellEnd"/>
+      <w:r>
+        <w:t>[</w:t>
+      </w:r>
+      <w:proofErr w:type="gramEnd"/>
+      <w:r>
+        <w:t>] folder:</w:t>
       </w:r>
     </w:p>
     <w:p>
@@ -828,6 +1162,7 @@
       <w:pPr>
         <w:ind w:left="1440"/>
       </w:pPr>
+      <w:proofErr w:type="spellStart"/>
       <w:r>
         <w:rPr>
           <w:rFonts w:ascii="Menlo Regular" w:hAnsi="Menlo Regular" w:cs="Menlo Regular"/>
@@ -837,6 +1172,7 @@
         </w:rPr>
         <w:t>int</w:t>
       </w:r>
+      <w:proofErr w:type="spellEnd"/>
       <w:r>
         <w:rPr>
           <w:rFonts w:ascii="Menlo Regular" w:hAnsi="Menlo Regular" w:cs="Menlo Regular"/>
@@ -844,8 +1180,20 @@
           <w:sz w:val="22"/>
           <w:szCs w:val="22"/>
         </w:rPr>
-        <w:t xml:space="preserve"> main(</w:t>
-      </w:r>
+        <w:t xml:space="preserve"> </w:t>
+      </w:r>
+      <w:proofErr w:type="gramStart"/>
+      <w:r>
+        <w:rPr>
+          <w:rFonts w:ascii="Menlo Regular" w:hAnsi="Menlo Regular" w:cs="Menlo Regular"/>
+          <w:color w:val="000000"/>
+          <w:sz w:val="22"/>
+          <w:szCs w:val="22"/>
+        </w:rPr>
+        <w:t>main(</w:t>
+      </w:r>
+      <w:proofErr w:type="spellStart"/>
+      <w:proofErr w:type="gramEnd"/>
       <w:r>
         <w:rPr>
           <w:rFonts w:ascii="Menlo Regular" w:hAnsi="Menlo Regular" w:cs="Menlo Regular"/>
@@ -855,6 +1203,7 @@
         </w:rPr>
         <w:t>int</w:t>
       </w:r>
+      <w:proofErr w:type="spellEnd"/>
       <w:r>
         <w:rPr>
           <w:rFonts w:ascii="Menlo Regular" w:hAnsi="Menlo Regular" w:cs="Menlo Regular"/>
@@ -862,8 +1211,29 @@
           <w:sz w:val="22"/>
           <w:szCs w:val="22"/>
         </w:rPr>
-        <w:t xml:space="preserve"> argc, </w:t>
-      </w:r>
+        <w:t xml:space="preserve"> </w:t>
+      </w:r>
+      <w:proofErr w:type="spellStart"/>
+      <w:r>
+        <w:rPr>
+          <w:rFonts w:ascii="Menlo Regular" w:hAnsi="Menlo Regular" w:cs="Menlo Regular"/>
+          <w:color w:val="000000"/>
+          <w:sz w:val="22"/>
+          <w:szCs w:val="22"/>
+        </w:rPr>
+        <w:t>argc</w:t>
+      </w:r>
+      <w:proofErr w:type="spellEnd"/>
+      <w:r>
+        <w:rPr>
+          <w:rFonts w:ascii="Menlo Regular" w:hAnsi="Menlo Regular" w:cs="Menlo Regular"/>
+          <w:color w:val="000000"/>
+          <w:sz w:val="22"/>
+          <w:szCs w:val="22"/>
+        </w:rPr>
+        <w:t xml:space="preserve">, </w:t>
+      </w:r>
+      <w:proofErr w:type="spellStart"/>
       <w:r>
         <w:rPr>
           <w:rFonts w:ascii="Menlo Regular" w:hAnsi="Menlo Regular" w:cs="Menlo Regular"/>
@@ -874,6 +1244,7 @@
         </w:rPr>
         <w:t>const</w:t>
       </w:r>
+      <w:proofErr w:type="spellEnd"/>
       <w:r>
         <w:rPr>
           <w:rFonts w:ascii="Menlo Regular" w:hAnsi="Menlo Regular" w:cs="Menlo Regular"/>
@@ -899,7 +1270,27 @@
           <w:sz w:val="22"/>
           <w:szCs w:val="22"/>
         </w:rPr>
-        <w:t xml:space="preserve"> * argv[])</w:t>
+        <w:t xml:space="preserve"> * </w:t>
+      </w:r>
+      <w:proofErr w:type="spellStart"/>
+      <w:r>
+        <w:rPr>
+          <w:rFonts w:ascii="Menlo Regular" w:hAnsi="Menlo Regular" w:cs="Menlo Regular"/>
+          <w:color w:val="000000"/>
+          <w:sz w:val="22"/>
+          <w:szCs w:val="22"/>
+        </w:rPr>
+        <w:t>argv</w:t>
+      </w:r>
+      <w:proofErr w:type="spellEnd"/>
+      <w:r>
+        <w:rPr>
+          <w:rFonts w:ascii="Menlo Regular" w:hAnsi="Menlo Regular" w:cs="Menlo Regular"/>
+          <w:color w:val="000000"/>
+          <w:sz w:val="22"/>
+          <w:szCs w:val="22"/>
+        </w:rPr>
+        <w:t>[])</w:t>
       </w:r>
     </w:p>
     <w:p>
@@ -912,7 +1303,36 @@
         <w:pStyle w:val="ListParagraph"/>
       </w:pPr>
       <w:r>
-        <w:t>When you call InitGoogleTest() this will cause a “No matching function call” error at build time.  You need to remove the const from the signature of main().</w:t>
+        <w:t xml:space="preserve">When you call </w:t>
+      </w:r>
+      <w:proofErr w:type="spellStart"/>
+      <w:proofErr w:type="gramStart"/>
+      <w:r>
+        <w:t>InitGoogleTest</w:t>
+      </w:r>
+      <w:proofErr w:type="spellEnd"/>
+      <w:r>
+        <w:t>(</w:t>
+      </w:r>
+      <w:proofErr w:type="gramEnd"/>
+      <w:r>
+        <w:t xml:space="preserve">) this will cause a “No matching function call” error at build time.  You need to remove the </w:t>
+      </w:r>
+      <w:proofErr w:type="spellStart"/>
+      <w:r>
+        <w:t>const</w:t>
+      </w:r>
+      <w:proofErr w:type="spellEnd"/>
+      <w:r>
+        <w:t xml:space="preserve"> from the signature of </w:t>
+      </w:r>
+      <w:proofErr w:type="gramStart"/>
+      <w:r>
+        <w:t>main(</w:t>
+      </w:r>
+      <w:proofErr w:type="gramEnd"/>
+      <w:r>
+        <w:t>).</w:t>
       </w:r>
     </w:p>
     <w:p>
@@ -932,20 +1352,43 @@
         <w:pStyle w:val="Heading1"/>
       </w:pPr>
       <w:r>
-        <w:t>Building Using CMake under CLion</w:t>
-      </w:r>
-    </w:p>
-    <w:p>
-      <w:r>
-        <w:t>&lt;DRAFT&gt;</w:t>
-      </w:r>
-      <w:bookmarkStart w:id="0" w:name="_GoBack"/>
-      <w:bookmarkEnd w:id="0"/>
-    </w:p>
-    <w:p/>
-    <w:p>
-      <w:r>
-        <w:t xml:space="preserve">Download CLion from </w:t>
+        <w:t xml:space="preserve">Building Using </w:t>
+      </w:r>
+      <w:proofErr w:type="spellStart"/>
+      <w:r>
+        <w:t>CMake</w:t>
+      </w:r>
+      <w:proofErr w:type="spellEnd"/>
+      <w:r>
+        <w:t xml:space="preserve"> under </w:t>
+      </w:r>
+      <w:proofErr w:type="spellStart"/>
+      <w:r>
+        <w:t>CLion</w:t>
+      </w:r>
+      <w:proofErr w:type="spellEnd"/>
+    </w:p>
+    <w:p/>
+    <w:p>
+      <w:pPr>
+        <w:pStyle w:val="Heading2"/>
+      </w:pPr>
+      <w:r>
+        <w:t>Setting up Your Environment</w:t>
+      </w:r>
+    </w:p>
+    <w:p/>
+    <w:p>
+      <w:r>
+        <w:t xml:space="preserve">Download </w:t>
+      </w:r>
+      <w:proofErr w:type="spellStart"/>
+      <w:r>
+        <w:t>CLion</w:t>
+      </w:r>
+      <w:proofErr w:type="spellEnd"/>
+      <w:r>
+        <w:t xml:space="preserve"> from </w:t>
       </w:r>
       <w:hyperlink r:id="rId10" w:history="1">
         <w:r>
@@ -962,7 +1405,15 @@
     <w:p/>
     <w:p>
       <w:r>
-        <w:t xml:space="preserve">If you need an academic license for CLion then go here to get it: </w:t>
+        <w:t xml:space="preserve">If you need an academic license for </w:t>
+      </w:r>
+      <w:proofErr w:type="spellStart"/>
+      <w:r>
+        <w:t>CLion</w:t>
+      </w:r>
+      <w:proofErr w:type="spellEnd"/>
+      <w:r>
+        <w:t xml:space="preserve"> then go here to get it: </w:t>
       </w:r>
       <w:hyperlink r:id="rId11" w:history="1">
         <w:r>
@@ -973,24 +1424,53 @@
         </w:r>
       </w:hyperlink>
       <w:r>
-        <w:t>.  You will need an email address from a recognized educational institution (I think this just means that it ends in .edu).</w:t>
-      </w:r>
-    </w:p>
-    <w:p/>
-    <w:p>
-      <w:r>
-        <w:t>CMake is bundled with CLion.</w:t>
-      </w:r>
-    </w:p>
-    <w:p/>
-    <w:p>
-      <w:r>
-        <w:t>You need certain prerequisites to build a system with CLion, including a C++ compiler.  These prerequisites are defined here:</w:t>
-      </w:r>
-    </w:p>
-    <w:p/>
-    <w:p>
-      <w:hyperlink r:id="rId12" w:history="1">
+        <w:t>.  You will need an email address from a recognized educational institution (I think this just means that it ends in .</w:t>
+      </w:r>
+      <w:proofErr w:type="spellStart"/>
+      <w:r>
+        <w:t>edu</w:t>
+      </w:r>
+      <w:proofErr w:type="spellEnd"/>
+      <w:r>
+        <w:t>).</w:t>
+      </w:r>
+    </w:p>
+    <w:p/>
+    <w:p>
+      <w:proofErr w:type="spellStart"/>
+      <w:r>
+        <w:t>CMake</w:t>
+      </w:r>
+      <w:proofErr w:type="spellEnd"/>
+      <w:r>
+        <w:t xml:space="preserve"> is bundled with </w:t>
+      </w:r>
+      <w:proofErr w:type="spellStart"/>
+      <w:r>
+        <w:t>CLion</w:t>
+      </w:r>
+      <w:proofErr w:type="spellEnd"/>
+      <w:r>
+        <w:t>.</w:t>
+      </w:r>
+    </w:p>
+    <w:p/>
+    <w:p>
+      <w:r>
+        <w:t xml:space="preserve">You need certain prerequisites to build a system with </w:t>
+      </w:r>
+      <w:proofErr w:type="spellStart"/>
+      <w:r>
+        <w:t>CLion</w:t>
+      </w:r>
+      <w:proofErr w:type="spellEnd"/>
+      <w:r>
+        <w:t>, including a C++ compiler.  These prerequisites are defined here:</w:t>
+      </w:r>
+    </w:p>
+    <w:p/>
+    <w:p>
+      <w:hyperlink r:id="rId12" w:anchor="d75987e123" w:history="1">
         <w:r>
           <w:rPr>
             <w:rStyle w:val="Hyperlink"/>
@@ -1002,6 +1482,7 @@
     <w:p/>
     <w:p>
       <w:r>
+        <w:lastRenderedPageBreak/>
         <w:t>There’s a better description here, particularly with respect to the Cygwin packages that you need to install:</w:t>
       </w:r>
     </w:p>
@@ -1019,7 +1500,15 @@
     <w:p/>
     <w:p>
       <w:r>
-        <w:t>In CLion go to:</w:t>
+        <w:t xml:space="preserve">In </w:t>
+      </w:r>
+      <w:proofErr w:type="spellStart"/>
+      <w:r>
+        <w:t>CLion</w:t>
+      </w:r>
+      <w:proofErr w:type="spellEnd"/>
+      <w:r>
+        <w:t xml:space="preserve"> go to:</w:t>
       </w:r>
     </w:p>
     <w:p>
@@ -1027,7 +1516,15 @@
         <w:ind w:left="720"/>
       </w:pPr>
       <w:r>
-        <w:t>File | Settings | “Build, Execution, Deployment”  | Toolchains</w:t>
+        <w:t xml:space="preserve">File | Settings | “Build, Execution, </w:t>
+      </w:r>
+      <w:proofErr w:type="gramStart"/>
+      <w:r>
+        <w:t>Deployment”  |</w:t>
+      </w:r>
+      <w:proofErr w:type="gramEnd"/>
+      <w:r>
+        <w:t xml:space="preserve"> Toolchains</w:t>
       </w:r>
     </w:p>
     <w:p/>
@@ -1124,7 +1621,7 @@
           </mc:Choice>
           <mc:Fallback>
             <w:pict>
-              <v:roundrect w14:anchorId="14D3E9ED" id="Rectangle: Rounded Corners 3" o:spid="_x0000_s1026" style="position:absolute;margin-left:26pt;margin-top:196.2pt;width:170pt;height:76.4pt;z-index:251659264;visibility:visible;mso-wrap-style:square;mso-wrap-distance-left:9pt;mso-wrap-distance-top:0;mso-wrap-distance-right:9pt;mso-wrap-distance-bottom:0;mso-position-horizontal:absolute;mso-position-horizontal-relative:text;mso-position-vertical:absolute;mso-position-vertical-relative:text;v-text-anchor:middle" arcsize="10923f" o:gfxdata="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" filled="f" strokecolor="red" strokeweight="2.25pt">
+              <v:roundrect w14:anchorId="20272CE9" id="Rectangle: Rounded Corners 3" o:spid="_x0000_s1026" style="position:absolute;margin-left:26pt;margin-top:196.2pt;width:170pt;height:76.4pt;z-index:251659264;visibility:visible;mso-wrap-style:square;mso-wrap-distance-left:9pt;mso-wrap-distance-top:0;mso-wrap-distance-right:9pt;mso-wrap-distance-bottom:0;mso-position-horizontal:absolute;mso-position-horizontal-relative:text;mso-position-vertical:absolute;mso-position-vertical-relative:text;v-text-anchor:middle" arcsize="10923f" o:gfxdata="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" filled="f" strokecolor="red" strokeweight="2.25pt">
                 <v:shadow on="t" color="black" opacity="22937f" origin=",.5" offset="0,.63889mm"/>
               </v:roundrect>
             </w:pict>
@@ -1177,10 +1674,26 @@
     <w:p/>
     <w:p>
       <w:r>
-        <w:t xml:space="preserve">Import the source into CLion.  </w:t>
-      </w:r>
-      <w:r>
-        <w:t xml:space="preserve">In CLion select </w:t>
+        <w:t xml:space="preserve">Import the source into </w:t>
+      </w:r>
+      <w:proofErr w:type="spellStart"/>
+      <w:r>
+        <w:t>CLion</w:t>
+      </w:r>
+      <w:proofErr w:type="spellEnd"/>
+      <w:r>
+        <w:t xml:space="preserve">.  </w:t>
+      </w:r>
+      <w:r>
+        <w:t xml:space="preserve">In </w:t>
+      </w:r>
+      <w:proofErr w:type="spellStart"/>
+      <w:r>
+        <w:t>CLion</w:t>
+      </w:r>
+      <w:proofErr w:type="spellEnd"/>
+      <w:r>
+        <w:t xml:space="preserve"> select </w:t>
       </w:r>
     </w:p>
     <w:p>
@@ -1232,7 +1745,15 @@
         <w:ind w:left="720"/>
       </w:pPr>
       <w:r>
-        <w:t>Don’t include files in the test_files folder.</w:t>
+        <w:t xml:space="preserve">Don’t include files in the </w:t>
+      </w:r>
+      <w:proofErr w:type="spellStart"/>
+      <w:r>
+        <w:t>test_files</w:t>
+      </w:r>
+      <w:proofErr w:type="spellEnd"/>
+      <w:r>
+        <w:t xml:space="preserve"> folder.</w:t>
       </w:r>
     </w:p>
     <w:p>
@@ -1250,7 +1771,15 @@
         <w:spacing w:before="240"/>
       </w:pPr>
       <w:r>
-        <w:t>At this point the Run | Build menu item should become available to you (but selecting it will lead to errors in the CMake Debug screen</w:t>
+        <w:t xml:space="preserve">At this point the Run | Build menu item should become available to you (but selecting it will lead to errors in the </w:t>
+      </w:r>
+      <w:proofErr w:type="spellStart"/>
+      <w:r>
+        <w:t>CMake</w:t>
+      </w:r>
+      <w:proofErr w:type="spellEnd"/>
+      <w:r>
+        <w:t xml:space="preserve"> Debug screen</w:t>
       </w:r>
       <w:r>
         <w:t>)</w:t>
@@ -1261,12 +1790,390 @@
     </w:p>
     <w:p>
       <w:pPr>
-        <w:spacing w:before="240"/>
-      </w:pPr>
-      <w:r>
-        <w:t>…INCOMPLETE FROM HERE….</w:t>
-      </w:r>
-    </w:p>
+        <w:pStyle w:val="Heading2"/>
+      </w:pPr>
+      <w:proofErr w:type="spellStart"/>
+      <w:r>
+        <w:lastRenderedPageBreak/>
+        <w:t>CMake</w:t>
+      </w:r>
+      <w:proofErr w:type="spellEnd"/>
+      <w:r>
+        <w:t xml:space="preserve"> Files</w:t>
+      </w:r>
+    </w:p>
+    <w:p/>
+    <w:p>
+      <w:pPr>
+        <w:rPr>
+          <w:rFonts w:ascii="Open Sans" w:hAnsi="Open Sans" w:cs="Open Sans"/>
+          <w:sz w:val="21"/>
+          <w:szCs w:val="21"/>
+          <w:shd w:val="clear" w:color="auto" w:fill="FFFFFF"/>
+        </w:rPr>
+      </w:pPr>
+      <w:proofErr w:type="spellStart"/>
+      <w:r>
+        <w:t>CMake</w:t>
+      </w:r>
+      <w:proofErr w:type="spellEnd"/>
+      <w:r>
+        <w:t xml:space="preserve"> is driven by </w:t>
+      </w:r>
+      <w:r>
+        <w:rPr>
+          <w:rFonts w:ascii="Open Sans" w:hAnsi="Open Sans" w:cs="Open Sans"/>
+          <w:sz w:val="21"/>
+          <w:szCs w:val="21"/>
+          <w:shd w:val="clear" w:color="auto" w:fill="FFFFFF"/>
+        </w:rPr>
+        <w:t>CMakeLists.txt</w:t>
+      </w:r>
+      <w:r>
+        <w:rPr>
+          <w:rFonts w:ascii="Open Sans" w:hAnsi="Open Sans" w:cs="Open Sans"/>
+          <w:sz w:val="21"/>
+          <w:szCs w:val="21"/>
+          <w:shd w:val="clear" w:color="auto" w:fill="FFFFFF"/>
+        </w:rPr>
+        <w:t xml:space="preserve"> fi</w:t>
+      </w:r>
+      <w:r>
+        <w:rPr>
+          <w:rFonts w:ascii="Open Sans" w:hAnsi="Open Sans" w:cs="Open Sans"/>
+          <w:sz w:val="21"/>
+          <w:szCs w:val="21"/>
+          <w:shd w:val="clear" w:color="auto" w:fill="FFFFFF"/>
+        </w:rPr>
+        <w:t>le that can live in any directo</w:t>
+      </w:r>
+      <w:r>
+        <w:rPr>
+          <w:rFonts w:ascii="Open Sans" w:hAnsi="Open Sans" w:cs="Open Sans"/>
+          <w:sz w:val="21"/>
+          <w:szCs w:val="21"/>
+          <w:shd w:val="clear" w:color="auto" w:fill="FFFFFF"/>
+        </w:rPr>
+        <w:t>ry to govern the build in that part of the tree.</w:t>
+      </w:r>
+    </w:p>
+    <w:p>
+      <w:pPr>
+        <w:rPr>
+          <w:rFonts w:ascii="Open Sans" w:hAnsi="Open Sans" w:cs="Open Sans"/>
+          <w:color w:val="666666"/>
+          <w:sz w:val="21"/>
+          <w:szCs w:val="21"/>
+          <w:shd w:val="clear" w:color="auto" w:fill="FFFFFF"/>
+        </w:rPr>
+      </w:pPr>
+    </w:p>
+    <w:p>
+      <w:r>
+        <w:t>If you imported the project as described above</w:t>
+      </w:r>
+      <w:r>
+        <w:t>,</w:t>
+      </w:r>
+      <w:r>
+        <w:t xml:space="preserve"> then </w:t>
+      </w:r>
+      <w:proofErr w:type="spellStart"/>
+      <w:r>
+        <w:t>CLion</w:t>
+      </w:r>
+      <w:proofErr w:type="spellEnd"/>
+      <w:r>
+        <w:t xml:space="preserve"> created this file for you:</w:t>
+      </w:r>
+    </w:p>
+    <w:p/>
+    <w:p>
+      <w:pPr>
+        <w:ind w:left="720"/>
+      </w:pPr>
+      <w:r>
+        <w:t>C:\Development\CATSMAT\CATSMAT\CMakeLists.txt</w:t>
+      </w:r>
+      <w:r>
+        <w:t xml:space="preserve"> </w:t>
+      </w:r>
+    </w:p>
+    <w:p>
+      <w:r>
+        <w:t xml:space="preserve"> </w:t>
+      </w:r>
+    </w:p>
+    <w:p>
+      <w:r>
+        <w:t>Unfortunately</w:t>
+      </w:r>
+      <w:r>
+        <w:t>,</w:t>
+      </w:r>
+      <w:r>
+        <w:t xml:space="preserve"> it’s no good as it stands.  </w:t>
+      </w:r>
+    </w:p>
+    <w:p/>
+    <w:p>
+      <w:r>
+        <w:t>To build libMusicXMLv3 I changed this file to be as follows:</w:t>
+      </w:r>
+    </w:p>
+    <w:p/>
+    <w:p>
+      <w:pPr>
+        <w:shd w:val="clear" w:color="auto" w:fill="FFFFFF"/>
+        <w:tabs>
+          <w:tab w:val="left" w:pos="916"/>
+          <w:tab w:val="left" w:pos="1832"/>
+          <w:tab w:val="left" w:pos="2748"/>
+          <w:tab w:val="left" w:pos="3664"/>
+          <w:tab w:val="left" w:pos="4580"/>
+          <w:tab w:val="left" w:pos="5496"/>
+          <w:tab w:val="left" w:pos="6412"/>
+          <w:tab w:val="left" w:pos="7328"/>
+          <w:tab w:val="left" w:pos="8244"/>
+          <w:tab w:val="left" w:pos="9160"/>
+          <w:tab w:val="left" w:pos="10076"/>
+          <w:tab w:val="left" w:pos="10992"/>
+          <w:tab w:val="left" w:pos="11908"/>
+          <w:tab w:val="left" w:pos="12824"/>
+          <w:tab w:val="left" w:pos="13740"/>
+          <w:tab w:val="left" w:pos="14656"/>
+        </w:tabs>
+        <w:ind w:left="720"/>
+        <w:rPr>
+          <w:rFonts w:ascii="Courier New" w:eastAsia="Times New Roman" w:hAnsi="Courier New" w:cs="Courier New"/>
+          <w:color w:val="000000"/>
+          <w:sz w:val="18"/>
+          <w:szCs w:val="18"/>
+        </w:rPr>
+      </w:pPr>
+      <w:proofErr w:type="spellStart"/>
+      <w:r>
+        <w:rPr>
+          <w:rFonts w:ascii="Courier New" w:eastAsia="Times New Roman" w:hAnsi="Courier New" w:cs="Courier New"/>
+          <w:color w:val="000000"/>
+          <w:sz w:val="18"/>
+          <w:szCs w:val="18"/>
+          <w:shd w:val="clear" w:color="auto" w:fill="E4E4FF"/>
+        </w:rPr>
+        <w:t>cmake_minimum_</w:t>
+      </w:r>
+      <w:proofErr w:type="gramStart"/>
+      <w:r>
+        <w:rPr>
+          <w:rFonts w:ascii="Courier New" w:eastAsia="Times New Roman" w:hAnsi="Courier New" w:cs="Courier New"/>
+          <w:color w:val="000000"/>
+          <w:sz w:val="18"/>
+          <w:szCs w:val="18"/>
+          <w:shd w:val="clear" w:color="auto" w:fill="E4E4FF"/>
+        </w:rPr>
+        <w:t>required</w:t>
+      </w:r>
+      <w:proofErr w:type="spellEnd"/>
+      <w:r>
+        <w:rPr>
+          <w:rFonts w:ascii="Courier New" w:eastAsia="Times New Roman" w:hAnsi="Courier New" w:cs="Courier New"/>
+          <w:color w:val="000000"/>
+          <w:sz w:val="18"/>
+          <w:szCs w:val="18"/>
+        </w:rPr>
+        <w:t>(</w:t>
+      </w:r>
+      <w:proofErr w:type="gramEnd"/>
+      <w:r>
+        <w:rPr>
+          <w:rFonts w:ascii="Courier New" w:eastAsia="Times New Roman" w:hAnsi="Courier New" w:cs="Courier New"/>
+          <w:b/>
+          <w:bCs/>
+          <w:color w:val="008000"/>
+          <w:sz w:val="18"/>
+          <w:szCs w:val="18"/>
+        </w:rPr>
+        <w:t>VERSION 3.7</w:t>
+      </w:r>
+      <w:r>
+        <w:rPr>
+          <w:rFonts w:ascii="Courier New" w:eastAsia="Times New Roman" w:hAnsi="Courier New" w:cs="Courier New"/>
+          <w:color w:val="000000"/>
+          <w:sz w:val="18"/>
+          <w:szCs w:val="18"/>
+        </w:rPr>
+        <w:t>)</w:t>
+      </w:r>
+      <w:r>
+        <w:rPr>
+          <w:rFonts w:ascii="Courier New" w:eastAsia="Times New Roman" w:hAnsi="Courier New" w:cs="Courier New"/>
+          <w:color w:val="000000"/>
+          <w:sz w:val="18"/>
+          <w:szCs w:val="18"/>
+        </w:rPr>
+        <w:br/>
+        <w:t>project(</w:t>
+      </w:r>
+      <w:r>
+        <w:rPr>
+          <w:rFonts w:ascii="Courier New" w:eastAsia="Times New Roman" w:hAnsi="Courier New" w:cs="Courier New"/>
+          <w:b/>
+          <w:bCs/>
+          <w:color w:val="008000"/>
+          <w:sz w:val="18"/>
+          <w:szCs w:val="18"/>
+        </w:rPr>
+        <w:t>CATSMAT</w:t>
+      </w:r>
+      <w:r>
+        <w:rPr>
+          <w:rFonts w:ascii="Courier New" w:eastAsia="Times New Roman" w:hAnsi="Courier New" w:cs="Courier New"/>
+          <w:color w:val="000000"/>
+          <w:sz w:val="18"/>
+          <w:szCs w:val="18"/>
+        </w:rPr>
+        <w:t>)</w:t>
+      </w:r>
+      <w:r>
+        <w:rPr>
+          <w:rFonts w:ascii="Courier New" w:eastAsia="Times New Roman" w:hAnsi="Courier New" w:cs="Courier New"/>
+          <w:color w:val="000000"/>
+          <w:sz w:val="18"/>
+          <w:szCs w:val="18"/>
+        </w:rPr>
+        <w:br/>
+      </w:r>
+      <w:r>
+        <w:rPr>
+          <w:rFonts w:ascii="Courier New" w:eastAsia="Times New Roman" w:hAnsi="Courier New" w:cs="Courier New"/>
+          <w:color w:val="000000"/>
+          <w:sz w:val="18"/>
+          <w:szCs w:val="18"/>
+        </w:rPr>
+        <w:br/>
+      </w:r>
+      <w:proofErr w:type="spellStart"/>
+      <w:r>
+        <w:rPr>
+          <w:rFonts w:ascii="Courier New" w:eastAsia="Times New Roman" w:hAnsi="Courier New" w:cs="Courier New"/>
+          <w:color w:val="000000"/>
+          <w:sz w:val="18"/>
+          <w:szCs w:val="18"/>
+        </w:rPr>
+        <w:t>add_subdirectory</w:t>
+      </w:r>
+      <w:proofErr w:type="spellEnd"/>
+      <w:r>
+        <w:rPr>
+          <w:rFonts w:ascii="Courier New" w:eastAsia="Times New Roman" w:hAnsi="Courier New" w:cs="Courier New"/>
+          <w:color w:val="000000"/>
+          <w:sz w:val="18"/>
+          <w:szCs w:val="18"/>
+        </w:rPr>
+        <w:t xml:space="preserve"> (</w:t>
+      </w:r>
+      <w:proofErr w:type="spellStart"/>
+      <w:r>
+        <w:rPr>
+          <w:rFonts w:ascii="Courier New" w:eastAsia="Times New Roman" w:hAnsi="Courier New" w:cs="Courier New"/>
+          <w:b/>
+          <w:bCs/>
+          <w:color w:val="008000"/>
+          <w:sz w:val="18"/>
+          <w:szCs w:val="18"/>
+        </w:rPr>
+        <w:t>catsmat</w:t>
+      </w:r>
+      <w:proofErr w:type="spellEnd"/>
+      <w:r>
+        <w:rPr>
+          <w:rFonts w:ascii="Courier New" w:eastAsia="Times New Roman" w:hAnsi="Courier New" w:cs="Courier New"/>
+          <w:b/>
+          <w:bCs/>
+          <w:color w:val="008000"/>
+          <w:sz w:val="18"/>
+          <w:szCs w:val="18"/>
+        </w:rPr>
+        <w:t>/libMusicXMLv3/libmusicxml-3.00-src/</w:t>
+      </w:r>
+      <w:proofErr w:type="spellStart"/>
+      <w:r>
+        <w:rPr>
+          <w:rFonts w:ascii="Courier New" w:eastAsia="Times New Roman" w:hAnsi="Courier New" w:cs="Courier New"/>
+          <w:b/>
+          <w:bCs/>
+          <w:color w:val="008000"/>
+          <w:sz w:val="18"/>
+          <w:szCs w:val="18"/>
+        </w:rPr>
+        <w:t>cmake</w:t>
+      </w:r>
+      <w:proofErr w:type="spellEnd"/>
+      <w:r>
+        <w:rPr>
+          <w:rFonts w:ascii="Courier New" w:eastAsia="Times New Roman" w:hAnsi="Courier New" w:cs="Courier New"/>
+          <w:color w:val="000000"/>
+          <w:sz w:val="18"/>
+          <w:szCs w:val="18"/>
+        </w:rPr>
+        <w:t>)</w:t>
+      </w:r>
+    </w:p>
+    <w:p>
+      <w:r>
+        <w:t xml:space="preserve"> </w:t>
+      </w:r>
+    </w:p>
+    <w:p>
+      <w:r>
+        <w:t>I commented out all subsequent generated commands.</w:t>
+      </w:r>
+    </w:p>
+    <w:p/>
+    <w:p>
+      <w:r>
+        <w:t xml:space="preserve">If you now select Run | Build in </w:t>
+      </w:r>
+      <w:proofErr w:type="spellStart"/>
+      <w:r>
+        <w:t>CLion</w:t>
+      </w:r>
+      <w:proofErr w:type="spellEnd"/>
+      <w:r>
+        <w:t xml:space="preserve"> t</w:t>
+      </w:r>
+      <w:r>
+        <w:t xml:space="preserve">his runs successfully and seems to work.  It builds the </w:t>
+      </w:r>
+      <w:r>
+        <w:t xml:space="preserve">library </w:t>
+      </w:r>
+      <w:r>
+        <w:t>into:</w:t>
+      </w:r>
+    </w:p>
+    <w:p/>
+    <w:p>
+      <w:pPr>
+        <w:ind w:left="720"/>
+      </w:pPr>
+      <w:r>
+        <w:t>$</w:t>
+      </w:r>
+      <w:r>
+        <w:t>CATSMAT\cmake-build-debug\catsmat\libMusicXMLv3\libmusicxml-3.00-src\cmake</w:t>
+      </w:r>
+    </w:p>
+    <w:p>
+      <w:pPr>
+        <w:ind w:left="720"/>
+      </w:pPr>
+    </w:p>
+    <w:p>
+      <w:bookmarkStart w:id="0" w:name="_GoBack"/>
+      <w:bookmarkEnd w:id="0"/>
+    </w:p>
+    <w:p/>
     <w:p/>
     <w:p/>
     <w:p/>
@@ -2452,9 +3359,6 @@
     <w:lsdException w:name="Book Title" w:uiPriority="33" w:qFormat="1"/>
     <w:lsdException w:name="Bibliography" w:semiHidden="1" w:uiPriority="37" w:unhideWhenUsed="1"/>
     <w:lsdException w:name="TOC Heading" w:semiHidden="1" w:uiPriority="39" w:unhideWhenUsed="1" w:qFormat="1"/>
-    <w:lsdException w:name="Grid Table 1 Light" w:semiHidden="1" w:unhideWhenUsed="1"/>
-    <w:lsdException w:name="Grid Table 2" w:semiHidden="1" w:unhideWhenUsed="1"/>
-    <w:lsdException w:name="Grid Table 3" w:semiHidden="1" w:unhideWhenUsed="1"/>
     <w:lsdException w:name="Grid Table 4" w:uiPriority="49"/>
     <w:lsdException w:name="Grid Table 5 Dark" w:uiPriority="50"/>
     <w:lsdException w:name="Grid Table 6 Colorful" w:uiPriority="51"/>
@@ -2733,6 +3637,53 @@
       <w:color w:val="4F81BD" w:themeColor="accent1"/>
       <w:sz w:val="26"/>
       <w:szCs w:val="26"/>
+    </w:rPr>
+  </w:style>
+  <w:style w:type="paragraph" w:styleId="HTMLPreformatted">
+    <w:name w:val="HTML Preformatted"/>
+    <w:basedOn w:val="Normal"/>
+    <w:link w:val="HTMLPreformattedChar"/>
+    <w:uiPriority w:val="99"/>
+    <w:semiHidden/>
+    <w:unhideWhenUsed/>
+    <w:rsid w:val="006D4118"/>
+    <w:pPr>
+      <w:tabs>
+        <w:tab w:val="left" w:pos="916"/>
+        <w:tab w:val="left" w:pos="1832"/>
+        <w:tab w:val="left" w:pos="2748"/>
+        <w:tab w:val="left" w:pos="3664"/>
+        <w:tab w:val="left" w:pos="4580"/>
+        <w:tab w:val="left" w:pos="5496"/>
+        <w:tab w:val="left" w:pos="6412"/>
+        <w:tab w:val="left" w:pos="7328"/>
+        <w:tab w:val="left" w:pos="8244"/>
+        <w:tab w:val="left" w:pos="9160"/>
+        <w:tab w:val="left" w:pos="10076"/>
+        <w:tab w:val="left" w:pos="10992"/>
+        <w:tab w:val="left" w:pos="11908"/>
+        <w:tab w:val="left" w:pos="12824"/>
+        <w:tab w:val="left" w:pos="13740"/>
+        <w:tab w:val="left" w:pos="14656"/>
+      </w:tabs>
+    </w:pPr>
+    <w:rPr>
+      <w:rFonts w:ascii="Courier New" w:eastAsia="Times New Roman" w:hAnsi="Courier New" w:cs="Courier New"/>
+      <w:sz w:val="20"/>
+      <w:szCs w:val="20"/>
+    </w:rPr>
+  </w:style>
+  <w:style w:type="character" w:customStyle="1" w:styleId="HTMLPreformattedChar">
+    <w:name w:val="HTML Preformatted Char"/>
+    <w:basedOn w:val="DefaultParagraphFont"/>
+    <w:link w:val="HTMLPreformatted"/>
+    <w:uiPriority w:val="99"/>
+    <w:semiHidden/>
+    <w:rsid w:val="006D4118"/>
+    <w:rPr>
+      <w:rFonts w:ascii="Courier New" w:eastAsia="Times New Roman" w:hAnsi="Courier New" w:cs="Courier New"/>
+      <w:sz w:val="20"/>
+      <w:szCs w:val="20"/>
     </w:rPr>
   </w:style>
 </w:styles>
@@ -3063,7 +4014,7 @@
 </file>
 
 <file path=customXml/itemProps1.xml><?xml version="1.0" encoding="utf-8"?>
-<ds:datastoreItem xmlns:ds="http://schemas.openxmlformats.org/officeDocument/2006/customXml" ds:itemID="{21801B39-46CD-4E08-A7C9-80E76927F7F9}">
+<ds:datastoreItem xmlns:ds="http://schemas.openxmlformats.org/officeDocument/2006/customXml" ds:itemID="{C79B8912-8C12-41AE-A815-B3ACFF1C39D5}">
   <ds:schemaRefs>
     <ds:schemaRef ds:uri="http://schemas.openxmlformats.org/officeDocument/2006/bibliography"/>
   </ds:schemaRefs>

</xml_diff>

<commit_message>
S-01244 - Investigate cross-platform build using CLion and CMake TK-01372 - Investigate cross-platform build using CLion and CMake
</commit_message>
<xml_diff>
--- a/catsmat/Documentation/DevelopmentEnvironmentConfiguration.docx
+++ b/catsmat/Documentation/DevelopmentEnvironmentConfiguration.docx
@@ -1,6 +1,6 @@
 
 <file path=word/document.xml><?xml version="1.0" encoding="utf-8"?>
-<w:document xmlns:wpc="http://schemas.microsoft.com/office/word/2010/wordprocessingCanvas" xmlns:mo="http://schemas.microsoft.com/office/mac/office/2008/main" xmlns:mc="http://schemas.openxmlformats.org/markup-compatibility/2006" xmlns:mv="urn:schemas-microsoft-com:mac:vml" xmlns:o="urn:schemas-microsoft-com:office:office" xmlns:r="http://schemas.openxmlformats.org/officeDocument/2006/relationships" xmlns:m="http://schemas.openxmlformats.org/officeDocument/2006/math" xmlns:v="urn:schemas-microsoft-com:vml" xmlns:wp14="http://schemas.microsoft.com/office/word/2010/wordprocessingDrawing" xmlns:wp="http://schemas.openxmlformats.org/drawingml/2006/wordprocessingDrawing" xmlns:w10="urn:schemas-microsoft-com:office:word" xmlns:w="http://schemas.openxmlformats.org/wordprocessingml/2006/main" xmlns:w14="http://schemas.microsoft.com/office/word/2010/wordml" xmlns:wpg="http://schemas.microsoft.com/office/word/2010/wordprocessingGroup" xmlns:wpi="http://schemas.microsoft.com/office/word/2010/wordprocessingInk" xmlns:wne="http://schemas.microsoft.com/office/word/2006/wordml" xmlns:wps="http://schemas.microsoft.com/office/word/2010/wordprocessingShape" mc:Ignorable="w14 wp14">
+<w:document xmlns:wpc="http://schemas.microsoft.com/office/word/2010/wordprocessingCanvas" xmlns:cx="http://schemas.microsoft.com/office/drawing/2014/chartex" xmlns:cx1="http://schemas.microsoft.com/office/drawing/2015/9/8/chartex" xmlns:cx2="http://schemas.microsoft.com/office/drawing/2015/10/21/chartex" xmlns:cx3="http://schemas.microsoft.com/office/drawing/2016/5/9/chartex" xmlns:cx4="http://schemas.microsoft.com/office/drawing/2016/5/10/chartex" xmlns:cx5="http://schemas.microsoft.com/office/drawing/2016/5/11/chartex" xmlns:mc="http://schemas.openxmlformats.org/markup-compatibility/2006" xmlns:o="urn:schemas-microsoft-com:office:office" xmlns:r="http://schemas.openxmlformats.org/officeDocument/2006/relationships" xmlns:m="http://schemas.openxmlformats.org/officeDocument/2006/math" xmlns:v="urn:schemas-microsoft-com:vml" xmlns:wp14="http://schemas.microsoft.com/office/word/2010/wordprocessingDrawing" xmlns:wp="http://schemas.openxmlformats.org/drawingml/2006/wordprocessingDrawing" xmlns:w10="urn:schemas-microsoft-com:office:word" xmlns:w="http://schemas.openxmlformats.org/wordprocessingml/2006/main" xmlns:w14="http://schemas.microsoft.com/office/word/2010/wordml" xmlns:w15="http://schemas.microsoft.com/office/word/2012/wordml" xmlns:w16se="http://schemas.microsoft.com/office/word/2015/wordml/symex" xmlns:wpg="http://schemas.microsoft.com/office/word/2010/wordprocessingGroup" xmlns:wpi="http://schemas.microsoft.com/office/word/2010/wordprocessingInk" xmlns:wne="http://schemas.microsoft.com/office/word/2006/wordml" xmlns:wps="http://schemas.microsoft.com/office/word/2010/wordprocessingShape" mc:Ignorable="w14 w15 w16se wp14">
   <w:body>
     <w:p>
       <w:pPr>
@@ -22,18 +22,10 @@
     </w:p>
     <w:p>
       <w:r>
-        <w:t xml:space="preserve">Last Modified: 5 </w:t>
-      </w:r>
-      <w:proofErr w:type="gramStart"/>
-      <w:r>
-        <w:t>September</w:t>
-      </w:r>
-      <w:r>
-        <w:t>,</w:t>
-      </w:r>
-      <w:proofErr w:type="gramEnd"/>
-      <w:r>
-        <w:t xml:space="preserve"> 2015.</w:t>
+        <w:t>Last Modified: 5 September</w:t>
+      </w:r>
+      <w:r>
+        <w:t>, 2015.</w:t>
       </w:r>
     </w:p>
     <w:p/>
@@ -47,20 +39,7 @@
     </w:p>
     <w:p>
       <w:r>
-        <w:t>The project is bu</w:t>
-      </w:r>
-      <w:bookmarkStart w:id="0" w:name="_GoBack"/>
-      <w:bookmarkEnd w:id="0"/>
-      <w:r>
-        <w:t xml:space="preserve">ilt on Mac OS X 10.10 using </w:t>
-      </w:r>
-      <w:proofErr w:type="spellStart"/>
-      <w:r>
-        <w:t>XCode</w:t>
-      </w:r>
-      <w:proofErr w:type="spellEnd"/>
-      <w:r>
-        <w:t xml:space="preserve"> 6.3.1 or above.</w:t>
+        <w:t>The project is built on Mac OS X 10.10 using XCode 6.3.1 or above.</w:t>
       </w:r>
     </w:p>
     <w:p>
@@ -68,12 +47,10 @@
         <w:pStyle w:val="Heading1"/>
       </w:pPr>
       <w:proofErr w:type="spellStart"/>
-      <w:proofErr w:type="gramStart"/>
       <w:r>
         <w:t>libMusicXML</w:t>
       </w:r>
       <w:proofErr w:type="spellEnd"/>
-      <w:proofErr w:type="gramEnd"/>
     </w:p>
     <w:p>
       <w:pPr>
@@ -96,15 +73,7 @@
       </w:r>
       <w:proofErr w:type="spellEnd"/>
       <w:r>
-        <w:t xml:space="preserve">, but at the time of writing the required files from that library are included within our project and build out of </w:t>
-      </w:r>
-      <w:proofErr w:type="spellStart"/>
-      <w:r>
-        <w:t>XCode</w:t>
-      </w:r>
-      <w:proofErr w:type="spellEnd"/>
-      <w:r>
-        <w:t xml:space="preserve">. </w:t>
+        <w:t xml:space="preserve">, but at the time of writing the required files from that library are included within our project and build out of XCode. </w:t>
       </w:r>
       <w:r>
         <w:t xml:space="preserve">You don’t need to do anything for </w:t>
@@ -140,17 +109,12 @@
         <w:t xml:space="preserve"> 3 of </w:t>
       </w:r>
       <w:proofErr w:type="spellStart"/>
-      <w:proofErr w:type="gramStart"/>
       <w:r>
         <w:t>MusicXML</w:t>
       </w:r>
       <w:proofErr w:type="spellEnd"/>
       <w:r>
-        <w:t xml:space="preserve"> which</w:t>
-      </w:r>
-      <w:proofErr w:type="gramEnd"/>
-      <w:r>
-        <w:t xml:space="preserve"> is implemented in a framework called libMusicXML2. You need to download this file from </w:t>
+        <w:t xml:space="preserve"> which is implemented in a framework called libMusicXML2. You need to download this file from </w:t>
       </w:r>
       <w:proofErr w:type="spellStart"/>
       <w:r>
@@ -225,15 +189,7 @@
         <w:t>.</w:t>
       </w:r>
       <w:r>
-        <w:t xml:space="preserve">  We use the </w:t>
-      </w:r>
-      <w:proofErr w:type="spellStart"/>
-      <w:r>
-        <w:t>filesystem</w:t>
-      </w:r>
-      <w:proofErr w:type="spellEnd"/>
-      <w:r>
-        <w:t xml:space="preserve"> and system libraries.</w:t>
+        <w:t xml:space="preserve">  We use the filesystem and system libraries.</w:t>
       </w:r>
     </w:p>
     <w:p/>
@@ -255,31 +211,16 @@
         <w:t>Download the latest b</w:t>
       </w:r>
       <w:r>
-        <w:t xml:space="preserve">oost libraries </w:t>
-      </w:r>
-      <w:proofErr w:type="gramStart"/>
-      <w:r>
-        <w:t xml:space="preserve">from  </w:t>
-      </w:r>
-      <w:proofErr w:type="gramEnd"/>
-      <w:r>
-        <w:fldChar w:fldCharType="begin"/>
-      </w:r>
-      <w:r>
-        <w:instrText xml:space="preserve"> HYPERLINK "http://www.boost.org/" </w:instrText>
-      </w:r>
-      <w:r>
-        <w:fldChar w:fldCharType="separate"/>
-      </w:r>
-      <w:r>
-        <w:rPr>
-          <w:rStyle w:val="Hyperlink"/>
-        </w:rPr>
-        <w:t>http://www.boost.org/</w:t>
-      </w:r>
-      <w:r>
-        <w:fldChar w:fldCharType="end"/>
-      </w:r>
+        <w:t xml:space="preserve">oost libraries from  </w:t>
+      </w:r>
+      <w:hyperlink r:id="rId7" w:history="1">
+        <w:r>
+          <w:rPr>
+            <w:rStyle w:val="Hyperlink"/>
+          </w:rPr>
+          <w:t>http://www.boost.org/</w:t>
+        </w:r>
+      </w:hyperlink>
     </w:p>
     <w:p>
       <w:pPr>
@@ -326,6 +267,26 @@
     </w:p>
     <w:p>
       <w:r>
+        <w:t xml:space="preserve">        ./bootstrap.sh --prefix=/</w:t>
+      </w:r>
+      <w:proofErr w:type="spellStart"/>
+      <w:r>
+        <w:t>usr</w:t>
+      </w:r>
+      <w:proofErr w:type="spellEnd"/>
+      <w:r>
+        <w:t>/local/boost --with-libraries=</w:t>
+      </w:r>
+      <w:proofErr w:type="spellStart"/>
+      <w:proofErr w:type="gramStart"/>
+      <w:r>
+        <w:t>filesystem,system</w:t>
+      </w:r>
+      <w:proofErr w:type="spellEnd"/>
+      <w:proofErr w:type="gramEnd"/>
+    </w:p>
+    <w:p>
+      <w:r>
         <w:t xml:space="preserve">        </w:t>
       </w:r>
       <w:proofErr w:type="gramStart"/>
@@ -334,7 +295,68 @@
       </w:r>
       <w:proofErr w:type="gramEnd"/>
       <w:r>
-        <w:t>bootstrap.sh --prefix=/</w:t>
+        <w:t>b2 install</w:t>
+      </w:r>
+    </w:p>
+    <w:p>
+      <w:r>
+        <w:t xml:space="preserve"> </w:t>
+      </w:r>
+    </w:p>
+    <w:p>
+      <w:r>
+        <w:t>Note: if you do not have administrator</w:t>
+      </w:r>
+      <w:r>
+        <w:t>/root</w:t>
+      </w:r>
+      <w:r>
+        <w:t xml:space="preserve"> access the second step will need to use the </w:t>
+      </w:r>
+      <w:proofErr w:type="spellStart"/>
+      <w:r>
+        <w:t>sudo</w:t>
+      </w:r>
+      <w:proofErr w:type="spellEnd"/>
+      <w:r>
+        <w:t xml:space="preserve"> command, i.e.</w:t>
+      </w:r>
+    </w:p>
+    <w:p/>
+    <w:p>
+      <w:r>
+        <w:t xml:space="preserve">        </w:t>
+      </w:r>
+      <w:proofErr w:type="spellStart"/>
+      <w:proofErr w:type="gramStart"/>
+      <w:r>
+        <w:t>sudo</w:t>
+      </w:r>
+      <w:proofErr w:type="spellEnd"/>
+      <w:r>
+        <w:t xml:space="preserve"> .</w:t>
+      </w:r>
+      <w:proofErr w:type="gramEnd"/>
+      <w:r>
+        <w:t>/b2 install</w:t>
+      </w:r>
+    </w:p>
+    <w:p/>
+    <w:p>
+      <w:r>
+        <w:t>You will be prompted to enter your administrator password before installation proceeds.</w:t>
+      </w:r>
+    </w:p>
+    <w:p/>
+    <w:p>
+      <w:r>
+        <w:t>At this point you have a new directory</w:t>
+      </w:r>
+      <w:r>
+        <w:t xml:space="preserve"> on your local filesystem called </w:t>
+      </w:r>
+      <w:r>
+        <w:t>/</w:t>
       </w:r>
       <w:proofErr w:type="spellStart"/>
       <w:r>
@@ -342,149 +364,57 @@
       </w:r>
       <w:proofErr w:type="spellEnd"/>
       <w:r>
-        <w:t>/local/boost --with-libraries=</w:t>
-      </w:r>
-      <w:proofErr w:type="spellStart"/>
-      <w:r>
-        <w:t>filesystem,system</w:t>
-      </w:r>
-      <w:proofErr w:type="spellEnd"/>
-    </w:p>
-    <w:p>
-      <w:r>
-        <w:t xml:space="preserve">        </w:t>
+        <w:t>/local/boost and under that you have include and lib.</w:t>
+      </w:r>
+    </w:p>
+    <w:p>
+      <w:r>
+        <w:t xml:space="preserve"> </w:t>
+      </w:r>
+    </w:p>
+    <w:p>
+      <w:r>
+        <w:t>Our XCode project file</w:t>
+      </w:r>
+      <w:r>
+        <w:t xml:space="preserve"> work</w:t>
+      </w:r>
+      <w:r>
+        <w:t>s</w:t>
+      </w:r>
+      <w:r>
+        <w:t xml:space="preserve"> with this installation of the boost libraries through the user defined Build Settings BOOST_ROOT_DIR, BOOST_ROOT_INC_DIR, </w:t>
+      </w:r>
+      <w:r>
+        <w:t xml:space="preserve">and </w:t>
+      </w:r>
+      <w:r>
+        <w:t xml:space="preserve">BOOST_ROOT_LIB_DIR.  </w:t>
+      </w:r>
+    </w:p>
+    <w:p/>
+    <w:p>
+      <w:r>
+        <w:t>If you need to install b</w:t>
+      </w:r>
+      <w:r>
+        <w:t>oost in any location other than /</w:t>
+      </w:r>
+      <w:proofErr w:type="spellStart"/>
+      <w:r>
+        <w:t>usr</w:t>
+      </w:r>
+      <w:proofErr w:type="spellEnd"/>
+      <w:r>
+        <w:t>/local/</w:t>
       </w:r>
       <w:proofErr w:type="gramStart"/>
       <w:r>
-        <w:t>./</w:t>
+        <w:t>boost</w:t>
       </w:r>
       <w:proofErr w:type="gramEnd"/>
       <w:r>
-        <w:t>b2 install</w:t>
-      </w:r>
-    </w:p>
-    <w:p>
-      <w:r>
-        <w:t xml:space="preserve"> </w:t>
-      </w:r>
-    </w:p>
-    <w:p>
-      <w:r>
-        <w:t>Note: if you do not have administrator</w:t>
-      </w:r>
-      <w:r>
-        <w:t>/root</w:t>
-      </w:r>
-      <w:r>
-        <w:t xml:space="preserve"> access the second step will need to use the </w:t>
-      </w:r>
-      <w:proofErr w:type="spellStart"/>
-      <w:r>
-        <w:t>sudo</w:t>
-      </w:r>
-      <w:proofErr w:type="spellEnd"/>
-      <w:r>
-        <w:t xml:space="preserve"> command, i.e.</w:t>
-      </w:r>
-    </w:p>
-    <w:p/>
-    <w:p>
-      <w:r>
-        <w:t xml:space="preserve">        </w:t>
-      </w:r>
-      <w:proofErr w:type="spellStart"/>
-      <w:proofErr w:type="gramStart"/>
-      <w:r>
-        <w:t>sudo</w:t>
-      </w:r>
-      <w:proofErr w:type="spellEnd"/>
-      <w:proofErr w:type="gramEnd"/>
-      <w:r>
-        <w:t xml:space="preserve"> ./b2 install</w:t>
-      </w:r>
-    </w:p>
-    <w:p/>
-    <w:p>
-      <w:r>
-        <w:t>You will be prompted to enter your administrator password before installation proceeds.</w:t>
-      </w:r>
-    </w:p>
-    <w:p/>
-    <w:p>
-      <w:r>
-        <w:t>At this point you have a new directory</w:t>
-      </w:r>
-      <w:r>
-        <w:t xml:space="preserve"> on your local </w:t>
-      </w:r>
-      <w:proofErr w:type="spellStart"/>
-      <w:r>
-        <w:t>filesystem</w:t>
-      </w:r>
-      <w:proofErr w:type="spellEnd"/>
-      <w:r>
-        <w:t xml:space="preserve"> called </w:t>
-      </w:r>
-      <w:r>
-        <w:t>/</w:t>
-      </w:r>
-      <w:proofErr w:type="spellStart"/>
-      <w:r>
-        <w:t>usr</w:t>
-      </w:r>
-      <w:proofErr w:type="spellEnd"/>
-      <w:r>
-        <w:t>/local/boost and under that you have include and lib.</w:t>
-      </w:r>
-    </w:p>
-    <w:p>
-      <w:r>
-        <w:t xml:space="preserve"> </w:t>
-      </w:r>
-    </w:p>
-    <w:p>
-      <w:r>
-        <w:t xml:space="preserve">Our </w:t>
-      </w:r>
-      <w:proofErr w:type="spellStart"/>
-      <w:r>
-        <w:t>XCode</w:t>
-      </w:r>
-      <w:proofErr w:type="spellEnd"/>
-      <w:r>
-        <w:t xml:space="preserve"> project file</w:t>
-      </w:r>
-      <w:r>
-        <w:t xml:space="preserve"> work</w:t>
-      </w:r>
-      <w:r>
-        <w:t>s</w:t>
-      </w:r>
-      <w:r>
-        <w:t xml:space="preserve"> with this installation of the boost libraries through the user defined Build Settings BOOST_ROOT_DIR, BOOST_ROOT_INC_DIR, </w:t>
-      </w:r>
-      <w:r>
-        <w:t xml:space="preserve">and </w:t>
-      </w:r>
-      <w:r>
-        <w:t xml:space="preserve">BOOST_ROOT_LIB_DIR.  </w:t>
-      </w:r>
-    </w:p>
-    <w:p/>
-    <w:p>
-      <w:r>
-        <w:t>If you need to install b</w:t>
-      </w:r>
-      <w:r>
-        <w:t>oost in any location other than /</w:t>
-      </w:r>
-      <w:proofErr w:type="spellStart"/>
-      <w:r>
-        <w:t>usr</w:t>
-      </w:r>
-      <w:proofErr w:type="spellEnd"/>
-      <w:r>
-        <w:t xml:space="preserve">/local/boost then you will need to do </w:t>
+        <w:t xml:space="preserve"> then you will need to do </w:t>
       </w:r>
       <w:r>
         <w:t>some</w:t>
@@ -521,15 +451,7 @@
         <w:t xml:space="preserve">hange BOOST_ROOT_DIR </w:t>
       </w:r>
       <w:r>
-        <w:t xml:space="preserve">in our </w:t>
-      </w:r>
-      <w:proofErr w:type="spellStart"/>
-      <w:r>
-        <w:t>XCode</w:t>
-      </w:r>
-      <w:proofErr w:type="spellEnd"/>
-      <w:r>
-        <w:t xml:space="preserve"> project </w:t>
+        <w:t xml:space="preserve">in our XCode project </w:t>
       </w:r>
       <w:r>
         <w:t>to point to this different install directory (you probably don't have to change the other two settings, unless the structure of the file system installed by Boost changes</w:t>
@@ -559,15 +481,7 @@
         <w:t xml:space="preserve">n </w:t>
       </w:r>
       <w:r>
-        <w:t xml:space="preserve">our </w:t>
-      </w:r>
-      <w:proofErr w:type="spellStart"/>
-      <w:r>
-        <w:t>XCode</w:t>
-      </w:r>
-      <w:proofErr w:type="spellEnd"/>
-      <w:r>
-        <w:t xml:space="preserve"> project, in </w:t>
+        <w:t xml:space="preserve">our XCode project, in </w:t>
       </w:r>
       <w:r>
         <w:t>the Project Navigator, click on the libraries, and in the File Inspector change the Absolute Path to point at the new location.</w:t>
@@ -595,15 +509,7 @@
       </w:r>
       <w:proofErr w:type="spellEnd"/>
       <w:r>
-        <w:t xml:space="preserve"> - Obtain code from </w:t>
-      </w:r>
-      <w:proofErr w:type="spellStart"/>
-      <w:r>
-        <w:t>GitHub</w:t>
-      </w:r>
-      <w:proofErr w:type="spellEnd"/>
-      <w:r>
-        <w:t>, compile and run”</w:t>
+        <w:t xml:space="preserve"> - Obtain code from GitHub, compile and run”</w:t>
       </w:r>
       <w:r>
         <w:t xml:space="preserve"> and the information above is also contained within the </w:t>
@@ -617,15 +523,7 @@
         <w:t xml:space="preserve"> Task </w:t>
       </w:r>
       <w:r>
-        <w:t xml:space="preserve">S-01024 - “Push changes for linking Boost libraries back to </w:t>
-      </w:r>
-      <w:proofErr w:type="spellStart"/>
-      <w:r>
-        <w:t>GitHub</w:t>
-      </w:r>
-      <w:proofErr w:type="spellEnd"/>
-      <w:r>
-        <w:t>”</w:t>
+        <w:t>S-01024 - “Push changes for linking Boost libraries back to GitHub”</w:t>
       </w:r>
       <w:r>
         <w:t>.</w:t>
@@ -655,15 +553,7 @@
       </w:r>
       <w:proofErr w:type="spellEnd"/>
       <w:r>
-        <w:t xml:space="preserve">, </w:t>
-      </w:r>
-      <w:proofErr w:type="spellStart"/>
-      <w:r>
-        <w:t>JUnit</w:t>
-      </w:r>
-      <w:proofErr w:type="spellEnd"/>
-      <w:r>
-        <w:t xml:space="preserve">, </w:t>
+        <w:t xml:space="preserve">, JUnit, </w:t>
       </w:r>
       <w:proofErr w:type="spellStart"/>
       <w:r>
@@ -685,7 +575,7 @@
       <w:pPr>
         <w:jc w:val="center"/>
       </w:pPr>
-      <w:hyperlink r:id="rId7" w:history="1">
+      <w:hyperlink r:id="rId8" w:history="1">
         <w:r>
           <w:rPr>
             <w:rStyle w:val="Hyperlink"/>
@@ -698,6 +588,7 @@
     <w:p/>
     <w:p>
       <w:r>
+        <w:lastRenderedPageBreak/>
         <w:t>At time of writing the latest version is 1.7.0 and that is what we are using. The instructions here are generally useful:</w:t>
       </w:r>
     </w:p>
@@ -706,7 +597,7 @@
       <w:pPr>
         <w:jc w:val="center"/>
       </w:pPr>
-      <w:hyperlink r:id="rId8" w:history="1">
+      <w:hyperlink r:id="rId9" w:history="1">
         <w:r>
           <w:rPr>
             <w:rStyle w:val="Hyperlink"/>
@@ -753,23 +644,7 @@
         </w:numPr>
       </w:pPr>
       <w:r>
-        <w:t xml:space="preserve">Navigate to the </w:t>
-      </w:r>
-      <w:proofErr w:type="spellStart"/>
-      <w:r>
-        <w:t>XCode</w:t>
-      </w:r>
-      <w:proofErr w:type="spellEnd"/>
-      <w:r>
-        <w:t xml:space="preserve"> directory within the extracted package, and open the </w:t>
-      </w:r>
-      <w:proofErr w:type="spellStart"/>
-      <w:r>
-        <w:t>XCode</w:t>
-      </w:r>
-      <w:proofErr w:type="spellEnd"/>
-      <w:r>
-        <w:t xml:space="preserve"> project file that you will find there.</w:t>
+        <w:t>Navigate to the XCode directory within the extracted package, and open the XCode project file that you will find there.</w:t>
       </w:r>
     </w:p>
     <w:p/>
@@ -954,10 +829,12 @@
         <w:t xml:space="preserve">Build the </w:t>
       </w:r>
       <w:proofErr w:type="spellStart"/>
+      <w:proofErr w:type="gramStart"/>
       <w:r>
         <w:t>gtest.framework</w:t>
       </w:r>
       <w:proofErr w:type="spellEnd"/>
+      <w:proofErr w:type="gramEnd"/>
       <w:r>
         <w:t xml:space="preserve"> target. </w:t>
       </w:r>
@@ -973,23 +850,17 @@
         <w:t xml:space="preserve"> build produces </w:t>
       </w:r>
       <w:proofErr w:type="spellStart"/>
+      <w:proofErr w:type="gramStart"/>
       <w:r>
         <w:t>gtest.framework</w:t>
       </w:r>
       <w:proofErr w:type="spellEnd"/>
+      <w:proofErr w:type="gramEnd"/>
       <w:r>
         <w:t xml:space="preserve">, and you need to deploy this to the correct place </w:t>
       </w:r>
       <w:r>
-        <w:t xml:space="preserve">on your </w:t>
-      </w:r>
-      <w:proofErr w:type="spellStart"/>
-      <w:r>
-        <w:t>filesystem</w:t>
-      </w:r>
-      <w:proofErr w:type="spellEnd"/>
-      <w:r>
-        <w:t xml:space="preserve">, </w:t>
+        <w:t xml:space="preserve">on your filesystem, </w:t>
       </w:r>
       <w:r>
         <w:t xml:space="preserve">otherwise our code will not link against it properly.  </w:t>
@@ -1010,21 +881,15 @@
         </w:numPr>
       </w:pPr>
       <w:r>
-        <w:t xml:space="preserve">In the Project Navigator window in </w:t>
-      </w:r>
-      <w:proofErr w:type="spellStart"/>
-      <w:r>
-        <w:t>XCode</w:t>
-      </w:r>
-      <w:proofErr w:type="spellEnd"/>
-      <w:r>
-        <w:t xml:space="preserve">, under the Products folder, right click the </w:t>
-      </w:r>
-      <w:proofErr w:type="spellStart"/>
+        <w:t xml:space="preserve">In the Project Navigator window in XCode, under the Products folder, right click the </w:t>
+      </w:r>
+      <w:proofErr w:type="spellStart"/>
+      <w:proofErr w:type="gramStart"/>
       <w:r>
         <w:t>gtest.framework</w:t>
       </w:r>
       <w:proofErr w:type="spellEnd"/>
+      <w:proofErr w:type="gramEnd"/>
       <w:r>
         <w:t>, and select “Show in Finder”</w:t>
       </w:r>
@@ -1047,10 +912,12 @@
         <w:t xml:space="preserve">Copy the </w:t>
       </w:r>
       <w:proofErr w:type="spellStart"/>
+      <w:proofErr w:type="gramStart"/>
       <w:r>
         <w:t>gtest.framework</w:t>
       </w:r>
       <w:proofErr w:type="spellEnd"/>
+      <w:proofErr w:type="gramEnd"/>
       <w:r>
         <w:t xml:space="preserve"> directory and paste it into /Library/Frameworks (you need local admin rights to change the contents of /Library/Frameworks).</w:t>
       </w:r>
@@ -1080,6 +947,7 @@
         </w:numPr>
       </w:pPr>
       <w:r>
+        <w:lastRenderedPageBreak/>
         <w:t xml:space="preserve">Create a new folder in the project for the tests you are going to add (for example, if you are testing CATSMAT, then call this folder </w:t>
       </w:r>
       <w:proofErr w:type="spellStart"/>
@@ -1155,10 +1023,12 @@
         <w:t xml:space="preserve">Add </w:t>
       </w:r>
       <w:proofErr w:type="spellStart"/>
+      <w:proofErr w:type="gramStart"/>
       <w:r>
         <w:t>gtest.framework</w:t>
       </w:r>
       <w:proofErr w:type="spellEnd"/>
+      <w:proofErr w:type="gramEnd"/>
       <w:r>
         <w:t xml:space="preserve"> into the “Link Binary with Libraries” Build Phase.</w:t>
       </w:r>
@@ -1270,12 +1140,17 @@
         <w:t xml:space="preserve"> in front of char * </w:t>
       </w:r>
       <w:proofErr w:type="spellStart"/>
+      <w:proofErr w:type="gramStart"/>
       <w:r>
         <w:t>argv</w:t>
       </w:r>
       <w:proofErr w:type="spellEnd"/>
       <w:r>
-        <w:t>[] folder:</w:t>
+        <w:t>[</w:t>
+      </w:r>
+      <w:proofErr w:type="gramEnd"/>
+      <w:r>
+        <w:t>] folder:</w:t>
       </w:r>
     </w:p>
     <w:p>
@@ -1288,7 +1163,6 @@
         <w:ind w:left="1440"/>
       </w:pPr>
       <w:proofErr w:type="spellStart"/>
-      <w:proofErr w:type="gramStart"/>
       <w:r>
         <w:rPr>
           <w:rFonts w:ascii="Menlo Regular" w:hAnsi="Menlo Regular" w:cs="Menlo Regular"/>
@@ -1299,7 +1173,6 @@
         <w:t>int</w:t>
       </w:r>
       <w:proofErr w:type="spellEnd"/>
-      <w:proofErr w:type="gramEnd"/>
       <w:r>
         <w:rPr>
           <w:rFonts w:ascii="Menlo Regular" w:hAnsi="Menlo Regular" w:cs="Menlo Regular"/>
@@ -1307,9 +1180,20 @@
           <w:sz w:val="22"/>
           <w:szCs w:val="22"/>
         </w:rPr>
-        <w:t xml:space="preserve"> main(</w:t>
-      </w:r>
-      <w:proofErr w:type="spellStart"/>
+        <w:t xml:space="preserve"> </w:t>
+      </w:r>
+      <w:proofErr w:type="gramStart"/>
+      <w:r>
+        <w:rPr>
+          <w:rFonts w:ascii="Menlo Regular" w:hAnsi="Menlo Regular" w:cs="Menlo Regular"/>
+          <w:color w:val="000000"/>
+          <w:sz w:val="22"/>
+          <w:szCs w:val="22"/>
+        </w:rPr>
+        <w:t>main(</w:t>
+      </w:r>
+      <w:proofErr w:type="spellStart"/>
+      <w:proofErr w:type="gramEnd"/>
       <w:r>
         <w:rPr>
           <w:rFonts w:ascii="Menlo Regular" w:hAnsi="Menlo Regular" w:cs="Menlo Regular"/>
@@ -1462,6 +1346,904 @@
         <w:t xml:space="preserve"> </w:t>
       </w:r>
     </w:p>
+    <w:p/>
+    <w:p>
+      <w:pPr>
+        <w:pStyle w:val="Heading1"/>
+      </w:pPr>
+      <w:r>
+        <w:t xml:space="preserve">Building Using </w:t>
+      </w:r>
+      <w:proofErr w:type="spellStart"/>
+      <w:r>
+        <w:t>CMake</w:t>
+      </w:r>
+      <w:proofErr w:type="spellEnd"/>
+      <w:r>
+        <w:t xml:space="preserve"> under </w:t>
+      </w:r>
+      <w:proofErr w:type="spellStart"/>
+      <w:r>
+        <w:t>CLion</w:t>
+      </w:r>
+      <w:proofErr w:type="spellEnd"/>
+    </w:p>
+    <w:p/>
+    <w:p>
+      <w:pPr>
+        <w:pStyle w:val="Heading2"/>
+      </w:pPr>
+      <w:r>
+        <w:t>Setting up Your Environment</w:t>
+      </w:r>
+    </w:p>
+    <w:p/>
+    <w:p>
+      <w:r>
+        <w:t xml:space="preserve">Download </w:t>
+      </w:r>
+      <w:proofErr w:type="spellStart"/>
+      <w:r>
+        <w:t>CLion</w:t>
+      </w:r>
+      <w:proofErr w:type="spellEnd"/>
+      <w:r>
+        <w:t xml:space="preserve"> from </w:t>
+      </w:r>
+      <w:hyperlink r:id="rId10" w:history="1">
+        <w:r>
+          <w:rPr>
+            <w:rStyle w:val="Hyperlink"/>
+          </w:rPr>
+          <w:t>https://www.jetbrains.com/clion/</w:t>
+        </w:r>
+      </w:hyperlink>
+      <w:r>
+        <w:t xml:space="preserve"> and install it.  </w:t>
+      </w:r>
+    </w:p>
+    <w:p/>
+    <w:p>
+      <w:r>
+        <w:t xml:space="preserve">If you need an academic license for </w:t>
+      </w:r>
+      <w:proofErr w:type="spellStart"/>
+      <w:r>
+        <w:t>CLion</w:t>
+      </w:r>
+      <w:proofErr w:type="spellEnd"/>
+      <w:r>
+        <w:t xml:space="preserve"> then go here to get it: </w:t>
+      </w:r>
+      <w:hyperlink r:id="rId11" w:history="1">
+        <w:r>
+          <w:rPr>
+            <w:rStyle w:val="Hyperlink"/>
+          </w:rPr>
+          <w:t>https://www.jetbrains.com/student/</w:t>
+        </w:r>
+      </w:hyperlink>
+      <w:r>
+        <w:t>.  You will need an email address from a recognized educational institution (I think this just means that it ends in .</w:t>
+      </w:r>
+      <w:proofErr w:type="spellStart"/>
+      <w:r>
+        <w:t>edu</w:t>
+      </w:r>
+      <w:proofErr w:type="spellEnd"/>
+      <w:r>
+        <w:t>).</w:t>
+      </w:r>
+    </w:p>
+    <w:p/>
+    <w:p>
+      <w:proofErr w:type="spellStart"/>
+      <w:r>
+        <w:t>CMake</w:t>
+      </w:r>
+      <w:proofErr w:type="spellEnd"/>
+      <w:r>
+        <w:t xml:space="preserve"> is bundled with </w:t>
+      </w:r>
+      <w:proofErr w:type="spellStart"/>
+      <w:r>
+        <w:t>CLion</w:t>
+      </w:r>
+      <w:proofErr w:type="spellEnd"/>
+      <w:r>
+        <w:t>.</w:t>
+      </w:r>
+    </w:p>
+    <w:p/>
+    <w:p>
+      <w:r>
+        <w:t xml:space="preserve">You need certain prerequisites to build a system with </w:t>
+      </w:r>
+      <w:proofErr w:type="spellStart"/>
+      <w:r>
+        <w:t>CLion</w:t>
+      </w:r>
+      <w:proofErr w:type="spellEnd"/>
+      <w:r>
+        <w:t>, including a C++ compiler.  These prerequisites are defined here:</w:t>
+      </w:r>
+    </w:p>
+    <w:p/>
+    <w:p>
+      <w:hyperlink r:id="rId12" w:anchor="d75987e123" w:history="1">
+        <w:r>
+          <w:rPr>
+            <w:rStyle w:val="Hyperlink"/>
+          </w:rPr>
+          <w:t>https://www.jetbrains.com/help/clion/2017.1/requirements-for-clion.html#d75987e123</w:t>
+        </w:r>
+      </w:hyperlink>
+    </w:p>
+    <w:p/>
+    <w:p>
+      <w:r>
+        <w:lastRenderedPageBreak/>
+        <w:t>There’s a better description here, particularly with respect to the Cygwin packages that you need to install:</w:t>
+      </w:r>
+    </w:p>
+    <w:p/>
+    <w:p>
+      <w:hyperlink r:id="rId13" w:history="1">
+        <w:r>
+          <w:rPr>
+            <w:rStyle w:val="Hyperlink"/>
+          </w:rPr>
+          <w:t>https://medium.com/@RobertSimoes/installing-clion-on-windows-for-c-c-newbies-like-me-4a346aaf9557</w:t>
+        </w:r>
+      </w:hyperlink>
+    </w:p>
+    <w:p/>
+    <w:p>
+      <w:r>
+        <w:t>I chose to install Cygwin rather than MinGW.</w:t>
+      </w:r>
+    </w:p>
+    <w:p/>
+    <w:p>
+      <w:r>
+        <w:t xml:space="preserve">In </w:t>
+      </w:r>
+      <w:proofErr w:type="spellStart"/>
+      <w:r>
+        <w:t>CLion</w:t>
+      </w:r>
+      <w:proofErr w:type="spellEnd"/>
+      <w:r>
+        <w:t xml:space="preserve"> go to:</w:t>
+      </w:r>
+    </w:p>
+    <w:p>
+      <w:pPr>
+        <w:ind w:left="720"/>
+      </w:pPr>
+      <w:r>
+        <w:t xml:space="preserve">File | Settings | “Build, Execution, </w:t>
+      </w:r>
+      <w:proofErr w:type="gramStart"/>
+      <w:r>
+        <w:t>Deployment”  |</w:t>
+      </w:r>
+      <w:proofErr w:type="gramEnd"/>
+      <w:r>
+        <w:t xml:space="preserve"> Toolchains</w:t>
+      </w:r>
+    </w:p>
+    <w:p/>
+    <w:p>
+      <w:pPr>
+        <w:ind w:left="720"/>
+      </w:pPr>
+      <w:r>
+        <w:t xml:space="preserve">Select the Cygwin Home radio button and then select the root directory of your Cygwin install (by default this will be </w:t>
+      </w:r>
+      <w:r>
+        <w:t>C:\cygwin64</w:t>
+      </w:r>
+      <w:r>
+        <w:t>).</w:t>
+      </w:r>
+      <w:r>
+        <w:t xml:space="preserve">  The details highlighted below will update and should look like this:</w:t>
+      </w:r>
+    </w:p>
+    <w:p>
+      <w:pPr>
+        <w:ind w:left="720"/>
+      </w:pPr>
+    </w:p>
+    <w:p>
+      <w:pPr>
+        <w:ind w:left="720"/>
+      </w:pPr>
+      <w:r>
+        <w:rPr>
+          <w:noProof/>
+        </w:rPr>
+        <mc:AlternateContent>
+          <mc:Choice Requires="wps">
+            <w:drawing>
+              <wp:anchor distT="0" distB="0" distL="114300" distR="114300" simplePos="0" relativeHeight="251659264" behindDoc="0" locked="0" layoutInCell="1" allowOverlap="1" wp14:anchorId="4045FD4F" wp14:editId="3373CBFF">
+                <wp:simplePos x="0" y="0"/>
+                <wp:positionH relativeFrom="column">
+                  <wp:posOffset>330200</wp:posOffset>
+                </wp:positionH>
+                <wp:positionV relativeFrom="paragraph">
+                  <wp:posOffset>2491740</wp:posOffset>
+                </wp:positionV>
+                <wp:extent cx="2159000" cy="970280"/>
+                <wp:effectExtent l="76200" t="38100" r="69850" b="96520"/>
+                <wp:wrapNone/>
+                <wp:docPr id="3" name="Rectangle: Rounded Corners 3"/>
+                <wp:cNvGraphicFramePr/>
+                <a:graphic xmlns:a="http://schemas.openxmlformats.org/drawingml/2006/main">
+                  <a:graphicData uri="http://schemas.microsoft.com/office/word/2010/wordprocessingShape">
+                    <wps:wsp>
+                      <wps:cNvSpPr/>
+                      <wps:spPr>
+                        <a:xfrm>
+                          <a:off x="0" y="0"/>
+                          <a:ext cx="2159000" cy="970280"/>
+                        </a:xfrm>
+                        <a:prstGeom prst="roundRect">
+                          <a:avLst/>
+                        </a:prstGeom>
+                        <a:noFill/>
+                        <a:ln w="28575">
+                          <a:solidFill>
+                            <a:srgbClr val="FF0000"/>
+                          </a:solidFill>
+                        </a:ln>
+                      </wps:spPr>
+                      <wps:style>
+                        <a:lnRef idx="1">
+                          <a:schemeClr val="accent1"/>
+                        </a:lnRef>
+                        <a:fillRef idx="3">
+                          <a:schemeClr val="accent1"/>
+                        </a:fillRef>
+                        <a:effectRef idx="2">
+                          <a:schemeClr val="accent1"/>
+                        </a:effectRef>
+                        <a:fontRef idx="minor">
+                          <a:schemeClr val="lt1"/>
+                        </a:fontRef>
+                      </wps:style>
+                      <wps:bodyPr rot="0" spcFirstLastPara="0" vertOverflow="overflow" horzOverflow="overflow" vert="horz" wrap="square" lIns="91440" tIns="45720" rIns="91440" bIns="45720" numCol="1" spcCol="0" rtlCol="0" fromWordArt="0" anchor="ctr" anchorCtr="0" forceAA="0" compatLnSpc="1">
+                        <a:prstTxWarp prst="textNoShape">
+                          <a:avLst/>
+                        </a:prstTxWarp>
+                        <a:noAutofit/>
+                      </wps:bodyPr>
+                    </wps:wsp>
+                  </a:graphicData>
+                </a:graphic>
+              </wp:anchor>
+            </w:drawing>
+          </mc:Choice>
+          <mc:Fallback>
+            <w:pict>
+              <v:roundrect w14:anchorId="7709C81A" id="Rectangle: Rounded Corners 3" o:spid="_x0000_s1026" style="position:absolute;margin-left:26pt;margin-top:196.2pt;width:170pt;height:76.4pt;z-index:251659264;visibility:visible;mso-wrap-style:square;mso-wrap-distance-left:9pt;mso-wrap-distance-top:0;mso-wrap-distance-right:9pt;mso-wrap-distance-bottom:0;mso-position-horizontal:absolute;mso-position-horizontal-relative:text;mso-position-vertical:absolute;mso-position-vertical-relative:text;v-text-anchor:middle" arcsize="10923f" o:gfxdata="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" filled="f" strokecolor="red" strokeweight="2.25pt">
+                <v:shadow on="t" color="black" opacity="22937f" origin=",.5" offset="0,.63889mm"/>
+              </v:roundrect>
+            </w:pict>
+          </mc:Fallback>
+        </mc:AlternateContent>
+      </w:r>
+      <w:r>
+        <w:rPr>
+          <w:noProof/>
+        </w:rPr>
+        <w:drawing>
+          <wp:inline distT="0" distB="0" distL="0" distR="0" wp14:anchorId="3F8B94BF" wp14:editId="4AAC6B31">
+            <wp:extent cx="5270500" cy="3536950"/>
+            <wp:effectExtent l="0" t="0" r="6350" b="6350"/>
+            <wp:docPr id="1" name="Picture 1"/>
+            <wp:cNvGraphicFramePr>
+              <a:graphicFrameLocks xmlns:a="http://schemas.openxmlformats.org/drawingml/2006/main" noChangeAspect="1"/>
+            </wp:cNvGraphicFramePr>
+            <a:graphic xmlns:a="http://schemas.openxmlformats.org/drawingml/2006/main">
+              <a:graphicData uri="http://schemas.openxmlformats.org/drawingml/2006/picture">
+                <pic:pic xmlns:pic="http://schemas.openxmlformats.org/drawingml/2006/picture">
+                  <pic:nvPicPr>
+                    <pic:cNvPr id="1" name=""/>
+                    <pic:cNvPicPr/>
+                  </pic:nvPicPr>
+                  <pic:blipFill>
+                    <a:blip r:embed="rId14"/>
+                    <a:stretch>
+                      <a:fillRect/>
+                    </a:stretch>
+                  </pic:blipFill>
+                  <pic:spPr>
+                    <a:xfrm>
+                      <a:off x="0" y="0"/>
+                      <a:ext cx="5270500" cy="3536950"/>
+                    </a:xfrm>
+                    <a:prstGeom prst="rect">
+                      <a:avLst/>
+                    </a:prstGeom>
+                  </pic:spPr>
+                </pic:pic>
+              </a:graphicData>
+            </a:graphic>
+          </wp:inline>
+        </w:drawing>
+      </w:r>
+    </w:p>
+    <w:p/>
+    <w:p/>
+    <w:p/>
+    <w:p>
+      <w:r>
+        <w:t xml:space="preserve">Import the source into </w:t>
+      </w:r>
+      <w:proofErr w:type="spellStart"/>
+      <w:r>
+        <w:t>CLion</w:t>
+      </w:r>
+      <w:proofErr w:type="spellEnd"/>
+      <w:r>
+        <w:t xml:space="preserve">.  </w:t>
+      </w:r>
+      <w:r>
+        <w:t xml:space="preserve">In </w:t>
+      </w:r>
+      <w:proofErr w:type="spellStart"/>
+      <w:r>
+        <w:t>CLion</w:t>
+      </w:r>
+      <w:proofErr w:type="spellEnd"/>
+      <w:r>
+        <w:t xml:space="preserve"> select </w:t>
+      </w:r>
+    </w:p>
+    <w:p>
+      <w:pPr>
+        <w:ind w:left="720"/>
+      </w:pPr>
+      <w:r>
+        <w:t xml:space="preserve">File | Import Project </w:t>
+      </w:r>
+    </w:p>
+    <w:p>
+      <w:pPr>
+        <w:ind w:left="720"/>
+      </w:pPr>
+    </w:p>
+    <w:p>
+      <w:pPr>
+        <w:ind w:left="720"/>
+      </w:pPr>
+      <w:r>
+        <w:t xml:space="preserve">Select the root of your CATSMAT project (i.e. </w:t>
+      </w:r>
+      <w:r>
+        <w:t>$</w:t>
+      </w:r>
+      <w:r>
+        <w:t>\CATSMAT</w:t>
+      </w:r>
+      <w:r>
+        <w:t>)</w:t>
+      </w:r>
+    </w:p>
+    <w:p/>
+    <w:p>
+      <w:pPr>
+        <w:ind w:left="720"/>
+      </w:pPr>
+      <w:r>
+        <w:t>Select “OK”</w:t>
+      </w:r>
+    </w:p>
+    <w:p>
+      <w:pPr>
+        <w:ind w:left="720"/>
+      </w:pPr>
+    </w:p>
+    <w:p>
+      <w:pPr>
+        <w:ind w:left="720"/>
+      </w:pPr>
+      <w:r>
+        <w:t xml:space="preserve">Don’t include files in the </w:t>
+      </w:r>
+      <w:proofErr w:type="spellStart"/>
+      <w:r>
+        <w:t>test_files</w:t>
+      </w:r>
+      <w:proofErr w:type="spellEnd"/>
+      <w:r>
+        <w:t xml:space="preserve"> folder.</w:t>
+      </w:r>
+    </w:p>
+    <w:p>
+      <w:pPr>
+        <w:ind w:left="720"/>
+      </w:pPr>
+    </w:p>
+    <w:p>
+      <w:pPr>
+        <w:ind w:left="720"/>
+      </w:pPr>
+    </w:p>
+    <w:p>
+      <w:pPr>
+        <w:spacing w:before="240"/>
+      </w:pPr>
+      <w:r>
+        <w:lastRenderedPageBreak/>
+        <w:t xml:space="preserve">At this point the Run | Build menu item should become available to you (but selecting it will lead to errors in the </w:t>
+      </w:r>
+      <w:proofErr w:type="spellStart"/>
+      <w:r>
+        <w:t>CMake</w:t>
+      </w:r>
+      <w:proofErr w:type="spellEnd"/>
+      <w:r>
+        <w:t xml:space="preserve"> Debug screen</w:t>
+      </w:r>
+      <w:r>
+        <w:t>)</w:t>
+      </w:r>
+      <w:r>
+        <w:t>.</w:t>
+      </w:r>
+    </w:p>
+    <w:p>
+      <w:pPr>
+        <w:pStyle w:val="Heading2"/>
+      </w:pPr>
+      <w:proofErr w:type="spellStart"/>
+      <w:r>
+        <w:t>CMake</w:t>
+      </w:r>
+      <w:proofErr w:type="spellEnd"/>
+      <w:r>
+        <w:t xml:space="preserve"> Files</w:t>
+      </w:r>
+    </w:p>
+    <w:p/>
+    <w:p>
+      <w:pPr>
+        <w:rPr>
+          <w:rFonts w:ascii="Open Sans" w:hAnsi="Open Sans" w:cs="Open Sans"/>
+          <w:sz w:val="21"/>
+          <w:szCs w:val="21"/>
+          <w:shd w:val="clear" w:color="auto" w:fill="FFFFFF"/>
+        </w:rPr>
+      </w:pPr>
+      <w:proofErr w:type="spellStart"/>
+      <w:r>
+        <w:t>CMake</w:t>
+      </w:r>
+      <w:proofErr w:type="spellEnd"/>
+      <w:r>
+        <w:t xml:space="preserve"> is driven by </w:t>
+      </w:r>
+      <w:r>
+        <w:rPr>
+          <w:rFonts w:ascii="Open Sans" w:hAnsi="Open Sans" w:cs="Open Sans"/>
+          <w:sz w:val="21"/>
+          <w:szCs w:val="21"/>
+          <w:shd w:val="clear" w:color="auto" w:fill="FFFFFF"/>
+        </w:rPr>
+        <w:t>CMakeLists.txt fi</w:t>
+      </w:r>
+      <w:r>
+        <w:rPr>
+          <w:rFonts w:ascii="Open Sans" w:hAnsi="Open Sans" w:cs="Open Sans"/>
+          <w:sz w:val="21"/>
+          <w:szCs w:val="21"/>
+          <w:shd w:val="clear" w:color="auto" w:fill="FFFFFF"/>
+        </w:rPr>
+        <w:t>le that can live in any directo</w:t>
+      </w:r>
+      <w:r>
+        <w:rPr>
+          <w:rFonts w:ascii="Open Sans" w:hAnsi="Open Sans" w:cs="Open Sans"/>
+          <w:sz w:val="21"/>
+          <w:szCs w:val="21"/>
+          <w:shd w:val="clear" w:color="auto" w:fill="FFFFFF"/>
+        </w:rPr>
+        <w:t>ry to govern the build in that part of the tree.</w:t>
+      </w:r>
+    </w:p>
+    <w:p>
+      <w:pPr>
+        <w:rPr>
+          <w:rFonts w:ascii="Open Sans" w:hAnsi="Open Sans" w:cs="Open Sans"/>
+          <w:color w:val="666666"/>
+          <w:sz w:val="21"/>
+          <w:szCs w:val="21"/>
+          <w:shd w:val="clear" w:color="auto" w:fill="FFFFFF"/>
+        </w:rPr>
+      </w:pPr>
+    </w:p>
+    <w:p>
+      <w:r>
+        <w:t>If you imported the project as described above</w:t>
+      </w:r>
+      <w:r>
+        <w:t>,</w:t>
+      </w:r>
+      <w:r>
+        <w:t xml:space="preserve"> then </w:t>
+      </w:r>
+      <w:proofErr w:type="spellStart"/>
+      <w:r>
+        <w:t>CLion</w:t>
+      </w:r>
+      <w:proofErr w:type="spellEnd"/>
+      <w:r>
+        <w:t xml:space="preserve"> created this file for you:</w:t>
+      </w:r>
+    </w:p>
+    <w:p/>
+    <w:p>
+      <w:pPr>
+        <w:ind w:left="720"/>
+      </w:pPr>
+      <w:r>
+        <w:t>C:\Development\CATSMAT\CATSMAT\CMakeLists.txt</w:t>
+      </w:r>
+      <w:r>
+        <w:t xml:space="preserve"> </w:t>
+      </w:r>
+    </w:p>
+    <w:p>
+      <w:r>
+        <w:t xml:space="preserve"> </w:t>
+      </w:r>
+    </w:p>
+    <w:p>
+      <w:r>
+        <w:t>Unfortunately</w:t>
+      </w:r>
+      <w:r>
+        <w:t>,</w:t>
+      </w:r>
+      <w:r>
+        <w:t xml:space="preserve"> it’s no good as it stands.  </w:t>
+      </w:r>
+    </w:p>
+    <w:p/>
+    <w:p>
+      <w:pPr>
+        <w:pStyle w:val="Heading3"/>
+      </w:pPr>
+      <w:r>
+        <w:t>Building libMusicXMLv3</w:t>
+      </w:r>
+    </w:p>
+    <w:p>
+      <w:r>
+        <w:t>To build libMusicXMLv3 I changed this file to be as follows:</w:t>
+      </w:r>
+    </w:p>
+    <w:p/>
+    <w:p>
+      <w:pPr>
+        <w:shd w:val="clear" w:color="auto" w:fill="FFFFFF"/>
+        <w:tabs>
+          <w:tab w:val="left" w:pos="916"/>
+          <w:tab w:val="left" w:pos="1832"/>
+          <w:tab w:val="left" w:pos="2748"/>
+          <w:tab w:val="left" w:pos="3664"/>
+          <w:tab w:val="left" w:pos="4580"/>
+          <w:tab w:val="left" w:pos="5496"/>
+          <w:tab w:val="left" w:pos="6412"/>
+          <w:tab w:val="left" w:pos="7328"/>
+          <w:tab w:val="left" w:pos="8244"/>
+          <w:tab w:val="left" w:pos="9160"/>
+          <w:tab w:val="left" w:pos="10076"/>
+          <w:tab w:val="left" w:pos="10992"/>
+          <w:tab w:val="left" w:pos="11908"/>
+          <w:tab w:val="left" w:pos="12824"/>
+          <w:tab w:val="left" w:pos="13740"/>
+          <w:tab w:val="left" w:pos="14656"/>
+        </w:tabs>
+        <w:ind w:left="720"/>
+        <w:rPr>
+          <w:rFonts w:ascii="Courier New" w:eastAsia="Times New Roman" w:hAnsi="Courier New" w:cs="Courier New"/>
+          <w:color w:val="000000"/>
+          <w:sz w:val="18"/>
+          <w:szCs w:val="18"/>
+        </w:rPr>
+      </w:pPr>
+      <w:proofErr w:type="spellStart"/>
+      <w:r>
+        <w:rPr>
+          <w:rFonts w:ascii="Courier New" w:eastAsia="Times New Roman" w:hAnsi="Courier New" w:cs="Courier New"/>
+          <w:color w:val="000000"/>
+          <w:sz w:val="18"/>
+          <w:szCs w:val="18"/>
+          <w:shd w:val="clear" w:color="auto" w:fill="E4E4FF"/>
+        </w:rPr>
+        <w:t>cmake_minimum_</w:t>
+      </w:r>
+      <w:proofErr w:type="gramStart"/>
+      <w:r>
+        <w:rPr>
+          <w:rFonts w:ascii="Courier New" w:eastAsia="Times New Roman" w:hAnsi="Courier New" w:cs="Courier New"/>
+          <w:color w:val="000000"/>
+          <w:sz w:val="18"/>
+          <w:szCs w:val="18"/>
+          <w:shd w:val="clear" w:color="auto" w:fill="E4E4FF"/>
+        </w:rPr>
+        <w:t>required</w:t>
+      </w:r>
+      <w:proofErr w:type="spellEnd"/>
+      <w:r>
+        <w:rPr>
+          <w:rFonts w:ascii="Courier New" w:eastAsia="Times New Roman" w:hAnsi="Courier New" w:cs="Courier New"/>
+          <w:color w:val="000000"/>
+          <w:sz w:val="18"/>
+          <w:szCs w:val="18"/>
+        </w:rPr>
+        <w:t>(</w:t>
+      </w:r>
+      <w:proofErr w:type="gramEnd"/>
+      <w:r>
+        <w:rPr>
+          <w:rFonts w:ascii="Courier New" w:eastAsia="Times New Roman" w:hAnsi="Courier New" w:cs="Courier New"/>
+          <w:b/>
+          <w:bCs/>
+          <w:color w:val="008000"/>
+          <w:sz w:val="18"/>
+          <w:szCs w:val="18"/>
+        </w:rPr>
+        <w:t>VERSION 3.7</w:t>
+      </w:r>
+      <w:r>
+        <w:rPr>
+          <w:rFonts w:ascii="Courier New" w:eastAsia="Times New Roman" w:hAnsi="Courier New" w:cs="Courier New"/>
+          <w:color w:val="000000"/>
+          <w:sz w:val="18"/>
+          <w:szCs w:val="18"/>
+        </w:rPr>
+        <w:t>)</w:t>
+      </w:r>
+      <w:r>
+        <w:rPr>
+          <w:rFonts w:ascii="Courier New" w:eastAsia="Times New Roman" w:hAnsi="Courier New" w:cs="Courier New"/>
+          <w:color w:val="000000"/>
+          <w:sz w:val="18"/>
+          <w:szCs w:val="18"/>
+        </w:rPr>
+        <w:br/>
+        <w:t>project(</w:t>
+      </w:r>
+      <w:r>
+        <w:rPr>
+          <w:rFonts w:ascii="Courier New" w:eastAsia="Times New Roman" w:hAnsi="Courier New" w:cs="Courier New"/>
+          <w:b/>
+          <w:bCs/>
+          <w:color w:val="008000"/>
+          <w:sz w:val="18"/>
+          <w:szCs w:val="18"/>
+        </w:rPr>
+        <w:t>CATSMAT</w:t>
+      </w:r>
+      <w:r>
+        <w:rPr>
+          <w:rFonts w:ascii="Courier New" w:eastAsia="Times New Roman" w:hAnsi="Courier New" w:cs="Courier New"/>
+          <w:color w:val="000000"/>
+          <w:sz w:val="18"/>
+          <w:szCs w:val="18"/>
+        </w:rPr>
+        <w:t>)</w:t>
+      </w:r>
+      <w:r>
+        <w:rPr>
+          <w:rFonts w:ascii="Courier New" w:eastAsia="Times New Roman" w:hAnsi="Courier New" w:cs="Courier New"/>
+          <w:color w:val="000000"/>
+          <w:sz w:val="18"/>
+          <w:szCs w:val="18"/>
+        </w:rPr>
+        <w:br/>
+      </w:r>
+      <w:r>
+        <w:rPr>
+          <w:rFonts w:ascii="Courier New" w:eastAsia="Times New Roman" w:hAnsi="Courier New" w:cs="Courier New"/>
+          <w:color w:val="000000"/>
+          <w:sz w:val="18"/>
+          <w:szCs w:val="18"/>
+        </w:rPr>
+        <w:br/>
+      </w:r>
+      <w:proofErr w:type="spellStart"/>
+      <w:r>
+        <w:rPr>
+          <w:rFonts w:ascii="Courier New" w:eastAsia="Times New Roman" w:hAnsi="Courier New" w:cs="Courier New"/>
+          <w:color w:val="000000"/>
+          <w:sz w:val="18"/>
+          <w:szCs w:val="18"/>
+        </w:rPr>
+        <w:t>add_subdirectory</w:t>
+      </w:r>
+      <w:proofErr w:type="spellEnd"/>
+      <w:r>
+        <w:rPr>
+          <w:rFonts w:ascii="Courier New" w:eastAsia="Times New Roman" w:hAnsi="Courier New" w:cs="Courier New"/>
+          <w:color w:val="000000"/>
+          <w:sz w:val="18"/>
+          <w:szCs w:val="18"/>
+        </w:rPr>
+        <w:t xml:space="preserve"> (</w:t>
+      </w:r>
+      <w:proofErr w:type="spellStart"/>
+      <w:r>
+        <w:rPr>
+          <w:rFonts w:ascii="Courier New" w:eastAsia="Times New Roman" w:hAnsi="Courier New" w:cs="Courier New"/>
+          <w:b/>
+          <w:bCs/>
+          <w:color w:val="008000"/>
+          <w:sz w:val="18"/>
+          <w:szCs w:val="18"/>
+        </w:rPr>
+        <w:t>catsmat</w:t>
+      </w:r>
+      <w:proofErr w:type="spellEnd"/>
+      <w:r>
+        <w:rPr>
+          <w:rFonts w:ascii="Courier New" w:eastAsia="Times New Roman" w:hAnsi="Courier New" w:cs="Courier New"/>
+          <w:b/>
+          <w:bCs/>
+          <w:color w:val="008000"/>
+          <w:sz w:val="18"/>
+          <w:szCs w:val="18"/>
+        </w:rPr>
+        <w:t>/libMusicXMLv3/libmusicxml-3.00-src/</w:t>
+      </w:r>
+      <w:proofErr w:type="spellStart"/>
+      <w:r>
+        <w:rPr>
+          <w:rFonts w:ascii="Courier New" w:eastAsia="Times New Roman" w:hAnsi="Courier New" w:cs="Courier New"/>
+          <w:b/>
+          <w:bCs/>
+          <w:color w:val="008000"/>
+          <w:sz w:val="18"/>
+          <w:szCs w:val="18"/>
+        </w:rPr>
+        <w:t>cmake</w:t>
+      </w:r>
+      <w:proofErr w:type="spellEnd"/>
+      <w:r>
+        <w:rPr>
+          <w:rFonts w:ascii="Courier New" w:eastAsia="Times New Roman" w:hAnsi="Courier New" w:cs="Courier New"/>
+          <w:color w:val="000000"/>
+          <w:sz w:val="18"/>
+          <w:szCs w:val="18"/>
+        </w:rPr>
+        <w:t>)</w:t>
+      </w:r>
+    </w:p>
+    <w:p>
+      <w:r>
+        <w:t xml:space="preserve"> </w:t>
+      </w:r>
+    </w:p>
+    <w:p>
+      <w:r>
+        <w:t>I commented out all subsequent generated commands.</w:t>
+      </w:r>
+    </w:p>
+    <w:p/>
+    <w:p>
+      <w:r>
+        <w:t xml:space="preserve">If you now select Run | Build in </w:t>
+      </w:r>
+      <w:proofErr w:type="spellStart"/>
+      <w:r>
+        <w:t>CLion</w:t>
+      </w:r>
+      <w:proofErr w:type="spellEnd"/>
+      <w:r>
+        <w:t xml:space="preserve"> t</w:t>
+      </w:r>
+      <w:r>
+        <w:t xml:space="preserve">his runs successfully and seems to work.  It builds the </w:t>
+      </w:r>
+      <w:r>
+        <w:t xml:space="preserve">library </w:t>
+      </w:r>
+      <w:r>
+        <w:t>into:</w:t>
+      </w:r>
+    </w:p>
+    <w:p/>
+    <w:p>
+      <w:pPr>
+        <w:ind w:left="720"/>
+      </w:pPr>
+      <w:r>
+        <w:t>$</w:t>
+      </w:r>
+      <w:r>
+        <w:t>CATSMAT\cmake-build-debug\catsmat\libMusicXMLv3\libmusicxml-3.00-src\cmake</w:t>
+      </w:r>
+    </w:p>
+    <w:p>
+      <w:pPr>
+        <w:ind w:left="720"/>
+      </w:pPr>
+    </w:p>
+    <w:p>
+      <w:pPr>
+        <w:ind w:left="720"/>
+      </w:pPr>
+    </w:p>
+    <w:p>
+      <w:r>
+        <w:rPr>
+          <w:b/>
+          <w:u w:val="single"/>
+        </w:rPr>
+        <w:t>Note</w:t>
+      </w:r>
+      <w:r>
+        <w:t xml:space="preserve">: There appears to be a dependency on Cygwin built in if you use the Cygwin toolchain.  I built a toy executable and attempted to run it, but received the </w:t>
+      </w:r>
+      <w:r>
+        <w:t>error</w:t>
+      </w:r>
+      <w:r>
+        <w:t xml:space="preserve"> message </w:t>
+      </w:r>
+      <w:r>
+        <w:rPr>
+          <w:i/>
+        </w:rPr>
+        <w:t>System Error "The program can't start because cygwin1.dll is missing from your computer."</w:t>
+      </w:r>
+      <w:r>
+        <w:t xml:space="preserve">  The solution, apparently, is to add the path to the </w:t>
+      </w:r>
+      <w:proofErr w:type="spellStart"/>
+      <w:r>
+        <w:t>dll</w:t>
+      </w:r>
+      <w:proofErr w:type="spellEnd"/>
+      <w:r>
+        <w:t xml:space="preserve"> into $PATH, but this implies that the user </w:t>
+      </w:r>
+      <w:r>
+        <w:t>must have</w:t>
+      </w:r>
+      <w:bookmarkStart w:id="0" w:name="_GoBack"/>
+      <w:bookmarkEnd w:id="0"/>
+      <w:r>
+        <w:t xml:space="preserve"> Cygwin installed, which is not good.</w:t>
+      </w:r>
+    </w:p>
+    <w:p>
+      <w:pPr>
+        <w:rPr>
+          <w:rFonts w:ascii="Helvetica" w:hAnsi="Helvetica"/>
+          <w:color w:val="696969"/>
+          <w:shd w:val="clear" w:color="auto" w:fill="FFFFFF"/>
+        </w:rPr>
+      </w:pPr>
+    </w:p>
+    <w:p>
+      <w:r>
+        <w:rPr>
+          <w:rFonts w:ascii="Helvetica" w:hAnsi="Helvetica"/>
+          <w:color w:val="696969"/>
+          <w:shd w:val="clear" w:color="auto" w:fill="FFFFFF"/>
+        </w:rPr>
+        <w:t xml:space="preserve"> </w:t>
+      </w:r>
+    </w:p>
+    <w:p/>
+    <w:p/>
+    <w:p/>
     <w:p/>
     <w:p/>
     <w:p/>
@@ -1479,8 +2261,8 @@
 </file>
 
 <file path=word/numbering.xml><?xml version="1.0" encoding="utf-8"?>
-<w:numbering xmlns:wpc="http://schemas.microsoft.com/office/word/2010/wordprocessingCanvas" xmlns:mo="http://schemas.microsoft.com/office/mac/office/2008/main" xmlns:mc="http://schemas.openxmlformats.org/markup-compatibility/2006" xmlns:mv="urn:schemas-microsoft-com:mac:vml" xmlns:o="urn:schemas-microsoft-com:office:office" xmlns:r="http://schemas.openxmlformats.org/officeDocument/2006/relationships" xmlns:m="http://schemas.openxmlformats.org/officeDocument/2006/math" xmlns:v="urn:schemas-microsoft-com:vml" xmlns:wp14="http://schemas.microsoft.com/office/word/2010/wordprocessingDrawing" xmlns:wp="http://schemas.openxmlformats.org/drawingml/2006/wordprocessingDrawing" xmlns:w10="urn:schemas-microsoft-com:office:word" xmlns:w="http://schemas.openxmlformats.org/wordprocessingml/2006/main" xmlns:w14="http://schemas.microsoft.com/office/word/2010/wordml" xmlns:wpg="http://schemas.microsoft.com/office/word/2010/wordprocessingGroup" xmlns:wpi="http://schemas.microsoft.com/office/word/2010/wordprocessingInk" xmlns:wne="http://schemas.microsoft.com/office/word/2006/wordml" xmlns:wps="http://schemas.microsoft.com/office/word/2010/wordprocessingShape" mc:Ignorable="w14 wp14">
-  <w:abstractNum w:abstractNumId="0">
+<w:numbering xmlns:wpc="http://schemas.microsoft.com/office/word/2010/wordprocessingCanvas" xmlns:cx="http://schemas.microsoft.com/office/drawing/2014/chartex" xmlns:cx1="http://schemas.microsoft.com/office/drawing/2015/9/8/chartex" xmlns:cx2="http://schemas.microsoft.com/office/drawing/2015/10/21/chartex" xmlns:cx3="http://schemas.microsoft.com/office/drawing/2016/5/9/chartex" xmlns:cx4="http://schemas.microsoft.com/office/drawing/2016/5/10/chartex" xmlns:cx5="http://schemas.microsoft.com/office/drawing/2016/5/11/chartex" xmlns:mc="http://schemas.openxmlformats.org/markup-compatibility/2006" xmlns:o="urn:schemas-microsoft-com:office:office" xmlns:r="http://schemas.openxmlformats.org/officeDocument/2006/relationships" xmlns:m="http://schemas.openxmlformats.org/officeDocument/2006/math" xmlns:v="urn:schemas-microsoft-com:vml" xmlns:wp14="http://schemas.microsoft.com/office/word/2010/wordprocessingDrawing" xmlns:wp="http://schemas.openxmlformats.org/drawingml/2006/wordprocessingDrawing" xmlns:w10="urn:schemas-microsoft-com:office:word" xmlns:w="http://schemas.openxmlformats.org/wordprocessingml/2006/main" xmlns:w14="http://schemas.microsoft.com/office/word/2010/wordml" xmlns:w15="http://schemas.microsoft.com/office/word/2012/wordml" xmlns:w16se="http://schemas.microsoft.com/office/word/2015/wordml/symex" xmlns:wpg="http://schemas.microsoft.com/office/word/2010/wordprocessingGroup" xmlns:wpi="http://schemas.microsoft.com/office/word/2010/wordprocessingInk" xmlns:wne="http://schemas.microsoft.com/office/word/2006/wordml" xmlns:wps="http://schemas.microsoft.com/office/word/2010/wordprocessingShape" mc:Ignorable="w14 w15 w16se wp14">
+  <w:abstractNum w:abstractNumId="0" w15:restartNumberingAfterBreak="0">
     <w:nsid w:val="05634DE1"/>
     <w:multiLevelType w:val="hybridMultilevel"/>
     <w:tmpl w:val="00B4615E"/>
@@ -1593,7 +2375,7 @@
       </w:rPr>
     </w:lvl>
   </w:abstractNum>
-  <w:abstractNum w:abstractNumId="1">
+  <w:abstractNum w:abstractNumId="1" w15:restartNumberingAfterBreak="0">
     <w:nsid w:val="0B974278"/>
     <w:multiLevelType w:val="hybridMultilevel"/>
     <w:tmpl w:val="6C4C1AA4"/>
@@ -1679,7 +2461,7 @@
       </w:pPr>
     </w:lvl>
   </w:abstractNum>
-  <w:abstractNum w:abstractNumId="2">
+  <w:abstractNum w:abstractNumId="2" w15:restartNumberingAfterBreak="0">
     <w:nsid w:val="2A275773"/>
     <w:multiLevelType w:val="hybridMultilevel"/>
     <w:tmpl w:val="4A02848A"/>
@@ -1765,7 +2547,7 @@
       </w:pPr>
     </w:lvl>
   </w:abstractNum>
-  <w:abstractNum w:abstractNumId="3">
+  <w:abstractNum w:abstractNumId="3" w15:restartNumberingAfterBreak="0">
     <w:nsid w:val="30B6674B"/>
     <w:multiLevelType w:val="hybridMultilevel"/>
     <w:tmpl w:val="07188E58"/>
@@ -1878,7 +2660,7 @@
       </w:rPr>
     </w:lvl>
   </w:abstractNum>
-  <w:abstractNum w:abstractNumId="4">
+  <w:abstractNum w:abstractNumId="4" w15:restartNumberingAfterBreak="0">
     <w:nsid w:val="37D80D03"/>
     <w:multiLevelType w:val="hybridMultilevel"/>
     <w:tmpl w:val="C690FA16"/>
@@ -1964,7 +2746,7 @@
       </w:pPr>
     </w:lvl>
   </w:abstractNum>
-  <w:abstractNum w:abstractNumId="5">
+  <w:abstractNum w:abstractNumId="5" w15:restartNumberingAfterBreak="0">
     <w:nsid w:val="451F6E6A"/>
     <w:multiLevelType w:val="hybridMultilevel"/>
     <w:tmpl w:val="4D169788"/>
@@ -2050,7 +2832,7 @@
       </w:pPr>
     </w:lvl>
   </w:abstractNum>
-  <w:abstractNum w:abstractNumId="6">
+  <w:abstractNum w:abstractNumId="6" w15:restartNumberingAfterBreak="0">
     <w:nsid w:val="4F814E49"/>
     <w:multiLevelType w:val="hybridMultilevel"/>
     <w:tmpl w:val="F3802C04"/>
@@ -2136,7 +2918,7 @@
       </w:pPr>
     </w:lvl>
   </w:abstractNum>
-  <w:abstractNum w:abstractNumId="7">
+  <w:abstractNum w:abstractNumId="7" w15:restartNumberingAfterBreak="0">
     <w:nsid w:val="6DD421B9"/>
     <w:multiLevelType w:val="hybridMultilevel"/>
     <w:tmpl w:val="974E045E"/>
@@ -2222,7 +3004,7 @@
       </w:pPr>
     </w:lvl>
   </w:abstractNum>
-  <w:abstractNum w:abstractNumId="8">
+  <w:abstractNum w:abstractNumId="8" w15:restartNumberingAfterBreak="0">
     <w:nsid w:val="76BE35B9"/>
     <w:multiLevelType w:val="hybridMultilevel"/>
     <w:tmpl w:val="92425D0A"/>
@@ -2366,7 +3148,7 @@
 </file>
 
 <file path=word/styles.xml><?xml version="1.0" encoding="utf-8"?>
-<w:styles xmlns:mc="http://schemas.openxmlformats.org/markup-compatibility/2006" xmlns:r="http://schemas.openxmlformats.org/officeDocument/2006/relationships" xmlns:w="http://schemas.openxmlformats.org/wordprocessingml/2006/main" xmlns:w14="http://schemas.microsoft.com/office/word/2010/wordml" mc:Ignorable="w14">
+<w:styles xmlns:mc="http://schemas.openxmlformats.org/markup-compatibility/2006" xmlns:r="http://schemas.openxmlformats.org/officeDocument/2006/relationships" xmlns:w="http://schemas.openxmlformats.org/wordprocessingml/2006/main" xmlns:w14="http://schemas.microsoft.com/office/word/2010/wordml" xmlns:w15="http://schemas.microsoft.com/office/word/2012/wordml" xmlns:w16se="http://schemas.microsoft.com/office/word/2015/wordml/symex" mc:Ignorable="w14 w15 w16se">
   <w:docDefaults>
     <w:rPrDefault>
       <w:rPr>
@@ -2378,144 +3160,372 @@
     </w:rPrDefault>
     <w:pPrDefault/>
   </w:docDefaults>
-  <w:latentStyles w:defLockedState="0" w:defUIPriority="99" w:defSemiHidden="1" w:defUnhideWhenUsed="1" w:defQFormat="0" w:count="276">
-    <w:lsdException w:name="Normal" w:semiHidden="0" w:uiPriority="0" w:unhideWhenUsed="0" w:qFormat="1"/>
-    <w:lsdException w:name="heading 1" w:semiHidden="0" w:uiPriority="9" w:unhideWhenUsed="0" w:qFormat="1"/>
-    <w:lsdException w:name="heading 2" w:uiPriority="9" w:qFormat="1"/>
-    <w:lsdException w:name="heading 3" w:uiPriority="9" w:qFormat="1"/>
-    <w:lsdException w:name="heading 4" w:uiPriority="9" w:qFormat="1"/>
-    <w:lsdException w:name="heading 5" w:uiPriority="9" w:qFormat="1"/>
-    <w:lsdException w:name="heading 6" w:uiPriority="9" w:qFormat="1"/>
-    <w:lsdException w:name="heading 7" w:uiPriority="9" w:qFormat="1"/>
-    <w:lsdException w:name="heading 8" w:uiPriority="9" w:qFormat="1"/>
-    <w:lsdException w:name="heading 9" w:uiPriority="9" w:qFormat="1"/>
-    <w:lsdException w:name="toc 1" w:uiPriority="39"/>
-    <w:lsdException w:name="toc 2" w:uiPriority="39"/>
-    <w:lsdException w:name="toc 3" w:uiPriority="39"/>
-    <w:lsdException w:name="toc 4" w:uiPriority="39"/>
-    <w:lsdException w:name="toc 5" w:uiPriority="39"/>
-    <w:lsdException w:name="toc 6" w:uiPriority="39"/>
-    <w:lsdException w:name="toc 7" w:uiPriority="39"/>
-    <w:lsdException w:name="toc 8" w:uiPriority="39"/>
-    <w:lsdException w:name="toc 9" w:uiPriority="39"/>
-    <w:lsdException w:name="caption" w:uiPriority="35" w:qFormat="1"/>
-    <w:lsdException w:name="Title" w:semiHidden="0" w:uiPriority="10" w:unhideWhenUsed="0" w:qFormat="1"/>
-    <w:lsdException w:name="Default Paragraph Font" w:uiPriority="1"/>
-    <w:lsdException w:name="Subtitle" w:semiHidden="0" w:uiPriority="11" w:unhideWhenUsed="0" w:qFormat="1"/>
-    <w:lsdException w:name="Strong" w:semiHidden="0" w:uiPriority="22" w:unhideWhenUsed="0" w:qFormat="1"/>
-    <w:lsdException w:name="Emphasis" w:semiHidden="0" w:uiPriority="20" w:unhideWhenUsed="0" w:qFormat="1"/>
-    <w:lsdException w:name="Table Grid" w:semiHidden="0" w:uiPriority="59" w:unhideWhenUsed="0"/>
-    <w:lsdException w:name="Placeholder Text" w:unhideWhenUsed="0"/>
-    <w:lsdException w:name="No Spacing" w:semiHidden="0" w:uiPriority="1" w:unhideWhenUsed="0" w:qFormat="1"/>
-    <w:lsdException w:name="Light Shading" w:semiHidden="0" w:uiPriority="60" w:unhideWhenUsed="0"/>
-    <w:lsdException w:name="Light List" w:semiHidden="0" w:uiPriority="61" w:unhideWhenUsed="0"/>
-    <w:lsdException w:name="Light Grid" w:semiHidden="0" w:uiPriority="62" w:unhideWhenUsed="0"/>
-    <w:lsdException w:name="Medium Shading 1" w:semiHidden="0" w:uiPriority="63" w:unhideWhenUsed="0"/>
-    <w:lsdException w:name="Medium Shading 2" w:semiHidden="0" w:uiPriority="64" w:unhideWhenUsed="0"/>
-    <w:lsdException w:name="Medium List 1" w:semiHidden="0" w:uiPriority="65" w:unhideWhenUsed="0"/>
-    <w:lsdException w:name="Medium List 2" w:semiHidden="0" w:uiPriority="66" w:unhideWhenUsed="0"/>
-    <w:lsdException w:name="Medium Grid 1" w:semiHidden="0" w:uiPriority="67" w:unhideWhenUsed="0"/>
-    <w:lsdException w:name="Medium Grid 2" w:semiHidden="0" w:uiPriority="68" w:unhideWhenUsed="0"/>
-    <w:lsdException w:name="Medium Grid 3" w:semiHidden="0" w:uiPriority="69" w:unhideWhenUsed="0"/>
-    <w:lsdException w:name="Dark List" w:semiHidden="0" w:uiPriority="70" w:unhideWhenUsed="0"/>
-    <w:lsdException w:name="Colorful Shading" w:semiHidden="0" w:uiPriority="71" w:unhideWhenUsed="0"/>
-    <w:lsdException w:name="Colorful List" w:semiHidden="0" w:uiPriority="72" w:unhideWhenUsed="0"/>
-    <w:lsdException w:name="Colorful Grid" w:semiHidden="0" w:uiPriority="73" w:unhideWhenUsed="0"/>
-    <w:lsdException w:name="Light Shading Accent 1" w:semiHidden="0" w:uiPriority="60" w:unhideWhenUsed="0"/>
-    <w:lsdException w:name="Light List Accent 1" w:semiHidden="0" w:uiPriority="61" w:unhideWhenUsed="0"/>
-    <w:lsdException w:name="Light Grid Accent 1" w:semiHidden="0" w:uiPriority="62" w:unhideWhenUsed="0"/>
-    <w:lsdException w:name="Medium Shading 1 Accent 1" w:semiHidden="0" w:uiPriority="63" w:unhideWhenUsed="0"/>
-    <w:lsdException w:name="Medium Shading 2 Accent 1" w:semiHidden="0" w:uiPriority="64" w:unhideWhenUsed="0"/>
-    <w:lsdException w:name="Medium List 1 Accent 1" w:semiHidden="0" w:uiPriority="65" w:unhideWhenUsed="0"/>
-    <w:lsdException w:name="Revision" w:unhideWhenUsed="0"/>
-    <w:lsdException w:name="List Paragraph" w:semiHidden="0" w:uiPriority="34" w:unhideWhenUsed="0" w:qFormat="1"/>
-    <w:lsdException w:name="Quote" w:semiHidden="0" w:uiPriority="29" w:unhideWhenUsed="0" w:qFormat="1"/>
-    <w:lsdException w:name="Intense Quote" w:semiHidden="0" w:uiPriority="30" w:unhideWhenUsed="0" w:qFormat="1"/>
-    <w:lsdException w:name="Medium List 2 Accent 1" w:semiHidden="0" w:uiPriority="66" w:unhideWhenUsed="0"/>
-    <w:lsdException w:name="Medium Grid 1 Accent 1" w:semiHidden="0" w:uiPriority="67" w:unhideWhenUsed="0"/>
-    <w:lsdException w:name="Medium Grid 2 Accent 1" w:semiHidden="0" w:uiPriority="68" w:unhideWhenUsed="0"/>
-    <w:lsdException w:name="Medium Grid 3 Accent 1" w:semiHidden="0" w:uiPriority="69" w:unhideWhenUsed="0"/>
-    <w:lsdException w:name="Dark List Accent 1" w:semiHidden="0" w:uiPriority="70" w:unhideWhenUsed="0"/>
-    <w:lsdException w:name="Colorful Shading Accent 1" w:semiHidden="0" w:uiPriority="71" w:unhideWhenUsed="0"/>
-    <w:lsdException w:name="Colorful List Accent 1" w:semiHidden="0" w:uiPriority="72" w:unhideWhenUsed="0"/>
-    <w:lsdException w:name="Colorful Grid Accent 1" w:semiHidden="0" w:uiPriority="73" w:unhideWhenUsed="0"/>
-    <w:lsdException w:name="Light Shading Accent 2" w:semiHidden="0" w:uiPriority="60" w:unhideWhenUsed="0"/>
-    <w:lsdException w:name="Light List Accent 2" w:semiHidden="0" w:uiPriority="61" w:unhideWhenUsed="0"/>
-    <w:lsdException w:name="Light Grid Accent 2" w:semiHidden="0" w:uiPriority="62" w:unhideWhenUsed="0"/>
-    <w:lsdException w:name="Medium Shading 1 Accent 2" w:semiHidden="0" w:uiPriority="63" w:unhideWhenUsed="0"/>
-    <w:lsdException w:name="Medium Shading 2 Accent 2" w:semiHidden="0" w:uiPriority="64" w:unhideWhenUsed="0"/>
-    <w:lsdException w:name="Medium List 1 Accent 2" w:semiHidden="0" w:uiPriority="65" w:unhideWhenUsed="0"/>
-    <w:lsdException w:name="Medium List 2 Accent 2" w:semiHidden="0" w:uiPriority="66" w:unhideWhenUsed="0"/>
-    <w:lsdException w:name="Medium Grid 1 Accent 2" w:semiHidden="0" w:uiPriority="67" w:unhideWhenUsed="0"/>
-    <w:lsdException w:name="Medium Grid 2 Accent 2" w:semiHidden="0" w:uiPriority="68" w:unhideWhenUsed="0"/>
-    <w:lsdException w:name="Medium Grid 3 Accent 2" w:semiHidden="0" w:uiPriority="69" w:unhideWhenUsed="0"/>
-    <w:lsdException w:name="Dark List Accent 2" w:semiHidden="0" w:uiPriority="70" w:unhideWhenUsed="0"/>
-    <w:lsdException w:name="Colorful Shading Accent 2" w:semiHidden="0" w:uiPriority="71" w:unhideWhenUsed="0"/>
-    <w:lsdException w:name="Colorful List Accent 2" w:semiHidden="0" w:uiPriority="72" w:unhideWhenUsed="0"/>
-    <w:lsdException w:name="Colorful Grid Accent 2" w:semiHidden="0" w:uiPriority="73" w:unhideWhenUsed="0"/>
-    <w:lsdException w:name="Light Shading Accent 3" w:semiHidden="0" w:uiPriority="60" w:unhideWhenUsed="0"/>
-    <w:lsdException w:name="Light List Accent 3" w:semiHidden="0" w:uiPriority="61" w:unhideWhenUsed="0"/>
-    <w:lsdException w:name="Light Grid Accent 3" w:semiHidden="0" w:uiPriority="62" w:unhideWhenUsed="0"/>
-    <w:lsdException w:name="Medium Shading 1 Accent 3" w:semiHidden="0" w:uiPriority="63" w:unhideWhenUsed="0"/>
-    <w:lsdException w:name="Medium Shading 2 Accent 3" w:semiHidden="0" w:uiPriority="64" w:unhideWhenUsed="0"/>
-    <w:lsdException w:name="Medium List 1 Accent 3" w:semiHidden="0" w:uiPriority="65" w:unhideWhenUsed="0"/>
-    <w:lsdException w:name="Medium List 2 Accent 3" w:semiHidden="0" w:uiPriority="66" w:unhideWhenUsed="0"/>
-    <w:lsdException w:name="Medium Grid 1 Accent 3" w:semiHidden="0" w:uiPriority="67" w:unhideWhenUsed="0"/>
-    <w:lsdException w:name="Medium Grid 2 Accent 3" w:semiHidden="0" w:uiPriority="68" w:unhideWhenUsed="0"/>
-    <w:lsdException w:name="Medium Grid 3 Accent 3" w:semiHidden="0" w:uiPriority="69" w:unhideWhenUsed="0"/>
-    <w:lsdException w:name="Dark List Accent 3" w:semiHidden="0" w:uiPriority="70" w:unhideWhenUsed="0"/>
-    <w:lsdException w:name="Colorful Shading Accent 3" w:semiHidden="0" w:uiPriority="71" w:unhideWhenUsed="0"/>
-    <w:lsdException w:name="Colorful List Accent 3" w:semiHidden="0" w:uiPriority="72" w:unhideWhenUsed="0"/>
-    <w:lsdException w:name="Colorful Grid Accent 3" w:semiHidden="0" w:uiPriority="73" w:unhideWhenUsed="0"/>
-    <w:lsdException w:name="Light Shading Accent 4" w:semiHidden="0" w:uiPriority="60" w:unhideWhenUsed="0"/>
-    <w:lsdException w:name="Light List Accent 4" w:semiHidden="0" w:uiPriority="61" w:unhideWhenUsed="0"/>
-    <w:lsdException w:name="Light Grid Accent 4" w:semiHidden="0" w:uiPriority="62" w:unhideWhenUsed="0"/>
-    <w:lsdException w:name="Medium Shading 1 Accent 4" w:semiHidden="0" w:uiPriority="63" w:unhideWhenUsed="0"/>
-    <w:lsdException w:name="Medium Shading 2 Accent 4" w:semiHidden="0" w:uiPriority="64" w:unhideWhenUsed="0"/>
-    <w:lsdException w:name="Medium List 1 Accent 4" w:semiHidden="0" w:uiPriority="65" w:unhideWhenUsed="0"/>
-    <w:lsdException w:name="Medium List 2 Accent 4" w:semiHidden="0" w:uiPriority="66" w:unhideWhenUsed="0"/>
-    <w:lsdException w:name="Medium Grid 1 Accent 4" w:semiHidden="0" w:uiPriority="67" w:unhideWhenUsed="0"/>
-    <w:lsdException w:name="Medium Grid 2 Accent 4" w:semiHidden="0" w:uiPriority="68" w:unhideWhenUsed="0"/>
-    <w:lsdException w:name="Medium Grid 3 Accent 4" w:semiHidden="0" w:uiPriority="69" w:unhideWhenUsed="0"/>
-    <w:lsdException w:name="Dark List Accent 4" w:semiHidden="0" w:uiPriority="70" w:unhideWhenUsed="0"/>
-    <w:lsdException w:name="Colorful Shading Accent 4" w:semiHidden="0" w:uiPriority="71" w:unhideWhenUsed="0"/>
-    <w:lsdException w:name="Colorful List Accent 4" w:semiHidden="0" w:uiPriority="72" w:unhideWhenUsed="0"/>
-    <w:lsdException w:name="Colorful Grid Accent 4" w:semiHidden="0" w:uiPriority="73" w:unhideWhenUsed="0"/>
-    <w:lsdException w:name="Light Shading Accent 5" w:semiHidden="0" w:uiPriority="60" w:unhideWhenUsed="0"/>
-    <w:lsdException w:name="Light List Accent 5" w:semiHidden="0" w:uiPriority="61" w:unhideWhenUsed="0"/>
-    <w:lsdException w:name="Light Grid Accent 5" w:semiHidden="0" w:uiPriority="62" w:unhideWhenUsed="0"/>
-    <w:lsdException w:name="Medium Shading 1 Accent 5" w:semiHidden="0" w:uiPriority="63" w:unhideWhenUsed="0"/>
-    <w:lsdException w:name="Medium Shading 2 Accent 5" w:semiHidden="0" w:uiPriority="64" w:unhideWhenUsed="0"/>
-    <w:lsdException w:name="Medium List 1 Accent 5" w:semiHidden="0" w:uiPriority="65" w:unhideWhenUsed="0"/>
-    <w:lsdException w:name="Medium List 2 Accent 5" w:semiHidden="0" w:uiPriority="66" w:unhideWhenUsed="0"/>
-    <w:lsdException w:name="Medium Grid 1 Accent 5" w:semiHidden="0" w:uiPriority="67" w:unhideWhenUsed="0"/>
-    <w:lsdException w:name="Medium Grid 2 Accent 5" w:semiHidden="0" w:uiPriority="68" w:unhideWhenUsed="0"/>
-    <w:lsdException w:name="Medium Grid 3 Accent 5" w:semiHidden="0" w:uiPriority="69" w:unhideWhenUsed="0"/>
-    <w:lsdException w:name="Dark List Accent 5" w:semiHidden="0" w:uiPriority="70" w:unhideWhenUsed="0"/>
-    <w:lsdException w:name="Colorful Shading Accent 5" w:semiHidden="0" w:uiPriority="71" w:unhideWhenUsed="0"/>
-    <w:lsdException w:name="Colorful List Accent 5" w:semiHidden="0" w:uiPriority="72" w:unhideWhenUsed="0"/>
-    <w:lsdException w:name="Colorful Grid Accent 5" w:semiHidden="0" w:uiPriority="73" w:unhideWhenUsed="0"/>
-    <w:lsdException w:name="Light Shading Accent 6" w:semiHidden="0" w:uiPriority="60" w:unhideWhenUsed="0"/>
-    <w:lsdException w:name="Light List Accent 6" w:semiHidden="0" w:uiPriority="61" w:unhideWhenUsed="0"/>
-    <w:lsdException w:name="Light Grid Accent 6" w:semiHidden="0" w:uiPriority="62" w:unhideWhenUsed="0"/>
-    <w:lsdException w:name="Medium Shading 1 Accent 6" w:semiHidden="0" w:uiPriority="63" w:unhideWhenUsed="0"/>
-    <w:lsdException w:name="Medium Shading 2 Accent 6" w:semiHidden="0" w:uiPriority="64" w:unhideWhenUsed="0"/>
-    <w:lsdException w:name="Medium List 1 Accent 6" w:semiHidden="0" w:uiPriority="65" w:unhideWhenUsed="0"/>
-    <w:lsdException w:name="Medium List 2 Accent 6" w:semiHidden="0" w:uiPriority="66" w:unhideWhenUsed="0"/>
-    <w:lsdException w:name="Medium Grid 1 Accent 6" w:semiHidden="0" w:uiPriority="67" w:unhideWhenUsed="0"/>
-    <w:lsdException w:name="Medium Grid 2 Accent 6" w:semiHidden="0" w:uiPriority="68" w:unhideWhenUsed="0"/>
-    <w:lsdException w:name="Medium Grid 3 Accent 6" w:semiHidden="0" w:uiPriority="69" w:unhideWhenUsed="0"/>
-    <w:lsdException w:name="Dark List Accent 6" w:semiHidden="0" w:uiPriority="70" w:unhideWhenUsed="0"/>
-    <w:lsdException w:name="Colorful Shading Accent 6" w:semiHidden="0" w:uiPriority="71" w:unhideWhenUsed="0"/>
-    <w:lsdException w:name="Colorful List Accent 6" w:semiHidden="0" w:uiPriority="72" w:unhideWhenUsed="0"/>
-    <w:lsdException w:name="Colorful Grid Accent 6" w:semiHidden="0" w:uiPriority="73" w:unhideWhenUsed="0"/>
-    <w:lsdException w:name="Subtle Emphasis" w:semiHidden="0" w:uiPriority="19" w:unhideWhenUsed="0" w:qFormat="1"/>
-    <w:lsdException w:name="Intense Emphasis" w:semiHidden="0" w:uiPriority="21" w:unhideWhenUsed="0" w:qFormat="1"/>
-    <w:lsdException w:name="Subtle Reference" w:semiHidden="0" w:uiPriority="31" w:unhideWhenUsed="0" w:qFormat="1"/>
-    <w:lsdException w:name="Intense Reference" w:semiHidden="0" w:uiPriority="32" w:unhideWhenUsed="0" w:qFormat="1"/>
-    <w:lsdException w:name="Book Title" w:semiHidden="0" w:uiPriority="33" w:unhideWhenUsed="0" w:qFormat="1"/>
-    <w:lsdException w:name="Bibliography" w:uiPriority="37"/>
-    <w:lsdException w:name="TOC Heading" w:uiPriority="39" w:qFormat="1"/>
+  <w:latentStyles w:defLockedState="0" w:defUIPriority="99" w:defSemiHidden="0" w:defUnhideWhenUsed="0" w:defQFormat="0" w:count="374">
+    <w:lsdException w:name="Normal" w:uiPriority="0" w:qFormat="1"/>
+    <w:lsdException w:name="heading 1" w:uiPriority="9" w:qFormat="1"/>
+    <w:lsdException w:name="heading 2" w:semiHidden="1" w:uiPriority="9" w:unhideWhenUsed="1" w:qFormat="1"/>
+    <w:lsdException w:name="heading 3" w:semiHidden="1" w:uiPriority="9" w:unhideWhenUsed="1" w:qFormat="1"/>
+    <w:lsdException w:name="heading 4" w:semiHidden="1" w:uiPriority="9" w:unhideWhenUsed="1" w:qFormat="1"/>
+    <w:lsdException w:name="heading 5" w:semiHidden="1" w:uiPriority="9" w:unhideWhenUsed="1" w:qFormat="1"/>
+    <w:lsdException w:name="heading 6" w:semiHidden="1" w:uiPriority="9" w:unhideWhenUsed="1" w:qFormat="1"/>
+    <w:lsdException w:name="heading 7" w:semiHidden="1" w:uiPriority="9" w:unhideWhenUsed="1" w:qFormat="1"/>
+    <w:lsdException w:name="heading 8" w:semiHidden="1" w:uiPriority="9" w:unhideWhenUsed="1" w:qFormat="1"/>
+    <w:lsdException w:name="heading 9" w:semiHidden="1" w:uiPriority="9" w:unhideWhenUsed="1" w:qFormat="1"/>
+    <w:lsdException w:name="index 1" w:semiHidden="1" w:unhideWhenUsed="1"/>
+    <w:lsdException w:name="index 2" w:semiHidden="1" w:unhideWhenUsed="1"/>
+    <w:lsdException w:name="index 3" w:semiHidden="1" w:unhideWhenUsed="1"/>
+    <w:lsdException w:name="index 4" w:semiHidden="1" w:unhideWhenUsed="1"/>
+    <w:lsdException w:name="index 5" w:semiHidden="1" w:unhideWhenUsed="1"/>
+    <w:lsdException w:name="index 6" w:semiHidden="1" w:unhideWhenUsed="1"/>
+    <w:lsdException w:name="index 7" w:semiHidden="1" w:unhideWhenUsed="1"/>
+    <w:lsdException w:name="index 8" w:semiHidden="1" w:unhideWhenUsed="1"/>
+    <w:lsdException w:name="index 9" w:semiHidden="1" w:unhideWhenUsed="1"/>
+    <w:lsdException w:name="toc 1" w:semiHidden="1" w:uiPriority="39" w:unhideWhenUsed="1"/>
+    <w:lsdException w:name="toc 2" w:semiHidden="1" w:uiPriority="39" w:unhideWhenUsed="1"/>
+    <w:lsdException w:name="toc 3" w:semiHidden="1" w:uiPriority="39" w:unhideWhenUsed="1"/>
+    <w:lsdException w:name="toc 4" w:semiHidden="1" w:uiPriority="39" w:unhideWhenUsed="1"/>
+    <w:lsdException w:name="toc 5" w:semiHidden="1" w:uiPriority="39" w:unhideWhenUsed="1"/>
+    <w:lsdException w:name="toc 6" w:semiHidden="1" w:uiPriority="39" w:unhideWhenUsed="1"/>
+    <w:lsdException w:name="toc 7" w:semiHidden="1" w:uiPriority="39" w:unhideWhenUsed="1"/>
+    <w:lsdException w:name="toc 8" w:semiHidden="1" w:uiPriority="39" w:unhideWhenUsed="1"/>
+    <w:lsdException w:name="toc 9" w:semiHidden="1" w:uiPriority="39" w:unhideWhenUsed="1"/>
+    <w:lsdException w:name="Normal Indent" w:semiHidden="1" w:unhideWhenUsed="1"/>
+    <w:lsdException w:name="footnote text" w:semiHidden="1" w:unhideWhenUsed="1"/>
+    <w:lsdException w:name="annotation text" w:semiHidden="1" w:unhideWhenUsed="1"/>
+    <w:lsdException w:name="header" w:semiHidden="1" w:unhideWhenUsed="1"/>
+    <w:lsdException w:name="footer" w:semiHidden="1" w:unhideWhenUsed="1"/>
+    <w:lsdException w:name="index heading" w:semiHidden="1" w:unhideWhenUsed="1"/>
+    <w:lsdException w:name="caption" w:semiHidden="1" w:uiPriority="35" w:unhideWhenUsed="1" w:qFormat="1"/>
+    <w:lsdException w:name="table of figures" w:semiHidden="1" w:unhideWhenUsed="1"/>
+    <w:lsdException w:name="envelope address" w:semiHidden="1" w:unhideWhenUsed="1"/>
+    <w:lsdException w:name="envelope return" w:semiHidden="1" w:unhideWhenUsed="1"/>
+    <w:lsdException w:name="footnote reference" w:semiHidden="1" w:unhideWhenUsed="1"/>
+    <w:lsdException w:name="annotation reference" w:semiHidden="1" w:unhideWhenUsed="1"/>
+    <w:lsdException w:name="line number" w:semiHidden="1" w:unhideWhenUsed="1"/>
+    <w:lsdException w:name="page number" w:semiHidden="1" w:unhideWhenUsed="1"/>
+    <w:lsdException w:name="endnote reference" w:semiHidden="1" w:unhideWhenUsed="1"/>
+    <w:lsdException w:name="endnote text" w:semiHidden="1" w:unhideWhenUsed="1"/>
+    <w:lsdException w:name="table of authorities" w:semiHidden="1" w:unhideWhenUsed="1"/>
+    <w:lsdException w:name="macro" w:semiHidden="1" w:unhideWhenUsed="1"/>
+    <w:lsdException w:name="toa heading" w:semiHidden="1" w:unhideWhenUsed="1"/>
+    <w:lsdException w:name="List" w:semiHidden="1" w:unhideWhenUsed="1"/>
+    <w:lsdException w:name="List Bullet" w:semiHidden="1" w:unhideWhenUsed="1"/>
+    <w:lsdException w:name="List Number" w:semiHidden="1" w:unhideWhenUsed="1"/>
+    <w:lsdException w:name="List 2" w:semiHidden="1" w:unhideWhenUsed="1"/>
+    <w:lsdException w:name="List 3" w:semiHidden="1" w:unhideWhenUsed="1"/>
+    <w:lsdException w:name="List 4" w:semiHidden="1" w:unhideWhenUsed="1"/>
+    <w:lsdException w:name="List 5" w:semiHidden="1" w:unhideWhenUsed="1"/>
+    <w:lsdException w:name="List Bullet 2" w:semiHidden="1" w:unhideWhenUsed="1"/>
+    <w:lsdException w:name="List Bullet 3" w:semiHidden="1" w:unhideWhenUsed="1"/>
+    <w:lsdException w:name="List Bullet 4" w:semiHidden="1" w:unhideWhenUsed="1"/>
+    <w:lsdException w:name="List Bullet 5" w:semiHidden="1" w:unhideWhenUsed="1"/>
+    <w:lsdException w:name="List Number 2" w:semiHidden="1" w:unhideWhenUsed="1"/>
+    <w:lsdException w:name="List Number 3" w:semiHidden="1" w:unhideWhenUsed="1"/>
+    <w:lsdException w:name="List Number 4" w:semiHidden="1" w:unhideWhenUsed="1"/>
+    <w:lsdException w:name="List Number 5" w:semiHidden="1" w:unhideWhenUsed="1"/>
+    <w:lsdException w:name="Title" w:uiPriority="10" w:qFormat="1"/>
+    <w:lsdException w:name="Closing" w:semiHidden="1" w:unhideWhenUsed="1"/>
+    <w:lsdException w:name="Signature" w:semiHidden="1" w:unhideWhenUsed="1"/>
+    <w:lsdException w:name="Default Paragraph Font" w:semiHidden="1" w:uiPriority="1" w:unhideWhenUsed="1"/>
+    <w:lsdException w:name="Body Text" w:semiHidden="1" w:unhideWhenUsed="1"/>
+    <w:lsdException w:name="Body Text Indent" w:semiHidden="1" w:unhideWhenUsed="1"/>
+    <w:lsdException w:name="List Continue" w:semiHidden="1" w:unhideWhenUsed="1"/>
+    <w:lsdException w:name="List Continue 2" w:semiHidden="1" w:unhideWhenUsed="1"/>
+    <w:lsdException w:name="List Continue 3" w:semiHidden="1" w:unhideWhenUsed="1"/>
+    <w:lsdException w:name="List Continue 4" w:semiHidden="1" w:unhideWhenUsed="1"/>
+    <w:lsdException w:name="List Continue 5" w:semiHidden="1" w:unhideWhenUsed="1"/>
+    <w:lsdException w:name="Message Header" w:semiHidden="1" w:unhideWhenUsed="1"/>
+    <w:lsdException w:name="Subtitle" w:uiPriority="11" w:qFormat="1"/>
+    <w:lsdException w:name="Salutation" w:semiHidden="1" w:unhideWhenUsed="1"/>
+    <w:lsdException w:name="Date" w:semiHidden="1" w:unhideWhenUsed="1"/>
+    <w:lsdException w:name="Body Text First Indent" w:semiHidden="1" w:unhideWhenUsed="1"/>
+    <w:lsdException w:name="Body Text First Indent 2" w:semiHidden="1" w:unhideWhenUsed="1"/>
+    <w:lsdException w:name="Note Heading" w:semiHidden="1" w:unhideWhenUsed="1"/>
+    <w:lsdException w:name="Body Text 2" w:semiHidden="1" w:unhideWhenUsed="1"/>
+    <w:lsdException w:name="Body Text 3" w:semiHidden="1" w:unhideWhenUsed="1"/>
+    <w:lsdException w:name="Body Text Indent 2" w:semiHidden="1" w:unhideWhenUsed="1"/>
+    <w:lsdException w:name="Body Text Indent 3" w:semiHidden="1" w:unhideWhenUsed="1"/>
+    <w:lsdException w:name="Block Text" w:semiHidden="1" w:unhideWhenUsed="1"/>
+    <w:lsdException w:name="Hyperlink" w:semiHidden="1" w:unhideWhenUsed="1"/>
+    <w:lsdException w:name="FollowedHyperlink" w:semiHidden="1" w:unhideWhenUsed="1"/>
+    <w:lsdException w:name="Strong" w:uiPriority="22" w:qFormat="1"/>
+    <w:lsdException w:name="Emphasis" w:uiPriority="20" w:qFormat="1"/>
+    <w:lsdException w:name="Document Map" w:semiHidden="1" w:unhideWhenUsed="1"/>
+    <w:lsdException w:name="Plain Text" w:semiHidden="1" w:unhideWhenUsed="1"/>
+    <w:lsdException w:name="E-mail Signature" w:semiHidden="1" w:unhideWhenUsed="1"/>
+    <w:lsdException w:name="HTML Top of Form" w:semiHidden="1" w:unhideWhenUsed="1"/>
+    <w:lsdException w:name="HTML Bottom of Form" w:semiHidden="1" w:unhideWhenUsed="1"/>
+    <w:lsdException w:name="Normal (Web)" w:semiHidden="1" w:unhideWhenUsed="1"/>
+    <w:lsdException w:name="HTML Acronym" w:semiHidden="1" w:unhideWhenUsed="1"/>
+    <w:lsdException w:name="HTML Address" w:semiHidden="1" w:unhideWhenUsed="1"/>
+    <w:lsdException w:name="HTML Cite" w:semiHidden="1" w:unhideWhenUsed="1"/>
+    <w:lsdException w:name="HTML Code" w:semiHidden="1" w:unhideWhenUsed="1"/>
+    <w:lsdException w:name="HTML Definition" w:semiHidden="1" w:unhideWhenUsed="1"/>
+    <w:lsdException w:name="HTML Keyboard" w:semiHidden="1" w:unhideWhenUsed="1"/>
+    <w:lsdException w:name="HTML Preformatted" w:semiHidden="1" w:unhideWhenUsed="1"/>
+    <w:lsdException w:name="HTML Sample" w:semiHidden="1" w:unhideWhenUsed="1"/>
+    <w:lsdException w:name="HTML Typewriter" w:semiHidden="1" w:unhideWhenUsed="1"/>
+    <w:lsdException w:name="HTML Variable" w:semiHidden="1" w:unhideWhenUsed="1"/>
+    <w:lsdException w:name="Normal Table" w:semiHidden="1" w:unhideWhenUsed="1"/>
+    <w:lsdException w:name="annotation subject" w:semiHidden="1" w:unhideWhenUsed="1"/>
+    <w:lsdException w:name="No List" w:semiHidden="1" w:unhideWhenUsed="1"/>
+    <w:lsdException w:name="Outline List 1" w:semiHidden="1" w:unhideWhenUsed="1"/>
+    <w:lsdException w:name="Outline List 2" w:semiHidden="1" w:unhideWhenUsed="1"/>
+    <w:lsdException w:name="Outline List 3" w:semiHidden="1" w:unhideWhenUsed="1"/>
+    <w:lsdException w:name="Table Simple 1" w:semiHidden="1" w:unhideWhenUsed="1"/>
+    <w:lsdException w:name="Table Simple 2" w:semiHidden="1" w:unhideWhenUsed="1"/>
+    <w:lsdException w:name="Table Simple 3" w:semiHidden="1" w:unhideWhenUsed="1"/>
+    <w:lsdException w:name="Table Classic 1" w:semiHidden="1" w:unhideWhenUsed="1"/>
+    <w:lsdException w:name="Table Classic 2" w:semiHidden="1" w:unhideWhenUsed="1"/>
+    <w:lsdException w:name="Table Classic 3" w:semiHidden="1" w:unhideWhenUsed="1"/>
+    <w:lsdException w:name="Table Classic 4" w:semiHidden="1" w:unhideWhenUsed="1"/>
+    <w:lsdException w:name="Table Colorful 1" w:semiHidden="1" w:unhideWhenUsed="1"/>
+    <w:lsdException w:name="Table Colorful 2" w:semiHidden="1" w:unhideWhenUsed="1"/>
+    <w:lsdException w:name="Table Colorful 3" w:semiHidden="1" w:unhideWhenUsed="1"/>
+    <w:lsdException w:name="Table Columns 1" w:semiHidden="1" w:unhideWhenUsed="1"/>
+    <w:lsdException w:name="Table Columns 2" w:semiHidden="1" w:unhideWhenUsed="1"/>
+    <w:lsdException w:name="Table Columns 3" w:semiHidden="1" w:unhideWhenUsed="1"/>
+    <w:lsdException w:name="Table Columns 4" w:semiHidden="1" w:unhideWhenUsed="1"/>
+    <w:lsdException w:name="Table Columns 5" w:semiHidden="1" w:unhideWhenUsed="1"/>
+    <w:lsdException w:name="Table Grid 1" w:semiHidden="1" w:unhideWhenUsed="1"/>
+    <w:lsdException w:name="Table Grid 2" w:semiHidden="1" w:unhideWhenUsed="1"/>
+    <w:lsdException w:name="Table Grid 3" w:semiHidden="1" w:unhideWhenUsed="1"/>
+    <w:lsdException w:name="Table Grid 4" w:semiHidden="1" w:unhideWhenUsed="1"/>
+    <w:lsdException w:name="Table Grid 5" w:semiHidden="1" w:unhideWhenUsed="1"/>
+    <w:lsdException w:name="Table Grid 6" w:semiHidden="1" w:unhideWhenUsed="1"/>
+    <w:lsdException w:name="Table Grid 7" w:semiHidden="1" w:unhideWhenUsed="1"/>
+    <w:lsdException w:name="Table Grid 8" w:semiHidden="1" w:unhideWhenUsed="1"/>
+    <w:lsdException w:name="Table List 1" w:semiHidden="1" w:unhideWhenUsed="1"/>
+    <w:lsdException w:name="Table List 2" w:semiHidden="1" w:unhideWhenUsed="1"/>
+    <w:lsdException w:name="Table List 3" w:semiHidden="1" w:unhideWhenUsed="1"/>
+    <w:lsdException w:name="Table List 4" w:semiHidden="1" w:unhideWhenUsed="1"/>
+    <w:lsdException w:name="Table List 5" w:semiHidden="1" w:unhideWhenUsed="1"/>
+    <w:lsdException w:name="Table List 6" w:semiHidden="1" w:unhideWhenUsed="1"/>
+    <w:lsdException w:name="Table List 7" w:semiHidden="1" w:unhideWhenUsed="1"/>
+    <w:lsdException w:name="Table List 8" w:semiHidden="1" w:unhideWhenUsed="1"/>
+    <w:lsdException w:name="Table 3D effects 1" w:semiHidden="1" w:unhideWhenUsed="1"/>
+    <w:lsdException w:name="Table 3D effects 2" w:semiHidden="1" w:unhideWhenUsed="1"/>
+    <w:lsdException w:name="Table 3D effects 3" w:semiHidden="1" w:unhideWhenUsed="1"/>
+    <w:lsdException w:name="Table Contemporary" w:semiHidden="1" w:unhideWhenUsed="1"/>
+    <w:lsdException w:name="Table Elegant" w:semiHidden="1" w:unhideWhenUsed="1"/>
+    <w:lsdException w:name="Table Professional" w:semiHidden="1" w:unhideWhenUsed="1"/>
+    <w:lsdException w:name="Table Subtle 1" w:semiHidden="1" w:unhideWhenUsed="1"/>
+    <w:lsdException w:name="Table Subtle 2" w:semiHidden="1" w:unhideWhenUsed="1"/>
+    <w:lsdException w:name="Table Web 1" w:semiHidden="1" w:unhideWhenUsed="1"/>
+    <w:lsdException w:name="Table Web 2" w:semiHidden="1" w:unhideWhenUsed="1"/>
+    <w:lsdException w:name="Table Web 3" w:semiHidden="1" w:unhideWhenUsed="1"/>
+    <w:lsdException w:name="Balloon Text" w:semiHidden="1" w:unhideWhenUsed="1"/>
+    <w:lsdException w:name="Table Grid" w:uiPriority="59"/>
+    <w:lsdException w:name="Table Theme" w:semiHidden="1" w:unhideWhenUsed="1"/>
+    <w:lsdException w:name="Placeholder Text" w:semiHidden="1"/>
+    <w:lsdException w:name="No Spacing" w:uiPriority="1" w:qFormat="1"/>
+    <w:lsdException w:name="Light Shading" w:uiPriority="60"/>
+    <w:lsdException w:name="Light List" w:uiPriority="61"/>
+    <w:lsdException w:name="Light Grid" w:uiPriority="62"/>
+    <w:lsdException w:name="Medium Shading 1" w:uiPriority="63"/>
+    <w:lsdException w:name="Medium Shading 2" w:uiPriority="64"/>
+    <w:lsdException w:name="Medium List 1" w:uiPriority="65"/>
+    <w:lsdException w:name="Medium List 2" w:uiPriority="66"/>
+    <w:lsdException w:name="Medium Grid 1" w:uiPriority="67"/>
+    <w:lsdException w:name="Medium Grid 2" w:uiPriority="68"/>
+    <w:lsdException w:name="Medium Grid 3" w:uiPriority="69"/>
+    <w:lsdException w:name="Dark List" w:uiPriority="70"/>
+    <w:lsdException w:name="Colorful Shading" w:uiPriority="71"/>
+    <w:lsdException w:name="Colorful List" w:uiPriority="72"/>
+    <w:lsdException w:name="Colorful Grid" w:uiPriority="73"/>
+    <w:lsdException w:name="Light Shading Accent 1" w:uiPriority="60"/>
+    <w:lsdException w:name="Light List Accent 1" w:uiPriority="61"/>
+    <w:lsdException w:name="Light Grid Accent 1" w:uiPriority="62"/>
+    <w:lsdException w:name="Medium Shading 1 Accent 1" w:uiPriority="63"/>
+    <w:lsdException w:name="Medium Shading 2 Accent 1" w:uiPriority="64"/>
+    <w:lsdException w:name="Medium List 1 Accent 1" w:uiPriority="65"/>
+    <w:lsdException w:name="Revision" w:semiHidden="1"/>
+    <w:lsdException w:name="List Paragraph" w:uiPriority="34" w:qFormat="1"/>
+    <w:lsdException w:name="Quote" w:uiPriority="29" w:qFormat="1"/>
+    <w:lsdException w:name="Intense Quote" w:uiPriority="30" w:qFormat="1"/>
+    <w:lsdException w:name="Medium List 2 Accent 1" w:uiPriority="66"/>
+    <w:lsdException w:name="Medium Grid 1 Accent 1" w:uiPriority="67"/>
+    <w:lsdException w:name="Medium Grid 2 Accent 1" w:uiPriority="68"/>
+    <w:lsdException w:name="Medium Grid 3 Accent 1" w:uiPriority="69"/>
+    <w:lsdException w:name="Dark List Accent 1" w:uiPriority="70"/>
+    <w:lsdException w:name="Colorful Shading Accent 1" w:uiPriority="71"/>
+    <w:lsdException w:name="Colorful List Accent 1" w:uiPriority="72"/>
+    <w:lsdException w:name="Colorful Grid Accent 1" w:uiPriority="73"/>
+    <w:lsdException w:name="Light Shading Accent 2" w:uiPriority="60"/>
+    <w:lsdException w:name="Light List Accent 2" w:uiPriority="61"/>
+    <w:lsdException w:name="Light Grid Accent 2" w:uiPriority="62"/>
+    <w:lsdException w:name="Medium Shading 1 Accent 2" w:uiPriority="63"/>
+    <w:lsdException w:name="Medium Shading 2 Accent 2" w:uiPriority="64"/>
+    <w:lsdException w:name="Medium List 1 Accent 2" w:uiPriority="65"/>
+    <w:lsdException w:name="Medium List 2 Accent 2" w:uiPriority="66"/>
+    <w:lsdException w:name="Medium Grid 1 Accent 2" w:uiPriority="67"/>
+    <w:lsdException w:name="Medium Grid 2 Accent 2" w:uiPriority="68"/>
+    <w:lsdException w:name="Medium Grid 3 Accent 2" w:uiPriority="69"/>
+    <w:lsdException w:name="Dark List Accent 2" w:uiPriority="70"/>
+    <w:lsdException w:name="Colorful Shading Accent 2" w:uiPriority="71"/>
+    <w:lsdException w:name="Colorful List Accent 2" w:uiPriority="72"/>
+    <w:lsdException w:name="Colorful Grid Accent 2" w:uiPriority="73"/>
+    <w:lsdException w:name="Light Shading Accent 3" w:uiPriority="60"/>
+    <w:lsdException w:name="Light List Accent 3" w:uiPriority="61"/>
+    <w:lsdException w:name="Light Grid Accent 3" w:uiPriority="62"/>
+    <w:lsdException w:name="Medium Shading 1 Accent 3" w:uiPriority="63"/>
+    <w:lsdException w:name="Medium Shading 2 Accent 3" w:uiPriority="64"/>
+    <w:lsdException w:name="Medium List 1 Accent 3" w:uiPriority="65"/>
+    <w:lsdException w:name="Medium List 2 Accent 3" w:uiPriority="66"/>
+    <w:lsdException w:name="Medium Grid 1 Accent 3" w:uiPriority="67"/>
+    <w:lsdException w:name="Medium Grid 2 Accent 3" w:uiPriority="68"/>
+    <w:lsdException w:name="Medium Grid 3 Accent 3" w:uiPriority="69"/>
+    <w:lsdException w:name="Dark List Accent 3" w:uiPriority="70"/>
+    <w:lsdException w:name="Colorful Shading Accent 3" w:uiPriority="71"/>
+    <w:lsdException w:name="Colorful List Accent 3" w:uiPriority="72"/>
+    <w:lsdException w:name="Colorful Grid Accent 3" w:uiPriority="73"/>
+    <w:lsdException w:name="Light Shading Accent 4" w:uiPriority="60"/>
+    <w:lsdException w:name="Light List Accent 4" w:uiPriority="61"/>
+    <w:lsdException w:name="Light Grid Accent 4" w:uiPriority="62"/>
+    <w:lsdException w:name="Medium Shading 1 Accent 4" w:uiPriority="63"/>
+    <w:lsdException w:name="Medium Shading 2 Accent 4" w:uiPriority="64"/>
+    <w:lsdException w:name="Medium List 1 Accent 4" w:uiPriority="65"/>
+    <w:lsdException w:name="Medium List 2 Accent 4" w:uiPriority="66"/>
+    <w:lsdException w:name="Medium Grid 1 Accent 4" w:uiPriority="67"/>
+    <w:lsdException w:name="Medium Grid 2 Accent 4" w:uiPriority="68"/>
+    <w:lsdException w:name="Medium Grid 3 Accent 4" w:uiPriority="69"/>
+    <w:lsdException w:name="Dark List Accent 4" w:uiPriority="70"/>
+    <w:lsdException w:name="Colorful Shading Accent 4" w:uiPriority="71"/>
+    <w:lsdException w:name="Colorful List Accent 4" w:uiPriority="72"/>
+    <w:lsdException w:name="Colorful Grid Accent 4" w:uiPriority="73"/>
+    <w:lsdException w:name="Light Shading Accent 5" w:uiPriority="60"/>
+    <w:lsdException w:name="Light List Accent 5" w:uiPriority="61"/>
+    <w:lsdException w:name="Light Grid Accent 5" w:uiPriority="62"/>
+    <w:lsdException w:name="Medium Shading 1 Accent 5" w:uiPriority="63"/>
+    <w:lsdException w:name="Medium Shading 2 Accent 5" w:uiPriority="64"/>
+    <w:lsdException w:name="Medium List 1 Accent 5" w:uiPriority="65"/>
+    <w:lsdException w:name="Medium List 2 Accent 5" w:uiPriority="66"/>
+    <w:lsdException w:name="Medium Grid 1 Accent 5" w:uiPriority="67"/>
+    <w:lsdException w:name="Medium Grid 2 Accent 5" w:uiPriority="68"/>
+    <w:lsdException w:name="Medium Grid 3 Accent 5" w:uiPriority="69"/>
+    <w:lsdException w:name="Dark List Accent 5" w:uiPriority="70"/>
+    <w:lsdException w:name="Colorful Shading Accent 5" w:uiPriority="71"/>
+    <w:lsdException w:name="Colorful List Accent 5" w:uiPriority="72"/>
+    <w:lsdException w:name="Colorful Grid Accent 5" w:uiPriority="73"/>
+    <w:lsdException w:name="Light Shading Accent 6" w:uiPriority="60"/>
+    <w:lsdException w:name="Light List Accent 6" w:uiPriority="61"/>
+    <w:lsdException w:name="Light Grid Accent 6" w:uiPriority="62"/>
+    <w:lsdException w:name="Medium Shading 1 Accent 6" w:uiPriority="63"/>
+    <w:lsdException w:name="Medium Shading 2 Accent 6" w:uiPriority="64"/>
+    <w:lsdException w:name="Medium List 1 Accent 6" w:uiPriority="65"/>
+    <w:lsdException w:name="Medium List 2 Accent 6" w:uiPriority="66"/>
+    <w:lsdException w:name="Medium Grid 1 Accent 6" w:uiPriority="67"/>
+    <w:lsdException w:name="Medium Grid 2 Accent 6" w:uiPriority="68"/>
+    <w:lsdException w:name="Medium Grid 3 Accent 6" w:uiPriority="69"/>
+    <w:lsdException w:name="Dark List Accent 6" w:uiPriority="70"/>
+    <w:lsdException w:name="Colorful Shading Accent 6" w:uiPriority="71"/>
+    <w:lsdException w:name="Colorful List Accent 6" w:uiPriority="72"/>
+    <w:lsdException w:name="Colorful Grid Accent 6" w:uiPriority="73"/>
+    <w:lsdException w:name="Subtle Emphasis" w:uiPriority="19" w:qFormat="1"/>
+    <w:lsdException w:name="Intense Emphasis" w:uiPriority="21" w:qFormat="1"/>
+    <w:lsdException w:name="Subtle Reference" w:uiPriority="31" w:qFormat="1"/>
+    <w:lsdException w:name="Intense Reference" w:uiPriority="32" w:qFormat="1"/>
+    <w:lsdException w:name="Book Title" w:uiPriority="33" w:qFormat="1"/>
+    <w:lsdException w:name="Bibliography" w:semiHidden="1" w:uiPriority="37" w:unhideWhenUsed="1"/>
+    <w:lsdException w:name="TOC Heading" w:semiHidden="1" w:uiPriority="39" w:unhideWhenUsed="1" w:qFormat="1"/>
+    <w:lsdException w:name="Grid Table 4" w:uiPriority="49"/>
+    <w:lsdException w:name="Grid Table 5 Dark" w:uiPriority="50"/>
+    <w:lsdException w:name="Grid Table 6 Colorful" w:uiPriority="51"/>
+    <w:lsdException w:name="Grid Table 7 Colorful" w:uiPriority="52"/>
+    <w:lsdException w:name="Grid Table 1 Light Accent 1" w:uiPriority="46"/>
+    <w:lsdException w:name="Grid Table 2 Accent 1" w:uiPriority="47"/>
+    <w:lsdException w:name="Grid Table 3 Accent 1" w:uiPriority="48"/>
+    <w:lsdException w:name="Grid Table 4 Accent 1" w:uiPriority="49"/>
+    <w:lsdException w:name="Grid Table 5 Dark Accent 1" w:uiPriority="50"/>
+    <w:lsdException w:name="Grid Table 6 Colorful Accent 1" w:uiPriority="51"/>
+    <w:lsdException w:name="Grid Table 7 Colorful Accent 1" w:uiPriority="52"/>
+    <w:lsdException w:name="Grid Table 1 Light Accent 2" w:uiPriority="46"/>
+    <w:lsdException w:name="Grid Table 2 Accent 2" w:uiPriority="47"/>
+    <w:lsdException w:name="Grid Table 3 Accent 2" w:uiPriority="48"/>
+    <w:lsdException w:name="Grid Table 4 Accent 2" w:uiPriority="49"/>
+    <w:lsdException w:name="Grid Table 5 Dark Accent 2" w:uiPriority="50"/>
+    <w:lsdException w:name="Grid Table 6 Colorful Accent 2" w:uiPriority="51"/>
+    <w:lsdException w:name="Grid Table 7 Colorful Accent 2" w:uiPriority="52"/>
+    <w:lsdException w:name="Grid Table 1 Light Accent 3" w:uiPriority="46"/>
+    <w:lsdException w:name="Grid Table 2 Accent 3" w:uiPriority="47"/>
+    <w:lsdException w:name="Grid Table 3 Accent 3" w:uiPriority="48"/>
+    <w:lsdException w:name="Grid Table 4 Accent 3" w:uiPriority="49"/>
+    <w:lsdException w:name="Grid Table 5 Dark Accent 3" w:uiPriority="50"/>
+    <w:lsdException w:name="Grid Table 6 Colorful Accent 3" w:uiPriority="51"/>
+    <w:lsdException w:name="Grid Table 7 Colorful Accent 3" w:uiPriority="52"/>
+    <w:lsdException w:name="Grid Table 1 Light Accent 4" w:uiPriority="46"/>
+    <w:lsdException w:name="Grid Table 2 Accent 4" w:uiPriority="47"/>
+    <w:lsdException w:name="Grid Table 3 Accent 4" w:uiPriority="48"/>
+    <w:lsdException w:name="Grid Table 4 Accent 4" w:uiPriority="49"/>
+    <w:lsdException w:name="Grid Table 5 Dark Accent 4" w:uiPriority="50"/>
+    <w:lsdException w:name="Grid Table 6 Colorful Accent 4" w:uiPriority="51"/>
+    <w:lsdException w:name="Grid Table 7 Colorful Accent 4" w:uiPriority="52"/>
+    <w:lsdException w:name="Grid Table 1 Light Accent 5" w:uiPriority="46"/>
+    <w:lsdException w:name="Grid Table 2 Accent 5" w:uiPriority="47"/>
+    <w:lsdException w:name="Grid Table 3 Accent 5" w:uiPriority="48"/>
+    <w:lsdException w:name="Grid Table 4 Accent 5" w:uiPriority="49"/>
+    <w:lsdException w:name="Grid Table 5 Dark Accent 5" w:uiPriority="50"/>
+    <w:lsdException w:name="Grid Table 6 Colorful Accent 5" w:uiPriority="51"/>
+    <w:lsdException w:name="Grid Table 7 Colorful Accent 5" w:uiPriority="52"/>
+    <w:lsdException w:name="Grid Table 1 Light Accent 6" w:uiPriority="46"/>
+    <w:lsdException w:name="Grid Table 2 Accent 6" w:uiPriority="47"/>
+    <w:lsdException w:name="Grid Table 3 Accent 6" w:uiPriority="48"/>
+    <w:lsdException w:name="Grid Table 4 Accent 6" w:uiPriority="49"/>
+    <w:lsdException w:name="Grid Table 5 Dark Accent 6" w:uiPriority="50"/>
+    <w:lsdException w:name="Grid Table 6 Colorful Accent 6" w:uiPriority="51"/>
+    <w:lsdException w:name="Grid Table 7 Colorful Accent 6" w:uiPriority="52"/>
+    <w:lsdException w:name="List Table 1 Light" w:uiPriority="46"/>
+    <w:lsdException w:name="List Table 2" w:uiPriority="47"/>
+    <w:lsdException w:name="List Table 3" w:uiPriority="48"/>
+    <w:lsdException w:name="List Table 4" w:uiPriority="49"/>
+    <w:lsdException w:name="List Table 5 Dark" w:uiPriority="50"/>
+    <w:lsdException w:name="List Table 6 Colorful" w:uiPriority="51"/>
+    <w:lsdException w:name="List Table 7 Colorful" w:uiPriority="52"/>
+    <w:lsdException w:name="List Table 1 Light Accent 1" w:uiPriority="46"/>
+    <w:lsdException w:name="List Table 2 Accent 1" w:uiPriority="47"/>
+    <w:lsdException w:name="List Table 3 Accent 1" w:uiPriority="48"/>
+    <w:lsdException w:name="List Table 4 Accent 1" w:uiPriority="49"/>
+    <w:lsdException w:name="List Table 5 Dark Accent 1" w:uiPriority="50"/>
+    <w:lsdException w:name="List Table 6 Colorful Accent 1" w:uiPriority="51"/>
+    <w:lsdException w:name="List Table 7 Colorful Accent 1" w:uiPriority="52"/>
+    <w:lsdException w:name="List Table 1 Light Accent 2" w:uiPriority="46"/>
+    <w:lsdException w:name="List Table 2 Accent 2" w:uiPriority="47"/>
+    <w:lsdException w:name="List Table 3 Accent 2" w:uiPriority="48"/>
+    <w:lsdException w:name="List Table 4 Accent 2" w:uiPriority="49"/>
+    <w:lsdException w:name="List Table 5 Dark Accent 2" w:uiPriority="50"/>
+    <w:lsdException w:name="List Table 6 Colorful Accent 2" w:uiPriority="51"/>
+    <w:lsdException w:name="List Table 7 Colorful Accent 2" w:uiPriority="52"/>
+    <w:lsdException w:name="List Table 1 Light Accent 3" w:uiPriority="46"/>
+    <w:lsdException w:name="List Table 2 Accent 3" w:uiPriority="47"/>
+    <w:lsdException w:name="List Table 3 Accent 3" w:uiPriority="48"/>
+    <w:lsdException w:name="List Table 4 Accent 3" w:uiPriority="49"/>
+    <w:lsdException w:name="List Table 5 Dark Accent 3" w:uiPriority="50"/>
+    <w:lsdException w:name="List Table 6 Colorful Accent 3" w:uiPriority="51"/>
+    <w:lsdException w:name="List Table 7 Colorful Accent 3" w:uiPriority="52"/>
+    <w:lsdException w:name="List Table 1 Light Accent 4" w:uiPriority="46"/>
+    <w:lsdException w:name="List Table 2 Accent 4" w:uiPriority="47"/>
+    <w:lsdException w:name="List Table 3 Accent 4" w:uiPriority="48"/>
+    <w:lsdException w:name="List Table 4 Accent 4" w:uiPriority="49"/>
+    <w:lsdException w:name="List Table 5 Dark Accent 4" w:uiPriority="50"/>
+    <w:lsdException w:name="List Table 6 Colorful Accent 4" w:uiPriority="51"/>
+    <w:lsdException w:name="List Table 7 Colorful Accent 4" w:uiPriority="52"/>
+    <w:lsdException w:name="List Table 1 Light Accent 5" w:uiPriority="46"/>
+    <w:lsdException w:name="List Table 2 Accent 5" w:uiPriority="47"/>
+    <w:lsdException w:name="List Table 3 Accent 5" w:uiPriority="48"/>
+    <w:lsdException w:name="List Table 4 Accent 5" w:uiPriority="49"/>
+    <w:lsdException w:name="List Table 5 Dark Accent 5" w:uiPriority="50"/>
+    <w:lsdException w:name="List Table 6 Colorful Accent 5" w:uiPriority="51"/>
+    <w:lsdException w:name="List Table 7 Colorful Accent 5" w:uiPriority="52"/>
+    <w:lsdException w:name="List Table 1 Light Accent 6" w:uiPriority="46"/>
+    <w:lsdException w:name="List Table 2 Accent 6" w:uiPriority="47"/>
+    <w:lsdException w:name="List Table 3 Accent 6" w:uiPriority="48"/>
+    <w:lsdException w:name="List Table 4 Accent 6" w:uiPriority="49"/>
+    <w:lsdException w:name="List Table 5 Dark Accent 6" w:uiPriority="50"/>
+    <w:lsdException w:name="List Table 6 Colorful Accent 6" w:uiPriority="51"/>
+    <w:lsdException w:name="List Table 7 Colorful Accent 6" w:uiPriority="52"/>
+    <w:lsdException w:name="Mention" w:semiHidden="1" w:unhideWhenUsed="1"/>
+    <w:lsdException w:name="Smart Hyperlink" w:semiHidden="1" w:unhideWhenUsed="1"/>
+    <w:lsdException w:name="Hashtag" w:semiHidden="1" w:unhideWhenUsed="1"/>
   </w:latentStyles>
   <w:style w:type="paragraph" w:default="1" w:styleId="Normal">
     <w:name w:val="Normal"/>
@@ -2566,6 +3576,26 @@
       <w:color w:val="4F81BD" w:themeColor="accent1"/>
       <w:sz w:val="26"/>
       <w:szCs w:val="26"/>
+    </w:rPr>
+  </w:style>
+  <w:style w:type="paragraph" w:styleId="Heading3">
+    <w:name w:val="heading 3"/>
+    <w:basedOn w:val="Normal"/>
+    <w:next w:val="Normal"/>
+    <w:link w:val="Heading3Char"/>
+    <w:uiPriority w:val="9"/>
+    <w:unhideWhenUsed/>
+    <w:qFormat/>
+    <w:rsid w:val="004C7DA2"/>
+    <w:pPr>
+      <w:keepNext/>
+      <w:keepLines/>
+      <w:spacing w:before="40"/>
+      <w:outlineLvl w:val="2"/>
+    </w:pPr>
+    <w:rPr>
+      <w:rFonts w:asciiTheme="majorHAnsi" w:eastAsiaTheme="majorEastAsia" w:hAnsiTheme="majorHAnsi" w:cstheme="majorBidi"/>
+      <w:color w:val="243F60" w:themeColor="accent1" w:themeShade="7F"/>
     </w:rPr>
   </w:style>
   <w:style w:type="character" w:default="1" w:styleId="DefaultParagraphFont">
@@ -2698,341 +3728,69 @@
       <w:szCs w:val="26"/>
     </w:rPr>
   </w:style>
-</w:styles>
-</file>
-
-<file path=word/stylesWithEffects.xml><?xml version="1.0" encoding="utf-8"?>
-<w:styles xmlns:wpc="http://schemas.microsoft.com/office/word/2010/wordprocessingCanvas" xmlns:mo="http://schemas.microsoft.com/office/mac/office/2008/main" xmlns:mc="http://schemas.openxmlformats.org/markup-compatibility/2006" xmlns:mv="urn:schemas-microsoft-com:mac:vml" xmlns:o="urn:schemas-microsoft-com:office:office" xmlns:r="http://schemas.openxmlformats.org/officeDocument/2006/relationships" xmlns:m="http://schemas.openxmlformats.org/officeDocument/2006/math" xmlns:v="urn:schemas-microsoft-com:vml" xmlns:wp14="http://schemas.microsoft.com/office/word/2010/wordprocessingDrawing" xmlns:wp="http://schemas.openxmlformats.org/drawingml/2006/wordprocessingDrawing" xmlns:w10="urn:schemas-microsoft-com:office:word" xmlns:w="http://schemas.openxmlformats.org/wordprocessingml/2006/main" xmlns:w14="http://schemas.microsoft.com/office/word/2010/wordml" xmlns:wpg="http://schemas.microsoft.com/office/word/2010/wordprocessingGroup" xmlns:wpi="http://schemas.microsoft.com/office/word/2010/wordprocessingInk" xmlns:wne="http://schemas.microsoft.com/office/word/2006/wordml" xmlns:wps="http://schemas.microsoft.com/office/word/2010/wordprocessingShape" mc:Ignorable="w14 wp14">
-  <w:docDefaults>
-    <w:rPrDefault>
-      <w:rPr>
-        <w:rFonts w:asciiTheme="minorHAnsi" w:eastAsiaTheme="minorEastAsia" w:hAnsiTheme="minorHAnsi" w:cstheme="minorBidi"/>
-        <w:sz w:val="24"/>
-        <w:szCs w:val="24"/>
-        <w:lang w:val="en-US" w:eastAsia="en-US" w:bidi="ar-SA"/>
-      </w:rPr>
-    </w:rPrDefault>
-    <w:pPrDefault/>
-  </w:docDefaults>
-  <w:latentStyles w:defLockedState="0" w:defUIPriority="99" w:defSemiHidden="1" w:defUnhideWhenUsed="1" w:defQFormat="0" w:count="276">
-    <w:lsdException w:name="Normal" w:semiHidden="0" w:uiPriority="0" w:unhideWhenUsed="0" w:qFormat="1"/>
-    <w:lsdException w:name="heading 1" w:semiHidden="0" w:uiPriority="9" w:unhideWhenUsed="0" w:qFormat="1"/>
-    <w:lsdException w:name="heading 2" w:uiPriority="9" w:qFormat="1"/>
-    <w:lsdException w:name="heading 3" w:uiPriority="9" w:qFormat="1"/>
-    <w:lsdException w:name="heading 4" w:uiPriority="9" w:qFormat="1"/>
-    <w:lsdException w:name="heading 5" w:uiPriority="9" w:qFormat="1"/>
-    <w:lsdException w:name="heading 6" w:uiPriority="9" w:qFormat="1"/>
-    <w:lsdException w:name="heading 7" w:uiPriority="9" w:qFormat="1"/>
-    <w:lsdException w:name="heading 8" w:uiPriority="9" w:qFormat="1"/>
-    <w:lsdException w:name="heading 9" w:uiPriority="9" w:qFormat="1"/>
-    <w:lsdException w:name="toc 1" w:uiPriority="39"/>
-    <w:lsdException w:name="toc 2" w:uiPriority="39"/>
-    <w:lsdException w:name="toc 3" w:uiPriority="39"/>
-    <w:lsdException w:name="toc 4" w:uiPriority="39"/>
-    <w:lsdException w:name="toc 5" w:uiPriority="39"/>
-    <w:lsdException w:name="toc 6" w:uiPriority="39"/>
-    <w:lsdException w:name="toc 7" w:uiPriority="39"/>
-    <w:lsdException w:name="toc 8" w:uiPriority="39"/>
-    <w:lsdException w:name="toc 9" w:uiPriority="39"/>
-    <w:lsdException w:name="caption" w:uiPriority="35" w:qFormat="1"/>
-    <w:lsdException w:name="Title" w:semiHidden="0" w:uiPriority="10" w:unhideWhenUsed="0" w:qFormat="1"/>
-    <w:lsdException w:name="Default Paragraph Font" w:uiPriority="1"/>
-    <w:lsdException w:name="Subtitle" w:semiHidden="0" w:uiPriority="11" w:unhideWhenUsed="0" w:qFormat="1"/>
-    <w:lsdException w:name="Strong" w:semiHidden="0" w:uiPriority="22" w:unhideWhenUsed="0" w:qFormat="1"/>
-    <w:lsdException w:name="Emphasis" w:semiHidden="0" w:uiPriority="20" w:unhideWhenUsed="0" w:qFormat="1"/>
-    <w:lsdException w:name="Table Grid" w:semiHidden="0" w:uiPriority="59" w:unhideWhenUsed="0"/>
-    <w:lsdException w:name="Placeholder Text" w:unhideWhenUsed="0"/>
-    <w:lsdException w:name="No Spacing" w:semiHidden="0" w:uiPriority="1" w:unhideWhenUsed="0" w:qFormat="1"/>
-    <w:lsdException w:name="Light Shading" w:semiHidden="0" w:uiPriority="60" w:unhideWhenUsed="0"/>
-    <w:lsdException w:name="Light List" w:semiHidden="0" w:uiPriority="61" w:unhideWhenUsed="0"/>
-    <w:lsdException w:name="Light Grid" w:semiHidden="0" w:uiPriority="62" w:unhideWhenUsed="0"/>
-    <w:lsdException w:name="Medium Shading 1" w:semiHidden="0" w:uiPriority="63" w:unhideWhenUsed="0"/>
-    <w:lsdException w:name="Medium Shading 2" w:semiHidden="0" w:uiPriority="64" w:unhideWhenUsed="0"/>
-    <w:lsdException w:name="Medium List 1" w:semiHidden="0" w:uiPriority="65" w:unhideWhenUsed="0"/>
-    <w:lsdException w:name="Medium List 2" w:semiHidden="0" w:uiPriority="66" w:unhideWhenUsed="0"/>
-    <w:lsdException w:name="Medium Grid 1" w:semiHidden="0" w:uiPriority="67" w:unhideWhenUsed="0"/>
-    <w:lsdException w:name="Medium Grid 2" w:semiHidden="0" w:uiPriority="68" w:unhideWhenUsed="0"/>
-    <w:lsdException w:name="Medium Grid 3" w:semiHidden="0" w:uiPriority="69" w:unhideWhenUsed="0"/>
-    <w:lsdException w:name="Dark List" w:semiHidden="0" w:uiPriority="70" w:unhideWhenUsed="0"/>
-    <w:lsdException w:name="Colorful Shading" w:semiHidden="0" w:uiPriority="71" w:unhideWhenUsed="0"/>
-    <w:lsdException w:name="Colorful List" w:semiHidden="0" w:uiPriority="72" w:unhideWhenUsed="0"/>
-    <w:lsdException w:name="Colorful Grid" w:semiHidden="0" w:uiPriority="73" w:unhideWhenUsed="0"/>
-    <w:lsdException w:name="Light Shading Accent 1" w:semiHidden="0" w:uiPriority="60" w:unhideWhenUsed="0"/>
-    <w:lsdException w:name="Light List Accent 1" w:semiHidden="0" w:uiPriority="61" w:unhideWhenUsed="0"/>
-    <w:lsdException w:name="Light Grid Accent 1" w:semiHidden="0" w:uiPriority="62" w:unhideWhenUsed="0"/>
-    <w:lsdException w:name="Medium Shading 1 Accent 1" w:semiHidden="0" w:uiPriority="63" w:unhideWhenUsed="0"/>
-    <w:lsdException w:name="Medium Shading 2 Accent 1" w:semiHidden="0" w:uiPriority="64" w:unhideWhenUsed="0"/>
-    <w:lsdException w:name="Medium List 1 Accent 1" w:semiHidden="0" w:uiPriority="65" w:unhideWhenUsed="0"/>
-    <w:lsdException w:name="Revision" w:unhideWhenUsed="0"/>
-    <w:lsdException w:name="List Paragraph" w:semiHidden="0" w:uiPriority="34" w:unhideWhenUsed="0" w:qFormat="1"/>
-    <w:lsdException w:name="Quote" w:semiHidden="0" w:uiPriority="29" w:unhideWhenUsed="0" w:qFormat="1"/>
-    <w:lsdException w:name="Intense Quote" w:semiHidden="0" w:uiPriority="30" w:unhideWhenUsed="0" w:qFormat="1"/>
-    <w:lsdException w:name="Medium List 2 Accent 1" w:semiHidden="0" w:uiPriority="66" w:unhideWhenUsed="0"/>
-    <w:lsdException w:name="Medium Grid 1 Accent 1" w:semiHidden="0" w:uiPriority="67" w:unhideWhenUsed="0"/>
-    <w:lsdException w:name="Medium Grid 2 Accent 1" w:semiHidden="0" w:uiPriority="68" w:unhideWhenUsed="0"/>
-    <w:lsdException w:name="Medium Grid 3 Accent 1" w:semiHidden="0" w:uiPriority="69" w:unhideWhenUsed="0"/>
-    <w:lsdException w:name="Dark List Accent 1" w:semiHidden="0" w:uiPriority="70" w:unhideWhenUsed="0"/>
-    <w:lsdException w:name="Colorful Shading Accent 1" w:semiHidden="0" w:uiPriority="71" w:unhideWhenUsed="0"/>
-    <w:lsdException w:name="Colorful List Accent 1" w:semiHidden="0" w:uiPriority="72" w:unhideWhenUsed="0"/>
-    <w:lsdException w:name="Colorful Grid Accent 1" w:semiHidden="0" w:uiPriority="73" w:unhideWhenUsed="0"/>
-    <w:lsdException w:name="Light Shading Accent 2" w:semiHidden="0" w:uiPriority="60" w:unhideWhenUsed="0"/>
-    <w:lsdException w:name="Light List Accent 2" w:semiHidden="0" w:uiPriority="61" w:unhideWhenUsed="0"/>
-    <w:lsdException w:name="Light Grid Accent 2" w:semiHidden="0" w:uiPriority="62" w:unhideWhenUsed="0"/>
-    <w:lsdException w:name="Medium Shading 1 Accent 2" w:semiHidden="0" w:uiPriority="63" w:unhideWhenUsed="0"/>
-    <w:lsdException w:name="Medium Shading 2 Accent 2" w:semiHidden="0" w:uiPriority="64" w:unhideWhenUsed="0"/>
-    <w:lsdException w:name="Medium List 1 Accent 2" w:semiHidden="0" w:uiPriority="65" w:unhideWhenUsed="0"/>
-    <w:lsdException w:name="Medium List 2 Accent 2" w:semiHidden="0" w:uiPriority="66" w:unhideWhenUsed="0"/>
-    <w:lsdException w:name="Medium Grid 1 Accent 2" w:semiHidden="0" w:uiPriority="67" w:unhideWhenUsed="0"/>
-    <w:lsdException w:name="Medium Grid 2 Accent 2" w:semiHidden="0" w:uiPriority="68" w:unhideWhenUsed="0"/>
-    <w:lsdException w:name="Medium Grid 3 Accent 2" w:semiHidden="0" w:uiPriority="69" w:unhideWhenUsed="0"/>
-    <w:lsdException w:name="Dark List Accent 2" w:semiHidden="0" w:uiPriority="70" w:unhideWhenUsed="0"/>
-    <w:lsdException w:name="Colorful Shading Accent 2" w:semiHidden="0" w:uiPriority="71" w:unhideWhenUsed="0"/>
-    <w:lsdException w:name="Colorful List Accent 2" w:semiHidden="0" w:uiPriority="72" w:unhideWhenUsed="0"/>
-    <w:lsdException w:name="Colorful Grid Accent 2" w:semiHidden="0" w:uiPriority="73" w:unhideWhenUsed="0"/>
-    <w:lsdException w:name="Light Shading Accent 3" w:semiHidden="0" w:uiPriority="60" w:unhideWhenUsed="0"/>
-    <w:lsdException w:name="Light List Accent 3" w:semiHidden="0" w:uiPriority="61" w:unhideWhenUsed="0"/>
-    <w:lsdException w:name="Light Grid Accent 3" w:semiHidden="0" w:uiPriority="62" w:unhideWhenUsed="0"/>
-    <w:lsdException w:name="Medium Shading 1 Accent 3" w:semiHidden="0" w:uiPriority="63" w:unhideWhenUsed="0"/>
-    <w:lsdException w:name="Medium Shading 2 Accent 3" w:semiHidden="0" w:uiPriority="64" w:unhideWhenUsed="0"/>
-    <w:lsdException w:name="Medium List 1 Accent 3" w:semiHidden="0" w:uiPriority="65" w:unhideWhenUsed="0"/>
-    <w:lsdException w:name="Medium List 2 Accent 3" w:semiHidden="0" w:uiPriority="66" w:unhideWhenUsed="0"/>
-    <w:lsdException w:name="Medium Grid 1 Accent 3" w:semiHidden="0" w:uiPriority="67" w:unhideWhenUsed="0"/>
-    <w:lsdException w:name="Medium Grid 2 Accent 3" w:semiHidden="0" w:uiPriority="68" w:unhideWhenUsed="0"/>
-    <w:lsdException w:name="Medium Grid 3 Accent 3" w:semiHidden="0" w:uiPriority="69" w:unhideWhenUsed="0"/>
-    <w:lsdException w:name="Dark List Accent 3" w:semiHidden="0" w:uiPriority="70" w:unhideWhenUsed="0"/>
-    <w:lsdException w:name="Colorful Shading Accent 3" w:semiHidden="0" w:uiPriority="71" w:unhideWhenUsed="0"/>
-    <w:lsdException w:name="Colorful List Accent 3" w:semiHidden="0" w:uiPriority="72" w:unhideWhenUsed="0"/>
-    <w:lsdException w:name="Colorful Grid Accent 3" w:semiHidden="0" w:uiPriority="73" w:unhideWhenUsed="0"/>
-    <w:lsdException w:name="Light Shading Accent 4" w:semiHidden="0" w:uiPriority="60" w:unhideWhenUsed="0"/>
-    <w:lsdException w:name="Light List Accent 4" w:semiHidden="0" w:uiPriority="61" w:unhideWhenUsed="0"/>
-    <w:lsdException w:name="Light Grid Accent 4" w:semiHidden="0" w:uiPriority="62" w:unhideWhenUsed="0"/>
-    <w:lsdException w:name="Medium Shading 1 Accent 4" w:semiHidden="0" w:uiPriority="63" w:unhideWhenUsed="0"/>
-    <w:lsdException w:name="Medium Shading 2 Accent 4" w:semiHidden="0" w:uiPriority="64" w:unhideWhenUsed="0"/>
-    <w:lsdException w:name="Medium List 1 Accent 4" w:semiHidden="0" w:uiPriority="65" w:unhideWhenUsed="0"/>
-    <w:lsdException w:name="Medium List 2 Accent 4" w:semiHidden="0" w:uiPriority="66" w:unhideWhenUsed="0"/>
-    <w:lsdException w:name="Medium Grid 1 Accent 4" w:semiHidden="0" w:uiPriority="67" w:unhideWhenUsed="0"/>
-    <w:lsdException w:name="Medium Grid 2 Accent 4" w:semiHidden="0" w:uiPriority="68" w:unhideWhenUsed="0"/>
-    <w:lsdException w:name="Medium Grid 3 Accent 4" w:semiHidden="0" w:uiPriority="69" w:unhideWhenUsed="0"/>
-    <w:lsdException w:name="Dark List Accent 4" w:semiHidden="0" w:uiPriority="70" w:unhideWhenUsed="0"/>
-    <w:lsdException w:name="Colorful Shading Accent 4" w:semiHidden="0" w:uiPriority="71" w:unhideWhenUsed="0"/>
-    <w:lsdException w:name="Colorful List Accent 4" w:semiHidden="0" w:uiPriority="72" w:unhideWhenUsed="0"/>
-    <w:lsdException w:name="Colorful Grid Accent 4" w:semiHidden="0" w:uiPriority="73" w:unhideWhenUsed="0"/>
-    <w:lsdException w:name="Light Shading Accent 5" w:semiHidden="0" w:uiPriority="60" w:unhideWhenUsed="0"/>
-    <w:lsdException w:name="Light List Accent 5" w:semiHidden="0" w:uiPriority="61" w:unhideWhenUsed="0"/>
-    <w:lsdException w:name="Light Grid Accent 5" w:semiHidden="0" w:uiPriority="62" w:unhideWhenUsed="0"/>
-    <w:lsdException w:name="Medium Shading 1 Accent 5" w:semiHidden="0" w:uiPriority="63" w:unhideWhenUsed="0"/>
-    <w:lsdException w:name="Medium Shading 2 Accent 5" w:semiHidden="0" w:uiPriority="64" w:unhideWhenUsed="0"/>
-    <w:lsdException w:name="Medium List 1 Accent 5" w:semiHidden="0" w:uiPriority="65" w:unhideWhenUsed="0"/>
-    <w:lsdException w:name="Medium List 2 Accent 5" w:semiHidden="0" w:uiPriority="66" w:unhideWhenUsed="0"/>
-    <w:lsdException w:name="Medium Grid 1 Accent 5" w:semiHidden="0" w:uiPriority="67" w:unhideWhenUsed="0"/>
-    <w:lsdException w:name="Medium Grid 2 Accent 5" w:semiHidden="0" w:uiPriority="68" w:unhideWhenUsed="0"/>
-    <w:lsdException w:name="Medium Grid 3 Accent 5" w:semiHidden="0" w:uiPriority="69" w:unhideWhenUsed="0"/>
-    <w:lsdException w:name="Dark List Accent 5" w:semiHidden="0" w:uiPriority="70" w:unhideWhenUsed="0"/>
-    <w:lsdException w:name="Colorful Shading Accent 5" w:semiHidden="0" w:uiPriority="71" w:unhideWhenUsed="0"/>
-    <w:lsdException w:name="Colorful List Accent 5" w:semiHidden="0" w:uiPriority="72" w:unhideWhenUsed="0"/>
-    <w:lsdException w:name="Colorful Grid Accent 5" w:semiHidden="0" w:uiPriority="73" w:unhideWhenUsed="0"/>
-    <w:lsdException w:name="Light Shading Accent 6" w:semiHidden="0" w:uiPriority="60" w:unhideWhenUsed="0"/>
-    <w:lsdException w:name="Light List Accent 6" w:semiHidden="0" w:uiPriority="61" w:unhideWhenUsed="0"/>
-    <w:lsdException w:name="Light Grid Accent 6" w:semiHidden="0" w:uiPriority="62" w:unhideWhenUsed="0"/>
-    <w:lsdException w:name="Medium Shading 1 Accent 6" w:semiHidden="0" w:uiPriority="63" w:unhideWhenUsed="0"/>
-    <w:lsdException w:name="Medium Shading 2 Accent 6" w:semiHidden="0" w:uiPriority="64" w:unhideWhenUsed="0"/>
-    <w:lsdException w:name="Medium List 1 Accent 6" w:semiHidden="0" w:uiPriority="65" w:unhideWhenUsed="0"/>
-    <w:lsdException w:name="Medium List 2 Accent 6" w:semiHidden="0" w:uiPriority="66" w:unhideWhenUsed="0"/>
-    <w:lsdException w:name="Medium Grid 1 Accent 6" w:semiHidden="0" w:uiPriority="67" w:unhideWhenUsed="0"/>
-    <w:lsdException w:name="Medium Grid 2 Accent 6" w:semiHidden="0" w:uiPriority="68" w:unhideWhenUsed="0"/>
-    <w:lsdException w:name="Medium Grid 3 Accent 6" w:semiHidden="0" w:uiPriority="69" w:unhideWhenUsed="0"/>
-    <w:lsdException w:name="Dark List Accent 6" w:semiHidden="0" w:uiPriority="70" w:unhideWhenUsed="0"/>
-    <w:lsdException w:name="Colorful Shading Accent 6" w:semiHidden="0" w:uiPriority="71" w:unhideWhenUsed="0"/>
-    <w:lsdException w:name="Colorful List Accent 6" w:semiHidden="0" w:uiPriority="72" w:unhideWhenUsed="0"/>
-    <w:lsdException w:name="Colorful Grid Accent 6" w:semiHidden="0" w:uiPriority="73" w:unhideWhenUsed="0"/>
-    <w:lsdException w:name="Subtle Emphasis" w:semiHidden="0" w:uiPriority="19" w:unhideWhenUsed="0" w:qFormat="1"/>
-    <w:lsdException w:name="Intense Emphasis" w:semiHidden="0" w:uiPriority="21" w:unhideWhenUsed="0" w:qFormat="1"/>
-    <w:lsdException w:name="Subtle Reference" w:semiHidden="0" w:uiPriority="31" w:unhideWhenUsed="0" w:qFormat="1"/>
-    <w:lsdException w:name="Intense Reference" w:semiHidden="0" w:uiPriority="32" w:unhideWhenUsed="0" w:qFormat="1"/>
-    <w:lsdException w:name="Book Title" w:semiHidden="0" w:uiPriority="33" w:unhideWhenUsed="0" w:qFormat="1"/>
-    <w:lsdException w:name="Bibliography" w:uiPriority="37"/>
-    <w:lsdException w:name="TOC Heading" w:uiPriority="39" w:qFormat="1"/>
-  </w:latentStyles>
-  <w:style w:type="paragraph" w:default="1" w:styleId="Normal">
-    <w:name w:val="Normal"/>
-    <w:qFormat/>
-  </w:style>
-  <w:style w:type="paragraph" w:styleId="Heading1">
-    <w:name w:val="heading 1"/>
+  <w:style w:type="paragraph" w:styleId="HTMLPreformatted">
+    <w:name w:val="HTML Preformatted"/>
     <w:basedOn w:val="Normal"/>
-    <w:next w:val="Normal"/>
-    <w:link w:val="Heading1Char"/>
-    <w:uiPriority w:val="9"/>
-    <w:qFormat/>
-    <w:rsid w:val="00A82D8D"/>
-    <w:pPr>
-      <w:keepNext/>
-      <w:keepLines/>
-      <w:spacing w:before="480"/>
-      <w:outlineLvl w:val="0"/>
-    </w:pPr>
-    <w:rPr>
-      <w:rFonts w:asciiTheme="majorHAnsi" w:eastAsiaTheme="majorEastAsia" w:hAnsiTheme="majorHAnsi" w:cstheme="majorBidi"/>
-      <w:b/>
-      <w:bCs/>
-      <w:color w:val="345A8A" w:themeColor="accent1" w:themeShade="B5"/>
-      <w:sz w:val="32"/>
-      <w:szCs w:val="32"/>
-    </w:rPr>
-  </w:style>
-  <w:style w:type="paragraph" w:styleId="Heading2">
-    <w:name w:val="heading 2"/>
-    <w:basedOn w:val="Normal"/>
-    <w:next w:val="Normal"/>
-    <w:link w:val="Heading2Char"/>
-    <w:uiPriority w:val="9"/>
-    <w:unhideWhenUsed/>
-    <w:qFormat/>
-    <w:rsid w:val="00A802CA"/>
-    <w:pPr>
-      <w:keepNext/>
-      <w:keepLines/>
-      <w:spacing w:before="200"/>
-      <w:outlineLvl w:val="1"/>
-    </w:pPr>
-    <w:rPr>
-      <w:rFonts w:asciiTheme="majorHAnsi" w:eastAsiaTheme="majorEastAsia" w:hAnsiTheme="majorHAnsi" w:cstheme="majorBidi"/>
-      <w:b/>
-      <w:bCs/>
-      <w:color w:val="4F81BD" w:themeColor="accent1"/>
-      <w:sz w:val="26"/>
-      <w:szCs w:val="26"/>
-    </w:rPr>
-  </w:style>
-  <w:style w:type="character" w:default="1" w:styleId="DefaultParagraphFont">
-    <w:name w:val="Default Paragraph Font"/>
-    <w:uiPriority w:val="1"/>
-    <w:semiHidden/>
-    <w:unhideWhenUsed/>
-  </w:style>
-  <w:style w:type="table" w:default="1" w:styleId="TableNormal">
-    <w:name w:val="Normal Table"/>
+    <w:link w:val="HTMLPreformattedChar"/>
     <w:uiPriority w:val="99"/>
     <w:semiHidden/>
     <w:unhideWhenUsed/>
-    <w:tblPr>
-      <w:tblInd w:w="0" w:type="dxa"/>
-      <w:tblCellMar>
-        <w:top w:w="0" w:type="dxa"/>
-        <w:left w:w="108" w:type="dxa"/>
-        <w:bottom w:w="0" w:type="dxa"/>
-        <w:right w:w="108" w:type="dxa"/>
-      </w:tblCellMar>
-    </w:tblPr>
+    <w:rsid w:val="006D4118"/>
+    <w:pPr>
+      <w:tabs>
+        <w:tab w:val="left" w:pos="916"/>
+        <w:tab w:val="left" w:pos="1832"/>
+        <w:tab w:val="left" w:pos="2748"/>
+        <w:tab w:val="left" w:pos="3664"/>
+        <w:tab w:val="left" w:pos="4580"/>
+        <w:tab w:val="left" w:pos="5496"/>
+        <w:tab w:val="left" w:pos="6412"/>
+        <w:tab w:val="left" w:pos="7328"/>
+        <w:tab w:val="left" w:pos="8244"/>
+        <w:tab w:val="left" w:pos="9160"/>
+        <w:tab w:val="left" w:pos="10076"/>
+        <w:tab w:val="left" w:pos="10992"/>
+        <w:tab w:val="left" w:pos="11908"/>
+        <w:tab w:val="left" w:pos="12824"/>
+        <w:tab w:val="left" w:pos="13740"/>
+        <w:tab w:val="left" w:pos="14656"/>
+      </w:tabs>
+    </w:pPr>
+    <w:rPr>
+      <w:rFonts w:ascii="Courier New" w:eastAsia="Times New Roman" w:hAnsi="Courier New" w:cs="Courier New"/>
+      <w:sz w:val="20"/>
+      <w:szCs w:val="20"/>
+    </w:rPr>
   </w:style>
-  <w:style w:type="numbering" w:default="1" w:styleId="NoList">
-    <w:name w:val="No List"/>
+  <w:style w:type="character" w:customStyle="1" w:styleId="HTMLPreformattedChar">
+    <w:name w:val="HTML Preformatted Char"/>
+    <w:basedOn w:val="DefaultParagraphFont"/>
+    <w:link w:val="HTMLPreformatted"/>
     <w:uiPriority w:val="99"/>
     <w:semiHidden/>
-    <w:unhideWhenUsed/>
+    <w:rsid w:val="006D4118"/>
+    <w:rPr>
+      <w:rFonts w:ascii="Courier New" w:eastAsia="Times New Roman" w:hAnsi="Courier New" w:cs="Courier New"/>
+      <w:sz w:val="20"/>
+      <w:szCs w:val="20"/>
+    </w:rPr>
   </w:style>
-  <w:style w:type="paragraph" w:styleId="Title">
-    <w:name w:val="Title"/>
-    <w:basedOn w:val="Normal"/>
-    <w:next w:val="Normal"/>
-    <w:link w:val="TitleChar"/>
-    <w:uiPriority w:val="10"/>
-    <w:qFormat/>
-    <w:rsid w:val="00A82D8D"/>
-    <w:pPr>
-      <w:pBdr>
-        <w:bottom w:val="single" w:sz="8" w:space="4" w:color="4F81BD" w:themeColor="accent1"/>
-      </w:pBdr>
-      <w:spacing w:after="300"/>
-      <w:contextualSpacing/>
-    </w:pPr>
+  <w:style w:type="character" w:customStyle="1" w:styleId="Heading3Char">
+    <w:name w:val="Heading 3 Char"/>
+    <w:basedOn w:val="DefaultParagraphFont"/>
+    <w:link w:val="Heading3"/>
+    <w:uiPriority w:val="9"/>
+    <w:rsid w:val="004C7DA2"/>
     <w:rPr>
       <w:rFonts w:asciiTheme="majorHAnsi" w:eastAsiaTheme="majorEastAsia" w:hAnsiTheme="majorHAnsi" w:cstheme="majorBidi"/>
-      <w:color w:val="17365D" w:themeColor="text2" w:themeShade="BF"/>
-      <w:spacing w:val="5"/>
-      <w:kern w:val="28"/>
-      <w:sz w:val="52"/>
-      <w:szCs w:val="52"/>
+      <w:color w:val="243F60" w:themeColor="accent1" w:themeShade="7F"/>
     </w:rPr>
   </w:style>
-  <w:style w:type="character" w:customStyle="1" w:styleId="TitleChar">
-    <w:name w:val="Title Char"/>
-    <w:basedOn w:val="DefaultParagraphFont"/>
-    <w:link w:val="Title"/>
-    <w:uiPriority w:val="10"/>
-    <w:rsid w:val="00A82D8D"/>
-    <w:rPr>
-      <w:rFonts w:asciiTheme="majorHAnsi" w:eastAsiaTheme="majorEastAsia" w:hAnsiTheme="majorHAnsi" w:cstheme="majorBidi"/>
-      <w:color w:val="17365D" w:themeColor="text2" w:themeShade="BF"/>
-      <w:spacing w:val="5"/>
-      <w:kern w:val="28"/>
-      <w:sz w:val="52"/>
-      <w:szCs w:val="52"/>
-    </w:rPr>
-  </w:style>
-  <w:style w:type="character" w:customStyle="1" w:styleId="Heading1Char">
-    <w:name w:val="Heading 1 Char"/>
-    <w:basedOn w:val="DefaultParagraphFont"/>
-    <w:link w:val="Heading1"/>
-    <w:uiPriority w:val="9"/>
-    <w:rsid w:val="00A82D8D"/>
-    <w:rPr>
-      <w:rFonts w:asciiTheme="majorHAnsi" w:eastAsiaTheme="majorEastAsia" w:hAnsiTheme="majorHAnsi" w:cstheme="majorBidi"/>
-      <w:b/>
-      <w:bCs/>
-      <w:color w:val="345A8A" w:themeColor="accent1" w:themeShade="B5"/>
-      <w:sz w:val="32"/>
-      <w:szCs w:val="32"/>
-    </w:rPr>
-  </w:style>
-  <w:style w:type="character" w:styleId="Hyperlink">
-    <w:name w:val="Hyperlink"/>
-    <w:basedOn w:val="DefaultParagraphFont"/>
-    <w:uiPriority w:val="99"/>
-    <w:unhideWhenUsed/>
-    <w:rsid w:val="00A82D8D"/>
-    <w:rPr>
-      <w:color w:val="0000FF" w:themeColor="hyperlink"/>
-      <w:u w:val="single"/>
-    </w:rPr>
-  </w:style>
-  <w:style w:type="character" w:styleId="FollowedHyperlink">
-    <w:name w:val="FollowedHyperlink"/>
-    <w:basedOn w:val="DefaultParagraphFont"/>
-    <w:uiPriority w:val="99"/>
-    <w:semiHidden/>
-    <w:unhideWhenUsed/>
-    <w:rsid w:val="00A82D8D"/>
-    <w:rPr>
-      <w:color w:val="800080" w:themeColor="followedHyperlink"/>
-      <w:u w:val="single"/>
-    </w:rPr>
-  </w:style>
-  <w:style w:type="paragraph" w:styleId="ListParagraph">
-    <w:name w:val="List Paragraph"/>
-    <w:basedOn w:val="Normal"/>
-    <w:uiPriority w:val="34"/>
+  <w:style w:type="paragraph" w:styleId="NoSpacing">
+    <w:name w:val="No Spacing"/>
+    <w:uiPriority w:val="1"/>
     <w:qFormat/>
-    <w:rsid w:val="00A82D8D"/>
-    <w:pPr>
-      <w:ind w:left="720"/>
-      <w:contextualSpacing/>
-    </w:pPr>
-  </w:style>
-  <w:style w:type="character" w:customStyle="1" w:styleId="Heading2Char">
-    <w:name w:val="Heading 2 Char"/>
-    <w:basedOn w:val="DefaultParagraphFont"/>
-    <w:link w:val="Heading2"/>
-    <w:uiPriority w:val="9"/>
-    <w:rsid w:val="00A802CA"/>
-    <w:rPr>
-      <w:rFonts w:asciiTheme="majorHAnsi" w:eastAsiaTheme="majorEastAsia" w:hAnsiTheme="majorHAnsi" w:cstheme="majorBidi"/>
-      <w:b/>
-      <w:bCs/>
-      <w:color w:val="4F81BD" w:themeColor="accent1"/>
-      <w:sz w:val="26"/>
-      <w:szCs w:val="26"/>
-    </w:rPr>
+    <w:rsid w:val="00743A37"/>
   </w:style>
 </w:styles>
 </file>
@@ -3355,4 +4113,16 @@
   </a:objectDefaults>
   <a:extraClrSchemeLst/>
 </a:theme>
+</file>
+
+<file path=customXml/item1.xml><?xml version="1.0" encoding="utf-8"?>
+<b:Sources xmlns:b="http://schemas.openxmlformats.org/officeDocument/2006/bibliography" xmlns="http://schemas.openxmlformats.org/officeDocument/2006/bibliography" SelectedStyle="\APASixthEditionOfficeOnline.xsl" StyleName="APA" Version="6"/>
+</file>
+
+<file path=customXml/itemProps1.xml><?xml version="1.0" encoding="utf-8"?>
+<ds:datastoreItem xmlns:ds="http://schemas.openxmlformats.org/officeDocument/2006/customXml" ds:itemID="{59BFC277-0252-49F7-A38F-283B0E372D3C}">
+  <ds:schemaRefs>
+    <ds:schemaRef ds:uri="http://schemas.openxmlformats.org/officeDocument/2006/bibliography"/>
+  </ds:schemaRefs>
+</ds:datastoreItem>
 </file>
</xml_diff>

<commit_message>
S-01244 - Investigate cross-platform build using CLion and CMake TK-01372 - Investigate cross-platform build using CLion and CMake Updated build instructions. Cleaned up root cmake file.
</commit_message>
<xml_diff>
--- a/catsmat/Documentation/DevelopmentEnvironmentConfiguration.docx
+++ b/catsmat/Documentation/DevelopmentEnvironmentConfiguration.docx
@@ -46,11 +46,9 @@
       <w:pPr>
         <w:pStyle w:val="Heading1"/>
       </w:pPr>
-      <w:proofErr w:type="spellStart"/>
       <w:r>
         <w:t>libMusicXML</w:t>
       </w:r>
-      <w:proofErr w:type="spellEnd"/>
     </w:p>
     <w:p>
       <w:pPr>
@@ -67,24 +65,11 @@
       <w:r>
         <w:t xml:space="preserve">version 1 of </w:t>
       </w:r>
-      <w:proofErr w:type="spellStart"/>
-      <w:r>
-        <w:t>libMusicXML</w:t>
-      </w:r>
-      <w:proofErr w:type="spellEnd"/>
-      <w:r>
-        <w:t xml:space="preserve">, but at the time of writing the required files from that library are included within our project and build out of XCode. </w:t>
-      </w:r>
-      <w:r>
-        <w:t xml:space="preserve">You don’t need to do anything for </w:t>
-      </w:r>
-      <w:proofErr w:type="spellStart"/>
-      <w:r>
-        <w:t>libMusicXML</w:t>
-      </w:r>
-      <w:proofErr w:type="spellEnd"/>
-      <w:r>
-        <w:t>.</w:t>
+      <w:r>
+        <w:t xml:space="preserve">libMusicXML, but at the time of writing the required files from that library are included within our project and build out of XCode. </w:t>
+      </w:r>
+      <w:r>
+        <w:t>You don’t need to do anything for libMusicXML.</w:t>
       </w:r>
     </w:p>
     <w:p/>
@@ -98,31 +83,7 @@
     </w:p>
     <w:p>
       <w:r>
-        <w:t xml:space="preserve">We also use </w:t>
-      </w:r>
-      <w:proofErr w:type="spellStart"/>
-      <w:r>
-        <w:t>Verson</w:t>
-      </w:r>
-      <w:proofErr w:type="spellEnd"/>
-      <w:r>
-        <w:t xml:space="preserve"> 3 of </w:t>
-      </w:r>
-      <w:proofErr w:type="spellStart"/>
-      <w:r>
-        <w:t>MusicXML</w:t>
-      </w:r>
-      <w:proofErr w:type="spellEnd"/>
-      <w:r>
-        <w:t xml:space="preserve"> which is implemented in a framework called libMusicXML2. You need to download this file from </w:t>
-      </w:r>
-      <w:proofErr w:type="spellStart"/>
-      <w:r>
-        <w:t>sourceforge</w:t>
-      </w:r>
-      <w:proofErr w:type="spellEnd"/>
-      <w:r>
-        <w:t xml:space="preserve"> at this address:</w:t>
+        <w:t>We also use Verson 3 of MusicXML which is implemented in a framework called libMusicXML2. You need to download this file from sourceforge at this address:</w:t>
       </w:r>
     </w:p>
     <w:p/>
@@ -267,35 +228,12 @@
     </w:p>
     <w:p>
       <w:r>
-        <w:t xml:space="preserve">        ./bootstrap.sh --prefix=/</w:t>
-      </w:r>
-      <w:proofErr w:type="spellStart"/>
-      <w:r>
-        <w:t>usr</w:t>
-      </w:r>
-      <w:proofErr w:type="spellEnd"/>
-      <w:r>
-        <w:t>/local/boost --with-libraries=</w:t>
-      </w:r>
-      <w:proofErr w:type="spellStart"/>
-      <w:proofErr w:type="gramStart"/>
-      <w:r>
-        <w:t>filesystem,system</w:t>
-      </w:r>
-      <w:proofErr w:type="spellEnd"/>
-      <w:proofErr w:type="gramEnd"/>
-    </w:p>
-    <w:p>
-      <w:r>
-        <w:t xml:space="preserve">        </w:t>
-      </w:r>
-      <w:proofErr w:type="gramStart"/>
-      <w:r>
-        <w:t>./</w:t>
-      </w:r>
-      <w:proofErr w:type="gramEnd"/>
-      <w:r>
-        <w:t>b2 install</w:t>
+        <w:t xml:space="preserve">        ./bootstrap.sh --prefix=/usr/local/boost --with-libraries=filesystem,system</w:t>
+      </w:r>
+    </w:p>
+    <w:p>
+      <w:r>
+        <w:t xml:space="preserve">        ./b2 install</w:t>
       </w:r>
     </w:p>
     <w:p>
@@ -311,34 +249,13 @@
         <w:t>/root</w:t>
       </w:r>
       <w:r>
-        <w:t xml:space="preserve"> access the second step will need to use the </w:t>
-      </w:r>
-      <w:proofErr w:type="spellStart"/>
-      <w:r>
-        <w:t>sudo</w:t>
-      </w:r>
-      <w:proofErr w:type="spellEnd"/>
-      <w:r>
-        <w:t xml:space="preserve"> command, i.e.</w:t>
-      </w:r>
-    </w:p>
-    <w:p/>
-    <w:p>
-      <w:r>
-        <w:t xml:space="preserve">        </w:t>
-      </w:r>
-      <w:proofErr w:type="spellStart"/>
-      <w:proofErr w:type="gramStart"/>
-      <w:r>
-        <w:t>sudo</w:t>
-      </w:r>
-      <w:proofErr w:type="spellEnd"/>
-      <w:r>
-        <w:t xml:space="preserve"> .</w:t>
-      </w:r>
-      <w:proofErr w:type="gramEnd"/>
-      <w:r>
-        <w:t>/b2 install</w:t>
+        <w:t xml:space="preserve"> access the second step will need to use the sudo command, i.e.</w:t>
+      </w:r>
+    </w:p>
+    <w:p/>
+    <w:p>
+      <w:r>
+        <w:t xml:space="preserve">        sudo ./b2 install</w:t>
       </w:r>
     </w:p>
     <w:p/>
@@ -356,15 +273,7 @@
         <w:t xml:space="preserve"> on your local filesystem called </w:t>
       </w:r>
       <w:r>
-        <w:t>/</w:t>
-      </w:r>
-      <w:proofErr w:type="spellStart"/>
-      <w:r>
-        <w:t>usr</w:t>
-      </w:r>
-      <w:proofErr w:type="spellEnd"/>
-      <w:r>
-        <w:t>/local/boost and under that you have include and lib.</w:t>
+        <w:t>/usr/local/boost and under that you have include and lib.</w:t>
       </w:r>
     </w:p>
     <w:p>
@@ -398,23 +307,7 @@
         <w:t>If you need to install b</w:t>
       </w:r>
       <w:r>
-        <w:t>oost in any location other than /</w:t>
-      </w:r>
-      <w:proofErr w:type="spellStart"/>
-      <w:r>
-        <w:t>usr</w:t>
-      </w:r>
-      <w:proofErr w:type="spellEnd"/>
-      <w:r>
-        <w:t>/local/</w:t>
-      </w:r>
-      <w:proofErr w:type="gramStart"/>
-      <w:r>
-        <w:t>boost</w:t>
-      </w:r>
-      <w:proofErr w:type="gramEnd"/>
-      <w:r>
-        <w:t xml:space="preserve"> then you will need to do </w:t>
+        <w:t xml:space="preserve">oost in any location other than /usr/local/boost then you will need to do </w:t>
       </w:r>
       <w:r>
         <w:t>some</w:t>
@@ -490,37 +383,13 @@
     <w:p/>
     <w:p>
       <w:r>
-        <w:t xml:space="preserve">Some information on adventures I had with boost can be found in </w:t>
-      </w:r>
-      <w:proofErr w:type="spellStart"/>
-      <w:r>
-        <w:t>VersionOne</w:t>
-      </w:r>
-      <w:proofErr w:type="spellEnd"/>
-      <w:r>
-        <w:t xml:space="preserve"> on Task </w:t>
-      </w:r>
-      <w:r>
-        <w:t>TK-01003 - “</w:t>
-      </w:r>
-      <w:proofErr w:type="spellStart"/>
-      <w:r>
-        <w:t>DevEnv</w:t>
-      </w:r>
-      <w:proofErr w:type="spellEnd"/>
-      <w:r>
-        <w:t xml:space="preserve"> - Obtain code from GitHub, compile and run”</w:t>
-      </w:r>
-      <w:r>
-        <w:t xml:space="preserve"> and the information above is also contained within the </w:t>
-      </w:r>
-      <w:proofErr w:type="spellStart"/>
-      <w:r>
-        <w:t>VersionOne</w:t>
-      </w:r>
-      <w:proofErr w:type="spellEnd"/>
-      <w:r>
-        <w:t xml:space="preserve"> Task </w:t>
+        <w:t xml:space="preserve">Some information on adventures I had with boost can be found in VersionOne on Task </w:t>
+      </w:r>
+      <w:r>
+        <w:t>TK-01003 - “DevEnv - Obtain code from GitHub, compile and run”</w:t>
+      </w:r>
+      <w:r>
+        <w:t xml:space="preserve"> and the information above is also contained within the VersionOne Task </w:t>
       </w:r>
       <w:r>
         <w:t>S-01024 - “Push changes for linking Boost libraries back to GitHub”</w:t>
@@ -545,23 +414,7 @@
         <w:t>ch is a variant of the *Unit cla</w:t>
       </w:r>
       <w:r>
-        <w:t xml:space="preserve">ss of test utilities (e.g. </w:t>
-      </w:r>
-      <w:proofErr w:type="spellStart"/>
-      <w:r>
-        <w:t>NUnit</w:t>
-      </w:r>
-      <w:proofErr w:type="spellEnd"/>
-      <w:r>
-        <w:t xml:space="preserve">, JUnit, </w:t>
-      </w:r>
-      <w:proofErr w:type="spellStart"/>
-      <w:r>
-        <w:t>etc</w:t>
-      </w:r>
-      <w:proofErr w:type="spellEnd"/>
-      <w:r>
-        <w:t>).</w:t>
+        <w:t>ss of test utilities (e.g. NUnit, JUnit, etc).</w:t>
       </w:r>
     </w:p>
     <w:p/>
@@ -657,15 +510,7 @@
         </w:numPr>
       </w:pPr>
       <w:r>
-        <w:t xml:space="preserve">Make sure that the following build settings in the </w:t>
-      </w:r>
-      <w:proofErr w:type="spellStart"/>
-      <w:r>
-        <w:t>gtest</w:t>
-      </w:r>
-      <w:proofErr w:type="spellEnd"/>
-      <w:r>
-        <w:t xml:space="preserve"> project match those that we use in our CATSMAT project, otherwise you will get link errors:</w:t>
+        <w:t>Make sure that the following build settings in the gtest project match those that we use in our CATSMAT project, otherwise you will get link errors:</w:t>
       </w:r>
     </w:p>
     <w:p/>
@@ -681,70 +526,34 @@
         <w:rPr>
           <w:i/>
         </w:rPr>
-        <w:t xml:space="preserve">Note that </w:t>
-      </w:r>
-      <w:proofErr w:type="gramStart"/>
-      <w:r>
+        <w:t>Note that a these settings must be the same in both the gtest project, and also in the CATSMAT project.  You should check these in both places.</w:t>
+      </w:r>
+    </w:p>
+    <w:p>
+      <w:r>
+        <w:t xml:space="preserve"> </w:t>
+      </w:r>
+    </w:p>
+    <w:p>
+      <w:pPr>
+        <w:ind w:left="720"/>
         <w:rPr>
           <w:i/>
         </w:rPr>
-        <w:t>a these</w:t>
-      </w:r>
-      <w:proofErr w:type="gramEnd"/>
+      </w:pPr>
       <w:r>
         <w:rPr>
           <w:i/>
         </w:rPr>
-        <w:t xml:space="preserve"> settings must be the same in both the </w:t>
-      </w:r>
-      <w:proofErr w:type="spellStart"/>
-      <w:r>
-        <w:rPr>
-          <w:i/>
-        </w:rPr>
-        <w:t>gtest</w:t>
-      </w:r>
-      <w:proofErr w:type="spellEnd"/>
-      <w:r>
-        <w:rPr>
-          <w:i/>
-        </w:rPr>
-        <w:t xml:space="preserve"> project, and also in the CATSMAT project.  You should check these in both places.</w:t>
-      </w:r>
-    </w:p>
-    <w:p>
-      <w:r>
-        <w:t xml:space="preserve"> </w:t>
+        <w:t>Apple LLVM 6.1 Language C++</w:t>
       </w:r>
     </w:p>
     <w:p>
       <w:pPr>
         <w:ind w:left="720"/>
-        <w:rPr>
-          <w:i/>
-        </w:rPr>
-      </w:pPr>
-      <w:r>
-        <w:rPr>
-          <w:i/>
-        </w:rPr>
-        <w:t>Apple LLVM 6.1 Language C++</w:t>
-      </w:r>
-    </w:p>
-    <w:p>
-      <w:pPr>
-        <w:ind w:left="720"/>
-      </w:pPr>
-      <w:r>
-        <w:t xml:space="preserve">C++ Standard Library = </w:t>
-      </w:r>
-      <w:proofErr w:type="spellStart"/>
-      <w:r>
-        <w:t>libc</w:t>
-      </w:r>
-      <w:proofErr w:type="spellEnd"/>
-      <w:r>
-        <w:t>++</w:t>
+      </w:pPr>
+      <w:r>
+        <w:t>C++ Standard Library = libc++</w:t>
       </w:r>
     </w:p>
     <w:p>
@@ -826,38 +635,10 @@
         </w:numPr>
       </w:pPr>
       <w:r>
-        <w:t xml:space="preserve">Build the </w:t>
-      </w:r>
-      <w:proofErr w:type="spellStart"/>
-      <w:proofErr w:type="gramStart"/>
-      <w:r>
-        <w:t>gtest.framework</w:t>
-      </w:r>
-      <w:proofErr w:type="spellEnd"/>
-      <w:proofErr w:type="gramEnd"/>
-      <w:r>
-        <w:t xml:space="preserve"> target. </w:t>
-      </w:r>
-      <w:r>
-        <w:t xml:space="preserve">The </w:t>
-      </w:r>
-      <w:proofErr w:type="spellStart"/>
-      <w:r>
-        <w:t>gtest</w:t>
-      </w:r>
-      <w:proofErr w:type="spellEnd"/>
-      <w:r>
-        <w:t xml:space="preserve"> build produces </w:t>
-      </w:r>
-      <w:proofErr w:type="spellStart"/>
-      <w:proofErr w:type="gramStart"/>
-      <w:r>
-        <w:t>gtest.framework</w:t>
-      </w:r>
-      <w:proofErr w:type="spellEnd"/>
-      <w:proofErr w:type="gramEnd"/>
-      <w:r>
-        <w:t xml:space="preserve">, and you need to deploy this to the correct place </w:t>
+        <w:t xml:space="preserve">Build the gtest.framework target. </w:t>
+      </w:r>
+      <w:r>
+        <w:t xml:space="preserve">The gtest build produces gtest.framework, and you need to deploy this to the correct place </w:t>
       </w:r>
       <w:r>
         <w:t xml:space="preserve">on your filesystem, </w:t>
@@ -881,17 +662,7 @@
         </w:numPr>
       </w:pPr>
       <w:r>
-        <w:t xml:space="preserve">In the Project Navigator window in XCode, under the Products folder, right click the </w:t>
-      </w:r>
-      <w:proofErr w:type="spellStart"/>
-      <w:proofErr w:type="gramStart"/>
-      <w:r>
-        <w:t>gtest.framework</w:t>
-      </w:r>
-      <w:proofErr w:type="spellEnd"/>
-      <w:proofErr w:type="gramEnd"/>
-      <w:r>
-        <w:t>, and select “Show in Finder”</w:t>
+        <w:t>In the Project Navigator window in XCode, under the Products folder, right click the gtest.framework, and select “Show in Finder”</w:t>
       </w:r>
     </w:p>
     <w:p>
@@ -909,17 +680,7 @@
         </w:numPr>
       </w:pPr>
       <w:r>
-        <w:t xml:space="preserve">Copy the </w:t>
-      </w:r>
-      <w:proofErr w:type="spellStart"/>
-      <w:proofErr w:type="gramStart"/>
-      <w:r>
-        <w:t>gtest.framework</w:t>
-      </w:r>
-      <w:proofErr w:type="spellEnd"/>
-      <w:proofErr w:type="gramEnd"/>
-      <w:r>
-        <w:t xml:space="preserve"> directory and paste it into /Library/Frameworks (you need local admin rights to change the contents of /Library/Frameworks).</w:t>
+        <w:t>Copy the gtest.framework directory and paste it into /Library/Frameworks (you need local admin rights to change the contents of /Library/Frameworks).</w:t>
       </w:r>
     </w:p>
     <w:p/>
@@ -948,15 +709,7 @@
       </w:pPr>
       <w:r>
         <w:lastRenderedPageBreak/>
-        <w:t xml:space="preserve">Create a new folder in the project for the tests you are going to add (for example, if you are testing CATSMAT, then call this folder </w:t>
-      </w:r>
-      <w:proofErr w:type="spellStart"/>
-      <w:r>
-        <w:t>CATSMAT_Tests</w:t>
-      </w:r>
-      <w:proofErr w:type="spellEnd"/>
-      <w:r>
-        <w:t>).</w:t>
+        <w:t>Create a new folder in the project for the tests you are going to add (for example, if you are testing CATSMAT, then call this folder CATSMAT_Tests).</w:t>
       </w:r>
     </w:p>
     <w:p>
@@ -991,15 +744,7 @@
       </w:r>
       <w:r>
         <w:br/>
-        <w:t>Add /Library/Frameworks/</w:t>
-      </w:r>
-      <w:proofErr w:type="spellStart"/>
-      <w:r>
-        <w:t>gtest.framework</w:t>
-      </w:r>
-      <w:proofErr w:type="spellEnd"/>
-      <w:r>
-        <w:t>/Headers</w:t>
+        <w:t>Add /Library/Frameworks/gtest.framework/Headers</w:t>
       </w:r>
     </w:p>
     <w:p>
@@ -1020,17 +765,7 @@
       </w:r>
       <w:r>
         <w:br/>
-        <w:t xml:space="preserve">Add </w:t>
-      </w:r>
-      <w:proofErr w:type="spellStart"/>
-      <w:proofErr w:type="gramStart"/>
-      <w:r>
-        <w:t>gtest.framework</w:t>
-      </w:r>
-      <w:proofErr w:type="spellEnd"/>
-      <w:proofErr w:type="gramEnd"/>
-      <w:r>
-        <w:t xml:space="preserve"> into the “Link Binary with Libraries” Build Phase.</w:t>
+        <w:t>Add gtest.framework into the “Link Binary with Libraries” Build Phase.</w:t>
       </w:r>
     </w:p>
     <w:p/>
@@ -1043,15 +778,7 @@
         </w:numPr>
       </w:pPr>
       <w:r>
-        <w:t xml:space="preserve">Add a </w:t>
-      </w:r>
-      <w:proofErr w:type="gramStart"/>
-      <w:r>
-        <w:t>main(</w:t>
-      </w:r>
-      <w:proofErr w:type="gramEnd"/>
-      <w:r>
-        <w:t xml:space="preserve">) </w:t>
+        <w:t xml:space="preserve">Add a main() </w:t>
       </w:r>
       <w:r>
         <w:t xml:space="preserve">into the unit test folder.  </w:t>
@@ -1072,47 +799,7 @@
         </w:numPr>
       </w:pPr>
       <w:r>
-        <w:t xml:space="preserve">Note that you could instead link against </w:t>
-      </w:r>
-      <w:proofErr w:type="spellStart"/>
-      <w:r>
-        <w:t>gtest_main</w:t>
-      </w:r>
-      <w:proofErr w:type="spellEnd"/>
-      <w:r>
-        <w:t xml:space="preserve"> in which case </w:t>
-      </w:r>
-      <w:proofErr w:type="spellStart"/>
-      <w:r>
-        <w:t>gtest</w:t>
-      </w:r>
-      <w:proofErr w:type="spellEnd"/>
-      <w:r>
-        <w:t xml:space="preserve"> will provide the </w:t>
-      </w:r>
-      <w:proofErr w:type="gramStart"/>
-      <w:r>
-        <w:t>main(</w:t>
-      </w:r>
-      <w:proofErr w:type="gramEnd"/>
-      <w:r>
-        <w:t xml:space="preserve">) for you, but I haven’t done this yet.  See the </w:t>
-      </w:r>
-      <w:proofErr w:type="spellStart"/>
-      <w:r>
-        <w:t>gtest</w:t>
-      </w:r>
-      <w:proofErr w:type="spellEnd"/>
-      <w:r>
-        <w:t xml:space="preserve"> documentation </w:t>
-      </w:r>
-      <w:proofErr w:type="spellStart"/>
-      <w:r>
-        <w:t>refered</w:t>
-      </w:r>
-      <w:proofErr w:type="spellEnd"/>
-      <w:r>
-        <w:t xml:space="preserve"> to above.</w:t>
+        <w:t>Note that you could instead link against gtest_main in which case gtest will provide the main() for you, but I haven’t done this yet.  See the gtest documentation refered to above.</w:t>
       </w:r>
     </w:p>
     <w:p>
@@ -1129,28 +816,7 @@
         </w:numPr>
       </w:pPr>
       <w:r>
-        <w:t xml:space="preserve">Note also that the signature of your main might include a </w:t>
-      </w:r>
-      <w:proofErr w:type="spellStart"/>
-      <w:r>
-        <w:t>const</w:t>
-      </w:r>
-      <w:proofErr w:type="spellEnd"/>
-      <w:r>
-        <w:t xml:space="preserve"> in front of char * </w:t>
-      </w:r>
-      <w:proofErr w:type="spellStart"/>
-      <w:proofErr w:type="gramStart"/>
-      <w:r>
-        <w:t>argv</w:t>
-      </w:r>
-      <w:proofErr w:type="spellEnd"/>
-      <w:r>
-        <w:t>[</w:t>
-      </w:r>
-      <w:proofErr w:type="gramEnd"/>
-      <w:r>
-        <w:t>] folder:</w:t>
+        <w:t>Note also that the signature of your main might include a const in front of char * argv[] folder:</w:t>
       </w:r>
     </w:p>
     <w:p>
@@ -1162,7 +828,6 @@
       <w:pPr>
         <w:ind w:left="1440"/>
       </w:pPr>
-      <w:proofErr w:type="spellStart"/>
       <w:r>
         <w:rPr>
           <w:rFonts w:ascii="Menlo Regular" w:hAnsi="Menlo Regular" w:cs="Menlo Regular"/>
@@ -1172,7 +837,6 @@
         </w:rPr>
         <w:t>int</w:t>
       </w:r>
-      <w:proofErr w:type="spellEnd"/>
       <w:r>
         <w:rPr>
           <w:rFonts w:ascii="Menlo Regular" w:hAnsi="Menlo Regular" w:cs="Menlo Regular"/>
@@ -1180,9 +844,17 @@
           <w:sz w:val="22"/>
           <w:szCs w:val="22"/>
         </w:rPr>
-        <w:t xml:space="preserve"> </w:t>
-      </w:r>
-      <w:proofErr w:type="gramStart"/>
+        <w:t xml:space="preserve"> main(</w:t>
+      </w:r>
+      <w:r>
+        <w:rPr>
+          <w:rFonts w:ascii="Menlo Regular" w:hAnsi="Menlo Regular" w:cs="Menlo Regular"/>
+          <w:color w:val="AA0D91"/>
+          <w:sz w:val="22"/>
+          <w:szCs w:val="22"/>
+        </w:rPr>
+        <w:t>int</w:t>
+      </w:r>
       <w:r>
         <w:rPr>
           <w:rFonts w:ascii="Menlo Regular" w:hAnsi="Menlo Regular" w:cs="Menlo Regular"/>
@@ -1190,50 +862,8 @@
           <w:sz w:val="22"/>
           <w:szCs w:val="22"/>
         </w:rPr>
-        <w:t>main(</w:t>
-      </w:r>
-      <w:proofErr w:type="spellStart"/>
-      <w:proofErr w:type="gramEnd"/>
-      <w:r>
-        <w:rPr>
-          <w:rFonts w:ascii="Menlo Regular" w:hAnsi="Menlo Regular" w:cs="Menlo Regular"/>
-          <w:color w:val="AA0D91"/>
-          <w:sz w:val="22"/>
-          <w:szCs w:val="22"/>
-        </w:rPr>
-        <w:t>int</w:t>
-      </w:r>
-      <w:proofErr w:type="spellEnd"/>
-      <w:r>
-        <w:rPr>
-          <w:rFonts w:ascii="Menlo Regular" w:hAnsi="Menlo Regular" w:cs="Menlo Regular"/>
-          <w:color w:val="000000"/>
-          <w:sz w:val="22"/>
-          <w:szCs w:val="22"/>
-        </w:rPr>
-        <w:t xml:space="preserve"> </w:t>
-      </w:r>
-      <w:proofErr w:type="spellStart"/>
-      <w:r>
-        <w:rPr>
-          <w:rFonts w:ascii="Menlo Regular" w:hAnsi="Menlo Regular" w:cs="Menlo Regular"/>
-          <w:color w:val="000000"/>
-          <w:sz w:val="22"/>
-          <w:szCs w:val="22"/>
-        </w:rPr>
-        <w:t>argc</w:t>
-      </w:r>
-      <w:proofErr w:type="spellEnd"/>
-      <w:r>
-        <w:rPr>
-          <w:rFonts w:ascii="Menlo Regular" w:hAnsi="Menlo Regular" w:cs="Menlo Regular"/>
-          <w:color w:val="000000"/>
-          <w:sz w:val="22"/>
-          <w:szCs w:val="22"/>
-        </w:rPr>
-        <w:t xml:space="preserve">, </w:t>
-      </w:r>
-      <w:proofErr w:type="spellStart"/>
+        <w:t xml:space="preserve"> argc, </w:t>
+      </w:r>
       <w:r>
         <w:rPr>
           <w:rFonts w:ascii="Menlo Regular" w:hAnsi="Menlo Regular" w:cs="Menlo Regular"/>
@@ -1244,7 +874,6 @@
         </w:rPr>
         <w:t>const</w:t>
       </w:r>
-      <w:proofErr w:type="spellEnd"/>
       <w:r>
         <w:rPr>
           <w:rFonts w:ascii="Menlo Regular" w:hAnsi="Menlo Regular" w:cs="Menlo Regular"/>
@@ -1270,27 +899,7 @@
           <w:sz w:val="22"/>
           <w:szCs w:val="22"/>
         </w:rPr>
-        <w:t xml:space="preserve"> * </w:t>
-      </w:r>
-      <w:proofErr w:type="spellStart"/>
-      <w:r>
-        <w:rPr>
-          <w:rFonts w:ascii="Menlo Regular" w:hAnsi="Menlo Regular" w:cs="Menlo Regular"/>
-          <w:color w:val="000000"/>
-          <w:sz w:val="22"/>
-          <w:szCs w:val="22"/>
-        </w:rPr>
-        <w:t>argv</w:t>
-      </w:r>
-      <w:proofErr w:type="spellEnd"/>
-      <w:r>
-        <w:rPr>
-          <w:rFonts w:ascii="Menlo Regular" w:hAnsi="Menlo Regular" w:cs="Menlo Regular"/>
-          <w:color w:val="000000"/>
-          <w:sz w:val="22"/>
-          <w:szCs w:val="22"/>
-        </w:rPr>
-        <w:t>[])</w:t>
+        <w:t xml:space="preserve"> * argv[])</w:t>
       </w:r>
     </w:p>
     <w:p>
@@ -1303,36 +912,7 @@
         <w:pStyle w:val="ListParagraph"/>
       </w:pPr>
       <w:r>
-        <w:t xml:space="preserve">When you call </w:t>
-      </w:r>
-      <w:proofErr w:type="spellStart"/>
-      <w:proofErr w:type="gramStart"/>
-      <w:r>
-        <w:t>InitGoogleTest</w:t>
-      </w:r>
-      <w:proofErr w:type="spellEnd"/>
-      <w:r>
-        <w:t>(</w:t>
-      </w:r>
-      <w:proofErr w:type="gramEnd"/>
-      <w:r>
-        <w:t xml:space="preserve">) this will cause a “No matching function call” error at build time.  You need to remove the </w:t>
-      </w:r>
-      <w:proofErr w:type="spellStart"/>
-      <w:r>
-        <w:t>const</w:t>
-      </w:r>
-      <w:proofErr w:type="spellEnd"/>
-      <w:r>
-        <w:t xml:space="preserve"> from the signature of </w:t>
-      </w:r>
-      <w:proofErr w:type="gramStart"/>
-      <w:r>
-        <w:t>main(</w:t>
-      </w:r>
-      <w:proofErr w:type="gramEnd"/>
-      <w:r>
-        <w:t>).</w:t>
+        <w:t>When you call InitGoogleTest() this will cause a “No matching function call” error at build time.  You need to remove the const from the signature of main().</w:t>
       </w:r>
     </w:p>
     <w:p>
@@ -1352,21 +932,8 @@
         <w:pStyle w:val="Heading1"/>
       </w:pPr>
       <w:r>
-        <w:t xml:space="preserve">Building Using </w:t>
-      </w:r>
-      <w:proofErr w:type="spellStart"/>
-      <w:r>
-        <w:t>CMake</w:t>
-      </w:r>
-      <w:proofErr w:type="spellEnd"/>
-      <w:r>
-        <w:t xml:space="preserve"> under </w:t>
-      </w:r>
-      <w:proofErr w:type="spellStart"/>
-      <w:r>
-        <w:t>CLion</w:t>
-      </w:r>
-      <w:proofErr w:type="spellEnd"/>
+        <w:t>Building Using CMake under CLion</w:t>
+      </w:r>
     </w:p>
     <w:p/>
     <w:p>
@@ -1380,15 +947,7 @@
     <w:p/>
     <w:p>
       <w:r>
-        <w:t xml:space="preserve">Download </w:t>
-      </w:r>
-      <w:proofErr w:type="spellStart"/>
-      <w:r>
-        <w:t>CLion</w:t>
-      </w:r>
-      <w:proofErr w:type="spellEnd"/>
-      <w:r>
-        <w:t xml:space="preserve"> from </w:t>
+        <w:t xml:space="preserve">Download CLion from </w:t>
       </w:r>
       <w:hyperlink r:id="rId10" w:history="1">
         <w:r>
@@ -1405,15 +964,7 @@
     <w:p/>
     <w:p>
       <w:r>
-        <w:t xml:space="preserve">If you need an academic license for </w:t>
-      </w:r>
-      <w:proofErr w:type="spellStart"/>
-      <w:r>
-        <w:t>CLion</w:t>
-      </w:r>
-      <w:proofErr w:type="spellEnd"/>
-      <w:r>
-        <w:t xml:space="preserve"> then go here to get it: </w:t>
+        <w:t xml:space="preserve">If you need an academic license for CLion then go here to get it: </w:t>
       </w:r>
       <w:hyperlink r:id="rId11" w:history="1">
         <w:r>
@@ -1424,48 +975,19 @@
         </w:r>
       </w:hyperlink>
       <w:r>
-        <w:t>.  You will need an email address from a recognized educational institution (I think this just means that it ends in .</w:t>
-      </w:r>
-      <w:proofErr w:type="spellStart"/>
-      <w:r>
-        <w:t>edu</w:t>
-      </w:r>
-      <w:proofErr w:type="spellEnd"/>
-      <w:r>
-        <w:t>).</w:t>
-      </w:r>
-    </w:p>
-    <w:p/>
-    <w:p>
-      <w:proofErr w:type="spellStart"/>
-      <w:r>
-        <w:t>CMake</w:t>
-      </w:r>
-      <w:proofErr w:type="spellEnd"/>
-      <w:r>
-        <w:t xml:space="preserve"> is bundled with </w:t>
-      </w:r>
-      <w:proofErr w:type="spellStart"/>
-      <w:r>
-        <w:t>CLion</w:t>
-      </w:r>
-      <w:proofErr w:type="spellEnd"/>
-      <w:r>
-        <w:t>.</w:t>
-      </w:r>
-    </w:p>
-    <w:p/>
-    <w:p>
-      <w:r>
-        <w:t xml:space="preserve">You need certain prerequisites to build a system with </w:t>
-      </w:r>
-      <w:proofErr w:type="spellStart"/>
-      <w:r>
-        <w:t>CLion</w:t>
-      </w:r>
-      <w:proofErr w:type="spellEnd"/>
-      <w:r>
-        <w:t>, including a C++ compiler.  These prerequisites are defined here:</w:t>
+        <w:t>.  You will need an email address from a recognized educational institution (I think this just means that it ends in .edu).</w:t>
+      </w:r>
+    </w:p>
+    <w:p/>
+    <w:p>
+      <w:r>
+        <w:t>CMake is bundled with CLion.</w:t>
+      </w:r>
+    </w:p>
+    <w:p/>
+    <w:p>
+      <w:r>
+        <w:t>You need certain prerequisites to build a system with CLion, including a C++ compiler.  These prerequisites are defined here:</w:t>
       </w:r>
     </w:p>
     <w:p/>
@@ -1506,15 +1028,7 @@
     <w:p/>
     <w:p>
       <w:r>
-        <w:t xml:space="preserve">In </w:t>
-      </w:r>
-      <w:proofErr w:type="spellStart"/>
-      <w:r>
-        <w:t>CLion</w:t>
-      </w:r>
-      <w:proofErr w:type="spellEnd"/>
-      <w:r>
-        <w:t xml:space="preserve"> go to:</w:t>
+        <w:t>In CLion go to:</w:t>
       </w:r>
     </w:p>
     <w:p>
@@ -1522,15 +1036,7 @@
         <w:ind w:left="720"/>
       </w:pPr>
       <w:r>
-        <w:t xml:space="preserve">File | Settings | “Build, Execution, </w:t>
-      </w:r>
-      <w:proofErr w:type="gramStart"/>
-      <w:r>
-        <w:t>Deployment”  |</w:t>
-      </w:r>
-      <w:proofErr w:type="gramEnd"/>
-      <w:r>
-        <w:t xml:space="preserve"> Toolchains</w:t>
+        <w:t>File | Settings | “Build, Execution, Deployment”  | Toolchains</w:t>
       </w:r>
     </w:p>
     <w:p/>
@@ -1567,7 +1073,7 @@
         <mc:AlternateContent>
           <mc:Choice Requires="wps">
             <w:drawing>
-              <wp:anchor distT="0" distB="0" distL="114300" distR="114300" simplePos="0" relativeHeight="251659264" behindDoc="0" locked="0" layoutInCell="1" allowOverlap="1" wp14:anchorId="4045FD4F" wp14:editId="3373CBFF">
+              <wp:anchor distT="0" distB="0" distL="114300" distR="114300" simplePos="0" relativeHeight="251658240" behindDoc="0" locked="0" layoutInCell="1" allowOverlap="1" wp14:anchorId="4045FD4F" wp14:editId="156E968B">
                 <wp:simplePos x="0" y="0"/>
                 <wp:positionH relativeFrom="column">
                   <wp:posOffset>330200</wp:posOffset>
@@ -1627,7 +1133,7 @@
           </mc:Choice>
           <mc:Fallback>
             <w:pict>
-              <v:roundrect w14:anchorId="7709C81A" id="Rectangle: Rounded Corners 3" o:spid="_x0000_s1026" style="position:absolute;margin-left:26pt;margin-top:196.2pt;width:170pt;height:76.4pt;z-index:251659264;visibility:visible;mso-wrap-style:square;mso-wrap-distance-left:9pt;mso-wrap-distance-top:0;mso-wrap-distance-right:9pt;mso-wrap-distance-bottom:0;mso-position-horizontal:absolute;mso-position-horizontal-relative:text;mso-position-vertical:absolute;mso-position-vertical-relative:text;v-text-anchor:middle" arcsize="10923f" o:gfxdata="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" filled="f" strokecolor="red" strokeweight="2.25pt">
+              <v:roundrect w14:anchorId="682A2878" id="Rectangle: Rounded Corners 3" o:spid="_x0000_s1026" style="position:absolute;margin-left:26pt;margin-top:196.2pt;width:170pt;height:76.4pt;z-index:251658240;visibility:visible;mso-wrap-style:square;mso-wrap-distance-left:9pt;mso-wrap-distance-top:0;mso-wrap-distance-right:9pt;mso-wrap-distance-bottom:0;mso-position-horizontal:absolute;mso-position-horizontal-relative:text;mso-position-vertical:absolute;mso-position-vertical-relative:text;v-text-anchor:middle" arcsize="10923f" o:gfxdata="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" filled="f" strokecolor="red" strokeweight="2.25pt">
                 <v:shadow on="t" color="black" opacity="22937f" origin=",.5" offset="0,.63889mm"/>
               </v:roundrect>
             </w:pict>
@@ -1639,7 +1145,7 @@
           <w:noProof/>
         </w:rPr>
         <w:drawing>
-          <wp:inline distT="0" distB="0" distL="0" distR="0" wp14:anchorId="3F8B94BF" wp14:editId="4AAC6B31">
+          <wp:inline distT="0" distB="0" distL="0" distR="0" wp14:anchorId="3F8B94BF" wp14:editId="4E920DEA">
             <wp:extent cx="5270500" cy="3536950"/>
             <wp:effectExtent l="0" t="0" r="6350" b="6350"/>
             <wp:docPr id="1" name="Picture 1"/>
@@ -1680,26 +1186,10 @@
     <w:p/>
     <w:p>
       <w:r>
-        <w:t xml:space="preserve">Import the source into </w:t>
-      </w:r>
-      <w:proofErr w:type="spellStart"/>
-      <w:r>
-        <w:t>CLion</w:t>
-      </w:r>
-      <w:proofErr w:type="spellEnd"/>
-      <w:r>
-        <w:t xml:space="preserve">.  </w:t>
-      </w:r>
-      <w:r>
-        <w:t xml:space="preserve">In </w:t>
-      </w:r>
-      <w:proofErr w:type="spellStart"/>
-      <w:r>
-        <w:t>CLion</w:t>
-      </w:r>
-      <w:proofErr w:type="spellEnd"/>
-      <w:r>
-        <w:t xml:space="preserve"> select </w:t>
+        <w:t xml:space="preserve">Import the source into CLion.  </w:t>
+      </w:r>
+      <w:r>
+        <w:t xml:space="preserve">In CLion select </w:t>
       </w:r>
     </w:p>
     <w:p>
@@ -1751,15 +1241,7 @@
         <w:ind w:left="720"/>
       </w:pPr>
       <w:r>
-        <w:t xml:space="preserve">Don’t include files in the </w:t>
-      </w:r>
-      <w:proofErr w:type="spellStart"/>
-      <w:r>
-        <w:t>test_files</w:t>
-      </w:r>
-      <w:proofErr w:type="spellEnd"/>
-      <w:r>
-        <w:t xml:space="preserve"> folder.</w:t>
+        <w:t>Don’t include files in the test_files folder.</w:t>
       </w:r>
     </w:p>
     <w:p>
@@ -1778,15 +1260,7 @@
       </w:pPr>
       <w:r>
         <w:lastRenderedPageBreak/>
-        <w:t xml:space="preserve">At this point the Run | Build menu item should become available to you (but selecting it will lead to errors in the </w:t>
-      </w:r>
-      <w:proofErr w:type="spellStart"/>
-      <w:r>
-        <w:t>CMake</w:t>
-      </w:r>
-      <w:proofErr w:type="spellEnd"/>
-      <w:r>
-        <w:t xml:space="preserve"> Debug screen</w:t>
+        <w:t>At this point the Run | Build menu item should become available to you (but selecting it will lead to errors in the CMake Debug screen</w:t>
       </w:r>
       <w:r>
         <w:t>)</w:t>
@@ -1799,13 +1273,8 @@
       <w:pPr>
         <w:pStyle w:val="Heading2"/>
       </w:pPr>
-      <w:proofErr w:type="spellStart"/>
-      <w:r>
-        <w:t>CMake</w:t>
-      </w:r>
-      <w:proofErr w:type="spellEnd"/>
-      <w:r>
-        <w:t xml:space="preserve"> Files</w:t>
+      <w:r>
+        <w:t>CMake Files</w:t>
       </w:r>
     </w:p>
     <w:p/>
@@ -1818,13 +1287,8 @@
           <w:shd w:val="clear" w:color="auto" w:fill="FFFFFF"/>
         </w:rPr>
       </w:pPr>
-      <w:proofErr w:type="spellStart"/>
-      <w:r>
-        <w:t>CMake</w:t>
-      </w:r>
-      <w:proofErr w:type="spellEnd"/>
-      <w:r>
-        <w:t xml:space="preserve"> is driven by </w:t>
+      <w:r>
+        <w:t xml:space="preserve">CMake is driven by </w:t>
       </w:r>
       <w:r>
         <w:rPr>
@@ -1873,15 +1337,7 @@
         <w:t>,</w:t>
       </w:r>
       <w:r>
-        <w:t xml:space="preserve"> then </w:t>
-      </w:r>
-      <w:proofErr w:type="spellStart"/>
-      <w:r>
-        <w:t>CLion</w:t>
-      </w:r>
-      <w:proofErr w:type="spellEnd"/>
-      <w:r>
-        <w:t xml:space="preserve"> created this file for you:</w:t>
+        <w:t xml:space="preserve"> then CLion created this file for you:</w:t>
       </w:r>
     </w:p>
     <w:p/>
@@ -1956,7 +1412,6 @@
           <w:szCs w:val="18"/>
         </w:rPr>
       </w:pPr>
-      <w:proofErr w:type="spellStart"/>
       <w:r>
         <w:rPr>
           <w:rFonts w:ascii="Courier New" w:eastAsia="Times New Roman" w:hAnsi="Courier New" w:cs="Courier New"/>
@@ -1965,30 +1420,17 @@
           <w:szCs w:val="18"/>
           <w:shd w:val="clear" w:color="auto" w:fill="E4E4FF"/>
         </w:rPr>
-        <w:t>cmake_minimum_</w:t>
-      </w:r>
-      <w:proofErr w:type="gramStart"/>
+        <w:t>cmake_minimum_required</w:t>
+      </w:r>
       <w:r>
         <w:rPr>
           <w:rFonts w:ascii="Courier New" w:eastAsia="Times New Roman" w:hAnsi="Courier New" w:cs="Courier New"/>
           <w:color w:val="000000"/>
           <w:sz w:val="18"/>
           <w:szCs w:val="18"/>
-          <w:shd w:val="clear" w:color="auto" w:fill="E4E4FF"/>
-        </w:rPr>
-        <w:t>required</w:t>
-      </w:r>
-      <w:proofErr w:type="spellEnd"/>
-      <w:r>
-        <w:rPr>
-          <w:rFonts w:ascii="Courier New" w:eastAsia="Times New Roman" w:hAnsi="Courier New" w:cs="Courier New"/>
-          <w:color w:val="000000"/>
-          <w:sz w:val="18"/>
-          <w:szCs w:val="18"/>
         </w:rPr>
         <w:t>(</w:t>
       </w:r>
-      <w:proofErr w:type="gramEnd"/>
       <w:r>
         <w:rPr>
           <w:rFonts w:ascii="Courier New" w:eastAsia="Times New Roman" w:hAnsi="Courier New" w:cs="Courier New"/>
@@ -2056,28 +1498,8 @@
           <w:szCs w:val="18"/>
         </w:rPr>
         <w:br/>
-      </w:r>
-      <w:proofErr w:type="spellStart"/>
-      <w:r>
-        <w:rPr>
-          <w:rFonts w:ascii="Courier New" w:eastAsia="Times New Roman" w:hAnsi="Courier New" w:cs="Courier New"/>
-          <w:color w:val="000000"/>
-          <w:sz w:val="18"/>
-          <w:szCs w:val="18"/>
-        </w:rPr>
-        <w:t>add_subdirectory</w:t>
-      </w:r>
-      <w:proofErr w:type="spellEnd"/>
-      <w:r>
-        <w:rPr>
-          <w:rFonts w:ascii="Courier New" w:eastAsia="Times New Roman" w:hAnsi="Courier New" w:cs="Courier New"/>
-          <w:color w:val="000000"/>
-          <w:sz w:val="18"/>
-          <w:szCs w:val="18"/>
-        </w:rPr>
-        <w:t xml:space="preserve"> (</w:t>
-      </w:r>
-      <w:proofErr w:type="spellStart"/>
+        <w:t>add_subdirectory (</w:t>
+      </w:r>
       <w:r>
         <w:rPr>
           <w:rFonts w:ascii="Courier New" w:eastAsia="Times New Roman" w:hAnsi="Courier New" w:cs="Courier New"/>
@@ -2087,33 +1509,8 @@
           <w:sz w:val="18"/>
           <w:szCs w:val="18"/>
         </w:rPr>
-        <w:t>catsmat</w:t>
-      </w:r>
-      <w:proofErr w:type="spellEnd"/>
-      <w:r>
-        <w:rPr>
-          <w:rFonts w:ascii="Courier New" w:eastAsia="Times New Roman" w:hAnsi="Courier New" w:cs="Courier New"/>
-          <w:b/>
-          <w:bCs/>
-          <w:color w:val="008000"/>
-          <w:sz w:val="18"/>
-          <w:szCs w:val="18"/>
-        </w:rPr>
-        <w:t>/libMusicXMLv3/libmusicxml-3.00-src/</w:t>
-      </w:r>
-      <w:proofErr w:type="spellStart"/>
-      <w:r>
-        <w:rPr>
-          <w:rFonts w:ascii="Courier New" w:eastAsia="Times New Roman" w:hAnsi="Courier New" w:cs="Courier New"/>
-          <w:b/>
-          <w:bCs/>
-          <w:color w:val="008000"/>
-          <w:sz w:val="18"/>
-          <w:szCs w:val="18"/>
-        </w:rPr>
-        <w:t>cmake</w:t>
-      </w:r>
-      <w:proofErr w:type="spellEnd"/>
+        <w:t>catsmat/libMusicXMLv3/libmusicxml-3.00-src/cmake</w:t>
+      </w:r>
       <w:r>
         <w:rPr>
           <w:rFonts w:ascii="Courier New" w:eastAsia="Times New Roman" w:hAnsi="Courier New" w:cs="Courier New"/>
@@ -2137,15 +1534,7 @@
     <w:p/>
     <w:p>
       <w:r>
-        <w:t xml:space="preserve">If you now select Run | Build in </w:t>
-      </w:r>
-      <w:proofErr w:type="spellStart"/>
-      <w:r>
-        <w:t>CLion</w:t>
-      </w:r>
-      <w:proofErr w:type="spellEnd"/>
-      <w:r>
-        <w:t xml:space="preserve"> t</w:t>
+        <w:t>If you now select Run | Build in CLion t</w:t>
       </w:r>
       <w:r>
         <w:t xml:space="preserve">his runs successfully and seems to work.  It builds the </w:t>
@@ -2203,21 +1592,11 @@
         <w:t>System Error "The program can't start because cygwin1.dll is missing from your computer."</w:t>
       </w:r>
       <w:r>
-        <w:t xml:space="preserve">  The solution, apparently, is to add the path to the </w:t>
-      </w:r>
-      <w:proofErr w:type="spellStart"/>
-      <w:r>
-        <w:t>dll</w:t>
-      </w:r>
-      <w:proofErr w:type="spellEnd"/>
-      <w:r>
-        <w:t xml:space="preserve"> into $PATH, but this implies that the user </w:t>
+        <w:t xml:space="preserve">  The solution, apparently, is to add the path to the dll into $PATH, but this implies that the user </w:t>
       </w:r>
       <w:r>
         <w:t>must have</w:t>
       </w:r>
-      <w:bookmarkStart w:id="0" w:name="_GoBack"/>
-      <w:bookmarkEnd w:id="0"/>
       <w:r>
         <w:t xml:space="preserve"> Cygwin installed, which is not good.</w:t>
       </w:r>
@@ -2232,6 +1611,311 @@
       </w:pPr>
     </w:p>
     <w:p>
+      <w:pPr>
+        <w:pStyle w:val="Heading3"/>
+        <w:rPr>
+          <w:shd w:val="clear" w:color="auto" w:fill="FFFFFF"/>
+        </w:rPr>
+      </w:pPr>
+      <w:r>
+        <w:rPr>
+          <w:shd w:val="clear" w:color="auto" w:fill="FFFFFF"/>
+        </w:rPr>
+        <w:t>Building IMUSANT_Test</w:t>
+      </w:r>
+    </w:p>
+    <w:p>
+      <w:r>
+        <w:t xml:space="preserve">To build IMUSANT_Tests you need to have the Google Test static libraries available to you.   </w:t>
+      </w:r>
+    </w:p>
+    <w:p/>
+    <w:p>
+      <w:r>
+        <w:t>Download the google test source tree from GitHub.  Open it in CLion (Google test has a cmake build system).</w:t>
+      </w:r>
+    </w:p>
+    <w:p/>
+    <w:p>
+      <w:pPr>
+        <w:ind w:left="720"/>
+      </w:pPr>
+      <w:r>
+        <w:t>In CLion edit the CMakeLists.txt file in the root directory to set the BUILD_GTEST option to ON and the BUILD_GMOCK option to OFF.</w:t>
+      </w:r>
+    </w:p>
+    <w:p/>
+    <w:p>
+      <w:pPr>
+        <w:ind w:left="720"/>
+      </w:pPr>
+      <w:r>
+        <w:t>In CLion select Build All, and then, from the menu Run | Build:</w:t>
+      </w:r>
+    </w:p>
+    <w:p/>
+    <w:p>
+      <w:pPr>
+        <w:jc w:val="both"/>
+      </w:pPr>
+      <w:r>
+        <w:rPr>
+          <w:noProof/>
+        </w:rPr>
+        <mc:AlternateContent>
+          <mc:Choice Requires="wpg">
+            <w:drawing>
+              <wp:anchor distT="0" distB="0" distL="114300" distR="114300" simplePos="0" relativeHeight="251666432" behindDoc="0" locked="0" layoutInCell="1" allowOverlap="1" wp14:anchorId="3F5B29CC" wp14:editId="4DC01BAE">
+                <wp:simplePos x="0" y="0"/>
+                <wp:positionH relativeFrom="column">
+                  <wp:posOffset>1120140</wp:posOffset>
+                </wp:positionH>
+                <wp:positionV relativeFrom="paragraph">
+                  <wp:posOffset>106680</wp:posOffset>
+                </wp:positionV>
+                <wp:extent cx="4579620" cy="952500"/>
+                <wp:effectExtent l="57150" t="19050" r="30480" b="95250"/>
+                <wp:wrapNone/>
+                <wp:docPr id="8" name="Group 8"/>
+                <wp:cNvGraphicFramePr/>
+                <a:graphic xmlns:a="http://schemas.openxmlformats.org/drawingml/2006/main">
+                  <a:graphicData uri="http://schemas.microsoft.com/office/word/2010/wordprocessingGroup">
+                    <wpg:wgp>
+                      <wpg:cNvGrpSpPr/>
+                      <wpg:grpSpPr>
+                        <a:xfrm>
+                          <a:off x="0" y="0"/>
+                          <a:ext cx="4579620" cy="952500"/>
+                          <a:chOff x="0" y="0"/>
+                          <a:chExt cx="4579620" cy="952500"/>
+                        </a:xfrm>
+                      </wpg:grpSpPr>
+                      <wps:wsp>
+                        <wps:cNvPr id="4" name="Rectangle: Rounded Corners 4"/>
+                        <wps:cNvSpPr/>
+                        <wps:spPr>
+                          <a:xfrm>
+                            <a:off x="4076700" y="0"/>
+                            <a:ext cx="502920" cy="251460"/>
+                          </a:xfrm>
+                          <a:prstGeom prst="roundRect">
+                            <a:avLst/>
+                          </a:prstGeom>
+                          <a:noFill/>
+                          <a:ln>
+                            <a:solidFill>
+                              <a:srgbClr val="FF0000"/>
+                            </a:solidFill>
+                          </a:ln>
+                        </wps:spPr>
+                        <wps:style>
+                          <a:lnRef idx="1">
+                            <a:schemeClr val="accent1"/>
+                          </a:lnRef>
+                          <a:fillRef idx="3">
+                            <a:schemeClr val="accent1"/>
+                          </a:fillRef>
+                          <a:effectRef idx="2">
+                            <a:schemeClr val="accent1"/>
+                          </a:effectRef>
+                          <a:fontRef idx="minor">
+                            <a:schemeClr val="lt1"/>
+                          </a:fontRef>
+                        </wps:style>
+                        <wps:bodyPr rot="0" spcFirstLastPara="0" vertOverflow="overflow" horzOverflow="overflow" vert="horz" wrap="square" lIns="91440" tIns="45720" rIns="91440" bIns="45720" numCol="1" spcCol="0" rtlCol="0" fromWordArt="0" anchor="ctr" anchorCtr="0" forceAA="0" compatLnSpc="1">
+                          <a:prstTxWarp prst="textNoShape">
+                            <a:avLst/>
+                          </a:prstTxWarp>
+                          <a:noAutofit/>
+                        </wps:bodyPr>
+                      </wps:wsp>
+                      <wps:wsp>
+                        <wps:cNvPr id="5" name="Rectangle: Rounded Corners 5"/>
+                        <wps:cNvSpPr/>
+                        <wps:spPr>
+                          <a:xfrm>
+                            <a:off x="2125980" y="647700"/>
+                            <a:ext cx="182880" cy="99060"/>
+                          </a:xfrm>
+                          <a:prstGeom prst="roundRect">
+                            <a:avLst/>
+                          </a:prstGeom>
+                          <a:noFill/>
+                          <a:ln>
+                            <a:solidFill>
+                              <a:srgbClr val="FF0000"/>
+                            </a:solidFill>
+                          </a:ln>
+                        </wps:spPr>
+                        <wps:style>
+                          <a:lnRef idx="1">
+                            <a:schemeClr val="accent1"/>
+                          </a:lnRef>
+                          <a:fillRef idx="3">
+                            <a:schemeClr val="accent1"/>
+                          </a:fillRef>
+                          <a:effectRef idx="2">
+                            <a:schemeClr val="accent1"/>
+                          </a:effectRef>
+                          <a:fontRef idx="minor">
+                            <a:schemeClr val="lt1"/>
+                          </a:fontRef>
+                        </wps:style>
+                        <wps:bodyPr rot="0" spcFirstLastPara="0" vertOverflow="overflow" horzOverflow="overflow" vert="horz" wrap="square" lIns="91440" tIns="45720" rIns="91440" bIns="45720" numCol="1" spcCol="0" rtlCol="0" fromWordArt="0" anchor="ctr" anchorCtr="0" forceAA="0" compatLnSpc="1">
+                          <a:prstTxWarp prst="textNoShape">
+                            <a:avLst/>
+                          </a:prstTxWarp>
+                          <a:noAutofit/>
+                        </wps:bodyPr>
+                      </wps:wsp>
+                      <wps:wsp>
+                        <wps:cNvPr id="6" name="Rectangle: Rounded Corners 6"/>
+                        <wps:cNvSpPr/>
+                        <wps:spPr>
+                          <a:xfrm>
+                            <a:off x="0" y="76200"/>
+                            <a:ext cx="228600" cy="167640"/>
+                          </a:xfrm>
+                          <a:prstGeom prst="roundRect">
+                            <a:avLst/>
+                          </a:prstGeom>
+                          <a:noFill/>
+                          <a:ln>
+                            <a:solidFill>
+                              <a:srgbClr val="FF0000"/>
+                            </a:solidFill>
+                          </a:ln>
+                        </wps:spPr>
+                        <wps:style>
+                          <a:lnRef idx="1">
+                            <a:schemeClr val="accent1"/>
+                          </a:lnRef>
+                          <a:fillRef idx="3">
+                            <a:schemeClr val="accent1"/>
+                          </a:fillRef>
+                          <a:effectRef idx="2">
+                            <a:schemeClr val="accent1"/>
+                          </a:effectRef>
+                          <a:fontRef idx="minor">
+                            <a:schemeClr val="lt1"/>
+                          </a:fontRef>
+                        </wps:style>
+                        <wps:bodyPr rot="0" spcFirstLastPara="0" vertOverflow="overflow" horzOverflow="overflow" vert="horz" wrap="square" lIns="91440" tIns="45720" rIns="91440" bIns="45720" numCol="1" spcCol="0" rtlCol="0" fromWordArt="0" anchor="ctr" anchorCtr="0" forceAA="0" compatLnSpc="1">
+                          <a:prstTxWarp prst="textNoShape">
+                            <a:avLst/>
+                          </a:prstTxWarp>
+                          <a:noAutofit/>
+                        </wps:bodyPr>
+                      </wps:wsp>
+                      <wps:wsp>
+                        <wps:cNvPr id="7" name="Rectangle: Rounded Corners 7"/>
+                        <wps:cNvSpPr/>
+                        <wps:spPr>
+                          <a:xfrm>
+                            <a:off x="2133600" y="853440"/>
+                            <a:ext cx="182880" cy="99060"/>
+                          </a:xfrm>
+                          <a:prstGeom prst="roundRect">
+                            <a:avLst/>
+                          </a:prstGeom>
+                          <a:noFill/>
+                          <a:ln>
+                            <a:solidFill>
+                              <a:srgbClr val="FF0000"/>
+                            </a:solidFill>
+                          </a:ln>
+                        </wps:spPr>
+                        <wps:style>
+                          <a:lnRef idx="1">
+                            <a:schemeClr val="accent1"/>
+                          </a:lnRef>
+                          <a:fillRef idx="3">
+                            <a:schemeClr val="accent1"/>
+                          </a:fillRef>
+                          <a:effectRef idx="2">
+                            <a:schemeClr val="accent1"/>
+                          </a:effectRef>
+                          <a:fontRef idx="minor">
+                            <a:schemeClr val="lt1"/>
+                          </a:fontRef>
+                        </wps:style>
+                        <wps:bodyPr rot="0" spcFirstLastPara="0" vertOverflow="overflow" horzOverflow="overflow" vert="horz" wrap="square" lIns="91440" tIns="45720" rIns="91440" bIns="45720" numCol="1" spcCol="0" rtlCol="0" fromWordArt="0" anchor="ctr" anchorCtr="0" forceAA="0" compatLnSpc="1">
+                          <a:prstTxWarp prst="textNoShape">
+                            <a:avLst/>
+                          </a:prstTxWarp>
+                          <a:noAutofit/>
+                        </wps:bodyPr>
+                      </wps:wsp>
+                    </wpg:wgp>
+                  </a:graphicData>
+                </a:graphic>
+              </wp:anchor>
+            </w:drawing>
+          </mc:Choice>
+          <mc:Fallback>
+            <w:pict>
+              <v:group w14:anchorId="6BDA725D" id="Group 8" o:spid="_x0000_s1026" style="position:absolute;margin-left:88.2pt;margin-top:8.4pt;width:360.6pt;height:75pt;z-index:251666432" coordsize="45796,9525" o:gfxdata="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">
+                <v:roundrect id="Rectangle: Rounded Corners 4" o:spid="_x0000_s1027" style="position:absolute;left:40767;width:5029;height:2514;visibility:visible;mso-wrap-style:square;v-text-anchor:middle" arcsize="10923f" o:gfxdata="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" filled="f" strokecolor="red">
+                  <v:shadow on="t" color="black" opacity="22937f" origin=",.5" offset="0,.63889mm"/>
+                </v:roundrect>
+                <v:roundrect id="Rectangle: Rounded Corners 5" o:spid="_x0000_s1028" style="position:absolute;left:21259;top:6477;width:1829;height:990;visibility:visible;mso-wrap-style:square;v-text-anchor:middle" arcsize="10923f" o:gfxdata="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" filled="f" strokecolor="red">
+                  <v:shadow on="t" color="black" opacity="22937f" origin=",.5" offset="0,.63889mm"/>
+                </v:roundrect>
+                <v:roundrect id="Rectangle: Rounded Corners 6" o:spid="_x0000_s1029" style="position:absolute;top:762;width:2286;height:1676;visibility:visible;mso-wrap-style:square;v-text-anchor:middle" arcsize="10923f" o:gfxdata="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" filled="f" strokecolor="red">
+                  <v:shadow on="t" color="black" opacity="22937f" origin=",.5" offset="0,.63889mm"/>
+                </v:roundrect>
+                <v:roundrect id="Rectangle: Rounded Corners 7" o:spid="_x0000_s1030" style="position:absolute;left:21336;top:8534;width:1828;height:991;visibility:visible;mso-wrap-style:square;v-text-anchor:middle" arcsize="10923f" o:gfxdata="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" filled="f" strokecolor="red">
+                  <v:shadow on="t" color="black" opacity="22937f" origin=",.5" offset="0,.63889mm"/>
+                </v:roundrect>
+              </v:group>
+            </w:pict>
+          </mc:Fallback>
+        </mc:AlternateContent>
+      </w:r>
+      <w:r>
+        <w:rPr>
+          <w:noProof/>
+        </w:rPr>
+        <w:drawing>
+          <wp:inline distT="0" distB="0" distL="0" distR="0" wp14:anchorId="6F14665C" wp14:editId="582B8B18">
+            <wp:extent cx="6018530" cy="1603249"/>
+            <wp:effectExtent l="0" t="0" r="1270" b="0"/>
+            <wp:docPr id="2" name="Picture 2"/>
+            <wp:cNvGraphicFramePr>
+              <a:graphicFrameLocks xmlns:a="http://schemas.openxmlformats.org/drawingml/2006/main" noChangeAspect="1"/>
+            </wp:cNvGraphicFramePr>
+            <a:graphic xmlns:a="http://schemas.openxmlformats.org/drawingml/2006/main">
+              <a:graphicData uri="http://schemas.openxmlformats.org/drawingml/2006/picture">
+                <pic:pic xmlns:pic="http://schemas.openxmlformats.org/drawingml/2006/picture">
+                  <pic:nvPicPr>
+                    <pic:cNvPr id="1" name=""/>
+                    <pic:cNvPicPr/>
+                  </pic:nvPicPr>
+                  <pic:blipFill>
+                    <a:blip r:embed="rId15"/>
+                    <a:stretch>
+                      <a:fillRect/>
+                    </a:stretch>
+                  </pic:blipFill>
+                  <pic:spPr>
+                    <a:xfrm>
+                      <a:off x="0" y="0"/>
+                      <a:ext cx="6064576" cy="1615515"/>
+                    </a:xfrm>
+                    <a:prstGeom prst="rect">
+                      <a:avLst/>
+                    </a:prstGeom>
+                  </pic:spPr>
+                </pic:pic>
+              </a:graphicData>
+            </a:graphic>
+          </wp:inline>
+        </w:drawing>
+      </w:r>
+    </w:p>
+    <w:p/>
+    <w:p/>
+    <w:p>
       <w:r>
         <w:rPr>
           <w:rFonts w:ascii="Helvetica" w:hAnsi="Helvetica"/>
@@ -2241,13 +1925,261 @@
         <w:t xml:space="preserve"> </w:t>
       </w:r>
     </w:p>
-    <w:p/>
-    <w:p/>
-    <w:p/>
-    <w:p/>
-    <w:p/>
-    <w:p/>
-    <w:p/>
+    <w:p>
+      <w:r>
+        <w:t>This will create the libraries:</w:t>
+      </w:r>
+    </w:p>
+    <w:p/>
+    <w:p>
+      <w:r>
+        <w:rPr>
+          <w:noProof/>
+        </w:rPr>
+        <mc:AlternateContent>
+          <mc:Choice Requires="wps">
+            <w:drawing>
+              <wp:anchor distT="0" distB="0" distL="114300" distR="114300" simplePos="0" relativeHeight="251667456" behindDoc="0" locked="0" layoutInCell="1" allowOverlap="1" wp14:anchorId="49A6E83D" wp14:editId="341D93CE">
+                <wp:simplePos x="0" y="0"/>
+                <wp:positionH relativeFrom="column">
+                  <wp:posOffset>2026920</wp:posOffset>
+                </wp:positionH>
+                <wp:positionV relativeFrom="paragraph">
+                  <wp:posOffset>1089660</wp:posOffset>
+                </wp:positionV>
+                <wp:extent cx="632460" cy="266700"/>
+                <wp:effectExtent l="57150" t="19050" r="53340" b="95250"/>
+                <wp:wrapNone/>
+                <wp:docPr id="10" name="Rectangle: Rounded Corners 10"/>
+                <wp:cNvGraphicFramePr/>
+                <a:graphic xmlns:a="http://schemas.openxmlformats.org/drawingml/2006/main">
+                  <a:graphicData uri="http://schemas.microsoft.com/office/word/2010/wordprocessingShape">
+                    <wps:wsp>
+                      <wps:cNvSpPr/>
+                      <wps:spPr>
+                        <a:xfrm>
+                          <a:off x="0" y="0"/>
+                          <a:ext cx="632460" cy="266700"/>
+                        </a:xfrm>
+                        <a:prstGeom prst="roundRect">
+                          <a:avLst/>
+                        </a:prstGeom>
+                        <a:noFill/>
+                        <a:ln>
+                          <a:solidFill>
+                            <a:srgbClr val="FF0000"/>
+                          </a:solidFill>
+                        </a:ln>
+                      </wps:spPr>
+                      <wps:style>
+                        <a:lnRef idx="1">
+                          <a:schemeClr val="accent1"/>
+                        </a:lnRef>
+                        <a:fillRef idx="3">
+                          <a:schemeClr val="accent1"/>
+                        </a:fillRef>
+                        <a:effectRef idx="2">
+                          <a:schemeClr val="accent1"/>
+                        </a:effectRef>
+                        <a:fontRef idx="minor">
+                          <a:schemeClr val="lt1"/>
+                        </a:fontRef>
+                      </wps:style>
+                      <wps:bodyPr rot="0" spcFirstLastPara="0" vertOverflow="overflow" horzOverflow="overflow" vert="horz" wrap="square" lIns="91440" tIns="45720" rIns="91440" bIns="45720" numCol="1" spcCol="0" rtlCol="0" fromWordArt="0" anchor="ctr" anchorCtr="0" forceAA="0" compatLnSpc="1">
+                        <a:prstTxWarp prst="textNoShape">
+                          <a:avLst/>
+                        </a:prstTxWarp>
+                        <a:noAutofit/>
+                      </wps:bodyPr>
+                    </wps:wsp>
+                  </a:graphicData>
+                </a:graphic>
+              </wp:anchor>
+            </w:drawing>
+          </mc:Choice>
+          <mc:Fallback>
+            <w:pict>
+              <v:roundrect w14:anchorId="190E3CED" id="Rectangle: Rounded Corners 10" o:spid="_x0000_s1026" style="position:absolute;margin-left:159.6pt;margin-top:85.8pt;width:49.8pt;height:21pt;z-index:251667456;visibility:visible;mso-wrap-style:square;mso-wrap-distance-left:9pt;mso-wrap-distance-top:0;mso-wrap-distance-right:9pt;mso-wrap-distance-bottom:0;mso-position-horizontal:absolute;mso-position-horizontal-relative:text;mso-position-vertical:absolute;mso-position-vertical-relative:text;v-text-anchor:middle" arcsize="10923f" o:gfxdata="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" filled="f" strokecolor="red">
+                <v:shadow on="t" color="black" opacity="22937f" origin=",.5" offset="0,.63889mm"/>
+              </v:roundrect>
+            </w:pict>
+          </mc:Fallback>
+        </mc:AlternateContent>
+      </w:r>
+      <w:r>
+        <w:rPr>
+          <w:noProof/>
+        </w:rPr>
+        <w:drawing>
+          <wp:inline distT="0" distB="0" distL="0" distR="0" wp14:anchorId="6F072E8D" wp14:editId="5657AFE2">
+            <wp:extent cx="5270500" cy="2309495"/>
+            <wp:effectExtent l="0" t="0" r="6350" b="0"/>
+            <wp:docPr id="9" name="Picture 9"/>
+            <wp:cNvGraphicFramePr>
+              <a:graphicFrameLocks xmlns:a="http://schemas.openxmlformats.org/drawingml/2006/main" noChangeAspect="1"/>
+            </wp:cNvGraphicFramePr>
+            <a:graphic xmlns:a="http://schemas.openxmlformats.org/drawingml/2006/main">
+              <a:graphicData uri="http://schemas.openxmlformats.org/drawingml/2006/picture">
+                <pic:pic xmlns:pic="http://schemas.openxmlformats.org/drawingml/2006/picture">
+                  <pic:nvPicPr>
+                    <pic:cNvPr id="1" name=""/>
+                    <pic:cNvPicPr/>
+                  </pic:nvPicPr>
+                  <pic:blipFill>
+                    <a:blip r:embed="rId16"/>
+                    <a:stretch>
+                      <a:fillRect/>
+                    </a:stretch>
+                  </pic:blipFill>
+                  <pic:spPr>
+                    <a:xfrm>
+                      <a:off x="0" y="0"/>
+                      <a:ext cx="5270500" cy="2309495"/>
+                    </a:xfrm>
+                    <a:prstGeom prst="rect">
+                      <a:avLst/>
+                    </a:prstGeom>
+                  </pic:spPr>
+                </pic:pic>
+              </a:graphicData>
+            </a:graphic>
+          </wp:inline>
+        </w:drawing>
+      </w:r>
+    </w:p>
+    <w:p/>
+    <w:p/>
+    <w:p>
+      <w:r>
+        <w:t>In the root CMakeLists.txt file, set the path to these libraries:</w:t>
+      </w:r>
+    </w:p>
+    <w:p/>
+    <w:p>
+      <w:r>
+        <w:rPr>
+          <w:noProof/>
+        </w:rPr>
+        <mc:AlternateContent>
+          <mc:Choice Requires="wps">
+            <w:drawing>
+              <wp:anchor distT="0" distB="0" distL="114300" distR="114300" simplePos="0" relativeHeight="251668480" behindDoc="0" locked="0" layoutInCell="1" allowOverlap="1" wp14:anchorId="160E5E4B" wp14:editId="2FB9E570">
+                <wp:simplePos x="0" y="0"/>
+                <wp:positionH relativeFrom="column">
+                  <wp:posOffset>2110740</wp:posOffset>
+                </wp:positionH>
+                <wp:positionV relativeFrom="paragraph">
+                  <wp:posOffset>770255</wp:posOffset>
+                </wp:positionV>
+                <wp:extent cx="3040380" cy="198120"/>
+                <wp:effectExtent l="57150" t="19050" r="64770" b="87630"/>
+                <wp:wrapNone/>
+                <wp:docPr id="12" name="Rectangle: Rounded Corners 12"/>
+                <wp:cNvGraphicFramePr/>
+                <a:graphic xmlns:a="http://schemas.openxmlformats.org/drawingml/2006/main">
+                  <a:graphicData uri="http://schemas.microsoft.com/office/word/2010/wordprocessingShape">
+                    <wps:wsp>
+                      <wps:cNvSpPr/>
+                      <wps:spPr>
+                        <a:xfrm>
+                          <a:off x="0" y="0"/>
+                          <a:ext cx="3040380" cy="198120"/>
+                        </a:xfrm>
+                        <a:prstGeom prst="roundRect">
+                          <a:avLst/>
+                        </a:prstGeom>
+                        <a:noFill/>
+                        <a:ln>
+                          <a:solidFill>
+                            <a:srgbClr val="FF0000"/>
+                          </a:solidFill>
+                        </a:ln>
+                      </wps:spPr>
+                      <wps:style>
+                        <a:lnRef idx="1">
+                          <a:schemeClr val="accent1"/>
+                        </a:lnRef>
+                        <a:fillRef idx="3">
+                          <a:schemeClr val="accent1"/>
+                        </a:fillRef>
+                        <a:effectRef idx="2">
+                          <a:schemeClr val="accent1"/>
+                        </a:effectRef>
+                        <a:fontRef idx="minor">
+                          <a:schemeClr val="lt1"/>
+                        </a:fontRef>
+                      </wps:style>
+                      <wps:bodyPr rot="0" spcFirstLastPara="0" vertOverflow="overflow" horzOverflow="overflow" vert="horz" wrap="square" lIns="91440" tIns="45720" rIns="91440" bIns="45720" numCol="1" spcCol="0" rtlCol="0" fromWordArt="0" anchor="ctr" anchorCtr="0" forceAA="0" compatLnSpc="1">
+                        <a:prstTxWarp prst="textNoShape">
+                          <a:avLst/>
+                        </a:prstTxWarp>
+                        <a:noAutofit/>
+                      </wps:bodyPr>
+                    </wps:wsp>
+                  </a:graphicData>
+                </a:graphic>
+              </wp:anchor>
+            </w:drawing>
+          </mc:Choice>
+          <mc:Fallback>
+            <w:pict>
+              <v:roundrect w14:anchorId="12408A1C" id="Rectangle: Rounded Corners 12" o:spid="_x0000_s1026" style="position:absolute;margin-left:166.2pt;margin-top:60.65pt;width:239.4pt;height:15.6pt;z-index:251668480;visibility:visible;mso-wrap-style:square;mso-wrap-distance-left:9pt;mso-wrap-distance-top:0;mso-wrap-distance-right:9pt;mso-wrap-distance-bottom:0;mso-position-horizontal:absolute;mso-position-horizontal-relative:text;mso-position-vertical:absolute;mso-position-vertical-relative:text;v-text-anchor:middle" arcsize="10923f" o:gfxdata="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" filled="f" strokecolor="red">
+                <v:shadow on="t" color="black" opacity="22937f" origin=",.5" offset="0,.63889mm"/>
+              </v:roundrect>
+            </w:pict>
+          </mc:Fallback>
+        </mc:AlternateContent>
+      </w:r>
+      <w:r>
+        <w:rPr>
+          <w:noProof/>
+        </w:rPr>
+        <w:drawing>
+          <wp:inline distT="0" distB="0" distL="0" distR="0" wp14:anchorId="344E60A6" wp14:editId="1AD6CC64">
+            <wp:extent cx="5270500" cy="2465705"/>
+            <wp:effectExtent l="0" t="0" r="6350" b="0"/>
+            <wp:docPr id="11" name="Picture 11"/>
+            <wp:cNvGraphicFramePr>
+              <a:graphicFrameLocks xmlns:a="http://schemas.openxmlformats.org/drawingml/2006/main" noChangeAspect="1"/>
+            </wp:cNvGraphicFramePr>
+            <a:graphic xmlns:a="http://schemas.openxmlformats.org/drawingml/2006/main">
+              <a:graphicData uri="http://schemas.openxmlformats.org/drawingml/2006/picture">
+                <pic:pic xmlns:pic="http://schemas.openxmlformats.org/drawingml/2006/picture">
+                  <pic:nvPicPr>
+                    <pic:cNvPr id="1" name=""/>
+                    <pic:cNvPicPr/>
+                  </pic:nvPicPr>
+                  <pic:blipFill>
+                    <a:blip r:embed="rId17"/>
+                    <a:stretch>
+                      <a:fillRect/>
+                    </a:stretch>
+                  </pic:blipFill>
+                  <pic:spPr>
+                    <a:xfrm>
+                      <a:off x="0" y="0"/>
+                      <a:ext cx="5270500" cy="2465705"/>
+                    </a:xfrm>
+                    <a:prstGeom prst="rect">
+                      <a:avLst/>
+                    </a:prstGeom>
+                  </pic:spPr>
+                </pic:pic>
+              </a:graphicData>
+            </a:graphic>
+          </wp:inline>
+        </w:drawing>
+      </w:r>
+    </w:p>
+    <w:p/>
+    <w:p/>
+    <w:p>
+      <w:r>
+        <w:t>It should build and run.</w:t>
+      </w:r>
+      <w:bookmarkStart w:id="0" w:name="_GoBack"/>
+      <w:bookmarkEnd w:id="0"/>
+    </w:p>
     <w:p/>
     <w:p/>
     <w:sectPr>
@@ -4120,7 +4052,7 @@
 </file>
 
 <file path=customXml/itemProps1.xml><?xml version="1.0" encoding="utf-8"?>
-<ds:datastoreItem xmlns:ds="http://schemas.openxmlformats.org/officeDocument/2006/customXml" ds:itemID="{59BFC277-0252-49F7-A38F-283B0E372D3C}">
+<ds:datastoreItem xmlns:ds="http://schemas.openxmlformats.org/officeDocument/2006/customXml" ds:itemID="{CB0DC382-9007-4E35-8213-69A9F9A21371}">
   <ds:schemaRefs>
     <ds:schemaRef ds:uri="http://schemas.openxmlformats.org/officeDocument/2006/bibliography"/>
   </ds:schemaRefs>

</xml_diff>

<commit_message>
S-01273 - Cross platform - Make libIMUSANT build on Windows Changes to link against Boost libraries on Windows.
</commit_message>
<xml_diff>
--- a/catsmat/Documentation/DevelopmentEnvironmentConfiguration.docx
+++ b/catsmat/Documentation/DevelopmentEnvironmentConfiguration.docx
@@ -46,9 +46,11 @@
       <w:pPr>
         <w:pStyle w:val="Heading1"/>
       </w:pPr>
+      <w:proofErr w:type="spellStart"/>
       <w:r>
         <w:t>libMusicXML</w:t>
       </w:r>
+      <w:proofErr w:type="spellEnd"/>
     </w:p>
     <w:p>
       <w:pPr>
@@ -65,11 +67,24 @@
       <w:r>
         <w:t xml:space="preserve">version 1 of </w:t>
       </w:r>
-      <w:r>
-        <w:t xml:space="preserve">libMusicXML, but at the time of writing the required files from that library are included within our project and build out of XCode. </w:t>
-      </w:r>
-      <w:r>
-        <w:t>You don’t need to do anything for libMusicXML.</w:t>
+      <w:proofErr w:type="spellStart"/>
+      <w:r>
+        <w:t>libMusicXML</w:t>
+      </w:r>
+      <w:proofErr w:type="spellEnd"/>
+      <w:r>
+        <w:t xml:space="preserve">, but at the time of writing the required files from that library are included within our project and build out of XCode. </w:t>
+      </w:r>
+      <w:r>
+        <w:t xml:space="preserve">You don’t need to do anything for </w:t>
+      </w:r>
+      <w:proofErr w:type="spellStart"/>
+      <w:r>
+        <w:t>libMusicXML</w:t>
+      </w:r>
+      <w:proofErr w:type="spellEnd"/>
+      <w:r>
+        <w:t>.</w:t>
       </w:r>
     </w:p>
     <w:p/>
@@ -83,7 +98,31 @@
     </w:p>
     <w:p>
       <w:r>
-        <w:t>We also use Verson 3 of MusicXML which is implemented in a framework called libMusicXML2. You need to download this file from sourceforge at this address:</w:t>
+        <w:t xml:space="preserve">We also use </w:t>
+      </w:r>
+      <w:proofErr w:type="spellStart"/>
+      <w:r>
+        <w:t>Verson</w:t>
+      </w:r>
+      <w:proofErr w:type="spellEnd"/>
+      <w:r>
+        <w:t xml:space="preserve"> 3 of </w:t>
+      </w:r>
+      <w:proofErr w:type="spellStart"/>
+      <w:r>
+        <w:t>MusicXML</w:t>
+      </w:r>
+      <w:proofErr w:type="spellEnd"/>
+      <w:r>
+        <w:t xml:space="preserve"> which is implemented in a framework called libMusicXML2. You need to download this file from </w:t>
+      </w:r>
+      <w:proofErr w:type="spellStart"/>
+      <w:r>
+        <w:t>sourceforge</w:t>
+      </w:r>
+      <w:proofErr w:type="spellEnd"/>
+      <w:r>
+        <w:t xml:space="preserve"> at this address:</w:t>
       </w:r>
     </w:p>
     <w:p/>
@@ -228,8 +267,21 @@
     </w:p>
     <w:p>
       <w:r>
-        <w:t xml:space="preserve">        ./bootstrap.sh --prefix=/usr/local/boost --with-libraries=filesystem,system</w:t>
-      </w:r>
+        <w:t xml:space="preserve">        ./bootstrap.sh --prefix=/</w:t>
+      </w:r>
+      <w:proofErr w:type="spellStart"/>
+      <w:r>
+        <w:t>usr</w:t>
+      </w:r>
+      <w:proofErr w:type="spellEnd"/>
+      <w:r>
+        <w:t>/local/boost --with-libraries=</w:t>
+      </w:r>
+      <w:proofErr w:type="spellStart"/>
+      <w:r>
+        <w:t>filesystem,system</w:t>
+      </w:r>
+      <w:proofErr w:type="spellEnd"/>
     </w:p>
     <w:p>
       <w:r>
@@ -249,13 +301,29 @@
         <w:t>/root</w:t>
       </w:r>
       <w:r>
-        <w:t xml:space="preserve"> access the second step will need to use the sudo command, i.e.</w:t>
-      </w:r>
-    </w:p>
-    <w:p/>
-    <w:p>
-      <w:r>
-        <w:t xml:space="preserve">        sudo ./b2 install</w:t>
+        <w:t xml:space="preserve"> access the second step will need to use the </w:t>
+      </w:r>
+      <w:proofErr w:type="spellStart"/>
+      <w:r>
+        <w:t>sudo</w:t>
+      </w:r>
+      <w:proofErr w:type="spellEnd"/>
+      <w:r>
+        <w:t xml:space="preserve"> command, i.e.</w:t>
+      </w:r>
+    </w:p>
+    <w:p/>
+    <w:p>
+      <w:r>
+        <w:t xml:space="preserve">        </w:t>
+      </w:r>
+      <w:proofErr w:type="spellStart"/>
+      <w:r>
+        <w:t>sudo</w:t>
+      </w:r>
+      <w:proofErr w:type="spellEnd"/>
+      <w:r>
+        <w:t xml:space="preserve"> ./b2 install</w:t>
       </w:r>
     </w:p>
     <w:p/>
@@ -273,7 +341,15 @@
         <w:t xml:space="preserve"> on your local filesystem called </w:t>
       </w:r>
       <w:r>
-        <w:t>/usr/local/boost and under that you have include and lib.</w:t>
+        <w:t>/</w:t>
+      </w:r>
+      <w:proofErr w:type="spellStart"/>
+      <w:r>
+        <w:t>usr</w:t>
+      </w:r>
+      <w:proofErr w:type="spellEnd"/>
+      <w:r>
+        <w:t>/local/boost and under that you have include and lib.</w:t>
       </w:r>
     </w:p>
     <w:p>
@@ -282,6 +358,14 @@
       </w:r>
     </w:p>
     <w:p>
+      <w:pPr>
+        <w:pStyle w:val="Heading2"/>
+      </w:pPr>
+      <w:r>
+        <w:t>For XCode Users</w:t>
+      </w:r>
+    </w:p>
+    <w:p>
       <w:r>
         <w:t>Our XCode project file</w:t>
       </w:r>
@@ -307,7 +391,15 @@
         <w:t>If you need to install b</w:t>
       </w:r>
       <w:r>
-        <w:t xml:space="preserve">oost in any location other than /usr/local/boost then you will need to do </w:t>
+        <w:t>oost in any location other than /</w:t>
+      </w:r>
+      <w:proofErr w:type="spellStart"/>
+      <w:r>
+        <w:t>usr</w:t>
+      </w:r>
+      <w:proofErr w:type="spellEnd"/>
+      <w:r>
+        <w:t xml:space="preserve">/local/boost then you will need to do </w:t>
       </w:r>
       <w:r>
         <w:t>some</w:t>
@@ -383,13 +475,37 @@
     <w:p/>
     <w:p>
       <w:r>
-        <w:t xml:space="preserve">Some information on adventures I had with boost can be found in VersionOne on Task </w:t>
-      </w:r>
-      <w:r>
-        <w:t>TK-01003 - “DevEnv - Obtain code from GitHub, compile and run”</w:t>
-      </w:r>
-      <w:r>
-        <w:t xml:space="preserve"> and the information above is also contained within the VersionOne Task </w:t>
+        <w:t xml:space="preserve">Some information on adventures I had with boost can be found in </w:t>
+      </w:r>
+      <w:proofErr w:type="spellStart"/>
+      <w:r>
+        <w:t>VersionOne</w:t>
+      </w:r>
+      <w:proofErr w:type="spellEnd"/>
+      <w:r>
+        <w:t xml:space="preserve"> on Task </w:t>
+      </w:r>
+      <w:r>
+        <w:t>TK-01003 - “</w:t>
+      </w:r>
+      <w:proofErr w:type="spellStart"/>
+      <w:r>
+        <w:t>DevEnv</w:t>
+      </w:r>
+      <w:proofErr w:type="spellEnd"/>
+      <w:r>
+        <w:t xml:space="preserve"> - Obtain code from GitHub, compile and run”</w:t>
+      </w:r>
+      <w:r>
+        <w:t xml:space="preserve"> and the information above is also contained within the </w:t>
+      </w:r>
+      <w:proofErr w:type="spellStart"/>
+      <w:r>
+        <w:t>VersionOne</w:t>
+      </w:r>
+      <w:proofErr w:type="spellEnd"/>
+      <w:r>
+        <w:t xml:space="preserve"> Task </w:t>
       </w:r>
       <w:r>
         <w:t>S-01024 - “Push changes for linking Boost libraries back to GitHub”</w:t>
@@ -398,6 +514,123 @@
         <w:t>.</w:t>
       </w:r>
     </w:p>
+    <w:p/>
+    <w:p>
+      <w:pPr>
+        <w:pStyle w:val="Heading2"/>
+      </w:pPr>
+      <w:r>
+        <w:t>For WINDOWS U</w:t>
+      </w:r>
+      <w:r>
+        <w:t>sers</w:t>
+      </w:r>
+    </w:p>
+    <w:p>
+      <w:r>
+        <w:t>U</w:t>
+      </w:r>
+      <w:r>
+        <w:t xml:space="preserve">sing the </w:t>
+      </w:r>
+      <w:proofErr w:type="spellStart"/>
+      <w:r>
+        <w:t>CMake</w:t>
+      </w:r>
+      <w:proofErr w:type="spellEnd"/>
+      <w:r>
+        <w:t xml:space="preserve"> build under </w:t>
+      </w:r>
+      <w:proofErr w:type="spellStart"/>
+      <w:r>
+        <w:t>CLion</w:t>
+      </w:r>
+      <w:proofErr w:type="spellEnd"/>
+      <w:r>
+        <w:t>.</w:t>
+      </w:r>
+      <w:r>
+        <w:t xml:space="preserve">   </w:t>
+      </w:r>
+    </w:p>
+    <w:p/>
+    <w:p>
+      <w:r>
+        <w:t>W</w:t>
+      </w:r>
+      <w:r>
+        <w:t xml:space="preserve">hen you compile the Boost libraries, you </w:t>
+      </w:r>
+      <w:r>
+        <w:rPr>
+          <w:i/>
+        </w:rPr>
+        <w:t>must</w:t>
+      </w:r>
+      <w:r>
+        <w:t xml:space="preserve"> do this from a Cygwin terminal.</w:t>
+      </w:r>
+      <w:r>
+        <w:t xml:space="preserve">  If you do that, </w:t>
+      </w:r>
+      <w:proofErr w:type="spellStart"/>
+      <w:r>
+        <w:t>then</w:t>
+      </w:r>
+      <w:proofErr w:type="spellEnd"/>
+      <w:r>
+        <w:t xml:space="preserve"> all the instructions and paths at the beginning of this section will work.</w:t>
+      </w:r>
+    </w:p>
+    <w:p/>
+    <w:p>
+      <w:r>
+        <w:lastRenderedPageBreak/>
+        <w:t xml:space="preserve">The paths mentioned above </w:t>
+      </w:r>
+      <w:r>
+        <w:t xml:space="preserve">will </w:t>
+      </w:r>
+      <w:r>
+        <w:t xml:space="preserve">be relative you your Cygwin </w:t>
+      </w:r>
+      <w:r>
+        <w:t>directory (by def</w:t>
+      </w:r>
+      <w:r>
+        <w:t xml:space="preserve">ault you will end up with </w:t>
+      </w:r>
+      <w:r>
+        <w:t>C:\cygwin64\usr\local\boost</w:t>
+      </w:r>
+      <w:r>
+        <w:t xml:space="preserve">).  You don’t have to worry about this – the </w:t>
+      </w:r>
+      <w:proofErr w:type="spellStart"/>
+      <w:r>
+        <w:t>CMake</w:t>
+      </w:r>
+      <w:proofErr w:type="spellEnd"/>
+      <w:r>
+        <w:t xml:space="preserve"> files have the correct paths in them.</w:t>
+      </w:r>
+    </w:p>
+    <w:p/>
+    <w:p>
+      <w:r>
+        <w:t>Note that I have experimented with installing the Boost libraries as part of the Cygwin install with</w:t>
+      </w:r>
+      <w:bookmarkStart w:id="0" w:name="_GoBack"/>
+      <w:bookmarkEnd w:id="0"/>
+      <w:r>
+        <w:t xml:space="preserve"> no success.  This may be my lack of understanding, and the approach may work for you</w:t>
+      </w:r>
+    </w:p>
+    <w:p>
+      <w:r>
+        <w:t xml:space="preserve"> </w:t>
+      </w:r>
+    </w:p>
     <w:p>
       <w:pPr>
         <w:pStyle w:val="Heading1"/>
@@ -414,7 +647,23 @@
         <w:t>ch is a variant of the *Unit cla</w:t>
       </w:r>
       <w:r>
-        <w:t>ss of test utilities (e.g. NUnit, JUnit, etc).</w:t>
+        <w:t xml:space="preserve">ss of test utilities (e.g. </w:t>
+      </w:r>
+      <w:proofErr w:type="spellStart"/>
+      <w:r>
+        <w:t>NUnit</w:t>
+      </w:r>
+      <w:proofErr w:type="spellEnd"/>
+      <w:r>
+        <w:t xml:space="preserve">, JUnit, </w:t>
+      </w:r>
+      <w:proofErr w:type="spellStart"/>
+      <w:r>
+        <w:t>etc</w:t>
+      </w:r>
+      <w:proofErr w:type="spellEnd"/>
+      <w:r>
+        <w:t>).</w:t>
       </w:r>
     </w:p>
     <w:p/>
@@ -441,7 +690,6 @@
     <w:p/>
     <w:p>
       <w:r>
-        <w:lastRenderedPageBreak/>
         <w:t>At time of writing the latest version is 1.7.0 and that is what we are using. The instructions here are generally useful:</w:t>
       </w:r>
     </w:p>
@@ -510,7 +758,15 @@
         </w:numPr>
       </w:pPr>
       <w:r>
-        <w:t>Make sure that the following build settings in the gtest project match those that we use in our CATSMAT project, otherwise you will get link errors:</w:t>
+        <w:t xml:space="preserve">Make sure that the following build settings in the </w:t>
+      </w:r>
+      <w:proofErr w:type="spellStart"/>
+      <w:r>
+        <w:t>gtest</w:t>
+      </w:r>
+      <w:proofErr w:type="spellEnd"/>
+      <w:r>
+        <w:t xml:space="preserve"> project match those that we use in our CATSMAT project, otherwise you will get link errors:</w:t>
       </w:r>
     </w:p>
     <w:p/>
@@ -526,7 +782,21 @@
         <w:rPr>
           <w:i/>
         </w:rPr>
-        <w:t>Note that a these settings must be the same in both the gtest project, and also in the CATSMAT project.  You should check these in both places.</w:t>
+        <w:t xml:space="preserve">Note that a these settings must be the same in both the </w:t>
+      </w:r>
+      <w:proofErr w:type="spellStart"/>
+      <w:r>
+        <w:rPr>
+          <w:i/>
+        </w:rPr>
+        <w:t>gtest</w:t>
+      </w:r>
+      <w:proofErr w:type="spellEnd"/>
+      <w:r>
+        <w:rPr>
+          <w:i/>
+        </w:rPr>
+        <w:t xml:space="preserve"> project, and also in the CATSMAT project.  You should check these in both places.</w:t>
       </w:r>
     </w:p>
     <w:p>
@@ -553,7 +823,15 @@
         <w:ind w:left="720"/>
       </w:pPr>
       <w:r>
-        <w:t>C++ Standard Library = libc++</w:t>
+        <w:t xml:space="preserve">C++ Standard Library = </w:t>
+      </w:r>
+      <w:proofErr w:type="spellStart"/>
+      <w:r>
+        <w:t>libc</w:t>
+      </w:r>
+      <w:proofErr w:type="spellEnd"/>
+      <w:r>
+        <w:t>++</w:t>
       </w:r>
     </w:p>
     <w:p>
@@ -635,10 +913,35 @@
         </w:numPr>
       </w:pPr>
       <w:r>
-        <w:t xml:space="preserve">Build the gtest.framework target. </w:t>
-      </w:r>
-      <w:r>
-        <w:t xml:space="preserve">The gtest build produces gtest.framework, and you need to deploy this to the correct place </w:t>
+        <w:lastRenderedPageBreak/>
+        <w:t xml:space="preserve">Build the </w:t>
+      </w:r>
+      <w:proofErr w:type="spellStart"/>
+      <w:r>
+        <w:t>gtest.framework</w:t>
+      </w:r>
+      <w:proofErr w:type="spellEnd"/>
+      <w:r>
+        <w:t xml:space="preserve"> target. </w:t>
+      </w:r>
+      <w:r>
+        <w:t xml:space="preserve">The </w:t>
+      </w:r>
+      <w:proofErr w:type="spellStart"/>
+      <w:r>
+        <w:t>gtest</w:t>
+      </w:r>
+      <w:proofErr w:type="spellEnd"/>
+      <w:r>
+        <w:t xml:space="preserve"> build produces </w:t>
+      </w:r>
+      <w:proofErr w:type="spellStart"/>
+      <w:r>
+        <w:t>gtest.framework</w:t>
+      </w:r>
+      <w:proofErr w:type="spellEnd"/>
+      <w:r>
+        <w:t xml:space="preserve">, and you need to deploy this to the correct place </w:t>
       </w:r>
       <w:r>
         <w:t xml:space="preserve">on your filesystem, </w:t>
@@ -662,7 +965,15 @@
         </w:numPr>
       </w:pPr>
       <w:r>
-        <w:t>In the Project Navigator window in XCode, under the Products folder, right click the gtest.framework, and select “Show in Finder”</w:t>
+        <w:t xml:space="preserve">In the Project Navigator window in XCode, under the Products folder, right click the </w:t>
+      </w:r>
+      <w:proofErr w:type="spellStart"/>
+      <w:r>
+        <w:t>gtest.framework</w:t>
+      </w:r>
+      <w:proofErr w:type="spellEnd"/>
+      <w:r>
+        <w:t>, and select “Show in Finder”</w:t>
       </w:r>
     </w:p>
     <w:p>
@@ -680,7 +991,15 @@
         </w:numPr>
       </w:pPr>
       <w:r>
-        <w:t>Copy the gtest.framework directory and paste it into /Library/Frameworks (you need local admin rights to change the contents of /Library/Frameworks).</w:t>
+        <w:t xml:space="preserve">Copy the </w:t>
+      </w:r>
+      <w:proofErr w:type="spellStart"/>
+      <w:r>
+        <w:t>gtest.framework</w:t>
+      </w:r>
+      <w:proofErr w:type="spellEnd"/>
+      <w:r>
+        <w:t xml:space="preserve"> directory and paste it into /Library/Frameworks (you need local admin rights to change the contents of /Library/Frameworks).</w:t>
       </w:r>
     </w:p>
     <w:p/>
@@ -708,8 +1027,15 @@
         </w:numPr>
       </w:pPr>
       <w:r>
-        <w:lastRenderedPageBreak/>
-        <w:t>Create a new folder in the project for the tests you are going to add (for example, if you are testing CATSMAT, then call this folder CATSMAT_Tests).</w:t>
+        <w:t xml:space="preserve">Create a new folder in the project for the tests you are going to add (for example, if you are testing CATSMAT, then call this folder </w:t>
+      </w:r>
+      <w:proofErr w:type="spellStart"/>
+      <w:r>
+        <w:t>CATSMAT_Tests</w:t>
+      </w:r>
+      <w:proofErr w:type="spellEnd"/>
+      <w:r>
+        <w:t>).</w:t>
       </w:r>
     </w:p>
     <w:p>
@@ -744,7 +1070,15 @@
       </w:r>
       <w:r>
         <w:br/>
-        <w:t>Add /Library/Frameworks/gtest.framework/Headers</w:t>
+        <w:t>Add /Library/Frameworks/</w:t>
+      </w:r>
+      <w:proofErr w:type="spellStart"/>
+      <w:r>
+        <w:t>gtest.framework</w:t>
+      </w:r>
+      <w:proofErr w:type="spellEnd"/>
+      <w:r>
+        <w:t>/Headers</w:t>
       </w:r>
     </w:p>
     <w:p>
@@ -765,7 +1099,15 @@
       </w:r>
       <w:r>
         <w:br/>
-        <w:t>Add gtest.framework into the “Link Binary with Libraries” Build Phase.</w:t>
+        <w:t xml:space="preserve">Add </w:t>
+      </w:r>
+      <w:proofErr w:type="spellStart"/>
+      <w:r>
+        <w:t>gtest.framework</w:t>
+      </w:r>
+      <w:proofErr w:type="spellEnd"/>
+      <w:r>
+        <w:t xml:space="preserve"> into the “Link Binary with Libraries” Build Phase.</w:t>
       </w:r>
     </w:p>
     <w:p/>
@@ -799,7 +1141,39 @@
         </w:numPr>
       </w:pPr>
       <w:r>
-        <w:t>Note that you could instead link against gtest_main in which case gtest will provide the main() for you, but I haven’t done this yet.  See the gtest documentation refered to above.</w:t>
+        <w:t xml:space="preserve">Note that you could instead link against </w:t>
+      </w:r>
+      <w:proofErr w:type="spellStart"/>
+      <w:r>
+        <w:t>gtest_main</w:t>
+      </w:r>
+      <w:proofErr w:type="spellEnd"/>
+      <w:r>
+        <w:t xml:space="preserve"> in which case </w:t>
+      </w:r>
+      <w:proofErr w:type="spellStart"/>
+      <w:r>
+        <w:t>gtest</w:t>
+      </w:r>
+      <w:proofErr w:type="spellEnd"/>
+      <w:r>
+        <w:t xml:space="preserve"> will provide the main() for you, but I haven’t done this yet.  See the </w:t>
+      </w:r>
+      <w:proofErr w:type="spellStart"/>
+      <w:r>
+        <w:t>gtest</w:t>
+      </w:r>
+      <w:proofErr w:type="spellEnd"/>
+      <w:r>
+        <w:t xml:space="preserve"> documentation </w:t>
+      </w:r>
+      <w:proofErr w:type="spellStart"/>
+      <w:r>
+        <w:t>refered</w:t>
+      </w:r>
+      <w:proofErr w:type="spellEnd"/>
+      <w:r>
+        <w:t xml:space="preserve"> to above.</w:t>
       </w:r>
     </w:p>
     <w:p>
@@ -816,7 +1190,23 @@
         </w:numPr>
       </w:pPr>
       <w:r>
-        <w:t>Note also that the signature of your main might include a const in front of char * argv[] folder:</w:t>
+        <w:t xml:space="preserve">Note also that the signature of your main might include a </w:t>
+      </w:r>
+      <w:proofErr w:type="spellStart"/>
+      <w:r>
+        <w:t>const</w:t>
+      </w:r>
+      <w:proofErr w:type="spellEnd"/>
+      <w:r>
+        <w:t xml:space="preserve"> in front of char * </w:t>
+      </w:r>
+      <w:proofErr w:type="spellStart"/>
+      <w:r>
+        <w:t>argv</w:t>
+      </w:r>
+      <w:proofErr w:type="spellEnd"/>
+      <w:r>
+        <w:t>[] folder:</w:t>
       </w:r>
     </w:p>
     <w:p>
@@ -828,6 +1218,7 @@
       <w:pPr>
         <w:ind w:left="1440"/>
       </w:pPr>
+      <w:proofErr w:type="spellStart"/>
       <w:r>
         <w:rPr>
           <w:rFonts w:ascii="Menlo Regular" w:hAnsi="Menlo Regular" w:cs="Menlo Regular"/>
@@ -837,6 +1228,7 @@
         </w:rPr>
         <w:t>int</w:t>
       </w:r>
+      <w:proofErr w:type="spellEnd"/>
       <w:r>
         <w:rPr>
           <w:rFonts w:ascii="Menlo Regular" w:hAnsi="Menlo Regular" w:cs="Menlo Regular"/>
@@ -846,6 +1238,7 @@
         </w:rPr>
         <w:t xml:space="preserve"> main(</w:t>
       </w:r>
+      <w:proofErr w:type="spellStart"/>
       <w:r>
         <w:rPr>
           <w:rFonts w:ascii="Menlo Regular" w:hAnsi="Menlo Regular" w:cs="Menlo Regular"/>
@@ -855,6 +1248,7 @@
         </w:rPr>
         <w:t>int</w:t>
       </w:r>
+      <w:proofErr w:type="spellEnd"/>
       <w:r>
         <w:rPr>
           <w:rFonts w:ascii="Menlo Regular" w:hAnsi="Menlo Regular" w:cs="Menlo Regular"/>
@@ -862,8 +1256,29 @@
           <w:sz w:val="22"/>
           <w:szCs w:val="22"/>
         </w:rPr>
-        <w:t xml:space="preserve"> argc, </w:t>
-      </w:r>
+        <w:t xml:space="preserve"> </w:t>
+      </w:r>
+      <w:proofErr w:type="spellStart"/>
+      <w:r>
+        <w:rPr>
+          <w:rFonts w:ascii="Menlo Regular" w:hAnsi="Menlo Regular" w:cs="Menlo Regular"/>
+          <w:color w:val="000000"/>
+          <w:sz w:val="22"/>
+          <w:szCs w:val="22"/>
+        </w:rPr>
+        <w:t>argc</w:t>
+      </w:r>
+      <w:proofErr w:type="spellEnd"/>
+      <w:r>
+        <w:rPr>
+          <w:rFonts w:ascii="Menlo Regular" w:hAnsi="Menlo Regular" w:cs="Menlo Regular"/>
+          <w:color w:val="000000"/>
+          <w:sz w:val="22"/>
+          <w:szCs w:val="22"/>
+        </w:rPr>
+        <w:t xml:space="preserve">, </w:t>
+      </w:r>
+      <w:proofErr w:type="spellStart"/>
       <w:r>
         <w:rPr>
           <w:rFonts w:ascii="Menlo Regular" w:hAnsi="Menlo Regular" w:cs="Menlo Regular"/>
@@ -874,6 +1289,7 @@
         </w:rPr>
         <w:t>const</w:t>
       </w:r>
+      <w:proofErr w:type="spellEnd"/>
       <w:r>
         <w:rPr>
           <w:rFonts w:ascii="Menlo Regular" w:hAnsi="Menlo Regular" w:cs="Menlo Regular"/>
@@ -899,7 +1315,27 @@
           <w:sz w:val="22"/>
           <w:szCs w:val="22"/>
         </w:rPr>
-        <w:t xml:space="preserve"> * argv[])</w:t>
+        <w:t xml:space="preserve"> * </w:t>
+      </w:r>
+      <w:proofErr w:type="spellStart"/>
+      <w:r>
+        <w:rPr>
+          <w:rFonts w:ascii="Menlo Regular" w:hAnsi="Menlo Regular" w:cs="Menlo Regular"/>
+          <w:color w:val="000000"/>
+          <w:sz w:val="22"/>
+          <w:szCs w:val="22"/>
+        </w:rPr>
+        <w:t>argv</w:t>
+      </w:r>
+      <w:proofErr w:type="spellEnd"/>
+      <w:r>
+        <w:rPr>
+          <w:rFonts w:ascii="Menlo Regular" w:hAnsi="Menlo Regular" w:cs="Menlo Regular"/>
+          <w:color w:val="000000"/>
+          <w:sz w:val="22"/>
+          <w:szCs w:val="22"/>
+        </w:rPr>
+        <w:t>[])</w:t>
       </w:r>
     </w:p>
     <w:p>
@@ -912,7 +1348,23 @@
         <w:pStyle w:val="ListParagraph"/>
       </w:pPr>
       <w:r>
-        <w:t>When you call InitGoogleTest() this will cause a “No matching function call” error at build time.  You need to remove the const from the signature of main().</w:t>
+        <w:t xml:space="preserve">When you call </w:t>
+      </w:r>
+      <w:proofErr w:type="spellStart"/>
+      <w:r>
+        <w:t>InitGoogleTest</w:t>
+      </w:r>
+      <w:proofErr w:type="spellEnd"/>
+      <w:r>
+        <w:t xml:space="preserve">() this will cause a “No matching function call” error at build time.  You need to remove the </w:t>
+      </w:r>
+      <w:proofErr w:type="spellStart"/>
+      <w:r>
+        <w:t>const</w:t>
+      </w:r>
+      <w:proofErr w:type="spellEnd"/>
+      <w:r>
+        <w:t xml:space="preserve"> from the signature of main().</w:t>
       </w:r>
     </w:p>
     <w:p>
@@ -932,8 +1384,22 @@
         <w:pStyle w:val="Heading1"/>
       </w:pPr>
       <w:r>
-        <w:t>Building Using CMake under CLion</w:t>
-      </w:r>
+        <w:lastRenderedPageBreak/>
+        <w:t xml:space="preserve">Building Using </w:t>
+      </w:r>
+      <w:proofErr w:type="spellStart"/>
+      <w:r>
+        <w:t>CMake</w:t>
+      </w:r>
+      <w:proofErr w:type="spellEnd"/>
+      <w:r>
+        <w:t xml:space="preserve"> under </w:t>
+      </w:r>
+      <w:proofErr w:type="spellStart"/>
+      <w:r>
+        <w:t>CLion</w:t>
+      </w:r>
+      <w:proofErr w:type="spellEnd"/>
     </w:p>
     <w:p/>
     <w:p>
@@ -947,7 +1413,15 @@
     <w:p/>
     <w:p>
       <w:r>
-        <w:t xml:space="preserve">Download CLion from </w:t>
+        <w:t xml:space="preserve">Download </w:t>
+      </w:r>
+      <w:proofErr w:type="spellStart"/>
+      <w:r>
+        <w:t>CLion</w:t>
+      </w:r>
+      <w:proofErr w:type="spellEnd"/>
+      <w:r>
+        <w:t xml:space="preserve"> from </w:t>
       </w:r>
       <w:hyperlink r:id="rId10" w:history="1">
         <w:r>
@@ -964,7 +1438,15 @@
     <w:p/>
     <w:p>
       <w:r>
-        <w:t xml:space="preserve">If you need an academic license for CLion then go here to get it: </w:t>
+        <w:t xml:space="preserve">If you need an academic license for </w:t>
+      </w:r>
+      <w:proofErr w:type="spellStart"/>
+      <w:r>
+        <w:t>CLion</w:t>
+      </w:r>
+      <w:proofErr w:type="spellEnd"/>
+      <w:r>
+        <w:t xml:space="preserve"> then go here to get it: </w:t>
       </w:r>
       <w:hyperlink r:id="rId11" w:history="1">
         <w:r>
@@ -975,19 +1457,48 @@
         </w:r>
       </w:hyperlink>
       <w:r>
-        <w:t>.  You will need an email address from a recognized educational institution (I think this just means that it ends in .edu).</w:t>
-      </w:r>
-    </w:p>
-    <w:p/>
-    <w:p>
-      <w:r>
-        <w:t>CMake is bundled with CLion.</w:t>
-      </w:r>
-    </w:p>
-    <w:p/>
-    <w:p>
-      <w:r>
-        <w:t>You need certain prerequisites to build a system with CLion, including a C++ compiler.  These prerequisites are defined here:</w:t>
+        <w:t>.  You will need an email address from a recognized educational institution (I think this just means that it ends in .</w:t>
+      </w:r>
+      <w:proofErr w:type="spellStart"/>
+      <w:r>
+        <w:t>edu</w:t>
+      </w:r>
+      <w:proofErr w:type="spellEnd"/>
+      <w:r>
+        <w:t>).</w:t>
+      </w:r>
+    </w:p>
+    <w:p/>
+    <w:p>
+      <w:proofErr w:type="spellStart"/>
+      <w:r>
+        <w:t>CMake</w:t>
+      </w:r>
+      <w:proofErr w:type="spellEnd"/>
+      <w:r>
+        <w:t xml:space="preserve"> is bundled with </w:t>
+      </w:r>
+      <w:proofErr w:type="spellStart"/>
+      <w:r>
+        <w:t>CLion</w:t>
+      </w:r>
+      <w:proofErr w:type="spellEnd"/>
+      <w:r>
+        <w:t>.</w:t>
+      </w:r>
+    </w:p>
+    <w:p/>
+    <w:p>
+      <w:r>
+        <w:t xml:space="preserve">You need certain prerequisites to build a system with </w:t>
+      </w:r>
+      <w:proofErr w:type="spellStart"/>
+      <w:r>
+        <w:t>CLion</w:t>
+      </w:r>
+      <w:proofErr w:type="spellEnd"/>
+      <w:r>
+        <w:t>, including a C++ compiler.  These prerequisites are defined here:</w:t>
       </w:r>
     </w:p>
     <w:p/>
@@ -1004,7 +1515,6 @@
     <w:p/>
     <w:p>
       <w:r>
-        <w:lastRenderedPageBreak/>
         <w:t>There’s a better description here, particularly with respect to the Cygwin packages that you need to install:</w:t>
       </w:r>
     </w:p>
@@ -1028,7 +1538,15 @@
     <w:p/>
     <w:p>
       <w:r>
-        <w:t>In CLion go to:</w:t>
+        <w:t xml:space="preserve">In </w:t>
+      </w:r>
+      <w:proofErr w:type="spellStart"/>
+      <w:r>
+        <w:t>CLion</w:t>
+      </w:r>
+      <w:proofErr w:type="spellEnd"/>
+      <w:r>
+        <w:t xml:space="preserve"> go to:</w:t>
       </w:r>
     </w:p>
     <w:p>
@@ -1070,6 +1588,7 @@
         <w:rPr>
           <w:noProof/>
         </w:rPr>
+        <w:lastRenderedPageBreak/>
         <mc:AlternateContent>
           <mc:Choice Requires="wps">
             <w:drawing>
@@ -1133,7 +1652,7 @@
           </mc:Choice>
           <mc:Fallback>
             <w:pict>
-              <v:roundrect w14:anchorId="682A2878" id="Rectangle: Rounded Corners 3" o:spid="_x0000_s1026" style="position:absolute;margin-left:26pt;margin-top:196.2pt;width:170pt;height:76.4pt;z-index:251658240;visibility:visible;mso-wrap-style:square;mso-wrap-distance-left:9pt;mso-wrap-distance-top:0;mso-wrap-distance-right:9pt;mso-wrap-distance-bottom:0;mso-position-horizontal:absolute;mso-position-horizontal-relative:text;mso-position-vertical:absolute;mso-position-vertical-relative:text;v-text-anchor:middle" arcsize="10923f" o:gfxdata="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" filled="f" strokecolor="red" strokeweight="2.25pt">
+              <v:roundrect w14:anchorId="6A735BE1" id="Rectangle: Rounded Corners 3" o:spid="_x0000_s1026" style="position:absolute;margin-left:26pt;margin-top:196.2pt;width:170pt;height:76.4pt;z-index:251658240;visibility:visible;mso-wrap-style:square;mso-wrap-distance-left:9pt;mso-wrap-distance-top:0;mso-wrap-distance-right:9pt;mso-wrap-distance-bottom:0;mso-position-horizontal:absolute;mso-position-horizontal-relative:text;mso-position-vertical:absolute;mso-position-vertical-relative:text;v-text-anchor:middle" arcsize="10923f" o:gfxdata="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" filled="f" strokecolor="red" strokeweight="2.25pt">
                 <v:shadow on="t" color="black" opacity="22937f" origin=",.5" offset="0,.63889mm"/>
               </v:roundrect>
             </w:pict>
@@ -1186,10 +1705,26 @@
     <w:p/>
     <w:p>
       <w:r>
-        <w:t xml:space="preserve">Import the source into CLion.  </w:t>
-      </w:r>
-      <w:r>
-        <w:t xml:space="preserve">In CLion select </w:t>
+        <w:t xml:space="preserve">Import the source into </w:t>
+      </w:r>
+      <w:proofErr w:type="spellStart"/>
+      <w:r>
+        <w:t>CLion</w:t>
+      </w:r>
+      <w:proofErr w:type="spellEnd"/>
+      <w:r>
+        <w:t xml:space="preserve">.  </w:t>
+      </w:r>
+      <w:r>
+        <w:t xml:space="preserve">In </w:t>
+      </w:r>
+      <w:proofErr w:type="spellStart"/>
+      <w:r>
+        <w:t>CLion</w:t>
+      </w:r>
+      <w:proofErr w:type="spellEnd"/>
+      <w:r>
+        <w:t xml:space="preserve"> select </w:t>
       </w:r>
     </w:p>
     <w:p>
@@ -1241,7 +1776,15 @@
         <w:ind w:left="720"/>
       </w:pPr>
       <w:r>
-        <w:t>Don’t include files in the test_files folder.</w:t>
+        <w:t xml:space="preserve">Don’t include files in the </w:t>
+      </w:r>
+      <w:proofErr w:type="spellStart"/>
+      <w:r>
+        <w:t>test_files</w:t>
+      </w:r>
+      <w:proofErr w:type="spellEnd"/>
+      <w:r>
+        <w:t xml:space="preserve"> folder.</w:t>
       </w:r>
     </w:p>
     <w:p>
@@ -1259,8 +1802,15 @@
         <w:spacing w:before="240"/>
       </w:pPr>
       <w:r>
-        <w:lastRenderedPageBreak/>
-        <w:t>At this point the Run | Build menu item should become available to you (but selecting it will lead to errors in the CMake Debug screen</w:t>
+        <w:t xml:space="preserve">At this point the Run | Build menu item should become available to you (but selecting it will lead to errors in the </w:t>
+      </w:r>
+      <w:proofErr w:type="spellStart"/>
+      <w:r>
+        <w:t>CMake</w:t>
+      </w:r>
+      <w:proofErr w:type="spellEnd"/>
+      <w:r>
+        <w:t xml:space="preserve"> Debug screen</w:t>
       </w:r>
       <w:r>
         <w:t>)</w:t>
@@ -1273,8 +1823,13 @@
       <w:pPr>
         <w:pStyle w:val="Heading2"/>
       </w:pPr>
-      <w:r>
-        <w:t>CMake Files</w:t>
+      <w:proofErr w:type="spellStart"/>
+      <w:r>
+        <w:t>CMake</w:t>
+      </w:r>
+      <w:proofErr w:type="spellEnd"/>
+      <w:r>
+        <w:t xml:space="preserve"> Files</w:t>
       </w:r>
     </w:p>
     <w:p/>
@@ -1287,8 +1842,13 @@
           <w:shd w:val="clear" w:color="auto" w:fill="FFFFFF"/>
         </w:rPr>
       </w:pPr>
-      <w:r>
-        <w:t xml:space="preserve">CMake is driven by </w:t>
+      <w:proofErr w:type="spellStart"/>
+      <w:r>
+        <w:t>CMake</w:t>
+      </w:r>
+      <w:proofErr w:type="spellEnd"/>
+      <w:r>
+        <w:t xml:space="preserve"> is driven by </w:t>
       </w:r>
       <w:r>
         <w:rPr>
@@ -1337,7 +1897,15 @@
         <w:t>,</w:t>
       </w:r>
       <w:r>
-        <w:t xml:space="preserve"> then CLion created this file for you:</w:t>
+        <w:t xml:space="preserve"> then </w:t>
+      </w:r>
+      <w:proofErr w:type="spellStart"/>
+      <w:r>
+        <w:t>CLion</w:t>
+      </w:r>
+      <w:proofErr w:type="spellEnd"/>
+      <w:r>
+        <w:t xml:space="preserve"> created this file for you:</w:t>
       </w:r>
     </w:p>
     <w:p/>
@@ -1374,6 +1942,7 @@
         <w:pStyle w:val="Heading3"/>
       </w:pPr>
       <w:r>
+        <w:lastRenderedPageBreak/>
         <w:t>Building libMusicXMLv3</w:t>
       </w:r>
     </w:p>
@@ -1412,6 +1981,7 @@
           <w:szCs w:val="18"/>
         </w:rPr>
       </w:pPr>
+      <w:proofErr w:type="spellStart"/>
       <w:r>
         <w:rPr>
           <w:rFonts w:ascii="Courier New" w:eastAsia="Times New Roman" w:hAnsi="Courier New" w:cs="Courier New"/>
@@ -1422,6 +1992,7 @@
         </w:rPr>
         <w:t>cmake_minimum_required</w:t>
       </w:r>
+      <w:proofErr w:type="spellEnd"/>
       <w:r>
         <w:rPr>
           <w:rFonts w:ascii="Courier New" w:eastAsia="Times New Roman" w:hAnsi="Courier New" w:cs="Courier New"/>
@@ -1498,8 +2069,28 @@
           <w:szCs w:val="18"/>
         </w:rPr>
         <w:br/>
-        <w:t>add_subdirectory (</w:t>
-      </w:r>
+      </w:r>
+      <w:proofErr w:type="spellStart"/>
+      <w:r>
+        <w:rPr>
+          <w:rFonts w:ascii="Courier New" w:eastAsia="Times New Roman" w:hAnsi="Courier New" w:cs="Courier New"/>
+          <w:color w:val="000000"/>
+          <w:sz w:val="18"/>
+          <w:szCs w:val="18"/>
+        </w:rPr>
+        <w:t>add_subdirectory</w:t>
+      </w:r>
+      <w:proofErr w:type="spellEnd"/>
+      <w:r>
+        <w:rPr>
+          <w:rFonts w:ascii="Courier New" w:eastAsia="Times New Roman" w:hAnsi="Courier New" w:cs="Courier New"/>
+          <w:color w:val="000000"/>
+          <w:sz w:val="18"/>
+          <w:szCs w:val="18"/>
+        </w:rPr>
+        <w:t xml:space="preserve"> (</w:t>
+      </w:r>
+      <w:proofErr w:type="spellStart"/>
       <w:r>
         <w:rPr>
           <w:rFonts w:ascii="Courier New" w:eastAsia="Times New Roman" w:hAnsi="Courier New" w:cs="Courier New"/>
@@ -1509,8 +2100,33 @@
           <w:sz w:val="18"/>
           <w:szCs w:val="18"/>
         </w:rPr>
-        <w:t>catsmat/libMusicXMLv3/libmusicxml-3.00-src/cmake</w:t>
-      </w:r>
+        <w:t>catsmat</w:t>
+      </w:r>
+      <w:proofErr w:type="spellEnd"/>
+      <w:r>
+        <w:rPr>
+          <w:rFonts w:ascii="Courier New" w:eastAsia="Times New Roman" w:hAnsi="Courier New" w:cs="Courier New"/>
+          <w:b/>
+          <w:bCs/>
+          <w:color w:val="008000"/>
+          <w:sz w:val="18"/>
+          <w:szCs w:val="18"/>
+        </w:rPr>
+        <w:t>/libMusicXMLv3/libmusicxml-3.00-src/</w:t>
+      </w:r>
+      <w:proofErr w:type="spellStart"/>
+      <w:r>
+        <w:rPr>
+          <w:rFonts w:ascii="Courier New" w:eastAsia="Times New Roman" w:hAnsi="Courier New" w:cs="Courier New"/>
+          <w:b/>
+          <w:bCs/>
+          <w:color w:val="008000"/>
+          <w:sz w:val="18"/>
+          <w:szCs w:val="18"/>
+        </w:rPr>
+        <w:t>cmake</w:t>
+      </w:r>
+      <w:proofErr w:type="spellEnd"/>
       <w:r>
         <w:rPr>
           <w:rFonts w:ascii="Courier New" w:eastAsia="Times New Roman" w:hAnsi="Courier New" w:cs="Courier New"/>
@@ -1534,7 +2150,15 @@
     <w:p/>
     <w:p>
       <w:r>
-        <w:t>If you now select Run | Build in CLion t</w:t>
+        <w:t xml:space="preserve">If you now select Run | Build in </w:t>
+      </w:r>
+      <w:proofErr w:type="spellStart"/>
+      <w:r>
+        <w:t>CLion</w:t>
+      </w:r>
+      <w:proofErr w:type="spellEnd"/>
+      <w:r>
+        <w:t xml:space="preserve"> t</w:t>
       </w:r>
       <w:r>
         <w:t xml:space="preserve">his runs successfully and seems to work.  It builds the </w:t>
@@ -1592,7 +2216,15 @@
         <w:t>System Error "The program can't start because cygwin1.dll is missing from your computer."</w:t>
       </w:r>
       <w:r>
-        <w:t xml:space="preserve">  The solution, apparently, is to add the path to the dll into $PATH, but this implies that the user </w:t>
+        <w:t xml:space="preserve">  The solution, apparently, is to add the path to the </w:t>
+      </w:r>
+      <w:proofErr w:type="spellStart"/>
+      <w:r>
+        <w:t>dll</w:t>
+      </w:r>
+      <w:proofErr w:type="spellEnd"/>
+      <w:r>
+        <w:t xml:space="preserve"> into $PATH, but this implies that the user </w:t>
       </w:r>
       <w:r>
         <w:t>must have</w:t>
@@ -1621,18 +2253,50 @@
         <w:rPr>
           <w:shd w:val="clear" w:color="auto" w:fill="FFFFFF"/>
         </w:rPr>
-        <w:t>Building IMUSANT_Test</w:t>
-      </w:r>
-    </w:p>
-    <w:p>
-      <w:r>
-        <w:t xml:space="preserve">To build IMUSANT_Tests you need to have the Google Test static libraries available to you.   </w:t>
-      </w:r>
-    </w:p>
-    <w:p/>
-    <w:p>
-      <w:r>
-        <w:t>Download the google test source tree from GitHub.  Open it in CLion (Google test has a cmake build system).</w:t>
+        <w:t xml:space="preserve">Building </w:t>
+      </w:r>
+      <w:proofErr w:type="spellStart"/>
+      <w:r>
+        <w:rPr>
+          <w:shd w:val="clear" w:color="auto" w:fill="FFFFFF"/>
+        </w:rPr>
+        <w:t>IMUSANT_Test</w:t>
+      </w:r>
+      <w:proofErr w:type="spellEnd"/>
+    </w:p>
+    <w:p>
+      <w:r>
+        <w:t xml:space="preserve">To build </w:t>
+      </w:r>
+      <w:proofErr w:type="spellStart"/>
+      <w:r>
+        <w:t>IMUSANT_Tests</w:t>
+      </w:r>
+      <w:proofErr w:type="spellEnd"/>
+      <w:r>
+        <w:t xml:space="preserve"> you need to have the Google Test static libraries available to you.   </w:t>
+      </w:r>
+    </w:p>
+    <w:p/>
+    <w:p>
+      <w:r>
+        <w:t xml:space="preserve">Download the google test source tree from GitHub.  Open it in </w:t>
+      </w:r>
+      <w:proofErr w:type="spellStart"/>
+      <w:r>
+        <w:t>CLion</w:t>
+      </w:r>
+      <w:proofErr w:type="spellEnd"/>
+      <w:r>
+        <w:t xml:space="preserve"> (Google test has a </w:t>
+      </w:r>
+      <w:proofErr w:type="spellStart"/>
+      <w:r>
+        <w:t>cmake</w:t>
+      </w:r>
+      <w:proofErr w:type="spellEnd"/>
+      <w:r>
+        <w:t xml:space="preserve"> build system).</w:t>
       </w:r>
     </w:p>
     <w:p/>
@@ -1641,7 +2305,15 @@
         <w:ind w:left="720"/>
       </w:pPr>
       <w:r>
-        <w:t>In CLion edit the CMakeLists.txt file in the root directory to set the BUILD_GTEST option to ON and the BUILD_GMOCK option to OFF.</w:t>
+        <w:t xml:space="preserve">In </w:t>
+      </w:r>
+      <w:proofErr w:type="spellStart"/>
+      <w:r>
+        <w:t>CLion</w:t>
+      </w:r>
+      <w:proofErr w:type="spellEnd"/>
+      <w:r>
+        <w:t xml:space="preserve"> edit the CMakeLists.txt file in the root directory to set the BUILD_GTEST option to ON and the BUILD_GMOCK option to OFF.</w:t>
       </w:r>
     </w:p>
     <w:p/>
@@ -1650,7 +2322,15 @@
         <w:ind w:left="720"/>
       </w:pPr>
       <w:r>
-        <w:t>In CLion select Build All, and then, from the menu Run | Build:</w:t>
+        <w:t xml:space="preserve">In </w:t>
+      </w:r>
+      <w:proofErr w:type="spellStart"/>
+      <w:r>
+        <w:t>CLion</w:t>
+      </w:r>
+      <w:proofErr w:type="spellEnd"/>
+      <w:r>
+        <w:t xml:space="preserve"> select Build All, and then, from the menu Run | Build:</w:t>
       </w:r>
     </w:p>
     <w:p/>
@@ -1854,7 +2534,7 @@
           </mc:Choice>
           <mc:Fallback>
             <w:pict>
-              <v:group w14:anchorId="6BDA725D" id="Group 8" o:spid="_x0000_s1026" style="position:absolute;margin-left:88.2pt;margin-top:8.4pt;width:360.6pt;height:75pt;z-index:251666432" coordsize="45796,9525" o:gfxdata="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">
+              <v:group w14:anchorId="26B0A459" id="Group 8" o:spid="_x0000_s1026" style="position:absolute;margin-left:88.2pt;margin-top:8.4pt;width:360.6pt;height:75pt;z-index:251666432" coordsize="45796,9525" o:gfxdata="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">
                 <v:roundrect id="Rectangle: Rounded Corners 4" o:spid="_x0000_s1027" style="position:absolute;left:40767;width:5029;height:2514;visibility:visible;mso-wrap-style:square;v-text-anchor:middle" arcsize="10923f" o:gfxdata="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" filled="f" strokecolor="red">
                   <v:shadow on="t" color="black" opacity="22937f" origin=",.5" offset="0,.63889mm"/>
                 </v:roundrect>
@@ -1936,6 +2616,7 @@
         <w:rPr>
           <w:noProof/>
         </w:rPr>
+        <w:lastRenderedPageBreak/>
         <mc:AlternateContent>
           <mc:Choice Requires="wps">
             <w:drawing>
@@ -1999,7 +2680,7 @@
           </mc:Choice>
           <mc:Fallback>
             <w:pict>
-              <v:roundrect w14:anchorId="190E3CED" id="Rectangle: Rounded Corners 10" o:spid="_x0000_s1026" style="position:absolute;margin-left:159.6pt;margin-top:85.8pt;width:49.8pt;height:21pt;z-index:251667456;visibility:visible;mso-wrap-style:square;mso-wrap-distance-left:9pt;mso-wrap-distance-top:0;mso-wrap-distance-right:9pt;mso-wrap-distance-bottom:0;mso-position-horizontal:absolute;mso-position-horizontal-relative:text;mso-position-vertical:absolute;mso-position-vertical-relative:text;v-text-anchor:middle" arcsize="10923f" o:gfxdata="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" filled="f" strokecolor="red">
+              <v:roundrect w14:anchorId="6648ED33" id="Rectangle: Rounded Corners 10" o:spid="_x0000_s1026" style="position:absolute;margin-left:159.6pt;margin-top:85.8pt;width:49.8pt;height:21pt;z-index:251667456;visibility:visible;mso-wrap-style:square;mso-wrap-distance-left:9pt;mso-wrap-distance-top:0;mso-wrap-distance-right:9pt;mso-wrap-distance-bottom:0;mso-position-horizontal:absolute;mso-position-horizontal-relative:text;mso-position-vertical:absolute;mso-position-vertical-relative:text;v-text-anchor:middle" arcsize="10923f" o:gfxdata="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" filled="f" strokecolor="red">
                 <v:shadow on="t" color="black" opacity="22937f" origin=",.5" offset="0,.63889mm"/>
               </v:roundrect>
             </w:pict>
@@ -2123,7 +2804,7 @@
           </mc:Choice>
           <mc:Fallback>
             <w:pict>
-              <v:roundrect w14:anchorId="12408A1C" id="Rectangle: Rounded Corners 12" o:spid="_x0000_s1026" style="position:absolute;margin-left:166.2pt;margin-top:60.65pt;width:239.4pt;height:15.6pt;z-index:251668480;visibility:visible;mso-wrap-style:square;mso-wrap-distance-left:9pt;mso-wrap-distance-top:0;mso-wrap-distance-right:9pt;mso-wrap-distance-bottom:0;mso-position-horizontal:absolute;mso-position-horizontal-relative:text;mso-position-vertical:absolute;mso-position-vertical-relative:text;v-text-anchor:middle" arcsize="10923f" o:gfxdata="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" filled="f" strokecolor="red">
+              <v:roundrect w14:anchorId="312B2663" id="Rectangle: Rounded Corners 12" o:spid="_x0000_s1026" style="position:absolute;margin-left:166.2pt;margin-top:60.65pt;width:239.4pt;height:15.6pt;z-index:251668480;visibility:visible;mso-wrap-style:square;mso-wrap-distance-left:9pt;mso-wrap-distance-top:0;mso-wrap-distance-right:9pt;mso-wrap-distance-bottom:0;mso-position-horizontal:absolute;mso-position-horizontal-relative:text;mso-position-vertical:absolute;mso-position-vertical-relative:text;v-text-anchor:middle" arcsize="10923f" o:gfxdata="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" filled="f" strokecolor="red">
                 <v:shadow on="t" color="black" opacity="22937f" origin=",.5" offset="0,.63889mm"/>
               </v:roundrect>
             </w:pict>
@@ -2177,8 +2858,6 @@
       <w:r>
         <w:t>It should build and run.</w:t>
       </w:r>
-      <w:bookmarkStart w:id="0" w:name="_GoBack"/>
-      <w:bookmarkEnd w:id="0"/>
     </w:p>
     <w:p/>
     <w:p/>
@@ -4052,7 +4731,7 @@
 </file>
 
 <file path=customXml/itemProps1.xml><?xml version="1.0" encoding="utf-8"?>
-<ds:datastoreItem xmlns:ds="http://schemas.openxmlformats.org/officeDocument/2006/customXml" ds:itemID="{CB0DC382-9007-4E35-8213-69A9F9A21371}">
+<ds:datastoreItem xmlns:ds="http://schemas.openxmlformats.org/officeDocument/2006/customXml" ds:itemID="{262A270F-92F4-44AC-BE94-C75A7B80B154}">
   <ds:schemaRefs>
     <ds:schemaRef ds:uri="http://schemas.openxmlformats.org/officeDocument/2006/bibliography"/>
   </ds:schemaRefs>

</xml_diff>

<commit_message>
S-01273 - Cross platform - Make libIMUSANT build on Windows Changes to documentation to cover off CLion, CMake, Cygwin.
</commit_message>
<xml_diff>
--- a/catsmat/Documentation/DevelopmentEnvironmentConfiguration.docx
+++ b/catsmat/Documentation/DevelopmentEnvironmentConfiguration.docx
@@ -22,10 +22,18 @@
     </w:p>
     <w:p>
       <w:r>
-        <w:t>Last Modified: 5 September</w:t>
-      </w:r>
-      <w:r>
-        <w:t>, 2015.</w:t>
+        <w:t>Last Modified: 16</w:t>
+      </w:r>
+      <w:r>
+        <w:t xml:space="preserve"> </w:t>
+      </w:r>
+      <w:r>
+        <w:t>July, 2016</w:t>
+      </w:r>
+      <w:bookmarkStart w:id="0" w:name="_GoBack"/>
+      <w:bookmarkEnd w:id="0"/>
+      <w:r>
+        <w:t>.</w:t>
       </w:r>
     </w:p>
     <w:p/>
@@ -42,6 +50,56 @@
         <w:t>The project is built on Mac OS X 10.10 using XCode 6.3.1 or above.</w:t>
       </w:r>
     </w:p>
+    <w:p/>
+    <w:p>
+      <w:r>
+        <w:t xml:space="preserve">Alternatively, you can use </w:t>
+      </w:r>
+      <w:proofErr w:type="spellStart"/>
+      <w:r>
+        <w:t>CLion</w:t>
+      </w:r>
+      <w:proofErr w:type="spellEnd"/>
+      <w:r>
+        <w:t xml:space="preserve"> on other operating systems, in which case the build system is based on </w:t>
+      </w:r>
+      <w:proofErr w:type="spellStart"/>
+      <w:r>
+        <w:t>CMake</w:t>
+      </w:r>
+      <w:proofErr w:type="spellEnd"/>
+      <w:r>
+        <w:t>.</w:t>
+      </w:r>
+    </w:p>
+    <w:p/>
+    <w:p>
+      <w:r>
+        <w:t xml:space="preserve">If you are using </w:t>
+      </w:r>
+      <w:proofErr w:type="spellStart"/>
+      <w:r>
+        <w:t>CLion</w:t>
+      </w:r>
+      <w:proofErr w:type="spellEnd"/>
+      <w:r>
+        <w:t xml:space="preserve"> on Windows</w:t>
+      </w:r>
+      <w:r>
+        <w:t>,</w:t>
+      </w:r>
+      <w:r>
+        <w:t xml:space="preserve"> you will need Cygwin with </w:t>
+      </w:r>
+      <w:proofErr w:type="spellStart"/>
+      <w:r>
+        <w:t>gcc</w:t>
+      </w:r>
+      <w:proofErr w:type="spellEnd"/>
+      <w:r>
+        <w:t>.</w:t>
+      </w:r>
+    </w:p>
     <w:p>
       <w:pPr>
         <w:pStyle w:val="Heading1"/>
@@ -62,134 +120,114 @@
     </w:p>
     <w:p>
       <w:r>
+        <w:t xml:space="preserve">We </w:t>
+      </w:r>
+      <w:r>
+        <w:t xml:space="preserve">have </w:t>
+      </w:r>
+      <w:r>
+        <w:t>use</w:t>
+      </w:r>
+      <w:r>
+        <w:t>s</w:t>
+      </w:r>
+      <w:r>
+        <w:t xml:space="preserve"> </w:t>
+      </w:r>
+      <w:r>
+        <w:t xml:space="preserve">version 1 of </w:t>
+      </w:r>
+      <w:proofErr w:type="spellStart"/>
+      <w:r>
+        <w:t>libMusicXML</w:t>
+      </w:r>
+      <w:proofErr w:type="spellEnd"/>
+      <w:r>
+        <w:t xml:space="preserve">, but </w:t>
+      </w:r>
+      <w:r>
+        <w:t>this has been deprecated and removed from the system</w:t>
+      </w:r>
+      <w:r>
+        <w:t>.</w:t>
+      </w:r>
+    </w:p>
+    <w:p>
+      <w:pPr>
+        <w:pStyle w:val="Heading2"/>
+      </w:pPr>
+      <w:r>
+        <w:t>Version 3</w:t>
+      </w:r>
+    </w:p>
+    <w:p>
+      <w:r>
         <w:t xml:space="preserve">We use </w:t>
       </w:r>
-      <w:r>
-        <w:t xml:space="preserve">version 1 of </w:t>
-      </w:r>
-      <w:proofErr w:type="spellStart"/>
-      <w:r>
-        <w:t>libMusicXML</w:t>
-      </w:r>
-      <w:proofErr w:type="spellEnd"/>
-      <w:r>
-        <w:t xml:space="preserve">, but at the time of writing the required files from that library are included within our project and build out of XCode. </w:t>
-      </w:r>
-      <w:r>
-        <w:t xml:space="preserve">You don’t need to do anything for </w:t>
-      </w:r>
-      <w:proofErr w:type="spellStart"/>
-      <w:r>
-        <w:t>libMusicXML</w:t>
-      </w:r>
-      <w:proofErr w:type="spellEnd"/>
+      <w:proofErr w:type="spellStart"/>
+      <w:r>
+        <w:t>Verson</w:t>
+      </w:r>
+      <w:proofErr w:type="spellEnd"/>
+      <w:r>
+        <w:t xml:space="preserve"> 3 of </w:t>
+      </w:r>
+      <w:proofErr w:type="spellStart"/>
+      <w:r>
+        <w:t>MusicXML</w:t>
+      </w:r>
+      <w:proofErr w:type="spellEnd"/>
+      <w:r>
+        <w:t xml:space="preserve"> which is implemented in a framework called libMusicXML2. </w:t>
+      </w:r>
+      <w:r>
+        <w:t>The source is contained within the build tree and you should not need to do anything except build the target.</w:t>
+      </w:r>
+    </w:p>
+    <w:p>
+      <w:pPr>
+        <w:pStyle w:val="Heading1"/>
+      </w:pPr>
+      <w:r>
+        <w:t>Boost Libraries</w:t>
+      </w:r>
+    </w:p>
+    <w:p>
+      <w:r>
+        <w:t>The project uses b</w:t>
+      </w:r>
+      <w:r>
+        <w:t>oost libraries</w:t>
+      </w:r>
+      <w:r>
+        <w:t>, at time of writing we are on Version 1.58.0</w:t>
+      </w:r>
+      <w:r>
+        <w:t xml:space="preserve"> (although I have upgraded to 1.64.0 on Windows, with no problems apparent)</w:t>
+      </w:r>
       <w:r>
         <w:t>.</w:t>
       </w:r>
-    </w:p>
-    <w:p/>
-    <w:p>
-      <w:pPr>
-        <w:pStyle w:val="Heading2"/>
-      </w:pPr>
-      <w:r>
-        <w:t>Version 3</w:t>
-      </w:r>
-    </w:p>
-    <w:p>
-      <w:r>
-        <w:t xml:space="preserve">We also use </w:t>
-      </w:r>
-      <w:proofErr w:type="spellStart"/>
-      <w:r>
-        <w:t>Verson</w:t>
-      </w:r>
-      <w:proofErr w:type="spellEnd"/>
-      <w:r>
-        <w:t xml:space="preserve"> 3 of </w:t>
-      </w:r>
-      <w:proofErr w:type="spellStart"/>
-      <w:r>
-        <w:t>MusicXML</w:t>
-      </w:r>
-      <w:proofErr w:type="spellEnd"/>
-      <w:r>
-        <w:t xml:space="preserve"> which is implemented in a framework called libMusicXML2. You need to download this file from </w:t>
-      </w:r>
-      <w:proofErr w:type="spellStart"/>
-      <w:r>
-        <w:t>sourceforge</w:t>
-      </w:r>
-      <w:proofErr w:type="spellEnd"/>
-      <w:r>
-        <w:t xml:space="preserve"> at this address:</w:t>
-      </w:r>
-    </w:p>
-    <w:p/>
-    <w:p>
-      <w:pPr>
-        <w:pStyle w:val="ListParagraph"/>
-        <w:numPr>
-          <w:ilvl w:val="0"/>
-          <w:numId w:val="9"/>
-        </w:numPr>
-      </w:pPr>
-      <w:hyperlink r:id="rId6" w:history="1">
-        <w:r>
-          <w:rPr>
-            <w:rStyle w:val="Hyperlink"/>
-          </w:rPr>
-          <w:t>http://sourceforge.net/projects/libmusicxml/files/libmusicxml-macosx/</w:t>
-        </w:r>
-      </w:hyperlink>
-    </w:p>
-    <w:p/>
-    <w:p>
-      <w:r>
-        <w:t>Note that this is the framework for OS X – if you are on another platform these instructions might be different.</w:t>
-      </w:r>
-    </w:p>
-    <w:p/>
-    <w:p>
-      <w:r>
-        <w:t xml:space="preserve">The download gives you a file called </w:t>
-      </w:r>
-      <w:r>
-        <w:t>libmusicxml-3.00-macosx.tgz</w:t>
-      </w:r>
-      <w:r>
-        <w:t xml:space="preserve">.  Unpack this somewhere and copy the </w:t>
-      </w:r>
-      <w:r>
-        <w:t>libmusicxml2.framework</w:t>
-      </w:r>
-      <w:r>
-        <w:t xml:space="preserve"> to /Library/Frameworks on your machine. </w:t>
-      </w:r>
-    </w:p>
-    <w:p>
-      <w:pPr>
-        <w:pStyle w:val="Heading1"/>
-      </w:pPr>
-      <w:r>
-        <w:t>Boost Libraries</w:t>
-      </w:r>
-    </w:p>
-    <w:p>
-      <w:r>
-        <w:t>The project uses b</w:t>
-      </w:r>
-      <w:r>
-        <w:t>oost libraries</w:t>
-      </w:r>
-      <w:r>
-        <w:t>, at time of writing we are on Version 1.58.0</w:t>
-      </w:r>
-      <w:r>
-        <w:t>.</w:t>
-      </w:r>
-      <w:r>
-        <w:t xml:space="preserve">  We use the filesystem and system libraries.</w:t>
+      <w:r>
+        <w:t xml:space="preserve">  We use the </w:t>
+      </w:r>
+      <w:r>
+        <w:rPr>
+          <w:rFonts w:ascii="Courier New" w:hAnsi="Courier New" w:cs="Courier New"/>
+        </w:rPr>
+        <w:t>filesystem</w:t>
+      </w:r>
+      <w:r>
+        <w:t xml:space="preserve"> and </w:t>
+      </w:r>
+      <w:r>
+        <w:rPr>
+          <w:rFonts w:ascii="Courier New" w:hAnsi="Courier New" w:cs="Courier New"/>
+        </w:rPr>
+        <w:t>system</w:t>
+      </w:r>
+      <w:r>
+        <w:t xml:space="preserve"> libraries.</w:t>
       </w:r>
     </w:p>
     <w:p/>
@@ -213,7 +251,7 @@
       <w:r>
         <w:t xml:space="preserve">oost libraries from  </w:t>
       </w:r>
-      <w:hyperlink r:id="rId7" w:history="1">
+      <w:hyperlink r:id="rId6" w:history="1">
         <w:r>
           <w:rPr>
             <w:rStyle w:val="Hyperlink"/>
@@ -250,24 +288,104 @@
         </w:numPr>
       </w:pPr>
       <w:r>
+        <w:t>In a terminal window, change directory to $BOOST_DISTRO and then run the following</w:t>
+      </w:r>
+      <w:r>
+        <w:t xml:space="preserve"> commands</w:t>
+      </w:r>
+      <w:r>
+        <w:t>:</w:t>
+      </w:r>
+    </w:p>
+    <w:p>
+      <w:r>
+        <w:t xml:space="preserve"> </w:t>
+      </w:r>
+    </w:p>
+    <w:p>
+      <w:r>
+        <w:t xml:space="preserve">        ./bootstrap.sh --prefix=/</w:t>
+      </w:r>
+      <w:proofErr w:type="spellStart"/>
+      <w:r>
+        <w:t>usr</w:t>
+      </w:r>
+      <w:proofErr w:type="spellEnd"/>
+      <w:r>
+        <w:t>/local/boost --with-libraries=</w:t>
+      </w:r>
+      <w:proofErr w:type="spellStart"/>
+      <w:r>
+        <w:t>filesystem,system</w:t>
+      </w:r>
+      <w:proofErr w:type="spellEnd"/>
+    </w:p>
+    <w:p>
+      <w:r>
+        <w:t xml:space="preserve">        ./b2 install</w:t>
+      </w:r>
+    </w:p>
+    <w:p>
+      <w:r>
         <w:lastRenderedPageBreak/>
-        <w:t>In a terminal window, change directory to $BOOST_DISTRO and then run the following</w:t>
-      </w:r>
-      <w:r>
-        <w:t xml:space="preserve"> commands</w:t>
-      </w:r>
-      <w:r>
-        <w:t>:</w:t>
-      </w:r>
-    </w:p>
-    <w:p>
-      <w:r>
         <w:t xml:space="preserve"> </w:t>
       </w:r>
     </w:p>
     <w:p>
       <w:r>
-        <w:t xml:space="preserve">        ./bootstrap.sh --prefix=/</w:t>
+        <w:t>Note: if you do not have administrator</w:t>
+      </w:r>
+      <w:r>
+        <w:t>/root</w:t>
+      </w:r>
+      <w:r>
+        <w:t xml:space="preserve"> access the second step will need to use the </w:t>
+      </w:r>
+      <w:proofErr w:type="spellStart"/>
+      <w:r>
+        <w:t>sudo</w:t>
+      </w:r>
+      <w:proofErr w:type="spellEnd"/>
+      <w:r>
+        <w:t xml:space="preserve"> command, i.e.</w:t>
+      </w:r>
+    </w:p>
+    <w:p/>
+    <w:p>
+      <w:r>
+        <w:t xml:space="preserve">        </w:t>
+      </w:r>
+      <w:proofErr w:type="spellStart"/>
+      <w:r>
+        <w:t>sudo</w:t>
+      </w:r>
+      <w:proofErr w:type="spellEnd"/>
+      <w:r>
+        <w:t xml:space="preserve"> ./b2 install</w:t>
+      </w:r>
+    </w:p>
+    <w:p/>
+    <w:p>
+      <w:r>
+        <w:t xml:space="preserve">You </w:t>
+      </w:r>
+      <w:r>
+        <w:t>may</w:t>
+      </w:r>
+      <w:r>
+        <w:t xml:space="preserve"> be prompted to enter your administrator password before installation proceeds.</w:t>
+      </w:r>
+    </w:p>
+    <w:p/>
+    <w:p>
+      <w:r>
+        <w:t>At this point you have a new directory</w:t>
+      </w:r>
+      <w:r>
+        <w:t xml:space="preserve"> on your local filesystem called </w:t>
+      </w:r>
+      <w:r>
+        <w:t>/</w:t>
       </w:r>
       <w:proofErr w:type="spellStart"/>
       <w:r>
@@ -275,17 +393,7 @@
       </w:r>
       <w:proofErr w:type="spellEnd"/>
       <w:r>
-        <w:t>/local/boost --with-libraries=</w:t>
-      </w:r>
-      <w:proofErr w:type="spellStart"/>
-      <w:r>
-        <w:t>filesystem,system</w:t>
-      </w:r>
-      <w:proofErr w:type="spellEnd"/>
-    </w:p>
-    <w:p>
-      <w:r>
-        <w:t xml:space="preserve">        ./b2 install</w:t>
+        <w:t>/local/boost and under that you have include and lib.</w:t>
       </w:r>
     </w:p>
     <w:p>
@@ -294,54 +402,43 @@
       </w:r>
     </w:p>
     <w:p>
-      <w:r>
-        <w:t>Note: if you do not have administrator</w:t>
-      </w:r>
-      <w:r>
-        <w:t>/root</w:t>
-      </w:r>
-      <w:r>
-        <w:t xml:space="preserve"> access the second step will need to use the </w:t>
-      </w:r>
-      <w:proofErr w:type="spellStart"/>
-      <w:r>
-        <w:t>sudo</w:t>
-      </w:r>
-      <w:proofErr w:type="spellEnd"/>
-      <w:r>
-        <w:t xml:space="preserve"> command, i.e.</w:t>
-      </w:r>
-    </w:p>
-    <w:p/>
-    <w:p>
-      <w:r>
-        <w:t xml:space="preserve">        </w:t>
-      </w:r>
-      <w:proofErr w:type="spellStart"/>
-      <w:r>
-        <w:t>sudo</w:t>
-      </w:r>
-      <w:proofErr w:type="spellEnd"/>
-      <w:r>
-        <w:t xml:space="preserve"> ./b2 install</w:t>
-      </w:r>
-    </w:p>
-    <w:p/>
-    <w:p>
-      <w:r>
-        <w:t>You will be prompted to enter your administrator password before installation proceeds.</w:t>
-      </w:r>
-    </w:p>
-    <w:p/>
-    <w:p>
-      <w:r>
-        <w:t>At this point you have a new directory</w:t>
-      </w:r>
-      <w:r>
-        <w:t xml:space="preserve"> on your local filesystem called </w:t>
-      </w:r>
-      <w:r>
-        <w:t>/</w:t>
+      <w:pPr>
+        <w:pStyle w:val="Heading2"/>
+      </w:pPr>
+      <w:r>
+        <w:t>For XCode Users</w:t>
+      </w:r>
+    </w:p>
+    <w:p>
+      <w:r>
+        <w:t>Our XCode project file</w:t>
+      </w:r>
+      <w:r>
+        <w:t xml:space="preserve"> work</w:t>
+      </w:r>
+      <w:r>
+        <w:t>s</w:t>
+      </w:r>
+      <w:r>
+        <w:t xml:space="preserve"> with this installation of the boost libraries through the user defined Build Settings BOOST_ROOT_DIR, BOOST_ROOT_INC_DIR, </w:t>
+      </w:r>
+      <w:r>
+        <w:t xml:space="preserve">and </w:t>
+      </w:r>
+      <w:r>
+        <w:t xml:space="preserve">BOOST_ROOT_LIB_DIR.  </w:t>
+      </w:r>
+    </w:p>
+    <w:p/>
+    <w:p>
+      <w:r>
+        <w:t>I wouldn’t recommend doing this, but i</w:t>
+      </w:r>
+      <w:r>
+        <w:t>f you need to install b</w:t>
+      </w:r>
+      <w:r>
+        <w:t>oost in any location other than /</w:t>
       </w:r>
       <w:proofErr w:type="spellStart"/>
       <w:r>
@@ -349,57 +446,13 @@
       </w:r>
       <w:proofErr w:type="spellEnd"/>
       <w:r>
-        <w:t>/local/boost and under that you have include and lib.</w:t>
-      </w:r>
-    </w:p>
-    <w:p>
-      <w:r>
-        <w:t xml:space="preserve"> </w:t>
-      </w:r>
-    </w:p>
-    <w:p>
-      <w:pPr>
-        <w:pStyle w:val="Heading2"/>
-      </w:pPr>
-      <w:r>
-        <w:t>For XCode Users</w:t>
-      </w:r>
-    </w:p>
-    <w:p>
-      <w:r>
-        <w:t>Our XCode project file</w:t>
-      </w:r>
-      <w:r>
-        <w:t xml:space="preserve"> work</w:t>
-      </w:r>
-      <w:r>
-        <w:t>s</w:t>
-      </w:r>
-      <w:r>
-        <w:t xml:space="preserve"> with this installation of the boost libraries through the user defined Build Settings BOOST_ROOT_DIR, BOOST_ROOT_INC_DIR, </w:t>
-      </w:r>
-      <w:r>
-        <w:t xml:space="preserve">and </w:t>
-      </w:r>
-      <w:r>
-        <w:t xml:space="preserve">BOOST_ROOT_LIB_DIR.  </w:t>
-      </w:r>
-    </w:p>
-    <w:p/>
-    <w:p>
-      <w:r>
-        <w:t>If you need to install b</w:t>
-      </w:r>
-      <w:r>
-        <w:t>oost in any location other than /</w:t>
-      </w:r>
-      <w:proofErr w:type="spellStart"/>
-      <w:r>
-        <w:t>usr</w:t>
-      </w:r>
-      <w:proofErr w:type="spellEnd"/>
-      <w:r>
-        <w:t xml:space="preserve">/local/boost then you will need to do </w:t>
+        <w:t>/local/boost</w:t>
+      </w:r>
+      <w:r>
+        <w:t>,</w:t>
+      </w:r>
+      <w:r>
+        <w:t xml:space="preserve"> then you will need to do </w:t>
       </w:r>
       <w:r>
         <w:t>some</w:t>
@@ -424,30 +477,6 @@
     <w:p>
       <w:pPr>
         <w:pStyle w:val="ListParagraph"/>
-        <w:numPr>
-          <w:ilvl w:val="0"/>
-          <w:numId w:val="7"/>
-        </w:numPr>
-      </w:pPr>
-      <w:r>
-        <w:t>C</w:t>
-      </w:r>
-      <w:r>
-        <w:t xml:space="preserve">hange BOOST_ROOT_DIR </w:t>
-      </w:r>
-      <w:r>
-        <w:t xml:space="preserve">in our XCode project </w:t>
-      </w:r>
-      <w:r>
-        <w:t>to point to this different install directory (you probably don't have to change the other two settings, unless the structure of the file system installed by Boost changes</w:t>
-      </w:r>
-      <w:r>
-        <w:t>)</w:t>
-      </w:r>
-    </w:p>
-    <w:p>
-      <w:pPr>
-        <w:pStyle w:val="ListParagraph"/>
         <w:ind w:left="360"/>
       </w:pPr>
     </w:p>
@@ -460,6 +489,36 @@
         </w:numPr>
       </w:pPr>
       <w:r>
+        <w:t>C</w:t>
+      </w:r>
+      <w:r>
+        <w:t xml:space="preserve">hange BOOST_ROOT_DIR </w:t>
+      </w:r>
+      <w:r>
+        <w:t xml:space="preserve">in our XCode project </w:t>
+      </w:r>
+      <w:r>
+        <w:t>to point to this different install directory (you probably don't have to change the other two settings, unless the structure of the file system installed by Boost changes</w:t>
+      </w:r>
+      <w:r>
+        <w:t>)</w:t>
+      </w:r>
+    </w:p>
+    <w:p>
+      <w:pPr>
+        <w:pStyle w:val="ListParagraph"/>
+        <w:ind w:left="360"/>
+      </w:pPr>
+    </w:p>
+    <w:p>
+      <w:pPr>
+        <w:pStyle w:val="ListParagraph"/>
+        <w:numPr>
+          <w:ilvl w:val="0"/>
+          <w:numId w:val="7"/>
+        </w:numPr>
+      </w:pPr>
+      <w:r>
         <w:t>I</w:t>
       </w:r>
       <w:r>
@@ -528,10 +587,19 @@
     </w:p>
     <w:p>
       <w:r>
-        <w:t>U</w:t>
-      </w:r>
-      <w:r>
-        <w:t xml:space="preserve">sing the </w:t>
+        <w:t>On Windows</w:t>
+      </w:r>
+      <w:r>
+        <w:t>,</w:t>
+      </w:r>
+      <w:r>
+        <w:t xml:space="preserve"> you will be u</w:t>
+      </w:r>
+      <w:r>
+        <w:t xml:space="preserve">sing </w:t>
+      </w:r>
+      <w:r>
+        <w:t xml:space="preserve">the </w:t>
       </w:r>
       <w:proofErr w:type="spellStart"/>
       <w:r>
@@ -568,43 +636,93 @@
         <w:t>must</w:t>
       </w:r>
       <w:r>
-        <w:t xml:space="preserve"> do this from a Cygwin terminal.</w:t>
-      </w:r>
-      <w:r>
-        <w:t xml:space="preserve">  If you do that, </w:t>
-      </w:r>
-      <w:proofErr w:type="spellStart"/>
-      <w:r>
-        <w:t>then</w:t>
-      </w:r>
-      <w:proofErr w:type="spellEnd"/>
-      <w:r>
-        <w:t xml:space="preserve"> all the instructions and paths at the beginning of this section will work.</w:t>
+        <w:t xml:space="preserve"> do this from a Cygwin terminal</w:t>
+      </w:r>
+      <w:r>
+        <w:t xml:space="preserve"> – do </w:t>
+      </w:r>
+      <w:r>
+        <w:rPr>
+          <w:i/>
+        </w:rPr>
+        <w:t>not</w:t>
+      </w:r>
+      <w:r>
+        <w:t xml:space="preserve"> run the Boost build from a Windows </w:t>
+      </w:r>
+      <w:proofErr w:type="spellStart"/>
+      <w:r>
+        <w:rPr>
+          <w:rFonts w:ascii="Courier New" w:hAnsi="Courier New" w:cs="Courier New"/>
+        </w:rPr>
+        <w:t>cmd</w:t>
+      </w:r>
+      <w:proofErr w:type="spellEnd"/>
+      <w:r>
+        <w:t xml:space="preserve"> prompt</w:t>
+      </w:r>
+      <w:r>
+        <w:t>.</w:t>
+      </w:r>
+      <w:r>
+        <w:t xml:space="preserve">  If you </w:t>
+      </w:r>
+      <w:r>
+        <w:t>run from Cygwin</w:t>
+      </w:r>
+      <w:r>
+        <w:t>, then all the instructions and paths at the beginning of this section will work.</w:t>
+      </w:r>
+    </w:p>
+    <w:p/>
+    <w:p>
+      <w:r>
+        <w:t>On the Windows file system, t</w:t>
+      </w:r>
+      <w:r>
+        <w:t xml:space="preserve">he paths mentioned above </w:t>
+      </w:r>
+      <w:r>
+        <w:t xml:space="preserve">will </w:t>
+      </w:r>
+      <w:r>
+        <w:t xml:space="preserve">be relative you your Cygwin </w:t>
+      </w:r>
+      <w:r>
+        <w:t>directory (by def</w:t>
+      </w:r>
+      <w:r>
+        <w:t xml:space="preserve">ault you will end up with </w:t>
+      </w:r>
+      <w:r>
+        <w:rPr>
+          <w:rFonts w:ascii="Courier New" w:hAnsi="Courier New" w:cs="Courier New"/>
+        </w:rPr>
+        <w:t>C:\cygwin64\usr\local\boost</w:t>
+      </w:r>
+      <w:r>
+        <w:t xml:space="preserve">).  You don’t have to worry about this – the </w:t>
+      </w:r>
+      <w:proofErr w:type="spellStart"/>
+      <w:r>
+        <w:t>CMake</w:t>
+      </w:r>
+      <w:proofErr w:type="spellEnd"/>
+      <w:r>
+        <w:t xml:space="preserve"> files </w:t>
+      </w:r>
+      <w:r>
+        <w:t xml:space="preserve">in the CATSMAT project </w:t>
+      </w:r>
+      <w:r>
+        <w:t>have the correct paths in them.</w:t>
       </w:r>
     </w:p>
     <w:p/>
     <w:p>
       <w:r>
         <w:lastRenderedPageBreak/>
-        <w:t xml:space="preserve">The paths mentioned above </w:t>
-      </w:r>
-      <w:r>
-        <w:t xml:space="preserve">will </w:t>
-      </w:r>
-      <w:r>
-        <w:t xml:space="preserve">be relative you your Cygwin </w:t>
-      </w:r>
-      <w:r>
-        <w:t>directory (by def</w:t>
-      </w:r>
-      <w:r>
-        <w:t xml:space="preserve">ault you will end up with </w:t>
-      </w:r>
-      <w:r>
-        <w:t>C:\cygwin64\usr\local\boost</w:t>
-      </w:r>
-      <w:r>
-        <w:t xml:space="preserve">).  You don’t have to worry about this – the </w:t>
+        <w:t xml:space="preserve">If you need to install Boost somewhere else (again, not recommended), then the </w:t>
       </w:r>
       <w:proofErr w:type="spellStart"/>
       <w:r>
@@ -612,23 +730,60 @@
       </w:r>
       <w:proofErr w:type="spellEnd"/>
       <w:r>
-        <w:t xml:space="preserve"> files have the correct paths in them.</w:t>
-      </w:r>
-    </w:p>
-    <w:p/>
-    <w:p>
-      <w:r>
-        <w:t>Note that I have experimented with installing the Boost libraries as part of the Cygwin install with</w:t>
-      </w:r>
-      <w:bookmarkStart w:id="0" w:name="_GoBack"/>
-      <w:bookmarkEnd w:id="0"/>
-      <w:r>
-        <w:t xml:space="preserve"> no success.  This may be my lack of understanding, and the approach may work for you</w:t>
-      </w:r>
-    </w:p>
-    <w:p>
-      <w:r>
-        <w:t xml:space="preserve"> </w:t>
+        <w:t xml:space="preserve"> files for </w:t>
+      </w:r>
+      <w:proofErr w:type="spellStart"/>
+      <w:r>
+        <w:rPr>
+          <w:rFonts w:ascii="Courier New" w:hAnsi="Courier New" w:cs="Courier New"/>
+        </w:rPr>
+        <w:t>catsmat</w:t>
+      </w:r>
+      <w:proofErr w:type="spellEnd"/>
+      <w:r>
+        <w:rPr>
+          <w:rFonts w:ascii="Courier New" w:hAnsi="Courier New" w:cs="Courier New"/>
+        </w:rPr>
+        <w:t xml:space="preserve">, </w:t>
+      </w:r>
+      <w:proofErr w:type="spellStart"/>
+      <w:r>
+        <w:rPr>
+          <w:rFonts w:ascii="Courier New" w:hAnsi="Courier New" w:cs="Courier New"/>
+        </w:rPr>
+        <w:t>libIMUSANT</w:t>
+      </w:r>
+      <w:proofErr w:type="spellEnd"/>
+      <w:r>
+        <w:t xml:space="preserve">, and </w:t>
+      </w:r>
+      <w:proofErr w:type="spellStart"/>
+      <w:r>
+        <w:rPr>
+          <w:rFonts w:ascii="Courier New" w:hAnsi="Courier New" w:cs="Courier New"/>
+        </w:rPr>
+        <w:t>libIMUSANT_Tests</w:t>
+      </w:r>
+      <w:proofErr w:type="spellEnd"/>
+      <w:r>
+        <w:t xml:space="preserve"> all have paths to the boost libraries in them, and you will have  to modify these.</w:t>
+      </w:r>
+    </w:p>
+    <w:p/>
+    <w:p>
+      <w:r>
+        <w:t>Note that I have experimented with installing the Boost libraries as part of the Cygwin install with no success.  This may be my lack of understanding, and the approach may work for you</w:t>
+      </w:r>
+      <w:r>
+        <w:t xml:space="preserve">, but you will probably have to modify the paths in the </w:t>
+      </w:r>
+      <w:proofErr w:type="spellStart"/>
+      <w:r>
+        <w:t>CMake</w:t>
+      </w:r>
+      <w:proofErr w:type="spellEnd"/>
+      <w:r>
+        <w:t xml:space="preserve"> files as described above to accommodate new install locations.</w:t>
       </w:r>
     </w:p>
     <w:p>
@@ -669,6 +824,26 @@
     <w:p/>
     <w:p>
       <w:r>
+        <w:t>Google Test is included in the build tree.  You should not have to do anything except build the target.</w:t>
+      </w:r>
+    </w:p>
+    <w:p/>
+    <w:p>
+      <w:pPr>
+        <w:pStyle w:val="Heading2"/>
+      </w:pPr>
+      <w:r>
+        <w:t>OLD Instruction</w:t>
+      </w:r>
+    </w:p>
+    <w:p>
+      <w:r>
+        <w:t>In the past, we asked you to install google test separately. This was a bit of a faff around and so I have included the instructions below, just in case you need to do this for any reason.  The main point is that the compiler flags for the google test libraries need to match the compiler flags that you use to build your system under test.</w:t>
+      </w:r>
+    </w:p>
+    <w:p/>
+    <w:p>
+      <w:r>
         <w:t>You need to download, compile, and install the Google test framework.  You obtain the download from here:</w:t>
       </w:r>
     </w:p>
@@ -677,7 +852,7 @@
       <w:pPr>
         <w:jc w:val="center"/>
       </w:pPr>
-      <w:hyperlink r:id="rId8" w:history="1">
+      <w:hyperlink r:id="rId7" w:history="1">
         <w:r>
           <w:rPr>
             <w:rStyle w:val="Hyperlink"/>
@@ -698,7 +873,7 @@
       <w:pPr>
         <w:jc w:val="center"/>
       </w:pPr>
-      <w:hyperlink r:id="rId9" w:history="1">
+      <w:hyperlink r:id="rId8" w:history="1">
         <w:r>
           <w:rPr>
             <w:rStyle w:val="Hyperlink"/>
@@ -815,6 +990,7 @@
         <w:rPr>
           <w:i/>
         </w:rPr>
+        <w:lastRenderedPageBreak/>
         <w:t>Apple LLVM 6.1 Language C++</w:t>
       </w:r>
     </w:p>
@@ -913,7 +1089,6 @@
         </w:numPr>
       </w:pPr>
       <w:r>
-        <w:lastRenderedPageBreak/>
         <w:t xml:space="preserve">Build the </w:t>
       </w:r>
       <w:proofErr w:type="spellStart"/>
@@ -1190,6 +1365,7 @@
         </w:numPr>
       </w:pPr>
       <w:r>
+        <w:lastRenderedPageBreak/>
         <w:t xml:space="preserve">Note also that the signature of your main might include a </w:t>
       </w:r>
       <w:proofErr w:type="spellStart"/>
@@ -1367,24 +1543,12 @@
         <w:t xml:space="preserve"> from the signature of main().</w:t>
       </w:r>
     </w:p>
-    <w:p>
-      <w:pPr>
-        <w:pStyle w:val="ListParagraph"/>
-      </w:pPr>
-      <w:r>
-        <w:t xml:space="preserve"> </w:t>
-      </w:r>
-      <w:r>
-        <w:t xml:space="preserve"> </w:t>
-      </w:r>
-    </w:p>
     <w:p/>
     <w:p>
       <w:pPr>
         <w:pStyle w:val="Heading1"/>
       </w:pPr>
       <w:r>
-        <w:lastRenderedPageBreak/>
         <w:t xml:space="preserve">Building Using </w:t>
       </w:r>
       <w:proofErr w:type="spellStart"/>
@@ -1401,6 +1565,35 @@
       </w:r>
       <w:proofErr w:type="spellEnd"/>
     </w:p>
+    <w:p>
+      <w:r>
+        <w:t xml:space="preserve">You can use </w:t>
+      </w:r>
+      <w:proofErr w:type="spellStart"/>
+      <w:r>
+        <w:t>CLion</w:t>
+      </w:r>
+      <w:proofErr w:type="spellEnd"/>
+      <w:r>
+        <w:t xml:space="preserve"> as an IDE on Windows or Mac if you want to. The build system for this is </w:t>
+      </w:r>
+      <w:proofErr w:type="spellStart"/>
+      <w:r>
+        <w:t>CMake</w:t>
+      </w:r>
+      <w:proofErr w:type="spellEnd"/>
+      <w:r>
+        <w:t xml:space="preserve">, and appropriate </w:t>
+      </w:r>
+      <w:proofErr w:type="spellStart"/>
+      <w:r>
+        <w:t>CMake</w:t>
+      </w:r>
+      <w:proofErr w:type="spellEnd"/>
+      <w:r>
+        <w:t xml:space="preserve"> files are included in the source tree.</w:t>
+      </w:r>
+    </w:p>
     <w:p/>
     <w:p>
       <w:pPr>
@@ -1410,7 +1603,136 @@
         <w:t>Setting up Your Environment</w:t>
       </w:r>
     </w:p>
-    <w:p/>
+    <w:p>
+      <w:pPr>
+        <w:pStyle w:val="Heading3"/>
+      </w:pPr>
+      <w:r>
+        <w:t>Install Cygwin</w:t>
+      </w:r>
+    </w:p>
+    <w:p>
+      <w:r>
+        <w:t xml:space="preserve">Cygwin is a prerequisite for the </w:t>
+      </w:r>
+      <w:proofErr w:type="spellStart"/>
+      <w:r>
+        <w:t>CLion</w:t>
+      </w:r>
+      <w:proofErr w:type="spellEnd"/>
+      <w:r>
+        <w:t xml:space="preserve"> installation that we are using.  It gives you your C++ compiler as well as the </w:t>
+      </w:r>
+      <w:proofErr w:type="spellStart"/>
+      <w:r>
+        <w:t>foundatioins</w:t>
+      </w:r>
+      <w:proofErr w:type="spellEnd"/>
+      <w:r>
+        <w:t xml:space="preserve"> of the build system.</w:t>
+      </w:r>
+    </w:p>
+    <w:p/>
+    <w:p>
+      <w:r>
+        <w:t xml:space="preserve">Install Cygwin x64 with packages: GCC/G++, make, </w:t>
+      </w:r>
+      <w:proofErr w:type="spellStart"/>
+      <w:r>
+        <w:t>gdb</w:t>
+      </w:r>
+      <w:proofErr w:type="spellEnd"/>
+      <w:r>
+        <w:t xml:space="preserve"> 7.8+</w:t>
+      </w:r>
+    </w:p>
+    <w:p/>
+    <w:p>
+      <w:r>
+        <w:t>These prerequisites are defined here:</w:t>
+      </w:r>
+    </w:p>
+    <w:p/>
+    <w:p>
+      <w:pPr>
+        <w:rPr>
+          <w:sz w:val="22"/>
+          <w:szCs w:val="22"/>
+        </w:rPr>
+      </w:pPr>
+      <w:hyperlink r:id="rId9" w:anchor="d75987e123" w:history="1">
+        <w:r>
+          <w:rPr>
+            <w:rStyle w:val="Hyperlink"/>
+            <w:sz w:val="22"/>
+            <w:szCs w:val="22"/>
+          </w:rPr>
+          <w:t>https://www.jetbrains.com/help/clion/</w:t>
+        </w:r>
+        <w:r>
+          <w:rPr>
+            <w:rStyle w:val="Hyperlink"/>
+            <w:sz w:val="22"/>
+            <w:szCs w:val="22"/>
+          </w:rPr>
+          <w:t>2</w:t>
+        </w:r>
+        <w:r>
+          <w:rPr>
+            <w:rStyle w:val="Hyperlink"/>
+            <w:sz w:val="22"/>
+            <w:szCs w:val="22"/>
+          </w:rPr>
+          <w:t>017.1/requirements-for-clion.html#d75987e123</w:t>
+        </w:r>
+      </w:hyperlink>
+    </w:p>
+    <w:p/>
+    <w:p>
+      <w:r>
+        <w:t>There’s a better description here, particularly with respect to the Cygwin packages that you need to install:</w:t>
+      </w:r>
+    </w:p>
+    <w:p>
+      <w:pPr>
+        <w:rPr>
+          <w:sz w:val="22"/>
+          <w:szCs w:val="22"/>
+        </w:rPr>
+      </w:pPr>
+    </w:p>
+    <w:p>
+      <w:pPr>
+        <w:rPr>
+          <w:sz w:val="22"/>
+          <w:szCs w:val="22"/>
+        </w:rPr>
+      </w:pPr>
+      <w:hyperlink r:id="rId10" w:history="1">
+        <w:r>
+          <w:rPr>
+            <w:rStyle w:val="Hyperlink"/>
+            <w:sz w:val="22"/>
+            <w:szCs w:val="22"/>
+          </w:rPr>
+          <w:t>https://medium.com/@RobertSimoes/installing-clion-on-windows-for-c-c-newbies-like-me-4a346aaf9557</w:t>
+        </w:r>
+      </w:hyperlink>
+    </w:p>
+    <w:p/>
+    <w:p>
+      <w:pPr>
+        <w:pStyle w:val="Heading3"/>
+      </w:pPr>
+      <w:r>
+        <w:t xml:space="preserve">Install </w:t>
+      </w:r>
+      <w:proofErr w:type="spellStart"/>
+      <w:r>
+        <w:t>CLion</w:t>
+      </w:r>
+      <w:proofErr w:type="spellEnd"/>
+    </w:p>
     <w:p>
       <w:r>
         <w:t xml:space="preserve">Download </w:t>
@@ -1423,7 +1745,7 @@
       <w:r>
         <w:t xml:space="preserve"> from </w:t>
       </w:r>
-      <w:hyperlink r:id="rId10" w:history="1">
+      <w:hyperlink r:id="rId11" w:history="1">
         <w:r>
           <w:rPr>
             <w:rStyle w:val="Hyperlink"/>
@@ -1448,7 +1770,7 @@
       <w:r>
         <w:t xml:space="preserve"> then go here to get it: </w:t>
       </w:r>
-      <w:hyperlink r:id="rId11" w:history="1">
+      <w:hyperlink r:id="rId12" w:history="1">
         <w:r>
           <w:rPr>
             <w:rStyle w:val="Hyperlink"/>
@@ -1489,53 +1811,18 @@
     </w:p>
     <w:p/>
     <w:p>
-      <w:r>
-        <w:t xml:space="preserve">You need certain prerequisites to build a system with </w:t>
+      <w:pPr>
+        <w:pStyle w:val="Heading3"/>
+      </w:pPr>
+      <w:r>
+        <w:t xml:space="preserve">Configure </w:t>
       </w:r>
       <w:proofErr w:type="spellStart"/>
       <w:r>
         <w:t>CLion</w:t>
       </w:r>
       <w:proofErr w:type="spellEnd"/>
-      <w:r>
-        <w:t>, including a C++ compiler.  These prerequisites are defined here:</w:t>
-      </w:r>
-    </w:p>
-    <w:p/>
-    <w:p>
-      <w:hyperlink r:id="rId12" w:anchor="d75987e123" w:history="1">
-        <w:r>
-          <w:rPr>
-            <w:rStyle w:val="Hyperlink"/>
-          </w:rPr>
-          <w:t>https://www.jetbrains.com/help/clion/2017.1/requirements-for-clion.html#d75987e123</w:t>
-        </w:r>
-      </w:hyperlink>
-    </w:p>
-    <w:p/>
-    <w:p>
-      <w:r>
-        <w:t>There’s a better description here, particularly with respect to the Cygwin packages that you need to install:</w:t>
-      </w:r>
-    </w:p>
-    <w:p/>
-    <w:p>
-      <w:hyperlink r:id="rId13" w:history="1">
-        <w:r>
-          <w:rPr>
-            <w:rStyle w:val="Hyperlink"/>
-          </w:rPr>
-          <w:t>https://medium.com/@RobertSimoes/installing-clion-on-windows-for-c-c-newbies-like-me-4a346aaf9557</w:t>
-        </w:r>
-      </w:hyperlink>
-    </w:p>
-    <w:p/>
-    <w:p>
-      <w:r>
-        <w:t>I chose to install Cygwin rather than MinGW.</w:t>
-      </w:r>
-    </w:p>
-    <w:p/>
+    </w:p>
     <w:p>
       <w:r>
         <w:t xml:space="preserve">In </w:t>
@@ -1563,6 +1850,7 @@
         <w:ind w:left="720"/>
       </w:pPr>
       <w:r>
+        <w:lastRenderedPageBreak/>
         <w:t xml:space="preserve">Select the Cygwin Home radio button and then select the root directory of your Cygwin install (by default this will be </w:t>
       </w:r>
       <w:r>
@@ -1588,7 +1876,6 @@
         <w:rPr>
           <w:noProof/>
         </w:rPr>
-        <w:lastRenderedPageBreak/>
         <mc:AlternateContent>
           <mc:Choice Requires="wps">
             <w:drawing>
@@ -1652,7 +1939,7 @@
           </mc:Choice>
           <mc:Fallback>
             <w:pict>
-              <v:roundrect w14:anchorId="6A735BE1" id="Rectangle: Rounded Corners 3" o:spid="_x0000_s1026" style="position:absolute;margin-left:26pt;margin-top:196.2pt;width:170pt;height:76.4pt;z-index:251658240;visibility:visible;mso-wrap-style:square;mso-wrap-distance-left:9pt;mso-wrap-distance-top:0;mso-wrap-distance-right:9pt;mso-wrap-distance-bottom:0;mso-position-horizontal:absolute;mso-position-horizontal-relative:text;mso-position-vertical:absolute;mso-position-vertical-relative:text;v-text-anchor:middle" arcsize="10923f" o:gfxdata="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" filled="f" strokecolor="red" strokeweight="2.25pt">
+              <v:roundrect w14:anchorId="259AF510" id="Rectangle: Rounded Corners 3" o:spid="_x0000_s1026" style="position:absolute;margin-left:26pt;margin-top:196.2pt;width:170pt;height:76.4pt;z-index:251658240;visibility:visible;mso-wrap-style:square;mso-wrap-distance-left:9pt;mso-wrap-distance-top:0;mso-wrap-distance-right:9pt;mso-wrap-distance-bottom:0;mso-position-horizontal:absolute;mso-position-horizontal-relative:text;mso-position-vertical:absolute;mso-position-vertical-relative:text;v-text-anchor:middle" arcsize="10923f" o:gfxdata="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" filled="f" strokecolor="red" strokeweight="2.25pt">
                 <v:shadow on="t" color="black" opacity="22937f" origin=",.5" offset="0,.63889mm"/>
               </v:roundrect>
             </w:pict>
@@ -1679,7 +1966,7 @@
                     <pic:cNvPicPr/>
                   </pic:nvPicPr>
                   <pic:blipFill>
-                    <a:blip r:embed="rId14"/>
+                    <a:blip r:embed="rId13"/>
                     <a:stretch>
                       <a:fillRect/>
                     </a:stretch>
@@ -1702,10 +1989,9 @@
     </w:p>
     <w:p/>
     <w:p/>
-    <w:p/>
-    <w:p>
-      <w:r>
-        <w:t xml:space="preserve">Import the source into </w:t>
+    <w:p>
+      <w:r>
+        <w:t xml:space="preserve">At this point you should be able to open the CATSMAT project.  The build targets should be available in the </w:t>
       </w:r>
       <w:proofErr w:type="spellStart"/>
       <w:r>
@@ -1713,854 +1999,20 @@
       </w:r>
       <w:proofErr w:type="spellEnd"/>
       <w:r>
-        <w:t xml:space="preserve">.  </w:t>
-      </w:r>
-      <w:r>
-        <w:t xml:space="preserve">In </w:t>
-      </w:r>
-      <w:proofErr w:type="spellStart"/>
-      <w:r>
-        <w:t>CLion</w:t>
-      </w:r>
-      <w:proofErr w:type="spellEnd"/>
-      <w:r>
-        <w:t xml:space="preserve"> select </w:t>
-      </w:r>
-    </w:p>
-    <w:p>
-      <w:pPr>
-        <w:ind w:left="720"/>
-      </w:pPr>
-      <w:r>
-        <w:t xml:space="preserve">File | Import Project </w:t>
-      </w:r>
-    </w:p>
-    <w:p>
-      <w:pPr>
-        <w:ind w:left="720"/>
-      </w:pPr>
-    </w:p>
-    <w:p>
-      <w:pPr>
-        <w:ind w:left="720"/>
-      </w:pPr>
-      <w:r>
-        <w:t xml:space="preserve">Select the root of your CATSMAT project (i.e. </w:t>
-      </w:r>
-      <w:r>
-        <w:t>$</w:t>
-      </w:r>
-      <w:r>
-        <w:t>\CATSMAT</w:t>
-      </w:r>
-      <w:r>
-        <w:t>)</w:t>
-      </w:r>
-    </w:p>
-    <w:p/>
-    <w:p>
-      <w:pPr>
-        <w:ind w:left="720"/>
-      </w:pPr>
-      <w:r>
-        <w:t>Select “OK”</w:t>
-      </w:r>
-    </w:p>
-    <w:p>
-      <w:pPr>
-        <w:ind w:left="720"/>
-      </w:pPr>
-    </w:p>
-    <w:p>
-      <w:pPr>
-        <w:ind w:left="720"/>
-      </w:pPr>
-      <w:r>
-        <w:t xml:space="preserve">Don’t include files in the </w:t>
-      </w:r>
-      <w:proofErr w:type="spellStart"/>
-      <w:r>
-        <w:t>test_files</w:t>
-      </w:r>
-      <w:proofErr w:type="spellEnd"/>
-      <w:r>
-        <w:t xml:space="preserve"> folder.</w:t>
-      </w:r>
-    </w:p>
-    <w:p>
-      <w:pPr>
-        <w:ind w:left="720"/>
-      </w:pPr>
-    </w:p>
-    <w:p>
-      <w:pPr>
-        <w:ind w:left="720"/>
-      </w:pPr>
-    </w:p>
-    <w:p>
-      <w:pPr>
-        <w:spacing w:before="240"/>
-      </w:pPr>
-      <w:r>
-        <w:t xml:space="preserve">At this point the Run | Build menu item should become available to you (but selecting it will lead to errors in the </w:t>
-      </w:r>
-      <w:proofErr w:type="spellStart"/>
-      <w:r>
-        <w:t>CMake</w:t>
-      </w:r>
-      <w:proofErr w:type="spellEnd"/>
-      <w:r>
-        <w:t xml:space="preserve"> Debug screen</w:t>
-      </w:r>
-      <w:r>
-        <w:t>)</w:t>
-      </w:r>
-      <w:r>
-        <w:t>.</w:t>
-      </w:r>
-    </w:p>
-    <w:p>
-      <w:pPr>
-        <w:pStyle w:val="Heading2"/>
-      </w:pPr>
-      <w:proofErr w:type="spellStart"/>
-      <w:r>
-        <w:t>CMake</w:t>
-      </w:r>
-      <w:proofErr w:type="spellEnd"/>
-      <w:r>
-        <w:t xml:space="preserve"> Files</w:t>
-      </w:r>
-    </w:p>
-    <w:p/>
-    <w:p>
-      <w:pPr>
-        <w:rPr>
-          <w:rFonts w:ascii="Open Sans" w:hAnsi="Open Sans" w:cs="Open Sans"/>
-          <w:sz w:val="21"/>
-          <w:szCs w:val="21"/>
-          <w:shd w:val="clear" w:color="auto" w:fill="FFFFFF"/>
-        </w:rPr>
-      </w:pPr>
-      <w:proofErr w:type="spellStart"/>
-      <w:r>
-        <w:t>CMake</w:t>
-      </w:r>
-      <w:proofErr w:type="spellEnd"/>
-      <w:r>
-        <w:t xml:space="preserve"> is driven by </w:t>
-      </w:r>
-      <w:r>
-        <w:rPr>
-          <w:rFonts w:ascii="Open Sans" w:hAnsi="Open Sans" w:cs="Open Sans"/>
-          <w:sz w:val="21"/>
-          <w:szCs w:val="21"/>
-          <w:shd w:val="clear" w:color="auto" w:fill="FFFFFF"/>
-        </w:rPr>
-        <w:t>CMakeLists.txt fi</w:t>
-      </w:r>
-      <w:r>
-        <w:rPr>
-          <w:rFonts w:ascii="Open Sans" w:hAnsi="Open Sans" w:cs="Open Sans"/>
-          <w:sz w:val="21"/>
-          <w:szCs w:val="21"/>
-          <w:shd w:val="clear" w:color="auto" w:fill="FFFFFF"/>
-        </w:rPr>
-        <w:t>le that can live in any directo</w:t>
-      </w:r>
-      <w:r>
-        <w:rPr>
-          <w:rFonts w:ascii="Open Sans" w:hAnsi="Open Sans" w:cs="Open Sans"/>
-          <w:sz w:val="21"/>
-          <w:szCs w:val="21"/>
-          <w:shd w:val="clear" w:color="auto" w:fill="FFFFFF"/>
-        </w:rPr>
-        <w:t>ry to govern the build in that part of the tree.</w:t>
-      </w:r>
-    </w:p>
-    <w:p>
-      <w:pPr>
-        <w:rPr>
-          <w:rFonts w:ascii="Open Sans" w:hAnsi="Open Sans" w:cs="Open Sans"/>
-          <w:color w:val="666666"/>
-          <w:sz w:val="21"/>
-          <w:szCs w:val="21"/>
-          <w:shd w:val="clear" w:color="auto" w:fill="FFFFFF"/>
-        </w:rPr>
-      </w:pPr>
-    </w:p>
-    <w:p>
-      <w:r>
-        <w:t>If you imported the project as described above</w:t>
-      </w:r>
-      <w:r>
-        <w:t>,</w:t>
-      </w:r>
-      <w:r>
-        <w:t xml:space="preserve"> then </w:t>
-      </w:r>
-      <w:proofErr w:type="spellStart"/>
-      <w:r>
-        <w:t>CLion</w:t>
-      </w:r>
-      <w:proofErr w:type="spellEnd"/>
-      <w:r>
-        <w:t xml:space="preserve"> created this file for you:</w:t>
-      </w:r>
-    </w:p>
-    <w:p/>
-    <w:p>
-      <w:pPr>
-        <w:ind w:left="720"/>
-      </w:pPr>
-      <w:r>
-        <w:t>C:\Development\CATSMAT\CATSMAT\CMakeLists.txt</w:t>
-      </w:r>
-      <w:r>
-        <w:t xml:space="preserve"> </w:t>
-      </w:r>
-    </w:p>
-    <w:p>
-      <w:r>
-        <w:t xml:space="preserve"> </w:t>
-      </w:r>
-    </w:p>
-    <w:p>
-      <w:r>
-        <w:t>Unfortunately</w:t>
-      </w:r>
-      <w:r>
-        <w:t>,</w:t>
-      </w:r>
-      <w:r>
-        <w:t xml:space="preserve"> it’s no good as it stands.  </w:t>
-      </w:r>
-    </w:p>
-    <w:p/>
-    <w:p>
-      <w:pPr>
-        <w:pStyle w:val="Heading3"/>
-      </w:pPr>
-      <w:r>
-        <w:lastRenderedPageBreak/>
-        <w:t>Building libMusicXMLv3</w:t>
-      </w:r>
-    </w:p>
-    <w:p>
-      <w:r>
-        <w:t>To build libMusicXMLv3 I changed this file to be as follows:</w:t>
-      </w:r>
-    </w:p>
-    <w:p/>
-    <w:p>
-      <w:pPr>
-        <w:shd w:val="clear" w:color="auto" w:fill="FFFFFF"/>
-        <w:tabs>
-          <w:tab w:val="left" w:pos="916"/>
-          <w:tab w:val="left" w:pos="1832"/>
-          <w:tab w:val="left" w:pos="2748"/>
-          <w:tab w:val="left" w:pos="3664"/>
-          <w:tab w:val="left" w:pos="4580"/>
-          <w:tab w:val="left" w:pos="5496"/>
-          <w:tab w:val="left" w:pos="6412"/>
-          <w:tab w:val="left" w:pos="7328"/>
-          <w:tab w:val="left" w:pos="8244"/>
-          <w:tab w:val="left" w:pos="9160"/>
-          <w:tab w:val="left" w:pos="10076"/>
-          <w:tab w:val="left" w:pos="10992"/>
-          <w:tab w:val="left" w:pos="11908"/>
-          <w:tab w:val="left" w:pos="12824"/>
-          <w:tab w:val="left" w:pos="13740"/>
-          <w:tab w:val="left" w:pos="14656"/>
-        </w:tabs>
-        <w:ind w:left="720"/>
-        <w:rPr>
-          <w:rFonts w:ascii="Courier New" w:eastAsia="Times New Roman" w:hAnsi="Courier New" w:cs="Courier New"/>
-          <w:color w:val="000000"/>
-          <w:sz w:val="18"/>
-          <w:szCs w:val="18"/>
-        </w:rPr>
-      </w:pPr>
-      <w:proofErr w:type="spellStart"/>
-      <w:r>
-        <w:rPr>
-          <w:rFonts w:ascii="Courier New" w:eastAsia="Times New Roman" w:hAnsi="Courier New" w:cs="Courier New"/>
-          <w:color w:val="000000"/>
-          <w:sz w:val="18"/>
-          <w:szCs w:val="18"/>
-          <w:shd w:val="clear" w:color="auto" w:fill="E4E4FF"/>
-        </w:rPr>
-        <w:t>cmake_minimum_required</w:t>
-      </w:r>
-      <w:proofErr w:type="spellEnd"/>
-      <w:r>
-        <w:rPr>
-          <w:rFonts w:ascii="Courier New" w:eastAsia="Times New Roman" w:hAnsi="Courier New" w:cs="Courier New"/>
-          <w:color w:val="000000"/>
-          <w:sz w:val="18"/>
-          <w:szCs w:val="18"/>
-        </w:rPr>
-        <w:t>(</w:t>
-      </w:r>
-      <w:r>
-        <w:rPr>
-          <w:rFonts w:ascii="Courier New" w:eastAsia="Times New Roman" w:hAnsi="Courier New" w:cs="Courier New"/>
-          <w:b/>
-          <w:bCs/>
-          <w:color w:val="008000"/>
-          <w:sz w:val="18"/>
-          <w:szCs w:val="18"/>
-        </w:rPr>
-        <w:t>VERSION 3.7</w:t>
-      </w:r>
-      <w:r>
-        <w:rPr>
-          <w:rFonts w:ascii="Courier New" w:eastAsia="Times New Roman" w:hAnsi="Courier New" w:cs="Courier New"/>
-          <w:color w:val="000000"/>
-          <w:sz w:val="18"/>
-          <w:szCs w:val="18"/>
-        </w:rPr>
-        <w:t>)</w:t>
-      </w:r>
-      <w:r>
-        <w:rPr>
-          <w:rFonts w:ascii="Courier New" w:eastAsia="Times New Roman" w:hAnsi="Courier New" w:cs="Courier New"/>
-          <w:color w:val="000000"/>
-          <w:sz w:val="18"/>
-          <w:szCs w:val="18"/>
-        </w:rPr>
-        <w:br/>
-        <w:t>project(</w:t>
-      </w:r>
-      <w:r>
-        <w:rPr>
-          <w:rFonts w:ascii="Courier New" w:eastAsia="Times New Roman" w:hAnsi="Courier New" w:cs="Courier New"/>
-          <w:b/>
-          <w:bCs/>
-          <w:color w:val="008000"/>
-          <w:sz w:val="18"/>
-          <w:szCs w:val="18"/>
-        </w:rPr>
-        <w:t>CATSMAT</w:t>
-      </w:r>
-      <w:r>
-        <w:rPr>
-          <w:rFonts w:ascii="Courier New" w:eastAsia="Times New Roman" w:hAnsi="Courier New" w:cs="Courier New"/>
-          <w:color w:val="000000"/>
-          <w:sz w:val="18"/>
-          <w:szCs w:val="18"/>
-        </w:rPr>
-        <w:t>)</w:t>
-      </w:r>
-      <w:r>
-        <w:rPr>
-          <w:rFonts w:ascii="Courier New" w:eastAsia="Times New Roman" w:hAnsi="Courier New" w:cs="Courier New"/>
-          <w:color w:val="000000"/>
-          <w:sz w:val="18"/>
-          <w:szCs w:val="18"/>
-        </w:rPr>
-        <w:br/>
-      </w:r>
-      <w:r>
-        <w:rPr>
-          <w:rFonts w:ascii="Courier New" w:eastAsia="Times New Roman" w:hAnsi="Courier New" w:cs="Courier New"/>
-          <w:color w:val="000000"/>
-          <w:sz w:val="18"/>
-          <w:szCs w:val="18"/>
-        </w:rPr>
-        <w:br/>
-      </w:r>
-      <w:proofErr w:type="spellStart"/>
-      <w:r>
-        <w:rPr>
-          <w:rFonts w:ascii="Courier New" w:eastAsia="Times New Roman" w:hAnsi="Courier New" w:cs="Courier New"/>
-          <w:color w:val="000000"/>
-          <w:sz w:val="18"/>
-          <w:szCs w:val="18"/>
-        </w:rPr>
-        <w:t>add_subdirectory</w:t>
-      </w:r>
-      <w:proofErr w:type="spellEnd"/>
-      <w:r>
-        <w:rPr>
-          <w:rFonts w:ascii="Courier New" w:eastAsia="Times New Roman" w:hAnsi="Courier New" w:cs="Courier New"/>
-          <w:color w:val="000000"/>
-          <w:sz w:val="18"/>
-          <w:szCs w:val="18"/>
-        </w:rPr>
-        <w:t xml:space="preserve"> (</w:t>
-      </w:r>
-      <w:proofErr w:type="spellStart"/>
-      <w:r>
-        <w:rPr>
-          <w:rFonts w:ascii="Courier New" w:eastAsia="Times New Roman" w:hAnsi="Courier New" w:cs="Courier New"/>
-          <w:b/>
-          <w:bCs/>
-          <w:color w:val="008000"/>
-          <w:sz w:val="18"/>
-          <w:szCs w:val="18"/>
-        </w:rPr>
-        <w:t>catsmat</w:t>
-      </w:r>
-      <w:proofErr w:type="spellEnd"/>
-      <w:r>
-        <w:rPr>
-          <w:rFonts w:ascii="Courier New" w:eastAsia="Times New Roman" w:hAnsi="Courier New" w:cs="Courier New"/>
-          <w:b/>
-          <w:bCs/>
-          <w:color w:val="008000"/>
-          <w:sz w:val="18"/>
-          <w:szCs w:val="18"/>
-        </w:rPr>
-        <w:t>/libMusicXMLv3/libmusicxml-3.00-src/</w:t>
-      </w:r>
-      <w:proofErr w:type="spellStart"/>
-      <w:r>
-        <w:rPr>
-          <w:rFonts w:ascii="Courier New" w:eastAsia="Times New Roman" w:hAnsi="Courier New" w:cs="Courier New"/>
-          <w:b/>
-          <w:bCs/>
-          <w:color w:val="008000"/>
-          <w:sz w:val="18"/>
-          <w:szCs w:val="18"/>
-        </w:rPr>
-        <w:t>cmake</w:t>
-      </w:r>
-      <w:proofErr w:type="spellEnd"/>
-      <w:r>
-        <w:rPr>
-          <w:rFonts w:ascii="Courier New" w:eastAsia="Times New Roman" w:hAnsi="Courier New" w:cs="Courier New"/>
-          <w:color w:val="000000"/>
-          <w:sz w:val="18"/>
-          <w:szCs w:val="18"/>
-        </w:rPr>
-        <w:t>)</w:t>
-      </w:r>
-    </w:p>
-    <w:p>
-      <w:r>
-        <w:t xml:space="preserve"> </w:t>
-      </w:r>
-    </w:p>
-    <w:p>
-      <w:r>
-        <w:t>I commented out all subsequent generated commands.</w:t>
-      </w:r>
-    </w:p>
-    <w:p/>
-    <w:p>
-      <w:r>
-        <w:t xml:space="preserve">If you now select Run | Build in </w:t>
-      </w:r>
-      <w:proofErr w:type="spellStart"/>
-      <w:r>
-        <w:t>CLion</w:t>
-      </w:r>
-      <w:proofErr w:type="spellEnd"/>
-      <w:r>
-        <w:t xml:space="preserve"> t</w:t>
-      </w:r>
-      <w:r>
-        <w:t xml:space="preserve">his runs successfully and seems to work.  It builds the </w:t>
-      </w:r>
-      <w:r>
-        <w:t xml:space="preserve">library </w:t>
-      </w:r>
-      <w:r>
-        <w:t>into:</w:t>
-      </w:r>
-    </w:p>
-    <w:p/>
-    <w:p>
-      <w:pPr>
-        <w:ind w:left="720"/>
-      </w:pPr>
-      <w:r>
-        <w:t>$</w:t>
-      </w:r>
-      <w:r>
-        <w:t>CATSMAT\cmake-build-debug\catsmat\libMusicXMLv3\libmusicxml-3.00-src\cmake</w:t>
-      </w:r>
-    </w:p>
-    <w:p>
-      <w:pPr>
-        <w:ind w:left="720"/>
-      </w:pPr>
-    </w:p>
-    <w:p>
-      <w:pPr>
-        <w:ind w:left="720"/>
-      </w:pPr>
-    </w:p>
-    <w:p>
-      <w:r>
-        <w:rPr>
-          <w:b/>
-          <w:u w:val="single"/>
-        </w:rPr>
-        <w:t>Note</w:t>
-      </w:r>
-      <w:r>
-        <w:t xml:space="preserve">: There appears to be a dependency on Cygwin built in if you use the Cygwin toolchain.  I built a toy executable and attempted to run it, but received the </w:t>
-      </w:r>
-      <w:r>
-        <w:t>error</w:t>
-      </w:r>
-      <w:r>
-        <w:t xml:space="preserve"> message </w:t>
-      </w:r>
-      <w:r>
-        <w:rPr>
-          <w:i/>
-        </w:rPr>
-        <w:t>System Error "The program can't start because cygwin1.dll is missing from your computer."</w:t>
-      </w:r>
-      <w:r>
-        <w:t xml:space="preserve">  The solution, apparently, is to add the path to the </w:t>
-      </w:r>
-      <w:proofErr w:type="spellStart"/>
-      <w:r>
-        <w:t>dll</w:t>
-      </w:r>
-      <w:proofErr w:type="spellEnd"/>
-      <w:r>
-        <w:t xml:space="preserve"> into $PATH, but this implies that the user </w:t>
-      </w:r>
-      <w:r>
-        <w:t>must have</w:t>
-      </w:r>
-      <w:r>
-        <w:t xml:space="preserve"> Cygwin installed, which is not good.</w:t>
-      </w:r>
-    </w:p>
-    <w:p>
-      <w:pPr>
-        <w:rPr>
-          <w:rFonts w:ascii="Helvetica" w:hAnsi="Helvetica"/>
-          <w:color w:val="696969"/>
-          <w:shd w:val="clear" w:color="auto" w:fill="FFFFFF"/>
-        </w:rPr>
-      </w:pPr>
-    </w:p>
-    <w:p>
-      <w:pPr>
-        <w:pStyle w:val="Heading3"/>
-        <w:rPr>
-          <w:shd w:val="clear" w:color="auto" w:fill="FFFFFF"/>
-        </w:rPr>
-      </w:pPr>
-      <w:r>
-        <w:rPr>
-          <w:shd w:val="clear" w:color="auto" w:fill="FFFFFF"/>
-        </w:rPr>
-        <w:t xml:space="preserve">Building </w:t>
-      </w:r>
-      <w:proofErr w:type="spellStart"/>
-      <w:r>
-        <w:rPr>
-          <w:shd w:val="clear" w:color="auto" w:fill="FFFFFF"/>
-        </w:rPr>
-        <w:t>IMUSANT_Test</w:t>
-      </w:r>
-      <w:proofErr w:type="spellEnd"/>
-    </w:p>
-    <w:p>
-      <w:r>
-        <w:t xml:space="preserve">To build </w:t>
-      </w:r>
-      <w:proofErr w:type="spellStart"/>
-      <w:r>
-        <w:t>IMUSANT_Tests</w:t>
-      </w:r>
-      <w:proofErr w:type="spellEnd"/>
-      <w:r>
-        <w:t xml:space="preserve"> you need to have the Google Test static libraries available to you.   </w:t>
-      </w:r>
-    </w:p>
-    <w:p/>
-    <w:p>
-      <w:r>
-        <w:t xml:space="preserve">Download the google test source tree from GitHub.  Open it in </w:t>
-      </w:r>
-      <w:proofErr w:type="spellStart"/>
-      <w:r>
-        <w:t>CLion</w:t>
-      </w:r>
-      <w:proofErr w:type="spellEnd"/>
-      <w:r>
-        <w:t xml:space="preserve"> (Google test has a </w:t>
-      </w:r>
-      <w:proofErr w:type="spellStart"/>
-      <w:r>
-        <w:t>cmake</w:t>
-      </w:r>
-      <w:proofErr w:type="spellEnd"/>
-      <w:r>
-        <w:t xml:space="preserve"> build system).</w:t>
-      </w:r>
-    </w:p>
-    <w:p/>
-    <w:p>
-      <w:pPr>
-        <w:ind w:left="720"/>
-      </w:pPr>
-      <w:r>
-        <w:t xml:space="preserve">In </w:t>
-      </w:r>
-      <w:proofErr w:type="spellStart"/>
-      <w:r>
-        <w:t>CLion</w:t>
-      </w:r>
-      <w:proofErr w:type="spellEnd"/>
-      <w:r>
-        <w:t xml:space="preserve"> edit the CMakeLists.txt file in the root directory to set the BUILD_GTEST option to ON and the BUILD_GMOCK option to OFF.</w:t>
-      </w:r>
-    </w:p>
-    <w:p/>
-    <w:p>
-      <w:pPr>
-        <w:ind w:left="720"/>
-      </w:pPr>
-      <w:r>
-        <w:t xml:space="preserve">In </w:t>
-      </w:r>
-      <w:proofErr w:type="spellStart"/>
-      <w:r>
-        <w:t>CLion</w:t>
-      </w:r>
-      <w:proofErr w:type="spellEnd"/>
-      <w:r>
-        <w:t xml:space="preserve"> select Build All, and then, from the menu Run | Build:</w:t>
-      </w:r>
-    </w:p>
-    <w:p/>
-    <w:p>
-      <w:pPr>
-        <w:jc w:val="both"/>
-      </w:pPr>
-      <w:r>
-        <w:rPr>
-          <w:noProof/>
-        </w:rPr>
-        <mc:AlternateContent>
-          <mc:Choice Requires="wpg">
-            <w:drawing>
-              <wp:anchor distT="0" distB="0" distL="114300" distR="114300" simplePos="0" relativeHeight="251666432" behindDoc="0" locked="0" layoutInCell="1" allowOverlap="1" wp14:anchorId="3F5B29CC" wp14:editId="4DC01BAE">
-                <wp:simplePos x="0" y="0"/>
-                <wp:positionH relativeFrom="column">
-                  <wp:posOffset>1120140</wp:posOffset>
-                </wp:positionH>
-                <wp:positionV relativeFrom="paragraph">
-                  <wp:posOffset>106680</wp:posOffset>
-                </wp:positionV>
-                <wp:extent cx="4579620" cy="952500"/>
-                <wp:effectExtent l="57150" t="19050" r="30480" b="95250"/>
-                <wp:wrapNone/>
-                <wp:docPr id="8" name="Group 8"/>
-                <wp:cNvGraphicFramePr/>
-                <a:graphic xmlns:a="http://schemas.openxmlformats.org/drawingml/2006/main">
-                  <a:graphicData uri="http://schemas.microsoft.com/office/word/2010/wordprocessingGroup">
-                    <wpg:wgp>
-                      <wpg:cNvGrpSpPr/>
-                      <wpg:grpSpPr>
-                        <a:xfrm>
-                          <a:off x="0" y="0"/>
-                          <a:ext cx="4579620" cy="952500"/>
-                          <a:chOff x="0" y="0"/>
-                          <a:chExt cx="4579620" cy="952500"/>
-                        </a:xfrm>
-                      </wpg:grpSpPr>
-                      <wps:wsp>
-                        <wps:cNvPr id="4" name="Rectangle: Rounded Corners 4"/>
-                        <wps:cNvSpPr/>
-                        <wps:spPr>
-                          <a:xfrm>
-                            <a:off x="4076700" y="0"/>
-                            <a:ext cx="502920" cy="251460"/>
-                          </a:xfrm>
-                          <a:prstGeom prst="roundRect">
-                            <a:avLst/>
-                          </a:prstGeom>
-                          <a:noFill/>
-                          <a:ln>
-                            <a:solidFill>
-                              <a:srgbClr val="FF0000"/>
-                            </a:solidFill>
-                          </a:ln>
-                        </wps:spPr>
-                        <wps:style>
-                          <a:lnRef idx="1">
-                            <a:schemeClr val="accent1"/>
-                          </a:lnRef>
-                          <a:fillRef idx="3">
-                            <a:schemeClr val="accent1"/>
-                          </a:fillRef>
-                          <a:effectRef idx="2">
-                            <a:schemeClr val="accent1"/>
-                          </a:effectRef>
-                          <a:fontRef idx="minor">
-                            <a:schemeClr val="lt1"/>
-                          </a:fontRef>
-                        </wps:style>
-                        <wps:bodyPr rot="0" spcFirstLastPara="0" vertOverflow="overflow" horzOverflow="overflow" vert="horz" wrap="square" lIns="91440" tIns="45720" rIns="91440" bIns="45720" numCol="1" spcCol="0" rtlCol="0" fromWordArt="0" anchor="ctr" anchorCtr="0" forceAA="0" compatLnSpc="1">
-                          <a:prstTxWarp prst="textNoShape">
-                            <a:avLst/>
-                          </a:prstTxWarp>
-                          <a:noAutofit/>
-                        </wps:bodyPr>
-                      </wps:wsp>
-                      <wps:wsp>
-                        <wps:cNvPr id="5" name="Rectangle: Rounded Corners 5"/>
-                        <wps:cNvSpPr/>
-                        <wps:spPr>
-                          <a:xfrm>
-                            <a:off x="2125980" y="647700"/>
-                            <a:ext cx="182880" cy="99060"/>
-                          </a:xfrm>
-                          <a:prstGeom prst="roundRect">
-                            <a:avLst/>
-                          </a:prstGeom>
-                          <a:noFill/>
-                          <a:ln>
-                            <a:solidFill>
-                              <a:srgbClr val="FF0000"/>
-                            </a:solidFill>
-                          </a:ln>
-                        </wps:spPr>
-                        <wps:style>
-                          <a:lnRef idx="1">
-                            <a:schemeClr val="accent1"/>
-                          </a:lnRef>
-                          <a:fillRef idx="3">
-                            <a:schemeClr val="accent1"/>
-                          </a:fillRef>
-                          <a:effectRef idx="2">
-                            <a:schemeClr val="accent1"/>
-                          </a:effectRef>
-                          <a:fontRef idx="minor">
-                            <a:schemeClr val="lt1"/>
-                          </a:fontRef>
-                        </wps:style>
-                        <wps:bodyPr rot="0" spcFirstLastPara="0" vertOverflow="overflow" horzOverflow="overflow" vert="horz" wrap="square" lIns="91440" tIns="45720" rIns="91440" bIns="45720" numCol="1" spcCol="0" rtlCol="0" fromWordArt="0" anchor="ctr" anchorCtr="0" forceAA="0" compatLnSpc="1">
-                          <a:prstTxWarp prst="textNoShape">
-                            <a:avLst/>
-                          </a:prstTxWarp>
-                          <a:noAutofit/>
-                        </wps:bodyPr>
-                      </wps:wsp>
-                      <wps:wsp>
-                        <wps:cNvPr id="6" name="Rectangle: Rounded Corners 6"/>
-                        <wps:cNvSpPr/>
-                        <wps:spPr>
-                          <a:xfrm>
-                            <a:off x="0" y="76200"/>
-                            <a:ext cx="228600" cy="167640"/>
-                          </a:xfrm>
-                          <a:prstGeom prst="roundRect">
-                            <a:avLst/>
-                          </a:prstGeom>
-                          <a:noFill/>
-                          <a:ln>
-                            <a:solidFill>
-                              <a:srgbClr val="FF0000"/>
-                            </a:solidFill>
-                          </a:ln>
-                        </wps:spPr>
-                        <wps:style>
-                          <a:lnRef idx="1">
-                            <a:schemeClr val="accent1"/>
-                          </a:lnRef>
-                          <a:fillRef idx="3">
-                            <a:schemeClr val="accent1"/>
-                          </a:fillRef>
-                          <a:effectRef idx="2">
-                            <a:schemeClr val="accent1"/>
-                          </a:effectRef>
-                          <a:fontRef idx="minor">
-                            <a:schemeClr val="lt1"/>
-                          </a:fontRef>
-                        </wps:style>
-                        <wps:bodyPr rot="0" spcFirstLastPara="0" vertOverflow="overflow" horzOverflow="overflow" vert="horz" wrap="square" lIns="91440" tIns="45720" rIns="91440" bIns="45720" numCol="1" spcCol="0" rtlCol="0" fromWordArt="0" anchor="ctr" anchorCtr="0" forceAA="0" compatLnSpc="1">
-                          <a:prstTxWarp prst="textNoShape">
-                            <a:avLst/>
-                          </a:prstTxWarp>
-                          <a:noAutofit/>
-                        </wps:bodyPr>
-                      </wps:wsp>
-                      <wps:wsp>
-                        <wps:cNvPr id="7" name="Rectangle: Rounded Corners 7"/>
-                        <wps:cNvSpPr/>
-                        <wps:spPr>
-                          <a:xfrm>
-                            <a:off x="2133600" y="853440"/>
-                            <a:ext cx="182880" cy="99060"/>
-                          </a:xfrm>
-                          <a:prstGeom prst="roundRect">
-                            <a:avLst/>
-                          </a:prstGeom>
-                          <a:noFill/>
-                          <a:ln>
-                            <a:solidFill>
-                              <a:srgbClr val="FF0000"/>
-                            </a:solidFill>
-                          </a:ln>
-                        </wps:spPr>
-                        <wps:style>
-                          <a:lnRef idx="1">
-                            <a:schemeClr val="accent1"/>
-                          </a:lnRef>
-                          <a:fillRef idx="3">
-                            <a:schemeClr val="accent1"/>
-                          </a:fillRef>
-                          <a:effectRef idx="2">
-                            <a:schemeClr val="accent1"/>
-                          </a:effectRef>
-                          <a:fontRef idx="minor">
-                            <a:schemeClr val="lt1"/>
-                          </a:fontRef>
-                        </wps:style>
-                        <wps:bodyPr rot="0" spcFirstLastPara="0" vertOverflow="overflow" horzOverflow="overflow" vert="horz" wrap="square" lIns="91440" tIns="45720" rIns="91440" bIns="45720" numCol="1" spcCol="0" rtlCol="0" fromWordArt="0" anchor="ctr" anchorCtr="0" forceAA="0" compatLnSpc="1">
-                          <a:prstTxWarp prst="textNoShape">
-                            <a:avLst/>
-                          </a:prstTxWarp>
-                          <a:noAutofit/>
-                        </wps:bodyPr>
-                      </wps:wsp>
-                    </wpg:wgp>
-                  </a:graphicData>
-                </a:graphic>
-              </wp:anchor>
-            </w:drawing>
-          </mc:Choice>
-          <mc:Fallback>
-            <w:pict>
-              <v:group w14:anchorId="26B0A459" id="Group 8" o:spid="_x0000_s1026" style="position:absolute;margin-left:88.2pt;margin-top:8.4pt;width:360.6pt;height:75pt;z-index:251666432" coordsize="45796,9525" o:gfxdata="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">
-                <v:roundrect id="Rectangle: Rounded Corners 4" o:spid="_x0000_s1027" style="position:absolute;left:40767;width:5029;height:2514;visibility:visible;mso-wrap-style:square;v-text-anchor:middle" arcsize="10923f" o:gfxdata="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" filled="f" strokecolor="red">
-                  <v:shadow on="t" color="black" opacity="22937f" origin=",.5" offset="0,.63889mm"/>
-                </v:roundrect>
-                <v:roundrect id="Rectangle: Rounded Corners 5" o:spid="_x0000_s1028" style="position:absolute;left:21259;top:6477;width:1829;height:990;visibility:visible;mso-wrap-style:square;v-text-anchor:middle" arcsize="10923f" o:gfxdata="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" filled="f" strokecolor="red">
-                  <v:shadow on="t" color="black" opacity="22937f" origin=",.5" offset="0,.63889mm"/>
-                </v:roundrect>
-                <v:roundrect id="Rectangle: Rounded Corners 6" o:spid="_x0000_s1029" style="position:absolute;top:762;width:2286;height:1676;visibility:visible;mso-wrap-style:square;v-text-anchor:middle" arcsize="10923f" o:gfxdata="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" filled="f" strokecolor="red">
-                  <v:shadow on="t" color="black" opacity="22937f" origin=",.5" offset="0,.63889mm"/>
-                </v:roundrect>
-                <v:roundrect id="Rectangle: Rounded Corners 7" o:spid="_x0000_s1030" style="position:absolute;left:21336;top:8534;width:1828;height:991;visibility:visible;mso-wrap-style:square;v-text-anchor:middle" arcsize="10923f" o:gfxdata="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" filled="f" strokecolor="red">
-                  <v:shadow on="t" color="black" opacity="22937f" origin=",.5" offset="0,.63889mm"/>
-                </v:roundrect>
-              </v:group>
-            </w:pict>
-          </mc:Fallback>
-        </mc:AlternateContent>
-      </w:r>
+        <w:t xml:space="preserve"> menu bar:</w:t>
+      </w:r>
+    </w:p>
+    <w:p/>
+    <w:p>
       <w:r>
         <w:rPr>
           <w:noProof/>
         </w:rPr>
         <w:drawing>
-          <wp:inline distT="0" distB="0" distL="0" distR="0" wp14:anchorId="6F14665C" wp14:editId="582B8B18">
-            <wp:extent cx="6018530" cy="1603249"/>
-            <wp:effectExtent l="0" t="0" r="1270" b="0"/>
-            <wp:docPr id="2" name="Picture 2"/>
+          <wp:inline distT="0" distB="0" distL="0" distR="0" wp14:anchorId="1831208B" wp14:editId="2FBA44D2">
+            <wp:extent cx="1806097" cy="2354784"/>
+            <wp:effectExtent l="0" t="0" r="3810" b="7620"/>
+            <wp:docPr id="13" name="Picture 13"/>
             <wp:cNvGraphicFramePr>
               <a:graphicFrameLocks xmlns:a="http://schemas.openxmlformats.org/drawingml/2006/main" noChangeAspect="1"/>
             </wp:cNvGraphicFramePr>
@@ -2572,7 +2024,7 @@
                     <pic:cNvPicPr/>
                   </pic:nvPicPr>
                   <pic:blipFill>
-                    <a:blip r:embed="rId15"/>
+                    <a:blip r:embed="rId14"/>
                     <a:stretch>
                       <a:fillRect/>
                     </a:stretch>
@@ -2580,7 +2032,7 @@
                   <pic:spPr>
                     <a:xfrm>
                       <a:off x="0" y="0"/>
-                      <a:ext cx="6064576" cy="1615515"/>
+                      <a:ext cx="1806097" cy="2354784"/>
                     </a:xfrm>
                     <a:prstGeom prst="rect">
                       <a:avLst/>
@@ -2596,268 +2048,127 @@
     <w:p/>
     <w:p/>
     <w:p>
-      <w:r>
+      <w:pPr>
+        <w:pStyle w:val="Heading2"/>
+      </w:pPr>
+      <w:proofErr w:type="spellStart"/>
+      <w:r>
+        <w:t>CMake</w:t>
+      </w:r>
+      <w:proofErr w:type="spellEnd"/>
+      <w:r>
+        <w:t xml:space="preserve"> Files</w:t>
+      </w:r>
+    </w:p>
+    <w:p/>
+    <w:p>
+      <w:pPr>
+        <w:ind w:left="720"/>
+      </w:pPr>
+      <w:proofErr w:type="spellStart"/>
+      <w:r>
+        <w:t>CMake</w:t>
+      </w:r>
+      <w:proofErr w:type="spellEnd"/>
+      <w:r>
+        <w:t xml:space="preserve"> is driven by CMakeLists.txt files.  We have them </w:t>
+      </w:r>
+    </w:p>
+    <w:p>
+      <w:pPr>
+        <w:pStyle w:val="ListParagraph"/>
+        <w:numPr>
+          <w:ilvl w:val="0"/>
+          <w:numId w:val="10"/>
+        </w:numPr>
+      </w:pPr>
+      <w:r>
+        <w:t>In the root directory</w:t>
+      </w:r>
+      <w:r>
+        <w:t xml:space="preserve"> to drive the complete build</w:t>
+      </w:r>
+    </w:p>
+    <w:p>
+      <w:pPr>
+        <w:pStyle w:val="ListParagraph"/>
+        <w:numPr>
+          <w:ilvl w:val="0"/>
+          <w:numId w:val="10"/>
+        </w:numPr>
+      </w:pPr>
+      <w:r>
+        <w:lastRenderedPageBreak/>
+        <w:t xml:space="preserve">In a </w:t>
+      </w:r>
+      <w:proofErr w:type="spellStart"/>
+      <w:r>
+        <w:t>cmake</w:t>
+      </w:r>
+      <w:proofErr w:type="spellEnd"/>
+      <w:r>
+        <w:t xml:space="preserve"> folder in each of the projects </w:t>
+      </w:r>
+      <w:proofErr w:type="spellStart"/>
+      <w:r>
+        <w:t>libIMUSANT</w:t>
+      </w:r>
+      <w:proofErr w:type="spellEnd"/>
+      <w:r>
+        <w:t xml:space="preserve">, </w:t>
+      </w:r>
+      <w:proofErr w:type="spellStart"/>
+      <w:r>
+        <w:t>libIMUSANT_Tests</w:t>
+      </w:r>
+      <w:proofErr w:type="spellEnd"/>
+      <w:r>
+        <w:t xml:space="preserve">, and </w:t>
+      </w:r>
+      <w:proofErr w:type="spellStart"/>
+      <w:r>
+        <w:t>catsmat</w:t>
+      </w:r>
+      <w:proofErr w:type="spellEnd"/>
+    </w:p>
+    <w:p>
+      <w:pPr>
+        <w:pStyle w:val="ListParagraph"/>
+        <w:numPr>
+          <w:ilvl w:val="0"/>
+          <w:numId w:val="10"/>
+        </w:numPr>
+      </w:pPr>
+      <w:r>
+        <w:t>In the google test directory (provided by the google test project- not by us)</w:t>
+      </w:r>
+    </w:p>
+    <w:p>
+      <w:pPr>
+        <w:pStyle w:val="ListParagraph"/>
+        <w:numPr>
+          <w:ilvl w:val="0"/>
+          <w:numId w:val="10"/>
+        </w:numPr>
+      </w:pPr>
+      <w:r>
+        <w:t>In the libMusicXMLv3 directory (provided by the library authors – no us).</w:t>
+      </w:r>
+    </w:p>
+    <w:p>
+      <w:pPr>
+        <w:pStyle w:val="ListParagraph"/>
+        <w:ind w:left="1440"/>
+      </w:pPr>
+    </w:p>
+    <w:p>
+      <w:pPr>
         <w:rPr>
           <w:rFonts w:ascii="Helvetica" w:hAnsi="Helvetica"/>
           <w:color w:val="696969"/>
           <w:shd w:val="clear" w:color="auto" w:fill="FFFFFF"/>
         </w:rPr>
-        <w:t xml:space="preserve"> </w:t>
-      </w:r>
-    </w:p>
-    <w:p>
-      <w:r>
-        <w:t>This will create the libraries:</w:t>
-      </w:r>
-    </w:p>
-    <w:p/>
-    <w:p>
-      <w:r>
-        <w:rPr>
-          <w:noProof/>
-        </w:rPr>
-        <w:lastRenderedPageBreak/>
-        <mc:AlternateContent>
-          <mc:Choice Requires="wps">
-            <w:drawing>
-              <wp:anchor distT="0" distB="0" distL="114300" distR="114300" simplePos="0" relativeHeight="251667456" behindDoc="0" locked="0" layoutInCell="1" allowOverlap="1" wp14:anchorId="49A6E83D" wp14:editId="341D93CE">
-                <wp:simplePos x="0" y="0"/>
-                <wp:positionH relativeFrom="column">
-                  <wp:posOffset>2026920</wp:posOffset>
-                </wp:positionH>
-                <wp:positionV relativeFrom="paragraph">
-                  <wp:posOffset>1089660</wp:posOffset>
-                </wp:positionV>
-                <wp:extent cx="632460" cy="266700"/>
-                <wp:effectExtent l="57150" t="19050" r="53340" b="95250"/>
-                <wp:wrapNone/>
-                <wp:docPr id="10" name="Rectangle: Rounded Corners 10"/>
-                <wp:cNvGraphicFramePr/>
-                <a:graphic xmlns:a="http://schemas.openxmlformats.org/drawingml/2006/main">
-                  <a:graphicData uri="http://schemas.microsoft.com/office/word/2010/wordprocessingShape">
-                    <wps:wsp>
-                      <wps:cNvSpPr/>
-                      <wps:spPr>
-                        <a:xfrm>
-                          <a:off x="0" y="0"/>
-                          <a:ext cx="632460" cy="266700"/>
-                        </a:xfrm>
-                        <a:prstGeom prst="roundRect">
-                          <a:avLst/>
-                        </a:prstGeom>
-                        <a:noFill/>
-                        <a:ln>
-                          <a:solidFill>
-                            <a:srgbClr val="FF0000"/>
-                          </a:solidFill>
-                        </a:ln>
-                      </wps:spPr>
-                      <wps:style>
-                        <a:lnRef idx="1">
-                          <a:schemeClr val="accent1"/>
-                        </a:lnRef>
-                        <a:fillRef idx="3">
-                          <a:schemeClr val="accent1"/>
-                        </a:fillRef>
-                        <a:effectRef idx="2">
-                          <a:schemeClr val="accent1"/>
-                        </a:effectRef>
-                        <a:fontRef idx="minor">
-                          <a:schemeClr val="lt1"/>
-                        </a:fontRef>
-                      </wps:style>
-                      <wps:bodyPr rot="0" spcFirstLastPara="0" vertOverflow="overflow" horzOverflow="overflow" vert="horz" wrap="square" lIns="91440" tIns="45720" rIns="91440" bIns="45720" numCol="1" spcCol="0" rtlCol="0" fromWordArt="0" anchor="ctr" anchorCtr="0" forceAA="0" compatLnSpc="1">
-                        <a:prstTxWarp prst="textNoShape">
-                          <a:avLst/>
-                        </a:prstTxWarp>
-                        <a:noAutofit/>
-                      </wps:bodyPr>
-                    </wps:wsp>
-                  </a:graphicData>
-                </a:graphic>
-              </wp:anchor>
-            </w:drawing>
-          </mc:Choice>
-          <mc:Fallback>
-            <w:pict>
-              <v:roundrect w14:anchorId="6648ED33" id="Rectangle: Rounded Corners 10" o:spid="_x0000_s1026" style="position:absolute;margin-left:159.6pt;margin-top:85.8pt;width:49.8pt;height:21pt;z-index:251667456;visibility:visible;mso-wrap-style:square;mso-wrap-distance-left:9pt;mso-wrap-distance-top:0;mso-wrap-distance-right:9pt;mso-wrap-distance-bottom:0;mso-position-horizontal:absolute;mso-position-horizontal-relative:text;mso-position-vertical:absolute;mso-position-vertical-relative:text;v-text-anchor:middle" arcsize="10923f" o:gfxdata="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" filled="f" strokecolor="red">
-                <v:shadow on="t" color="black" opacity="22937f" origin=",.5" offset="0,.63889mm"/>
-              </v:roundrect>
-            </w:pict>
-          </mc:Fallback>
-        </mc:AlternateContent>
-      </w:r>
-      <w:r>
-        <w:rPr>
-          <w:noProof/>
-        </w:rPr>
-        <w:drawing>
-          <wp:inline distT="0" distB="0" distL="0" distR="0" wp14:anchorId="6F072E8D" wp14:editId="5657AFE2">
-            <wp:extent cx="5270500" cy="2309495"/>
-            <wp:effectExtent l="0" t="0" r="6350" b="0"/>
-            <wp:docPr id="9" name="Picture 9"/>
-            <wp:cNvGraphicFramePr>
-              <a:graphicFrameLocks xmlns:a="http://schemas.openxmlformats.org/drawingml/2006/main" noChangeAspect="1"/>
-            </wp:cNvGraphicFramePr>
-            <a:graphic xmlns:a="http://schemas.openxmlformats.org/drawingml/2006/main">
-              <a:graphicData uri="http://schemas.openxmlformats.org/drawingml/2006/picture">
-                <pic:pic xmlns:pic="http://schemas.openxmlformats.org/drawingml/2006/picture">
-                  <pic:nvPicPr>
-                    <pic:cNvPr id="1" name=""/>
-                    <pic:cNvPicPr/>
-                  </pic:nvPicPr>
-                  <pic:blipFill>
-                    <a:blip r:embed="rId16"/>
-                    <a:stretch>
-                      <a:fillRect/>
-                    </a:stretch>
-                  </pic:blipFill>
-                  <pic:spPr>
-                    <a:xfrm>
-                      <a:off x="0" y="0"/>
-                      <a:ext cx="5270500" cy="2309495"/>
-                    </a:xfrm>
-                    <a:prstGeom prst="rect">
-                      <a:avLst/>
-                    </a:prstGeom>
-                  </pic:spPr>
-                </pic:pic>
-              </a:graphicData>
-            </a:graphic>
-          </wp:inline>
-        </w:drawing>
-      </w:r>
-    </w:p>
-    <w:p/>
-    <w:p/>
-    <w:p>
-      <w:r>
-        <w:t>In the root CMakeLists.txt file, set the path to these libraries:</w:t>
-      </w:r>
-    </w:p>
-    <w:p/>
-    <w:p>
-      <w:r>
-        <w:rPr>
-          <w:noProof/>
-        </w:rPr>
-        <mc:AlternateContent>
-          <mc:Choice Requires="wps">
-            <w:drawing>
-              <wp:anchor distT="0" distB="0" distL="114300" distR="114300" simplePos="0" relativeHeight="251668480" behindDoc="0" locked="0" layoutInCell="1" allowOverlap="1" wp14:anchorId="160E5E4B" wp14:editId="2FB9E570">
-                <wp:simplePos x="0" y="0"/>
-                <wp:positionH relativeFrom="column">
-                  <wp:posOffset>2110740</wp:posOffset>
-                </wp:positionH>
-                <wp:positionV relativeFrom="paragraph">
-                  <wp:posOffset>770255</wp:posOffset>
-                </wp:positionV>
-                <wp:extent cx="3040380" cy="198120"/>
-                <wp:effectExtent l="57150" t="19050" r="64770" b="87630"/>
-                <wp:wrapNone/>
-                <wp:docPr id="12" name="Rectangle: Rounded Corners 12"/>
-                <wp:cNvGraphicFramePr/>
-                <a:graphic xmlns:a="http://schemas.openxmlformats.org/drawingml/2006/main">
-                  <a:graphicData uri="http://schemas.microsoft.com/office/word/2010/wordprocessingShape">
-                    <wps:wsp>
-                      <wps:cNvSpPr/>
-                      <wps:spPr>
-                        <a:xfrm>
-                          <a:off x="0" y="0"/>
-                          <a:ext cx="3040380" cy="198120"/>
-                        </a:xfrm>
-                        <a:prstGeom prst="roundRect">
-                          <a:avLst/>
-                        </a:prstGeom>
-                        <a:noFill/>
-                        <a:ln>
-                          <a:solidFill>
-                            <a:srgbClr val="FF0000"/>
-                          </a:solidFill>
-                        </a:ln>
-                      </wps:spPr>
-                      <wps:style>
-                        <a:lnRef idx="1">
-                          <a:schemeClr val="accent1"/>
-                        </a:lnRef>
-                        <a:fillRef idx="3">
-                          <a:schemeClr val="accent1"/>
-                        </a:fillRef>
-                        <a:effectRef idx="2">
-                          <a:schemeClr val="accent1"/>
-                        </a:effectRef>
-                        <a:fontRef idx="minor">
-                          <a:schemeClr val="lt1"/>
-                        </a:fontRef>
-                      </wps:style>
-                      <wps:bodyPr rot="0" spcFirstLastPara="0" vertOverflow="overflow" horzOverflow="overflow" vert="horz" wrap="square" lIns="91440" tIns="45720" rIns="91440" bIns="45720" numCol="1" spcCol="0" rtlCol="0" fromWordArt="0" anchor="ctr" anchorCtr="0" forceAA="0" compatLnSpc="1">
-                        <a:prstTxWarp prst="textNoShape">
-                          <a:avLst/>
-                        </a:prstTxWarp>
-                        <a:noAutofit/>
-                      </wps:bodyPr>
-                    </wps:wsp>
-                  </a:graphicData>
-                </a:graphic>
-              </wp:anchor>
-            </w:drawing>
-          </mc:Choice>
-          <mc:Fallback>
-            <w:pict>
-              <v:roundrect w14:anchorId="312B2663" id="Rectangle: Rounded Corners 12" o:spid="_x0000_s1026" style="position:absolute;margin-left:166.2pt;margin-top:60.65pt;width:239.4pt;height:15.6pt;z-index:251668480;visibility:visible;mso-wrap-style:square;mso-wrap-distance-left:9pt;mso-wrap-distance-top:0;mso-wrap-distance-right:9pt;mso-wrap-distance-bottom:0;mso-position-horizontal:absolute;mso-position-horizontal-relative:text;mso-position-vertical:absolute;mso-position-vertical-relative:text;v-text-anchor:middle" arcsize="10923f" o:gfxdata="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" filled="f" strokecolor="red">
-                <v:shadow on="t" color="black" opacity="22937f" origin=",.5" offset="0,.63889mm"/>
-              </v:roundrect>
-            </w:pict>
-          </mc:Fallback>
-        </mc:AlternateContent>
-      </w:r>
-      <w:r>
-        <w:rPr>
-          <w:noProof/>
-        </w:rPr>
-        <w:drawing>
-          <wp:inline distT="0" distB="0" distL="0" distR="0" wp14:anchorId="344E60A6" wp14:editId="1AD6CC64">
-            <wp:extent cx="5270500" cy="2465705"/>
-            <wp:effectExtent l="0" t="0" r="6350" b="0"/>
-            <wp:docPr id="11" name="Picture 11"/>
-            <wp:cNvGraphicFramePr>
-              <a:graphicFrameLocks xmlns:a="http://schemas.openxmlformats.org/drawingml/2006/main" noChangeAspect="1"/>
-            </wp:cNvGraphicFramePr>
-            <a:graphic xmlns:a="http://schemas.openxmlformats.org/drawingml/2006/main">
-              <a:graphicData uri="http://schemas.openxmlformats.org/drawingml/2006/picture">
-                <pic:pic xmlns:pic="http://schemas.openxmlformats.org/drawingml/2006/picture">
-                  <pic:nvPicPr>
-                    <pic:cNvPr id="1" name=""/>
-                    <pic:cNvPicPr/>
-                  </pic:nvPicPr>
-                  <pic:blipFill>
-                    <a:blip r:embed="rId17"/>
-                    <a:stretch>
-                      <a:fillRect/>
-                    </a:stretch>
-                  </pic:blipFill>
-                  <pic:spPr>
-                    <a:xfrm>
-                      <a:off x="0" y="0"/>
-                      <a:ext cx="5270500" cy="2465705"/>
-                    </a:xfrm>
-                    <a:prstGeom prst="rect">
-                      <a:avLst/>
-                    </a:prstGeom>
-                  </pic:spPr>
-                </pic:pic>
-              </a:graphicData>
-            </a:graphic>
-          </wp:inline>
-        </w:drawing>
-      </w:r>
-    </w:p>
-    <w:p/>
-    <w:p/>
-    <w:p>
-      <w:r>
-        <w:t>It should build and run.</w:t>
-      </w:r>
+      </w:pPr>
     </w:p>
     <w:p/>
     <w:p/>
@@ -3073,6 +2384,119 @@
     </w:lvl>
   </w:abstractNum>
   <w:abstractNum w:abstractNumId="2" w15:restartNumberingAfterBreak="0">
+    <w:nsid w:val="120E4591"/>
+    <w:multiLevelType w:val="hybridMultilevel"/>
+    <w:tmpl w:val="1496318C"/>
+    <w:lvl w:ilvl="0" w:tplc="04090001">
+      <w:start w:val="1"/>
+      <w:numFmt w:val="bullet"/>
+      <w:lvlText w:val=""/>
+      <w:lvlJc w:val="left"/>
+      <w:pPr>
+        <w:ind w:left="1440" w:hanging="360"/>
+      </w:pPr>
+      <w:rPr>
+        <w:rFonts w:ascii="Symbol" w:hAnsi="Symbol" w:hint="default"/>
+      </w:rPr>
+    </w:lvl>
+    <w:lvl w:ilvl="1" w:tplc="04090003" w:tentative="1">
+      <w:start w:val="1"/>
+      <w:numFmt w:val="bullet"/>
+      <w:lvlText w:val="o"/>
+      <w:lvlJc w:val="left"/>
+      <w:pPr>
+        <w:ind w:left="2160" w:hanging="360"/>
+      </w:pPr>
+      <w:rPr>
+        <w:rFonts w:ascii="Courier New" w:hAnsi="Courier New" w:cs="Courier New" w:hint="default"/>
+      </w:rPr>
+    </w:lvl>
+    <w:lvl w:ilvl="2" w:tplc="04090005" w:tentative="1">
+      <w:start w:val="1"/>
+      <w:numFmt w:val="bullet"/>
+      <w:lvlText w:val=""/>
+      <w:lvlJc w:val="left"/>
+      <w:pPr>
+        <w:ind w:left="2880" w:hanging="360"/>
+      </w:pPr>
+      <w:rPr>
+        <w:rFonts w:ascii="Wingdings" w:hAnsi="Wingdings" w:hint="default"/>
+      </w:rPr>
+    </w:lvl>
+    <w:lvl w:ilvl="3" w:tplc="04090001" w:tentative="1">
+      <w:start w:val="1"/>
+      <w:numFmt w:val="bullet"/>
+      <w:lvlText w:val=""/>
+      <w:lvlJc w:val="left"/>
+      <w:pPr>
+        <w:ind w:left="3600" w:hanging="360"/>
+      </w:pPr>
+      <w:rPr>
+        <w:rFonts w:ascii="Symbol" w:hAnsi="Symbol" w:hint="default"/>
+      </w:rPr>
+    </w:lvl>
+    <w:lvl w:ilvl="4" w:tplc="04090003" w:tentative="1">
+      <w:start w:val="1"/>
+      <w:numFmt w:val="bullet"/>
+      <w:lvlText w:val="o"/>
+      <w:lvlJc w:val="left"/>
+      <w:pPr>
+        <w:ind w:left="4320" w:hanging="360"/>
+      </w:pPr>
+      <w:rPr>
+        <w:rFonts w:ascii="Courier New" w:hAnsi="Courier New" w:cs="Courier New" w:hint="default"/>
+      </w:rPr>
+    </w:lvl>
+    <w:lvl w:ilvl="5" w:tplc="04090005" w:tentative="1">
+      <w:start w:val="1"/>
+      <w:numFmt w:val="bullet"/>
+      <w:lvlText w:val=""/>
+      <w:lvlJc w:val="left"/>
+      <w:pPr>
+        <w:ind w:left="5040" w:hanging="360"/>
+      </w:pPr>
+      <w:rPr>
+        <w:rFonts w:ascii="Wingdings" w:hAnsi="Wingdings" w:hint="default"/>
+      </w:rPr>
+    </w:lvl>
+    <w:lvl w:ilvl="6" w:tplc="04090001" w:tentative="1">
+      <w:start w:val="1"/>
+      <w:numFmt w:val="bullet"/>
+      <w:lvlText w:val=""/>
+      <w:lvlJc w:val="left"/>
+      <w:pPr>
+        <w:ind w:left="5760" w:hanging="360"/>
+      </w:pPr>
+      <w:rPr>
+        <w:rFonts w:ascii="Symbol" w:hAnsi="Symbol" w:hint="default"/>
+      </w:rPr>
+    </w:lvl>
+    <w:lvl w:ilvl="7" w:tplc="04090003" w:tentative="1">
+      <w:start w:val="1"/>
+      <w:numFmt w:val="bullet"/>
+      <w:lvlText w:val="o"/>
+      <w:lvlJc w:val="left"/>
+      <w:pPr>
+        <w:ind w:left="6480" w:hanging="360"/>
+      </w:pPr>
+      <w:rPr>
+        <w:rFonts w:ascii="Courier New" w:hAnsi="Courier New" w:cs="Courier New" w:hint="default"/>
+      </w:rPr>
+    </w:lvl>
+    <w:lvl w:ilvl="8" w:tplc="04090005" w:tentative="1">
+      <w:start w:val="1"/>
+      <w:numFmt w:val="bullet"/>
+      <w:lvlText w:val=""/>
+      <w:lvlJc w:val="left"/>
+      <w:pPr>
+        <w:ind w:left="7200" w:hanging="360"/>
+      </w:pPr>
+      <w:rPr>
+        <w:rFonts w:ascii="Wingdings" w:hAnsi="Wingdings" w:hint="default"/>
+      </w:rPr>
+    </w:lvl>
+  </w:abstractNum>
+  <w:abstractNum w:abstractNumId="3" w15:restartNumberingAfterBreak="0">
     <w:nsid w:val="2A275773"/>
     <w:multiLevelType w:val="hybridMultilevel"/>
     <w:tmpl w:val="4A02848A"/>
@@ -3158,7 +2582,7 @@
       </w:pPr>
     </w:lvl>
   </w:abstractNum>
-  <w:abstractNum w:abstractNumId="3" w15:restartNumberingAfterBreak="0">
+  <w:abstractNum w:abstractNumId="4" w15:restartNumberingAfterBreak="0">
     <w:nsid w:val="30B6674B"/>
     <w:multiLevelType w:val="hybridMultilevel"/>
     <w:tmpl w:val="07188E58"/>
@@ -3271,7 +2695,7 @@
       </w:rPr>
     </w:lvl>
   </w:abstractNum>
-  <w:abstractNum w:abstractNumId="4" w15:restartNumberingAfterBreak="0">
+  <w:abstractNum w:abstractNumId="5" w15:restartNumberingAfterBreak="0">
     <w:nsid w:val="37D80D03"/>
     <w:multiLevelType w:val="hybridMultilevel"/>
     <w:tmpl w:val="C690FA16"/>
@@ -3357,7 +2781,7 @@
       </w:pPr>
     </w:lvl>
   </w:abstractNum>
-  <w:abstractNum w:abstractNumId="5" w15:restartNumberingAfterBreak="0">
+  <w:abstractNum w:abstractNumId="6" w15:restartNumberingAfterBreak="0">
     <w:nsid w:val="451F6E6A"/>
     <w:multiLevelType w:val="hybridMultilevel"/>
     <w:tmpl w:val="4D169788"/>
@@ -3443,7 +2867,7 @@
       </w:pPr>
     </w:lvl>
   </w:abstractNum>
-  <w:abstractNum w:abstractNumId="6" w15:restartNumberingAfterBreak="0">
+  <w:abstractNum w:abstractNumId="7" w15:restartNumberingAfterBreak="0">
     <w:nsid w:val="4F814E49"/>
     <w:multiLevelType w:val="hybridMultilevel"/>
     <w:tmpl w:val="F3802C04"/>
@@ -3529,7 +2953,7 @@
       </w:pPr>
     </w:lvl>
   </w:abstractNum>
-  <w:abstractNum w:abstractNumId="7" w15:restartNumberingAfterBreak="0">
+  <w:abstractNum w:abstractNumId="8" w15:restartNumberingAfterBreak="0">
     <w:nsid w:val="6DD421B9"/>
     <w:multiLevelType w:val="hybridMultilevel"/>
     <w:tmpl w:val="974E045E"/>
@@ -3615,7 +3039,7 @@
       </w:pPr>
     </w:lvl>
   </w:abstractNum>
-  <w:abstractNum w:abstractNumId="8" w15:restartNumberingAfterBreak="0">
+  <w:abstractNum w:abstractNumId="9" w15:restartNumberingAfterBreak="0">
     <w:nsid w:val="76BE35B9"/>
     <w:multiLevelType w:val="hybridMultilevel"/>
     <w:tmpl w:val="92425D0A"/>
@@ -3729,31 +3153,34 @@
     </w:lvl>
   </w:abstractNum>
   <w:num w:numId="1">
-    <w:abstractNumId w:val="5"/>
+    <w:abstractNumId w:val="6"/>
   </w:num>
   <w:num w:numId="2">
-    <w:abstractNumId w:val="2"/>
+    <w:abstractNumId w:val="3"/>
   </w:num>
   <w:num w:numId="3">
     <w:abstractNumId w:val="0"/>
   </w:num>
   <w:num w:numId="4">
-    <w:abstractNumId w:val="4"/>
+    <w:abstractNumId w:val="5"/>
   </w:num>
   <w:num w:numId="5">
-    <w:abstractNumId w:val="7"/>
+    <w:abstractNumId w:val="8"/>
   </w:num>
   <w:num w:numId="6">
     <w:abstractNumId w:val="1"/>
   </w:num>
   <w:num w:numId="7">
-    <w:abstractNumId w:val="6"/>
+    <w:abstractNumId w:val="7"/>
   </w:num>
   <w:num w:numId="8">
-    <w:abstractNumId w:val="3"/>
+    <w:abstractNumId w:val="4"/>
   </w:num>
   <w:num w:numId="9">
-    <w:abstractNumId w:val="8"/>
+    <w:abstractNumId w:val="9"/>
+  </w:num>
+  <w:num w:numId="10">
+    <w:abstractNumId w:val="2"/>
   </w:num>
 </w:numbering>
 </file>
@@ -4197,7 +3624,7 @@
     <w:uiPriority w:val="9"/>
     <w:unhideWhenUsed/>
     <w:qFormat/>
-    <w:rsid w:val="004C7DA2"/>
+    <w:rsid w:val="00795BAA"/>
     <w:pPr>
       <w:keepNext/>
       <w:keepLines/>
@@ -4207,6 +3634,7 @@
     <w:rPr>
       <w:rFonts w:asciiTheme="majorHAnsi" w:eastAsiaTheme="majorEastAsia" w:hAnsiTheme="majorHAnsi" w:cstheme="majorBidi"/>
       <w:color w:val="243F60" w:themeColor="accent1" w:themeShade="7F"/>
+      <w:u w:val="single"/>
     </w:rPr>
   </w:style>
   <w:style w:type="character" w:default="1" w:styleId="DefaultParagraphFont">
@@ -4391,10 +3819,11 @@
     <w:basedOn w:val="DefaultParagraphFont"/>
     <w:link w:val="Heading3"/>
     <w:uiPriority w:val="9"/>
-    <w:rsid w:val="004C7DA2"/>
+    <w:rsid w:val="00795BAA"/>
     <w:rPr>
       <w:rFonts w:asciiTheme="majorHAnsi" w:eastAsiaTheme="majorEastAsia" w:hAnsiTheme="majorHAnsi" w:cstheme="majorBidi"/>
       <w:color w:val="243F60" w:themeColor="accent1" w:themeShade="7F"/>
+      <w:u w:val="single"/>
     </w:rPr>
   </w:style>
   <w:style w:type="paragraph" w:styleId="NoSpacing">
@@ -4731,7 +4160,7 @@
 </file>
 
 <file path=customXml/itemProps1.xml><?xml version="1.0" encoding="utf-8"?>
-<ds:datastoreItem xmlns:ds="http://schemas.openxmlformats.org/officeDocument/2006/customXml" ds:itemID="{262A270F-92F4-44AC-BE94-C75A7B80B154}">
+<ds:datastoreItem xmlns:ds="http://schemas.openxmlformats.org/officeDocument/2006/customXml" ds:itemID="{DD6C3813-DA0C-42E0-B281-9DAD08560816}">
   <ds:schemaRefs>
     <ds:schemaRef ds:uri="http://schemas.openxmlformats.org/officeDocument/2006/bibliography"/>
   </ds:schemaRefs>

</xml_diff>

<commit_message>
Updated development environment guidelines for CLion/CMake
</commit_message>
<xml_diff>
--- a/catsmat/Documentation/DevelopmentEnvironmentConfiguration.docx
+++ b/catsmat/Documentation/DevelopmentEnvironmentConfiguration.docx
@@ -1,6 +1,6 @@
 
 <file path=word/document.xml><?xml version="1.0" encoding="utf-8"?>
-<w:document xmlns:wpc="http://schemas.microsoft.com/office/word/2010/wordprocessingCanvas" xmlns:cx="http://schemas.microsoft.com/office/drawing/2014/chartex" xmlns:cx1="http://schemas.microsoft.com/office/drawing/2015/9/8/chartex" xmlns:cx2="http://schemas.microsoft.com/office/drawing/2015/10/21/chartex" xmlns:cx3="http://schemas.microsoft.com/office/drawing/2016/5/9/chartex" xmlns:cx4="http://schemas.microsoft.com/office/drawing/2016/5/10/chartex" xmlns:cx5="http://schemas.microsoft.com/office/drawing/2016/5/11/chartex" xmlns:mc="http://schemas.openxmlformats.org/markup-compatibility/2006" xmlns:o="urn:schemas-microsoft-com:office:office" xmlns:r="http://schemas.openxmlformats.org/officeDocument/2006/relationships" xmlns:m="http://schemas.openxmlformats.org/officeDocument/2006/math" xmlns:v="urn:schemas-microsoft-com:vml" xmlns:wp14="http://schemas.microsoft.com/office/word/2010/wordprocessingDrawing" xmlns:wp="http://schemas.openxmlformats.org/drawingml/2006/wordprocessingDrawing" xmlns:w10="urn:schemas-microsoft-com:office:word" xmlns:w="http://schemas.openxmlformats.org/wordprocessingml/2006/main" xmlns:w14="http://schemas.microsoft.com/office/word/2010/wordml" xmlns:w15="http://schemas.microsoft.com/office/word/2012/wordml" xmlns:w16se="http://schemas.microsoft.com/office/word/2015/wordml/symex" xmlns:wpg="http://schemas.microsoft.com/office/word/2010/wordprocessingGroup" xmlns:wpi="http://schemas.microsoft.com/office/word/2010/wordprocessingInk" xmlns:wne="http://schemas.microsoft.com/office/word/2006/wordml" xmlns:wps="http://schemas.microsoft.com/office/word/2010/wordprocessingShape" mc:Ignorable="w14 w15 w16se wp14">
+<w:document xmlns:wpc="http://schemas.microsoft.com/office/word/2010/wordprocessingCanvas" xmlns:mo="http://schemas.microsoft.com/office/mac/office/2008/main" xmlns:mc="http://schemas.openxmlformats.org/markup-compatibility/2006" xmlns:mv="urn:schemas-microsoft-com:mac:vml" xmlns:o="urn:schemas-microsoft-com:office:office" xmlns:r="http://schemas.openxmlformats.org/officeDocument/2006/relationships" xmlns:m="http://schemas.openxmlformats.org/officeDocument/2006/math" xmlns:v="urn:schemas-microsoft-com:vml" xmlns:wp14="http://schemas.microsoft.com/office/word/2010/wordprocessingDrawing" xmlns:wp="http://schemas.openxmlformats.org/drawingml/2006/wordprocessingDrawing" xmlns:w10="urn:schemas-microsoft-com:office:word" xmlns:w="http://schemas.openxmlformats.org/wordprocessingml/2006/main" xmlns:w14="http://schemas.microsoft.com/office/word/2010/wordml" xmlns:wpg="http://schemas.microsoft.com/office/word/2010/wordprocessingGroup" xmlns:wpi="http://schemas.microsoft.com/office/word/2010/wordprocessingInk" xmlns:wne="http://schemas.microsoft.com/office/word/2006/wordml" xmlns:wps="http://schemas.microsoft.com/office/word/2010/wordprocessingShape" mc:Ignorable="w14 wp14">
   <w:body>
     <w:p>
       <w:pPr>
@@ -30,8 +30,6 @@
       <w:r>
         <w:t>July, 2016</w:t>
       </w:r>
-      <w:bookmarkStart w:id="0" w:name="_GoBack"/>
-      <w:bookmarkEnd w:id="0"/>
       <w:r>
         <w:t>.</w:t>
       </w:r>
@@ -61,7 +59,7 @@
       </w:r>
       <w:proofErr w:type="spellEnd"/>
       <w:r>
-        <w:t xml:space="preserve"> on other operating systems, in which case the build system is based on </w:t>
+        <w:t xml:space="preserve">, in which case the build system is based on </w:t>
       </w:r>
       <w:proofErr w:type="spellStart"/>
       <w:r>
@@ -123,13 +121,19 @@
         <w:t xml:space="preserve">We </w:t>
       </w:r>
       <w:r>
-        <w:t xml:space="preserve">have </w:t>
+        <w:t>have</w:t>
+      </w:r>
+      <w:r>
+        <w:t xml:space="preserve"> previously</w:t>
+      </w:r>
+      <w:r>
+        <w:t xml:space="preserve"> </w:t>
       </w:r>
       <w:r>
         <w:t>use</w:t>
       </w:r>
       <w:r>
-        <w:t>s</w:t>
+        <w:t>d</w:t>
       </w:r>
       <w:r>
         <w:t xml:space="preserve"> </w:t>
@@ -182,6 +186,25 @@
       </w:r>
       <w:r>
         <w:t>The source is contained within the build tree and you should not need to do anything except build the target.</w:t>
+      </w:r>
+      <w:r>
+        <w:t xml:space="preserve">  Both our </w:t>
+      </w:r>
+      <w:proofErr w:type="spellStart"/>
+      <w:r>
+        <w:t>XCode</w:t>
+      </w:r>
+      <w:proofErr w:type="spellEnd"/>
+      <w:r>
+        <w:t xml:space="preserve"> build system, and the </w:t>
+      </w:r>
+      <w:proofErr w:type="spellStart"/>
+      <w:r>
+        <w:t>CMake</w:t>
+      </w:r>
+      <w:proofErr w:type="spellEnd"/>
+      <w:r>
+        <w:t xml:space="preserve"> build system work for this.</w:t>
       </w:r>
     </w:p>
     <w:p>
@@ -251,7 +274,7 @@
       <w:r>
         <w:t xml:space="preserve">oost libraries from  </w:t>
       </w:r>
-      <w:hyperlink r:id="rId6" w:history="1">
+      <w:hyperlink r:id="rId7" w:history="1">
         <w:r>
           <w:rPr>
             <w:rStyle w:val="Hyperlink"/>
@@ -322,12 +345,12 @@
     </w:p>
     <w:p>
       <w:r>
+        <w:lastRenderedPageBreak/>
         <w:t xml:space="preserve">        ./b2 install</w:t>
       </w:r>
     </w:p>
     <w:p>
       <w:r>
-        <w:lastRenderedPageBreak/>
         <w:t xml:space="preserve"> </w:t>
       </w:r>
     </w:p>
@@ -432,10 +455,32 @@
     <w:p/>
     <w:p>
       <w:r>
-        <w:t>I wouldn’t recommend doing this, but i</w:t>
-      </w:r>
-      <w:r>
-        <w:t>f you need to install b</w:t>
+        <w:t xml:space="preserve">I </w:t>
+      </w:r>
+      <w:proofErr w:type="gramStart"/>
+      <w:r>
+        <w:t>wouldn’t</w:t>
+      </w:r>
+      <w:proofErr w:type="gramEnd"/>
+      <w:r>
+        <w:t xml:space="preserve"> recommend </w:t>
+      </w:r>
+      <w:proofErr w:type="gramStart"/>
+      <w:r>
+        <w:t>doing this, but i</w:t>
+      </w:r>
+      <w:r>
+        <w:t xml:space="preserve">f you </w:t>
+      </w:r>
+      <w:r>
+        <w:t xml:space="preserve">really </w:t>
+      </w:r>
+      <w:r>
+        <w:t>need</w:t>
+      </w:r>
+      <w:proofErr w:type="gramEnd"/>
+      <w:r>
+        <w:t xml:space="preserve"> to install b</w:t>
       </w:r>
       <w:r>
         <w:t>oost in any location other than /</w:t>
@@ -534,6 +579,12 @@
     <w:p/>
     <w:p>
       <w:r>
+        <w:t>Don’t check your changes in – you will break everyone else who is using the default installation path.</w:t>
+      </w:r>
+    </w:p>
+    <w:p/>
+    <w:p>
+      <w:r>
         <w:t xml:space="preserve">Some information on adventures I had with boost can be found in </w:t>
       </w:r>
       <w:proofErr w:type="spellStart"/>
@@ -567,10 +618,21 @@
         <w:t xml:space="preserve"> Task </w:t>
       </w:r>
       <w:r>
-        <w:t>S-01024 - “Push changes for linking Boost libraries back to GitHub”</w:t>
+        <w:t xml:space="preserve">S-01024 - “Push changes for linking Boost libraries back to </w:t>
+      </w:r>
+      <w:proofErr w:type="spellStart"/>
+      <w:r>
+        <w:t>GitHub</w:t>
+      </w:r>
+      <w:proofErr w:type="spellEnd"/>
+      <w:r>
+        <w:t>”</w:t>
       </w:r>
       <w:r>
         <w:t>.</w:t>
+      </w:r>
+      <w:r>
+        <w:t xml:space="preserve">  If you don’t need to read this, then don’t go there – the instructions above work.</w:t>
       </w:r>
     </w:p>
     <w:p/>
@@ -671,12 +733,19 @@
         <w:t>run from Cygwin</w:t>
       </w:r>
       <w:r>
-        <w:t>, then all the instructions and paths at the beginning of this section will work.</w:t>
-      </w:r>
-    </w:p>
-    <w:p/>
-    <w:p>
-      <w:r>
+        <w:t xml:space="preserve">, then all the instructions and paths </w:t>
+      </w:r>
+      <w:r>
+        <w:t xml:space="preserve">above will </w:t>
+      </w:r>
+      <w:r>
+        <w:t>work.</w:t>
+      </w:r>
+    </w:p>
+    <w:p/>
+    <w:p>
+      <w:r>
+        <w:lastRenderedPageBreak/>
         <w:t>On the Windows file system, t</w:t>
       </w:r>
       <w:r>
@@ -686,7 +755,13 @@
         <w:t xml:space="preserve">will </w:t>
       </w:r>
       <w:r>
-        <w:t xml:space="preserve">be relative you your Cygwin </w:t>
+        <w:t xml:space="preserve">be relative </w:t>
+      </w:r>
+      <w:r>
+        <w:t>to</w:t>
+      </w:r>
+      <w:r>
+        <w:t xml:space="preserve"> your Cygwin </w:t>
       </w:r>
       <w:r>
         <w:t>directory (by def</w:t>
@@ -721,52 +796,167 @@
     <w:p/>
     <w:p>
       <w:r>
-        <w:lastRenderedPageBreak/>
         <w:t xml:space="preserve">If you need to install Boost somewhere else (again, not recommended), then the </w:t>
       </w:r>
+      <w:r>
+        <w:t xml:space="preserve">following </w:t>
+      </w:r>
       <w:proofErr w:type="spellStart"/>
       <w:r>
         <w:t>CMake</w:t>
       </w:r>
       <w:proofErr w:type="spellEnd"/>
       <w:r>
-        <w:t xml:space="preserve"> files for </w:t>
-      </w:r>
-      <w:proofErr w:type="spellStart"/>
-      <w:r>
-        <w:rPr>
-          <w:rFonts w:ascii="Courier New" w:hAnsi="Courier New" w:cs="Courier New"/>
-        </w:rPr>
+        <w:t xml:space="preserve"> files all have paths to the boost libraries in them, and</w:t>
+      </w:r>
+      <w:r>
+        <w:t xml:space="preserve"> you will </w:t>
+      </w:r>
+      <w:proofErr w:type="gramStart"/>
+      <w:r>
+        <w:t>have  to</w:t>
+      </w:r>
+      <w:proofErr w:type="gramEnd"/>
+      <w:r>
+        <w:t xml:space="preserve"> modify these</w:t>
+      </w:r>
+    </w:p>
+    <w:p>
+      <w:pPr>
+        <w:pStyle w:val="ListParagraph"/>
+        <w:numPr>
+          <w:ilvl w:val="0"/>
+          <w:numId w:val="11"/>
+        </w:numPr>
+      </w:pPr>
+      <w:r>
+        <w:t>$/</w:t>
+      </w:r>
+      <w:proofErr w:type="spellStart"/>
+      <w:r>
         <w:t>catsmat</w:t>
       </w:r>
       <w:proofErr w:type="spellEnd"/>
       <w:r>
-        <w:rPr>
-          <w:rFonts w:ascii="Courier New" w:hAnsi="Courier New" w:cs="Courier New"/>
-        </w:rPr>
-        <w:t xml:space="preserve">, </w:t>
-      </w:r>
-      <w:proofErr w:type="spellStart"/>
-      <w:r>
-        <w:rPr>
-          <w:rFonts w:ascii="Courier New" w:hAnsi="Courier New" w:cs="Courier New"/>
-        </w:rPr>
+        <w:t>/</w:t>
+      </w:r>
+      <w:proofErr w:type="spellStart"/>
+      <w:r>
+        <w:t>catsmat</w:t>
+      </w:r>
+      <w:proofErr w:type="spellEnd"/>
+      <w:r>
+        <w:t>/</w:t>
+      </w:r>
+      <w:proofErr w:type="spellStart"/>
+      <w:r>
+        <w:t>catsmat</w:t>
+      </w:r>
+      <w:proofErr w:type="spellEnd"/>
+      <w:r>
+        <w:t>/</w:t>
+      </w:r>
+      <w:proofErr w:type="spellStart"/>
+      <w:r>
+        <w:t>cmake</w:t>
+      </w:r>
+      <w:proofErr w:type="spellEnd"/>
+      <w:r>
+        <w:t>/CMakeCatsmatFiles.txt</w:t>
+      </w:r>
+    </w:p>
+    <w:p>
+      <w:pPr>
+        <w:pStyle w:val="ListParagraph"/>
+        <w:numPr>
+          <w:ilvl w:val="0"/>
+          <w:numId w:val="11"/>
+        </w:numPr>
+      </w:pPr>
+      <w:r>
+        <w:t>$</w:t>
+      </w:r>
+      <w:r>
+        <w:t>/</w:t>
+      </w:r>
+      <w:proofErr w:type="spellStart"/>
+      <w:r>
+        <w:t>catsmat</w:t>
+      </w:r>
+      <w:proofErr w:type="spellEnd"/>
+      <w:r>
+        <w:t>/</w:t>
+      </w:r>
+      <w:proofErr w:type="spellStart"/>
+      <w:r>
+        <w:t>catsmat</w:t>
+      </w:r>
+      <w:proofErr w:type="spellEnd"/>
+      <w:r>
+        <w:t>/</w:t>
+      </w:r>
+      <w:proofErr w:type="spellStart"/>
+      <w:r>
+        <w:t>libIMUSANT_Tests</w:t>
+      </w:r>
+      <w:proofErr w:type="spellEnd"/>
+      <w:r>
+        <w:t>/</w:t>
+      </w:r>
+      <w:proofErr w:type="spellStart"/>
+      <w:r>
+        <w:t>cmake</w:t>
+      </w:r>
+      <w:proofErr w:type="spellEnd"/>
+      <w:r>
+        <w:t>/CMakeLists.txt</w:t>
+      </w:r>
+    </w:p>
+    <w:p>
+      <w:pPr>
+        <w:pStyle w:val="ListParagraph"/>
+        <w:numPr>
+          <w:ilvl w:val="0"/>
+          <w:numId w:val="11"/>
+        </w:numPr>
+      </w:pPr>
+      <w:r>
+        <w:t>$</w:t>
+      </w:r>
+      <w:r>
+        <w:t>/</w:t>
+      </w:r>
+      <w:proofErr w:type="spellStart"/>
+      <w:r>
+        <w:t>catsmat</w:t>
+      </w:r>
+      <w:proofErr w:type="spellEnd"/>
+      <w:r>
+        <w:t>/</w:t>
+      </w:r>
+      <w:proofErr w:type="spellStart"/>
+      <w:r>
+        <w:t>catsmat</w:t>
+      </w:r>
+      <w:proofErr w:type="spellEnd"/>
+      <w:r>
+        <w:t>/</w:t>
+      </w:r>
+      <w:proofErr w:type="spellStart"/>
+      <w:r>
         <w:t>libIMUSANT</w:t>
       </w:r>
       <w:proofErr w:type="spellEnd"/>
       <w:r>
-        <w:t xml:space="preserve">, and </w:t>
-      </w:r>
-      <w:proofErr w:type="spellStart"/>
-      <w:r>
-        <w:rPr>
-          <w:rFonts w:ascii="Courier New" w:hAnsi="Courier New" w:cs="Courier New"/>
-        </w:rPr>
-        <w:t>libIMUSANT_Tests</w:t>
-      </w:r>
-      <w:proofErr w:type="spellEnd"/>
-      <w:r>
-        <w:t xml:space="preserve"> all have paths to the boost libraries in them, and you will have  to modify these.</w:t>
+        <w:t>/</w:t>
+      </w:r>
+      <w:proofErr w:type="spellStart"/>
+      <w:r>
+        <w:t>cmake</w:t>
+      </w:r>
+      <w:proofErr w:type="spellEnd"/>
+      <w:r>
+        <w:t>/CMakeLists.txt</w:t>
       </w:r>
     </w:p>
     <w:p/>
@@ -852,7 +1042,7 @@
       <w:pPr>
         <w:jc w:val="center"/>
       </w:pPr>
-      <w:hyperlink r:id="rId7" w:history="1">
+      <w:hyperlink r:id="rId8" w:history="1">
         <w:r>
           <w:rPr>
             <w:rStyle w:val="Hyperlink"/>
@@ -873,7 +1063,7 @@
       <w:pPr>
         <w:jc w:val="center"/>
       </w:pPr>
-      <w:hyperlink r:id="rId8" w:history="1">
+      <w:hyperlink r:id="rId9" w:history="1">
         <w:r>
           <w:rPr>
             <w:rStyle w:val="Hyperlink"/>
@@ -920,6 +1110,7 @@
         </w:numPr>
       </w:pPr>
       <w:r>
+        <w:lastRenderedPageBreak/>
         <w:t>Navigate to the XCode directory within the extracted package, and open the XCode project file that you will find there.</w:t>
       </w:r>
     </w:p>
@@ -990,7 +1181,6 @@
         <w:rPr>
           <w:i/>
         </w:rPr>
-        <w:lastRenderedPageBreak/>
         <w:t>Apple LLVM 6.1 Language C++</w:t>
       </w:r>
     </w:p>
@@ -1270,6 +1460,7 @@
         </w:numPr>
       </w:pPr>
       <w:r>
+        <w:lastRenderedPageBreak/>
         <w:t>Build Phase</w:t>
       </w:r>
       <w:r>
@@ -1365,7 +1556,6 @@
         </w:numPr>
       </w:pPr>
       <w:r>
-        <w:lastRenderedPageBreak/>
         <w:t xml:space="preserve">Note also that the signature of your main might include a </w:t>
       </w:r>
       <w:proofErr w:type="spellStart"/>
@@ -1610,8 +1800,14 @@
       <w:r>
         <w:t>Install Cygwin</w:t>
       </w:r>
-    </w:p>
-    <w:p>
+      <w:r>
+        <w:t xml:space="preserve"> – Windows Only</w:t>
+      </w:r>
+    </w:p>
+    <w:p>
+      <w:r>
+        <w:t xml:space="preserve">On Windows, </w:t>
+      </w:r>
       <w:r>
         <w:t xml:space="preserve">Cygwin is a prerequisite for the </w:t>
       </w:r>
@@ -1623,11 +1819,9 @@
       <w:r>
         <w:t xml:space="preserve"> installation that we are using.  It gives you your C++ compiler as well as the </w:t>
       </w:r>
-      <w:proofErr w:type="spellStart"/>
-      <w:r>
-        <w:t>foundatioins</w:t>
-      </w:r>
-      <w:proofErr w:type="spellEnd"/>
+      <w:r>
+        <w:t>foundations</w:t>
+      </w:r>
       <w:r>
         <w:t xml:space="preserve"> of the build system.</w:t>
       </w:r>
@@ -1660,30 +1854,14 @@
           <w:szCs w:val="22"/>
         </w:rPr>
       </w:pPr>
-      <w:hyperlink r:id="rId9" w:anchor="d75987e123" w:history="1">
+      <w:hyperlink r:id="rId10" w:anchor="d75987e123" w:history="1">
         <w:r>
           <w:rPr>
             <w:rStyle w:val="Hyperlink"/>
             <w:sz w:val="22"/>
             <w:szCs w:val="22"/>
           </w:rPr>
-          <w:t>https://www.jetbrains.com/help/clion/</w:t>
-        </w:r>
-        <w:r>
-          <w:rPr>
-            <w:rStyle w:val="Hyperlink"/>
-            <w:sz w:val="22"/>
-            <w:szCs w:val="22"/>
-          </w:rPr>
-          <w:t>2</w:t>
-        </w:r>
-        <w:r>
-          <w:rPr>
-            <w:rStyle w:val="Hyperlink"/>
-            <w:sz w:val="22"/>
-            <w:szCs w:val="22"/>
-          </w:rPr>
-          <w:t>017.1/requirements-for-clion.html#d75987e123</w:t>
+          <w:t>https://www.jetbrains.com/help/clion/2017.1/requirements-for-clion.html#d75987e123</w:t>
         </w:r>
       </w:hyperlink>
     </w:p>
@@ -1708,7 +1886,7 @@
           <w:szCs w:val="22"/>
         </w:rPr>
       </w:pPr>
-      <w:hyperlink r:id="rId10" w:history="1">
+      <w:hyperlink r:id="rId11" w:history="1">
         <w:r>
           <w:rPr>
             <w:rStyle w:val="Hyperlink"/>
@@ -1745,7 +1923,7 @@
       <w:r>
         <w:t xml:space="preserve"> from </w:t>
       </w:r>
-      <w:hyperlink r:id="rId11" w:history="1">
+      <w:hyperlink r:id="rId12" w:history="1">
         <w:r>
           <w:rPr>
             <w:rStyle w:val="Hyperlink"/>
@@ -1760,6 +1938,7 @@
     <w:p/>
     <w:p>
       <w:r>
+        <w:lastRenderedPageBreak/>
         <w:t xml:space="preserve">If you need an academic license for </w:t>
       </w:r>
       <w:proofErr w:type="spellStart"/>
@@ -1770,7 +1949,7 @@
       <w:r>
         <w:t xml:space="preserve"> then go here to get it: </w:t>
       </w:r>
-      <w:hyperlink r:id="rId12" w:history="1">
+      <w:hyperlink r:id="rId13" w:history="1">
         <w:r>
           <w:rPr>
             <w:rStyle w:val="Hyperlink"/>
@@ -1822,7 +2001,17 @@
         <w:t>CLion</w:t>
       </w:r>
       <w:proofErr w:type="spellEnd"/>
-    </w:p>
+      <w:r>
+        <w:t xml:space="preserve"> on Windows</w:t>
+      </w:r>
+    </w:p>
+    <w:p/>
+    <w:p>
+      <w:r>
+        <w:t>On Windows Only…</w:t>
+      </w:r>
+    </w:p>
+    <w:p/>
     <w:p>
       <w:r>
         <w:t xml:space="preserve">In </w:t>
@@ -1850,7 +2039,6 @@
         <w:ind w:left="720"/>
       </w:pPr>
       <w:r>
-        <w:lastRenderedPageBreak/>
         <w:t xml:space="preserve">Select the Cygwin Home radio button and then select the root directory of your Cygwin install (by default this will be </w:t>
       </w:r>
       <w:r>
@@ -1937,7 +2125,7 @@
               </wp:anchor>
             </w:drawing>
           </mc:Choice>
-          <mc:Fallback>
+          <mc:Fallback xmlns:w16se="http://schemas.microsoft.com/office/word/2015/wordml/symex" xmlns:w15="http://schemas.microsoft.com/office/word/2012/wordml" xmlns:cx5="http://schemas.microsoft.com/office/drawing/2016/5/11/chartex" xmlns:cx4="http://schemas.microsoft.com/office/drawing/2016/5/10/chartex" xmlns:cx3="http://schemas.microsoft.com/office/drawing/2016/5/9/chartex" xmlns:cx2="http://schemas.microsoft.com/office/drawing/2015/10/21/chartex" xmlns:cx1="http://schemas.microsoft.com/office/drawing/2015/9/8/chartex" xmlns:cx="http://schemas.microsoft.com/office/drawing/2014/chartex">
             <w:pict>
               <v:roundrect w14:anchorId="259AF510" id="Rectangle: Rounded Corners 3" o:spid="_x0000_s1026" style="position:absolute;margin-left:26pt;margin-top:196.2pt;width:170pt;height:76.4pt;z-index:251658240;visibility:visible;mso-wrap-style:square;mso-wrap-distance-left:9pt;mso-wrap-distance-top:0;mso-wrap-distance-right:9pt;mso-wrap-distance-bottom:0;mso-position-horizontal:absolute;mso-position-horizontal-relative:text;mso-position-vertical:absolute;mso-position-vertical-relative:text;v-text-anchor:middle" arcsize="10923f" o:gfxdata="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" filled="f" strokecolor="red" strokeweight="2.25pt">
                 <v:shadow on="t" color="black" opacity="22937f" origin=",.5" offset="0,.63889mm"/>
@@ -1966,7 +2154,7 @@
                     <pic:cNvPicPr/>
                   </pic:nvPicPr>
                   <pic:blipFill>
-                    <a:blip r:embed="rId13"/>
+                    <a:blip r:embed="rId14"/>
                     <a:stretch>
                       <a:fillRect/>
                     </a:stretch>
@@ -2004,15 +2192,26 @@
     </w:p>
     <w:p/>
     <w:p>
+      <w:pPr>
+        <w:rPr>
+          <w:rFonts w:ascii="Times" w:eastAsia="Times New Roman" w:hAnsi="Times" w:cs="Times New Roman"/>
+          <w:sz w:val="20"/>
+          <w:szCs w:val="20"/>
+          <w:lang w:val="en-AU"/>
+        </w:rPr>
+      </w:pPr>
+    </w:p>
+    <w:p>
       <w:r>
         <w:rPr>
           <w:noProof/>
         </w:rPr>
+        <w:lastRenderedPageBreak/>
         <w:drawing>
-          <wp:inline distT="0" distB="0" distL="0" distR="0" wp14:anchorId="1831208B" wp14:editId="2FBA44D2">
-            <wp:extent cx="1806097" cy="2354784"/>
-            <wp:effectExtent l="0" t="0" r="3810" b="7620"/>
-            <wp:docPr id="13" name="Picture 13"/>
+          <wp:inline distT="0" distB="0" distL="0" distR="0" wp14:anchorId="7D7361C8" wp14:editId="4EE6DE72">
+            <wp:extent cx="5270500" cy="6106324"/>
+            <wp:effectExtent l="0" t="0" r="0" b="0"/>
+            <wp:docPr id="2" name="Picture 1"/>
             <wp:cNvGraphicFramePr>
               <a:graphicFrameLocks xmlns:a="http://schemas.openxmlformats.org/drawingml/2006/main" noChangeAspect="1"/>
             </wp:cNvGraphicFramePr>
@@ -2020,23 +2219,36 @@
               <a:graphicData uri="http://schemas.openxmlformats.org/drawingml/2006/picture">
                 <pic:pic xmlns:pic="http://schemas.openxmlformats.org/drawingml/2006/picture">
                   <pic:nvPicPr>
-                    <pic:cNvPr id="1" name=""/>
-                    <pic:cNvPicPr/>
+                    <pic:cNvPr id="0" name="Picture 1"/>
+                    <pic:cNvPicPr>
+                      <a:picLocks noChangeAspect="1" noChangeArrowheads="1"/>
+                    </pic:cNvPicPr>
                   </pic:nvPicPr>
                   <pic:blipFill>
-                    <a:blip r:embed="rId14"/>
+                    <a:blip r:embed="rId15">
+                      <a:extLst>
+                        <a:ext uri="{28A0092B-C50C-407E-A947-70E740481C1C}">
+                          <a14:useLocalDpi xmlns:a14="http://schemas.microsoft.com/office/drawing/2010/main" val="0"/>
+                        </a:ext>
+                      </a:extLst>
+                    </a:blip>
+                    <a:srcRect/>
                     <a:stretch>
                       <a:fillRect/>
                     </a:stretch>
                   </pic:blipFill>
-                  <pic:spPr>
+                  <pic:spPr bwMode="auto">
                     <a:xfrm>
                       <a:off x="0" y="0"/>
-                      <a:ext cx="1806097" cy="2354784"/>
+                      <a:ext cx="5270500" cy="6106324"/>
                     </a:xfrm>
                     <a:prstGeom prst="rect">
                       <a:avLst/>
                     </a:prstGeom>
+                    <a:noFill/>
+                    <a:ln>
+                      <a:noFill/>
+                    </a:ln>
                   </pic:spPr>
                 </pic:pic>
               </a:graphicData>
@@ -2098,7 +2310,6 @@
         </w:numPr>
       </w:pPr>
       <w:r>
-        <w:lastRenderedPageBreak/>
         <w:t xml:space="preserve">In a </w:t>
       </w:r>
       <w:proofErr w:type="spellStart"/>
@@ -2109,25 +2320,65 @@
       <w:r>
         <w:t xml:space="preserve"> folder in each of the projects </w:t>
       </w:r>
-      <w:proofErr w:type="spellStart"/>
+    </w:p>
+    <w:p>
+      <w:pPr>
+        <w:pStyle w:val="ListParagraph"/>
+        <w:numPr>
+          <w:ilvl w:val="1"/>
+          <w:numId w:val="10"/>
+        </w:numPr>
+      </w:pPr>
+      <w:proofErr w:type="spellStart"/>
+      <w:proofErr w:type="gramStart"/>
       <w:r>
         <w:t>libIMUSANT</w:t>
       </w:r>
-      <w:proofErr w:type="spellEnd"/>
-      <w:r>
-        <w:t xml:space="preserve">, </w:t>
-      </w:r>
-      <w:proofErr w:type="spellStart"/>
-      <w:r>
-        <w:t>libIMUSANT_Tests</w:t>
-      </w:r>
-      <w:proofErr w:type="spellEnd"/>
-      <w:r>
-        <w:t xml:space="preserve">, and </w:t>
-      </w:r>
-      <w:proofErr w:type="spellStart"/>
+      <w:proofErr w:type="gramEnd"/>
+    </w:p>
+    <w:p>
+      <w:pPr>
+        <w:pStyle w:val="ListParagraph"/>
+        <w:numPr>
+          <w:ilvl w:val="1"/>
+          <w:numId w:val="10"/>
+        </w:numPr>
+      </w:pPr>
+      <w:proofErr w:type="gramStart"/>
+      <w:r>
+        <w:t>libIMUSANT</w:t>
+      </w:r>
+      <w:proofErr w:type="gramEnd"/>
+      <w:r>
+        <w:t>_Tests</w:t>
+      </w:r>
+    </w:p>
+    <w:p>
+      <w:pPr>
+        <w:pStyle w:val="ListParagraph"/>
+        <w:numPr>
+          <w:ilvl w:val="1"/>
+          <w:numId w:val="10"/>
+        </w:numPr>
+      </w:pPr>
+      <w:proofErr w:type="gramStart"/>
       <w:r>
         <w:t>catsmat</w:t>
+      </w:r>
+      <w:proofErr w:type="spellEnd"/>
+      <w:proofErr w:type="gramEnd"/>
+    </w:p>
+    <w:p>
+      <w:pPr>
+        <w:pStyle w:val="ListParagraph"/>
+        <w:numPr>
+          <w:ilvl w:val="1"/>
+          <w:numId w:val="10"/>
+        </w:numPr>
+      </w:pPr>
+      <w:proofErr w:type="spellStart"/>
+      <w:r>
+        <w:t>CATSMAT_Tests</w:t>
       </w:r>
       <w:proofErr w:type="spellEnd"/>
     </w:p>
@@ -2152,24 +2403,719 @@
         </w:numPr>
       </w:pPr>
       <w:r>
-        <w:t>In the libMusicXMLv3 directory (provided by the library authors – no us).</w:t>
-      </w:r>
-    </w:p>
-    <w:p>
-      <w:pPr>
-        <w:pStyle w:val="ListParagraph"/>
-        <w:ind w:left="1440"/>
-      </w:pPr>
-    </w:p>
-    <w:p>
-      <w:pPr>
+        <w:lastRenderedPageBreak/>
+        <w:t>In the libMusicXMLv3 directory (provided by the library authors – no</w:t>
+      </w:r>
+      <w:r>
+        <w:t>t</w:t>
+      </w:r>
+      <w:r>
+        <w:t xml:space="preserve"> </w:t>
+      </w:r>
+      <w:r>
+        <w:t xml:space="preserve">by </w:t>
+      </w:r>
+      <w:r>
+        <w:t>us).</w:t>
+      </w:r>
+    </w:p>
+    <w:p/>
+    <w:p>
+      <w:r>
+        <w:t xml:space="preserve">In addition, in the </w:t>
+      </w:r>
+      <w:proofErr w:type="spellStart"/>
+      <w:r>
+        <w:t>catsmat</w:t>
+      </w:r>
+      <w:proofErr w:type="spellEnd"/>
+      <w:r>
+        <w:t xml:space="preserve"> </w:t>
+      </w:r>
+      <w:proofErr w:type="spellStart"/>
+      <w:r>
+        <w:t>cmake</w:t>
+      </w:r>
+      <w:proofErr w:type="spellEnd"/>
+      <w:r>
+        <w:t xml:space="preserve"> directory there is a </w:t>
+      </w:r>
+      <w:r>
+        <w:t xml:space="preserve">file called </w:t>
+      </w:r>
+      <w:r>
         <w:rPr>
-          <w:rFonts w:ascii="Helvetica" w:hAnsi="Helvetica"/>
-          <w:color w:val="696969"/>
+          <w:rFonts w:ascii="Courier" w:hAnsi="Courier"/>
+        </w:rPr>
+        <w:t>CMakeCatsmatFiles.txt</w:t>
+      </w:r>
+      <w:r>
+        <w:rPr>
+          <w:rFonts w:ascii="Courier" w:hAnsi="Courier"/>
+        </w:rPr>
+        <w:t xml:space="preserve">. </w:t>
+      </w:r>
+      <w:r>
+        <w:t xml:space="preserve">This file contains definitions for the variables that you need to identify the source and header files that make up the </w:t>
+      </w:r>
+      <w:proofErr w:type="spellStart"/>
+      <w:r>
+        <w:t>catsmat</w:t>
+      </w:r>
+      <w:proofErr w:type="spellEnd"/>
+      <w:r>
+        <w:t xml:space="preserve"> build.  We have put these into a separate file so that it can be included by the </w:t>
+      </w:r>
+      <w:proofErr w:type="spellStart"/>
+      <w:r>
+        <w:t>CATSMAT_Test</w:t>
+      </w:r>
+      <w:proofErr w:type="spellEnd"/>
+      <w:r>
+        <w:t xml:space="preserve"> build which must also build the </w:t>
+      </w:r>
+      <w:proofErr w:type="spellStart"/>
+      <w:r>
+        <w:t>catsmat</w:t>
+      </w:r>
+      <w:proofErr w:type="spellEnd"/>
+      <w:r>
+        <w:t xml:space="preserve"> files into an executable.  In future it would be good to structure CATSMAT as a library and create a separate application – that </w:t>
+      </w:r>
+      <w:proofErr w:type="spellStart"/>
+      <w:r>
+        <w:t>wat</w:t>
+      </w:r>
+      <w:proofErr w:type="spellEnd"/>
+      <w:r>
+        <w:t xml:space="preserve"> the test harness could link against the library in the same way that we have done in </w:t>
+      </w:r>
+      <w:proofErr w:type="spellStart"/>
+      <w:r>
+        <w:t>libIMUSANT</w:t>
+      </w:r>
+      <w:proofErr w:type="spellEnd"/>
+      <w:r>
+        <w:t>.</w:t>
+      </w:r>
+      <w:bookmarkStart w:id="0" w:name="_GoBack"/>
+      <w:bookmarkEnd w:id="0"/>
+    </w:p>
+    <w:p>
+      <w:pPr>
+        <w:pStyle w:val="Heading1"/>
+        <w:rPr>
           <w:shd w:val="clear" w:color="auto" w:fill="FFFFFF"/>
         </w:rPr>
       </w:pPr>
-    </w:p>
+      <w:r>
+        <w:rPr>
+          <w:shd w:val="clear" w:color="auto" w:fill="FFFFFF"/>
+        </w:rPr>
+        <w:t xml:space="preserve">Modifying the </w:t>
+      </w:r>
+      <w:proofErr w:type="spellStart"/>
+      <w:r>
+        <w:rPr>
+          <w:shd w:val="clear" w:color="auto" w:fill="FFFFFF"/>
+        </w:rPr>
+        <w:t>CMake</w:t>
+      </w:r>
+      <w:proofErr w:type="spellEnd"/>
+      <w:r>
+        <w:rPr>
+          <w:shd w:val="clear" w:color="auto" w:fill="FFFFFF"/>
+        </w:rPr>
+        <w:t xml:space="preserve"> Build</w:t>
+      </w:r>
+    </w:p>
+    <w:p>
+      <w:r>
+        <w:t xml:space="preserve">If you want to add source files then you do this by </w:t>
+      </w:r>
+      <w:r>
+        <w:t xml:space="preserve">adding to file onto the file system in the relevant directory (using </w:t>
+      </w:r>
+      <w:proofErr w:type="spellStart"/>
+      <w:r>
+        <w:t>CLion</w:t>
+      </w:r>
+      <w:proofErr w:type="spellEnd"/>
+      <w:r>
+        <w:t xml:space="preserve">), and then </w:t>
+      </w:r>
+      <w:r>
+        <w:t xml:space="preserve">creating new entries in the relevant </w:t>
+      </w:r>
+      <w:proofErr w:type="spellStart"/>
+      <w:r>
+        <w:t>cmake</w:t>
+      </w:r>
+      <w:proofErr w:type="spellEnd"/>
+      <w:r>
+        <w:t xml:space="preserve"> files.  </w:t>
+      </w:r>
+    </w:p>
+    <w:p/>
+    <w:tbl>
+      <w:tblPr>
+        <w:tblStyle w:val="TableGrid"/>
+        <w:tblW w:w="0" w:type="auto"/>
+        <w:tblLook w:val="04A0" w:firstRow="1" w:lastRow="0" w:firstColumn="1" w:lastColumn="0" w:noHBand="0" w:noVBand="1"/>
+      </w:tblPr>
+      <w:tblGrid>
+        <w:gridCol w:w="2975"/>
+        <w:gridCol w:w="5541"/>
+      </w:tblGrid>
+      <w:tr>
+        <w:tc>
+          <w:tcPr>
+            <w:tcW w:w="4258" w:type="dxa"/>
+            <w:shd w:val="clear" w:color="auto" w:fill="BFBFBF" w:themeFill="background1" w:themeFillShade="BF"/>
+          </w:tcPr>
+          <w:p>
+            <w:pPr>
+              <w:rPr>
+                <w:b/>
+                <w:sz w:val="20"/>
+                <w:szCs w:val="20"/>
+              </w:rPr>
+            </w:pPr>
+            <w:r>
+              <w:rPr>
+                <w:b/>
+                <w:sz w:val="20"/>
+                <w:szCs w:val="20"/>
+              </w:rPr>
+              <w:t>Project</w:t>
+            </w:r>
+          </w:p>
+        </w:tc>
+        <w:tc>
+          <w:tcPr>
+            <w:tcW w:w="4258" w:type="dxa"/>
+            <w:shd w:val="clear" w:color="auto" w:fill="BFBFBF" w:themeFill="background1" w:themeFillShade="BF"/>
+          </w:tcPr>
+          <w:p>
+            <w:pPr>
+              <w:rPr>
+                <w:b/>
+                <w:sz w:val="20"/>
+                <w:szCs w:val="20"/>
+              </w:rPr>
+            </w:pPr>
+            <w:proofErr w:type="spellStart"/>
+            <w:r>
+              <w:rPr>
+                <w:b/>
+                <w:sz w:val="20"/>
+                <w:szCs w:val="20"/>
+              </w:rPr>
+              <w:t>CMake</w:t>
+            </w:r>
+            <w:proofErr w:type="spellEnd"/>
+            <w:r>
+              <w:rPr>
+                <w:b/>
+                <w:sz w:val="20"/>
+                <w:szCs w:val="20"/>
+              </w:rPr>
+              <w:t xml:space="preserve"> File</w:t>
+            </w:r>
+          </w:p>
+        </w:tc>
+      </w:tr>
+      <w:tr>
+        <w:tc>
+          <w:tcPr>
+            <w:tcW w:w="4258" w:type="dxa"/>
+          </w:tcPr>
+          <w:p>
+            <w:pPr>
+              <w:rPr>
+                <w:sz w:val="20"/>
+                <w:szCs w:val="20"/>
+              </w:rPr>
+            </w:pPr>
+            <w:proofErr w:type="spellStart"/>
+            <w:r>
+              <w:rPr>
+                <w:sz w:val="20"/>
+                <w:szCs w:val="20"/>
+              </w:rPr>
+              <w:t>Catsmat</w:t>
+            </w:r>
+            <w:proofErr w:type="spellEnd"/>
+          </w:p>
+        </w:tc>
+        <w:tc>
+          <w:tcPr>
+            <w:tcW w:w="4258" w:type="dxa"/>
+          </w:tcPr>
+          <w:p>
+            <w:pPr>
+              <w:rPr>
+                <w:sz w:val="20"/>
+                <w:szCs w:val="20"/>
+              </w:rPr>
+            </w:pPr>
+            <w:r>
+              <w:rPr>
+                <w:sz w:val="20"/>
+                <w:szCs w:val="20"/>
+              </w:rPr>
+              <w:t xml:space="preserve"> $/</w:t>
+            </w:r>
+            <w:proofErr w:type="spellStart"/>
+            <w:r>
+              <w:rPr>
+                <w:sz w:val="20"/>
+                <w:szCs w:val="20"/>
+              </w:rPr>
+              <w:t>catsmat</w:t>
+            </w:r>
+            <w:proofErr w:type="spellEnd"/>
+            <w:r>
+              <w:rPr>
+                <w:sz w:val="20"/>
+                <w:szCs w:val="20"/>
+              </w:rPr>
+              <w:t>/</w:t>
+            </w:r>
+            <w:proofErr w:type="spellStart"/>
+            <w:r>
+              <w:rPr>
+                <w:sz w:val="20"/>
+                <w:szCs w:val="20"/>
+              </w:rPr>
+              <w:t>catsmat</w:t>
+            </w:r>
+            <w:proofErr w:type="spellEnd"/>
+            <w:r>
+              <w:rPr>
+                <w:sz w:val="20"/>
+                <w:szCs w:val="20"/>
+              </w:rPr>
+              <w:t>/</w:t>
+            </w:r>
+            <w:proofErr w:type="spellStart"/>
+            <w:r>
+              <w:rPr>
+                <w:sz w:val="20"/>
+                <w:szCs w:val="20"/>
+              </w:rPr>
+              <w:t>cmake</w:t>
+            </w:r>
+            <w:proofErr w:type="spellEnd"/>
+            <w:r>
+              <w:rPr>
+                <w:sz w:val="20"/>
+                <w:szCs w:val="20"/>
+              </w:rPr>
+              <w:t>/CMakeCatsmatFiles.txt</w:t>
+            </w:r>
+          </w:p>
+        </w:tc>
+      </w:tr>
+      <w:tr>
+        <w:tc>
+          <w:tcPr>
+            <w:tcW w:w="4258" w:type="dxa"/>
+          </w:tcPr>
+          <w:p>
+            <w:pPr>
+              <w:rPr>
+                <w:sz w:val="20"/>
+                <w:szCs w:val="20"/>
+              </w:rPr>
+            </w:pPr>
+            <w:proofErr w:type="spellStart"/>
+            <w:r>
+              <w:rPr>
+                <w:sz w:val="20"/>
+                <w:szCs w:val="20"/>
+              </w:rPr>
+              <w:t>Catsmat_Test</w:t>
+            </w:r>
+            <w:proofErr w:type="spellEnd"/>
+          </w:p>
+        </w:tc>
+        <w:tc>
+          <w:tcPr>
+            <w:tcW w:w="4258" w:type="dxa"/>
+          </w:tcPr>
+          <w:p>
+            <w:pPr>
+              <w:rPr>
+                <w:sz w:val="20"/>
+                <w:szCs w:val="20"/>
+              </w:rPr>
+            </w:pPr>
+            <w:r>
+              <w:rPr>
+                <w:sz w:val="20"/>
+                <w:szCs w:val="20"/>
+              </w:rPr>
+              <w:t>$/</w:t>
+            </w:r>
+            <w:proofErr w:type="spellStart"/>
+            <w:r>
+              <w:rPr>
+                <w:sz w:val="20"/>
+                <w:szCs w:val="20"/>
+              </w:rPr>
+              <w:t>catsmat</w:t>
+            </w:r>
+            <w:proofErr w:type="spellEnd"/>
+            <w:r>
+              <w:rPr>
+                <w:sz w:val="20"/>
+                <w:szCs w:val="20"/>
+              </w:rPr>
+              <w:t>/</w:t>
+            </w:r>
+            <w:proofErr w:type="spellStart"/>
+            <w:r>
+              <w:rPr>
+                <w:sz w:val="20"/>
+                <w:szCs w:val="20"/>
+              </w:rPr>
+              <w:t>catsmat</w:t>
+            </w:r>
+            <w:proofErr w:type="spellEnd"/>
+            <w:r>
+              <w:rPr>
+                <w:sz w:val="20"/>
+                <w:szCs w:val="20"/>
+              </w:rPr>
+              <w:t>/</w:t>
+            </w:r>
+            <w:proofErr w:type="spellStart"/>
+            <w:r>
+              <w:rPr>
+                <w:sz w:val="20"/>
+                <w:szCs w:val="20"/>
+              </w:rPr>
+              <w:t>cmake</w:t>
+            </w:r>
+            <w:proofErr w:type="spellEnd"/>
+            <w:r>
+              <w:rPr>
+                <w:sz w:val="20"/>
+                <w:szCs w:val="20"/>
+              </w:rPr>
+              <w:t>/CMakeCatsmatFiles.txt</w:t>
+            </w:r>
+          </w:p>
+        </w:tc>
+      </w:tr>
+      <w:tr>
+        <w:tc>
+          <w:tcPr>
+            <w:tcW w:w="4258" w:type="dxa"/>
+          </w:tcPr>
+          <w:p>
+            <w:pPr>
+              <w:rPr>
+                <w:sz w:val="20"/>
+                <w:szCs w:val="20"/>
+              </w:rPr>
+            </w:pPr>
+            <w:proofErr w:type="spellStart"/>
+            <w:proofErr w:type="gramStart"/>
+            <w:r>
+              <w:rPr>
+                <w:sz w:val="20"/>
+                <w:szCs w:val="20"/>
+              </w:rPr>
+              <w:t>libIMUSANT</w:t>
+            </w:r>
+            <w:proofErr w:type="spellEnd"/>
+            <w:proofErr w:type="gramEnd"/>
+          </w:p>
+        </w:tc>
+        <w:tc>
+          <w:tcPr>
+            <w:tcW w:w="4258" w:type="dxa"/>
+          </w:tcPr>
+          <w:p>
+            <w:pPr>
+              <w:rPr>
+                <w:sz w:val="20"/>
+                <w:szCs w:val="20"/>
+              </w:rPr>
+            </w:pPr>
+            <w:r>
+              <w:rPr>
+                <w:sz w:val="20"/>
+                <w:szCs w:val="20"/>
+              </w:rPr>
+              <w:t>$/</w:t>
+            </w:r>
+            <w:proofErr w:type="spellStart"/>
+            <w:r>
+              <w:rPr>
+                <w:sz w:val="20"/>
+                <w:szCs w:val="20"/>
+              </w:rPr>
+              <w:t>catsmat</w:t>
+            </w:r>
+            <w:proofErr w:type="spellEnd"/>
+            <w:r>
+              <w:rPr>
+                <w:sz w:val="20"/>
+                <w:szCs w:val="20"/>
+              </w:rPr>
+              <w:t>/</w:t>
+            </w:r>
+            <w:proofErr w:type="spellStart"/>
+            <w:r>
+              <w:rPr>
+                <w:sz w:val="20"/>
+                <w:szCs w:val="20"/>
+              </w:rPr>
+              <w:t>catsmat</w:t>
+            </w:r>
+            <w:proofErr w:type="spellEnd"/>
+            <w:r>
+              <w:rPr>
+                <w:sz w:val="20"/>
+                <w:szCs w:val="20"/>
+              </w:rPr>
+              <w:t>/</w:t>
+            </w:r>
+            <w:proofErr w:type="spellStart"/>
+            <w:r>
+              <w:rPr>
+                <w:sz w:val="20"/>
+                <w:szCs w:val="20"/>
+              </w:rPr>
+              <w:t>libIMUSANT</w:t>
+            </w:r>
+            <w:proofErr w:type="spellEnd"/>
+            <w:r>
+              <w:rPr>
+                <w:sz w:val="20"/>
+                <w:szCs w:val="20"/>
+              </w:rPr>
+              <w:t>/</w:t>
+            </w:r>
+            <w:proofErr w:type="spellStart"/>
+            <w:r>
+              <w:rPr>
+                <w:sz w:val="20"/>
+                <w:szCs w:val="20"/>
+              </w:rPr>
+              <w:t>cmake</w:t>
+            </w:r>
+            <w:proofErr w:type="spellEnd"/>
+            <w:r>
+              <w:rPr>
+                <w:sz w:val="20"/>
+                <w:szCs w:val="20"/>
+              </w:rPr>
+              <w:t>/CMakeLists.txt</w:t>
+            </w:r>
+          </w:p>
+        </w:tc>
+      </w:tr>
+      <w:tr>
+        <w:tc>
+          <w:tcPr>
+            <w:tcW w:w="4258" w:type="dxa"/>
+          </w:tcPr>
+          <w:p>
+            <w:pPr>
+              <w:rPr>
+                <w:sz w:val="20"/>
+                <w:szCs w:val="20"/>
+              </w:rPr>
+            </w:pPr>
+            <w:proofErr w:type="spellStart"/>
+            <w:proofErr w:type="gramStart"/>
+            <w:r>
+              <w:rPr>
+                <w:sz w:val="20"/>
+                <w:szCs w:val="20"/>
+              </w:rPr>
+              <w:t>libIMUSANT</w:t>
+            </w:r>
+            <w:proofErr w:type="gramEnd"/>
+            <w:r>
+              <w:rPr>
+                <w:sz w:val="20"/>
+                <w:szCs w:val="20"/>
+              </w:rPr>
+              <w:t>_Test</w:t>
+            </w:r>
+            <w:proofErr w:type="spellEnd"/>
+          </w:p>
+        </w:tc>
+        <w:tc>
+          <w:tcPr>
+            <w:tcW w:w="4258" w:type="dxa"/>
+          </w:tcPr>
+          <w:p>
+            <w:pPr>
+              <w:rPr>
+                <w:sz w:val="20"/>
+                <w:szCs w:val="20"/>
+              </w:rPr>
+            </w:pPr>
+            <w:r>
+              <w:rPr>
+                <w:sz w:val="20"/>
+                <w:szCs w:val="20"/>
+              </w:rPr>
+              <w:t>$/</w:t>
+            </w:r>
+            <w:proofErr w:type="spellStart"/>
+            <w:r>
+              <w:rPr>
+                <w:sz w:val="20"/>
+                <w:szCs w:val="20"/>
+              </w:rPr>
+              <w:t>catsmat</w:t>
+            </w:r>
+            <w:proofErr w:type="spellEnd"/>
+            <w:r>
+              <w:rPr>
+                <w:sz w:val="20"/>
+                <w:szCs w:val="20"/>
+              </w:rPr>
+              <w:t>/</w:t>
+            </w:r>
+            <w:proofErr w:type="spellStart"/>
+            <w:r>
+              <w:rPr>
+                <w:sz w:val="20"/>
+                <w:szCs w:val="20"/>
+              </w:rPr>
+              <w:t>catsmat</w:t>
+            </w:r>
+            <w:proofErr w:type="spellEnd"/>
+            <w:r>
+              <w:rPr>
+                <w:sz w:val="20"/>
+                <w:szCs w:val="20"/>
+              </w:rPr>
+              <w:t>/</w:t>
+            </w:r>
+            <w:proofErr w:type="spellStart"/>
+            <w:r>
+              <w:rPr>
+                <w:sz w:val="20"/>
+                <w:szCs w:val="20"/>
+              </w:rPr>
+              <w:t>libIMUSANT_Tests</w:t>
+            </w:r>
+            <w:proofErr w:type="spellEnd"/>
+            <w:r>
+              <w:rPr>
+                <w:sz w:val="20"/>
+                <w:szCs w:val="20"/>
+              </w:rPr>
+              <w:t>/</w:t>
+            </w:r>
+            <w:proofErr w:type="spellStart"/>
+            <w:r>
+              <w:rPr>
+                <w:sz w:val="20"/>
+                <w:szCs w:val="20"/>
+              </w:rPr>
+              <w:t>cmake</w:t>
+            </w:r>
+            <w:proofErr w:type="spellEnd"/>
+            <w:r>
+              <w:rPr>
+                <w:sz w:val="20"/>
+                <w:szCs w:val="20"/>
+              </w:rPr>
+              <w:t>/CMakeLists.txt</w:t>
+            </w:r>
+          </w:p>
+        </w:tc>
+      </w:tr>
+    </w:tbl>
+    <w:p/>
+    <w:p/>
+    <w:p>
+      <w:r>
+        <w:t xml:space="preserve">Note: For </w:t>
+      </w:r>
+      <w:proofErr w:type="spellStart"/>
+      <w:r>
+        <w:t>libIMUSANT</w:t>
+      </w:r>
+      <w:proofErr w:type="spellEnd"/>
+      <w:r>
+        <w:t xml:space="preserve">, the </w:t>
+      </w:r>
+      <w:proofErr w:type="spellStart"/>
+      <w:r>
+        <w:t>cmake</w:t>
+      </w:r>
+      <w:proofErr w:type="spellEnd"/>
+      <w:r>
+        <w:t xml:space="preserve"> file uses wildcards to identify source files.  If you add a file, </w:t>
+      </w:r>
+      <w:proofErr w:type="spellStart"/>
+      <w:r>
+        <w:t>cmake</w:t>
+      </w:r>
+      <w:proofErr w:type="spellEnd"/>
+      <w:r>
+        <w:t xml:space="preserve"> does not know that it should regenerate its </w:t>
+      </w:r>
+      <w:proofErr w:type="spellStart"/>
+      <w:r>
+        <w:t>makefiles</w:t>
+      </w:r>
+      <w:proofErr w:type="spellEnd"/>
+      <w:r>
+        <w:t xml:space="preserve">, so if you add files into the </w:t>
+      </w:r>
+      <w:proofErr w:type="spellStart"/>
+      <w:r>
+        <w:t>libIMUSANT</w:t>
+      </w:r>
+      <w:proofErr w:type="spellEnd"/>
+      <w:r>
+        <w:t xml:space="preserve"> directories you should run this from the </w:t>
+      </w:r>
+      <w:proofErr w:type="spellStart"/>
+      <w:r>
+        <w:t>CLion</w:t>
+      </w:r>
+      <w:proofErr w:type="spellEnd"/>
+      <w:r>
+        <w:t xml:space="preserve"> main menu:</w:t>
+      </w:r>
+    </w:p>
+    <w:p/>
+    <w:p>
+      <w:pPr>
+        <w:ind w:left="720"/>
+      </w:pPr>
+      <w:r>
+        <w:t xml:space="preserve">Tools | </w:t>
+      </w:r>
+      <w:proofErr w:type="spellStart"/>
+      <w:r>
+        <w:t>CMake</w:t>
+      </w:r>
+      <w:proofErr w:type="spellEnd"/>
+      <w:r>
+        <w:t xml:space="preserve"> | Regenerate</w:t>
+      </w:r>
+    </w:p>
+    <w:p/>
+    <w:p>
+      <w:r>
+        <w:t>The same applies to header files everywhere.</w:t>
+      </w:r>
+    </w:p>
+    <w:p/>
     <w:p/>
     <w:p/>
     <w:sectPr>
@@ -2183,8 +3129,8 @@
 </file>
 
 <file path=word/numbering.xml><?xml version="1.0" encoding="utf-8"?>
-<w:numbering xmlns:wpc="http://schemas.microsoft.com/office/word/2010/wordprocessingCanvas" xmlns:cx="http://schemas.microsoft.com/office/drawing/2014/chartex" xmlns:cx1="http://schemas.microsoft.com/office/drawing/2015/9/8/chartex" xmlns:cx2="http://schemas.microsoft.com/office/drawing/2015/10/21/chartex" xmlns:cx3="http://schemas.microsoft.com/office/drawing/2016/5/9/chartex" xmlns:cx4="http://schemas.microsoft.com/office/drawing/2016/5/10/chartex" xmlns:cx5="http://schemas.microsoft.com/office/drawing/2016/5/11/chartex" xmlns:mc="http://schemas.openxmlformats.org/markup-compatibility/2006" xmlns:o="urn:schemas-microsoft-com:office:office" xmlns:r="http://schemas.openxmlformats.org/officeDocument/2006/relationships" xmlns:m="http://schemas.openxmlformats.org/officeDocument/2006/math" xmlns:v="urn:schemas-microsoft-com:vml" xmlns:wp14="http://schemas.microsoft.com/office/word/2010/wordprocessingDrawing" xmlns:wp="http://schemas.openxmlformats.org/drawingml/2006/wordprocessingDrawing" xmlns:w10="urn:schemas-microsoft-com:office:word" xmlns:w="http://schemas.openxmlformats.org/wordprocessingml/2006/main" xmlns:w14="http://schemas.microsoft.com/office/word/2010/wordml" xmlns:w15="http://schemas.microsoft.com/office/word/2012/wordml" xmlns:w16se="http://schemas.microsoft.com/office/word/2015/wordml/symex" xmlns:wpg="http://schemas.microsoft.com/office/word/2010/wordprocessingGroup" xmlns:wpi="http://schemas.microsoft.com/office/word/2010/wordprocessingInk" xmlns:wne="http://schemas.microsoft.com/office/word/2006/wordml" xmlns:wps="http://schemas.microsoft.com/office/word/2010/wordprocessingShape" mc:Ignorable="w14 w15 w16se wp14">
-  <w:abstractNum w:abstractNumId="0" w15:restartNumberingAfterBreak="0">
+<w:numbering xmlns:wpc="http://schemas.microsoft.com/office/word/2010/wordprocessingCanvas" xmlns:mo="http://schemas.microsoft.com/office/mac/office/2008/main" xmlns:mc="http://schemas.openxmlformats.org/markup-compatibility/2006" xmlns:mv="urn:schemas-microsoft-com:mac:vml" xmlns:o="urn:schemas-microsoft-com:office:office" xmlns:r="http://schemas.openxmlformats.org/officeDocument/2006/relationships" xmlns:m="http://schemas.openxmlformats.org/officeDocument/2006/math" xmlns:v="urn:schemas-microsoft-com:vml" xmlns:wp14="http://schemas.microsoft.com/office/word/2010/wordprocessingDrawing" xmlns:wp="http://schemas.openxmlformats.org/drawingml/2006/wordprocessingDrawing" xmlns:w10="urn:schemas-microsoft-com:office:word" xmlns:w="http://schemas.openxmlformats.org/wordprocessingml/2006/main" xmlns:w14="http://schemas.microsoft.com/office/word/2010/wordml" xmlns:wpg="http://schemas.microsoft.com/office/word/2010/wordprocessingGroup" xmlns:wpi="http://schemas.microsoft.com/office/word/2010/wordprocessingInk" xmlns:wne="http://schemas.microsoft.com/office/word/2006/wordml" xmlns:wps="http://schemas.microsoft.com/office/word/2010/wordprocessingShape" mc:Ignorable="w14 wp14">
+  <w:abstractNum w:abstractNumId="0">
     <w:nsid w:val="05634DE1"/>
     <w:multiLevelType w:val="hybridMultilevel"/>
     <w:tmpl w:val="00B4615E"/>
@@ -2297,7 +3243,7 @@
       </w:rPr>
     </w:lvl>
   </w:abstractNum>
-  <w:abstractNum w:abstractNumId="1" w15:restartNumberingAfterBreak="0">
+  <w:abstractNum w:abstractNumId="1">
     <w:nsid w:val="0B974278"/>
     <w:multiLevelType w:val="hybridMultilevel"/>
     <w:tmpl w:val="6C4C1AA4"/>
@@ -2383,7 +3329,7 @@
       </w:pPr>
     </w:lvl>
   </w:abstractNum>
-  <w:abstractNum w:abstractNumId="2" w15:restartNumberingAfterBreak="0">
+  <w:abstractNum w:abstractNumId="2">
     <w:nsid w:val="120E4591"/>
     <w:multiLevelType w:val="hybridMultilevel"/>
     <w:tmpl w:val="1496318C"/>
@@ -2399,7 +3345,7 @@
         <w:rFonts w:ascii="Symbol" w:hAnsi="Symbol" w:hint="default"/>
       </w:rPr>
     </w:lvl>
-    <w:lvl w:ilvl="1" w:tplc="04090003" w:tentative="1">
+    <w:lvl w:ilvl="1" w:tplc="04090003">
       <w:start w:val="1"/>
       <w:numFmt w:val="bullet"/>
       <w:lvlText w:val="o"/>
@@ -2496,7 +3442,7 @@
       </w:rPr>
     </w:lvl>
   </w:abstractNum>
-  <w:abstractNum w:abstractNumId="3" w15:restartNumberingAfterBreak="0">
+  <w:abstractNum w:abstractNumId="3">
     <w:nsid w:val="2A275773"/>
     <w:multiLevelType w:val="hybridMultilevel"/>
     <w:tmpl w:val="4A02848A"/>
@@ -2582,7 +3528,7 @@
       </w:pPr>
     </w:lvl>
   </w:abstractNum>
-  <w:abstractNum w:abstractNumId="4" w15:restartNumberingAfterBreak="0">
+  <w:abstractNum w:abstractNumId="4">
     <w:nsid w:val="30B6674B"/>
     <w:multiLevelType w:val="hybridMultilevel"/>
     <w:tmpl w:val="07188E58"/>
@@ -2695,7 +3641,7 @@
       </w:rPr>
     </w:lvl>
   </w:abstractNum>
-  <w:abstractNum w:abstractNumId="5" w15:restartNumberingAfterBreak="0">
+  <w:abstractNum w:abstractNumId="5">
     <w:nsid w:val="37D80D03"/>
     <w:multiLevelType w:val="hybridMultilevel"/>
     <w:tmpl w:val="C690FA16"/>
@@ -2781,7 +3727,7 @@
       </w:pPr>
     </w:lvl>
   </w:abstractNum>
-  <w:abstractNum w:abstractNumId="6" w15:restartNumberingAfterBreak="0">
+  <w:abstractNum w:abstractNumId="6">
     <w:nsid w:val="451F6E6A"/>
     <w:multiLevelType w:val="hybridMultilevel"/>
     <w:tmpl w:val="4D169788"/>
@@ -2867,7 +3813,7 @@
       </w:pPr>
     </w:lvl>
   </w:abstractNum>
-  <w:abstractNum w:abstractNumId="7" w15:restartNumberingAfterBreak="0">
+  <w:abstractNum w:abstractNumId="7">
     <w:nsid w:val="4F814E49"/>
     <w:multiLevelType w:val="hybridMultilevel"/>
     <w:tmpl w:val="F3802C04"/>
@@ -2953,7 +3899,7 @@
       </w:pPr>
     </w:lvl>
   </w:abstractNum>
-  <w:abstractNum w:abstractNumId="8" w15:restartNumberingAfterBreak="0">
+  <w:abstractNum w:abstractNumId="8">
     <w:nsid w:val="6DD421B9"/>
     <w:multiLevelType w:val="hybridMultilevel"/>
     <w:tmpl w:val="974E045E"/>
@@ -3039,10 +3985,123 @@
       </w:pPr>
     </w:lvl>
   </w:abstractNum>
-  <w:abstractNum w:abstractNumId="9" w15:restartNumberingAfterBreak="0">
+  <w:abstractNum w:abstractNumId="9">
     <w:nsid w:val="76BE35B9"/>
     <w:multiLevelType w:val="hybridMultilevel"/>
     <w:tmpl w:val="92425D0A"/>
+    <w:lvl w:ilvl="0" w:tplc="04090001">
+      <w:start w:val="1"/>
+      <w:numFmt w:val="bullet"/>
+      <w:lvlText w:val=""/>
+      <w:lvlJc w:val="left"/>
+      <w:pPr>
+        <w:ind w:left="720" w:hanging="360"/>
+      </w:pPr>
+      <w:rPr>
+        <w:rFonts w:ascii="Symbol" w:hAnsi="Symbol" w:hint="default"/>
+      </w:rPr>
+    </w:lvl>
+    <w:lvl w:ilvl="1" w:tplc="04090003" w:tentative="1">
+      <w:start w:val="1"/>
+      <w:numFmt w:val="bullet"/>
+      <w:lvlText w:val="o"/>
+      <w:lvlJc w:val="left"/>
+      <w:pPr>
+        <w:ind w:left="1440" w:hanging="360"/>
+      </w:pPr>
+      <w:rPr>
+        <w:rFonts w:ascii="Courier New" w:hAnsi="Courier New" w:hint="default"/>
+      </w:rPr>
+    </w:lvl>
+    <w:lvl w:ilvl="2" w:tplc="04090005" w:tentative="1">
+      <w:start w:val="1"/>
+      <w:numFmt w:val="bullet"/>
+      <w:lvlText w:val=""/>
+      <w:lvlJc w:val="left"/>
+      <w:pPr>
+        <w:ind w:left="2160" w:hanging="360"/>
+      </w:pPr>
+      <w:rPr>
+        <w:rFonts w:ascii="Wingdings" w:hAnsi="Wingdings" w:hint="default"/>
+      </w:rPr>
+    </w:lvl>
+    <w:lvl w:ilvl="3" w:tplc="04090001" w:tentative="1">
+      <w:start w:val="1"/>
+      <w:numFmt w:val="bullet"/>
+      <w:lvlText w:val=""/>
+      <w:lvlJc w:val="left"/>
+      <w:pPr>
+        <w:ind w:left="2880" w:hanging="360"/>
+      </w:pPr>
+      <w:rPr>
+        <w:rFonts w:ascii="Symbol" w:hAnsi="Symbol" w:hint="default"/>
+      </w:rPr>
+    </w:lvl>
+    <w:lvl w:ilvl="4" w:tplc="04090003" w:tentative="1">
+      <w:start w:val="1"/>
+      <w:numFmt w:val="bullet"/>
+      <w:lvlText w:val="o"/>
+      <w:lvlJc w:val="left"/>
+      <w:pPr>
+        <w:ind w:left="3600" w:hanging="360"/>
+      </w:pPr>
+      <w:rPr>
+        <w:rFonts w:ascii="Courier New" w:hAnsi="Courier New" w:hint="default"/>
+      </w:rPr>
+    </w:lvl>
+    <w:lvl w:ilvl="5" w:tplc="04090005" w:tentative="1">
+      <w:start w:val="1"/>
+      <w:numFmt w:val="bullet"/>
+      <w:lvlText w:val=""/>
+      <w:lvlJc w:val="left"/>
+      <w:pPr>
+        <w:ind w:left="4320" w:hanging="360"/>
+      </w:pPr>
+      <w:rPr>
+        <w:rFonts w:ascii="Wingdings" w:hAnsi="Wingdings" w:hint="default"/>
+      </w:rPr>
+    </w:lvl>
+    <w:lvl w:ilvl="6" w:tplc="04090001" w:tentative="1">
+      <w:start w:val="1"/>
+      <w:numFmt w:val="bullet"/>
+      <w:lvlText w:val=""/>
+      <w:lvlJc w:val="left"/>
+      <w:pPr>
+        <w:ind w:left="5040" w:hanging="360"/>
+      </w:pPr>
+      <w:rPr>
+        <w:rFonts w:ascii="Symbol" w:hAnsi="Symbol" w:hint="default"/>
+      </w:rPr>
+    </w:lvl>
+    <w:lvl w:ilvl="7" w:tplc="04090003" w:tentative="1">
+      <w:start w:val="1"/>
+      <w:numFmt w:val="bullet"/>
+      <w:lvlText w:val="o"/>
+      <w:lvlJc w:val="left"/>
+      <w:pPr>
+        <w:ind w:left="5760" w:hanging="360"/>
+      </w:pPr>
+      <w:rPr>
+        <w:rFonts w:ascii="Courier New" w:hAnsi="Courier New" w:hint="default"/>
+      </w:rPr>
+    </w:lvl>
+    <w:lvl w:ilvl="8" w:tplc="04090005" w:tentative="1">
+      <w:start w:val="1"/>
+      <w:numFmt w:val="bullet"/>
+      <w:lvlText w:val=""/>
+      <w:lvlJc w:val="left"/>
+      <w:pPr>
+        <w:ind w:left="6480" w:hanging="360"/>
+      </w:pPr>
+      <w:rPr>
+        <w:rFonts w:ascii="Wingdings" w:hAnsi="Wingdings" w:hint="default"/>
+      </w:rPr>
+    </w:lvl>
+  </w:abstractNum>
+  <w:abstractNum w:abstractNumId="10">
+    <w:nsid w:val="7DB71C59"/>
+    <w:multiLevelType w:val="hybridMultilevel"/>
+    <w:tmpl w:val="60E801F2"/>
     <w:lvl w:ilvl="0" w:tplc="04090001">
       <w:start w:val="1"/>
       <w:numFmt w:val="bullet"/>
@@ -3182,11 +4241,14 @@
   <w:num w:numId="10">
     <w:abstractNumId w:val="2"/>
   </w:num>
+  <w:num w:numId="11">
+    <w:abstractNumId w:val="10"/>
+  </w:num>
 </w:numbering>
 </file>
 
 <file path=word/styles.xml><?xml version="1.0" encoding="utf-8"?>
-<w:styles xmlns:mc="http://schemas.openxmlformats.org/markup-compatibility/2006" xmlns:r="http://schemas.openxmlformats.org/officeDocument/2006/relationships" xmlns:w="http://schemas.openxmlformats.org/wordprocessingml/2006/main" xmlns:w14="http://schemas.microsoft.com/office/word/2010/wordml" xmlns:w15="http://schemas.microsoft.com/office/word/2012/wordml" xmlns:w16se="http://schemas.microsoft.com/office/word/2015/wordml/symex" mc:Ignorable="w14 w15 w16se">
+<w:styles xmlns:mc="http://schemas.openxmlformats.org/markup-compatibility/2006" xmlns:r="http://schemas.openxmlformats.org/officeDocument/2006/relationships" xmlns:w="http://schemas.openxmlformats.org/wordprocessingml/2006/main" xmlns:w14="http://schemas.microsoft.com/office/word/2010/wordml" mc:Ignorable="w14">
   <w:docDefaults>
     <w:rPrDefault>
       <w:rPr>
@@ -3198,372 +4260,153 @@
     </w:rPrDefault>
     <w:pPrDefault/>
   </w:docDefaults>
-  <w:latentStyles w:defLockedState="0" w:defUIPriority="99" w:defSemiHidden="0" w:defUnhideWhenUsed="0" w:defQFormat="0" w:count="374">
-    <w:lsdException w:name="Normal" w:uiPriority="0" w:qFormat="1"/>
-    <w:lsdException w:name="heading 1" w:uiPriority="9" w:qFormat="1"/>
-    <w:lsdException w:name="heading 2" w:semiHidden="1" w:uiPriority="9" w:unhideWhenUsed="1" w:qFormat="1"/>
-    <w:lsdException w:name="heading 3" w:semiHidden="1" w:uiPriority="9" w:unhideWhenUsed="1" w:qFormat="1"/>
-    <w:lsdException w:name="heading 4" w:semiHidden="1" w:uiPriority="9" w:unhideWhenUsed="1" w:qFormat="1"/>
-    <w:lsdException w:name="heading 5" w:semiHidden="1" w:uiPriority="9" w:unhideWhenUsed="1" w:qFormat="1"/>
-    <w:lsdException w:name="heading 6" w:semiHidden="1" w:uiPriority="9" w:unhideWhenUsed="1" w:qFormat="1"/>
-    <w:lsdException w:name="heading 7" w:semiHidden="1" w:uiPriority="9" w:unhideWhenUsed="1" w:qFormat="1"/>
-    <w:lsdException w:name="heading 8" w:semiHidden="1" w:uiPriority="9" w:unhideWhenUsed="1" w:qFormat="1"/>
-    <w:lsdException w:name="heading 9" w:semiHidden="1" w:uiPriority="9" w:unhideWhenUsed="1" w:qFormat="1"/>
-    <w:lsdException w:name="index 1" w:semiHidden="1" w:unhideWhenUsed="1"/>
-    <w:lsdException w:name="index 2" w:semiHidden="1" w:unhideWhenUsed="1"/>
-    <w:lsdException w:name="index 3" w:semiHidden="1" w:unhideWhenUsed="1"/>
-    <w:lsdException w:name="index 4" w:semiHidden="1" w:unhideWhenUsed="1"/>
-    <w:lsdException w:name="index 5" w:semiHidden="1" w:unhideWhenUsed="1"/>
-    <w:lsdException w:name="index 6" w:semiHidden="1" w:unhideWhenUsed="1"/>
-    <w:lsdException w:name="index 7" w:semiHidden="1" w:unhideWhenUsed="1"/>
-    <w:lsdException w:name="index 8" w:semiHidden="1" w:unhideWhenUsed="1"/>
-    <w:lsdException w:name="index 9" w:semiHidden="1" w:unhideWhenUsed="1"/>
-    <w:lsdException w:name="toc 1" w:semiHidden="1" w:uiPriority="39" w:unhideWhenUsed="1"/>
-    <w:lsdException w:name="toc 2" w:semiHidden="1" w:uiPriority="39" w:unhideWhenUsed="1"/>
-    <w:lsdException w:name="toc 3" w:semiHidden="1" w:uiPriority="39" w:unhideWhenUsed="1"/>
-    <w:lsdException w:name="toc 4" w:semiHidden="1" w:uiPriority="39" w:unhideWhenUsed="1"/>
-    <w:lsdException w:name="toc 5" w:semiHidden="1" w:uiPriority="39" w:unhideWhenUsed="1"/>
-    <w:lsdException w:name="toc 6" w:semiHidden="1" w:uiPriority="39" w:unhideWhenUsed="1"/>
-    <w:lsdException w:name="toc 7" w:semiHidden="1" w:uiPriority="39" w:unhideWhenUsed="1"/>
-    <w:lsdException w:name="toc 8" w:semiHidden="1" w:uiPriority="39" w:unhideWhenUsed="1"/>
-    <w:lsdException w:name="toc 9" w:semiHidden="1" w:uiPriority="39" w:unhideWhenUsed="1"/>
-    <w:lsdException w:name="Normal Indent" w:semiHidden="1" w:unhideWhenUsed="1"/>
-    <w:lsdException w:name="footnote text" w:semiHidden="1" w:unhideWhenUsed="1"/>
-    <w:lsdException w:name="annotation text" w:semiHidden="1" w:unhideWhenUsed="1"/>
-    <w:lsdException w:name="header" w:semiHidden="1" w:unhideWhenUsed="1"/>
-    <w:lsdException w:name="footer" w:semiHidden="1" w:unhideWhenUsed="1"/>
-    <w:lsdException w:name="index heading" w:semiHidden="1" w:unhideWhenUsed="1"/>
-    <w:lsdException w:name="caption" w:semiHidden="1" w:uiPriority="35" w:unhideWhenUsed="1" w:qFormat="1"/>
-    <w:lsdException w:name="table of figures" w:semiHidden="1" w:unhideWhenUsed="1"/>
-    <w:lsdException w:name="envelope address" w:semiHidden="1" w:unhideWhenUsed="1"/>
-    <w:lsdException w:name="envelope return" w:semiHidden="1" w:unhideWhenUsed="1"/>
-    <w:lsdException w:name="footnote reference" w:semiHidden="1" w:unhideWhenUsed="1"/>
-    <w:lsdException w:name="annotation reference" w:semiHidden="1" w:unhideWhenUsed="1"/>
-    <w:lsdException w:name="line number" w:semiHidden="1" w:unhideWhenUsed="1"/>
-    <w:lsdException w:name="page number" w:semiHidden="1" w:unhideWhenUsed="1"/>
-    <w:lsdException w:name="endnote reference" w:semiHidden="1" w:unhideWhenUsed="1"/>
-    <w:lsdException w:name="endnote text" w:semiHidden="1" w:unhideWhenUsed="1"/>
-    <w:lsdException w:name="table of authorities" w:semiHidden="1" w:unhideWhenUsed="1"/>
-    <w:lsdException w:name="macro" w:semiHidden="1" w:unhideWhenUsed="1"/>
-    <w:lsdException w:name="toa heading" w:semiHidden="1" w:unhideWhenUsed="1"/>
-    <w:lsdException w:name="List" w:semiHidden="1" w:unhideWhenUsed="1"/>
-    <w:lsdException w:name="List Bullet" w:semiHidden="1" w:unhideWhenUsed="1"/>
-    <w:lsdException w:name="List Number" w:semiHidden="1" w:unhideWhenUsed="1"/>
-    <w:lsdException w:name="List 2" w:semiHidden="1" w:unhideWhenUsed="1"/>
-    <w:lsdException w:name="List 3" w:semiHidden="1" w:unhideWhenUsed="1"/>
-    <w:lsdException w:name="List 4" w:semiHidden="1" w:unhideWhenUsed="1"/>
-    <w:lsdException w:name="List 5" w:semiHidden="1" w:unhideWhenUsed="1"/>
-    <w:lsdException w:name="List Bullet 2" w:semiHidden="1" w:unhideWhenUsed="1"/>
-    <w:lsdException w:name="List Bullet 3" w:semiHidden="1" w:unhideWhenUsed="1"/>
-    <w:lsdException w:name="List Bullet 4" w:semiHidden="1" w:unhideWhenUsed="1"/>
-    <w:lsdException w:name="List Bullet 5" w:semiHidden="1" w:unhideWhenUsed="1"/>
-    <w:lsdException w:name="List Number 2" w:semiHidden="1" w:unhideWhenUsed="1"/>
-    <w:lsdException w:name="List Number 3" w:semiHidden="1" w:unhideWhenUsed="1"/>
-    <w:lsdException w:name="List Number 4" w:semiHidden="1" w:unhideWhenUsed="1"/>
-    <w:lsdException w:name="List Number 5" w:semiHidden="1" w:unhideWhenUsed="1"/>
-    <w:lsdException w:name="Title" w:uiPriority="10" w:qFormat="1"/>
-    <w:lsdException w:name="Closing" w:semiHidden="1" w:unhideWhenUsed="1"/>
-    <w:lsdException w:name="Signature" w:semiHidden="1" w:unhideWhenUsed="1"/>
-    <w:lsdException w:name="Default Paragraph Font" w:semiHidden="1" w:uiPriority="1" w:unhideWhenUsed="1"/>
-    <w:lsdException w:name="Body Text" w:semiHidden="1" w:unhideWhenUsed="1"/>
-    <w:lsdException w:name="Body Text Indent" w:semiHidden="1" w:unhideWhenUsed="1"/>
-    <w:lsdException w:name="List Continue" w:semiHidden="1" w:unhideWhenUsed="1"/>
-    <w:lsdException w:name="List Continue 2" w:semiHidden="1" w:unhideWhenUsed="1"/>
-    <w:lsdException w:name="List Continue 3" w:semiHidden="1" w:unhideWhenUsed="1"/>
-    <w:lsdException w:name="List Continue 4" w:semiHidden="1" w:unhideWhenUsed="1"/>
-    <w:lsdException w:name="List Continue 5" w:semiHidden="1" w:unhideWhenUsed="1"/>
-    <w:lsdException w:name="Message Header" w:semiHidden="1" w:unhideWhenUsed="1"/>
-    <w:lsdException w:name="Subtitle" w:uiPriority="11" w:qFormat="1"/>
-    <w:lsdException w:name="Salutation" w:semiHidden="1" w:unhideWhenUsed="1"/>
-    <w:lsdException w:name="Date" w:semiHidden="1" w:unhideWhenUsed="1"/>
-    <w:lsdException w:name="Body Text First Indent" w:semiHidden="1" w:unhideWhenUsed="1"/>
-    <w:lsdException w:name="Body Text First Indent 2" w:semiHidden="1" w:unhideWhenUsed="1"/>
-    <w:lsdException w:name="Note Heading" w:semiHidden="1" w:unhideWhenUsed="1"/>
-    <w:lsdException w:name="Body Text 2" w:semiHidden="1" w:unhideWhenUsed="1"/>
-    <w:lsdException w:name="Body Text 3" w:semiHidden="1" w:unhideWhenUsed="1"/>
-    <w:lsdException w:name="Body Text Indent 2" w:semiHidden="1" w:unhideWhenUsed="1"/>
-    <w:lsdException w:name="Body Text Indent 3" w:semiHidden="1" w:unhideWhenUsed="1"/>
-    <w:lsdException w:name="Block Text" w:semiHidden="1" w:unhideWhenUsed="1"/>
-    <w:lsdException w:name="Hyperlink" w:semiHidden="1" w:unhideWhenUsed="1"/>
-    <w:lsdException w:name="FollowedHyperlink" w:semiHidden="1" w:unhideWhenUsed="1"/>
-    <w:lsdException w:name="Strong" w:uiPriority="22" w:qFormat="1"/>
-    <w:lsdException w:name="Emphasis" w:uiPriority="20" w:qFormat="1"/>
-    <w:lsdException w:name="Document Map" w:semiHidden="1" w:unhideWhenUsed="1"/>
-    <w:lsdException w:name="Plain Text" w:semiHidden="1" w:unhideWhenUsed="1"/>
-    <w:lsdException w:name="E-mail Signature" w:semiHidden="1" w:unhideWhenUsed="1"/>
-    <w:lsdException w:name="HTML Top of Form" w:semiHidden="1" w:unhideWhenUsed="1"/>
-    <w:lsdException w:name="HTML Bottom of Form" w:semiHidden="1" w:unhideWhenUsed="1"/>
-    <w:lsdException w:name="Normal (Web)" w:semiHidden="1" w:unhideWhenUsed="1"/>
-    <w:lsdException w:name="HTML Acronym" w:semiHidden="1" w:unhideWhenUsed="1"/>
-    <w:lsdException w:name="HTML Address" w:semiHidden="1" w:unhideWhenUsed="1"/>
-    <w:lsdException w:name="HTML Cite" w:semiHidden="1" w:unhideWhenUsed="1"/>
-    <w:lsdException w:name="HTML Code" w:semiHidden="1" w:unhideWhenUsed="1"/>
-    <w:lsdException w:name="HTML Definition" w:semiHidden="1" w:unhideWhenUsed="1"/>
-    <w:lsdException w:name="HTML Keyboard" w:semiHidden="1" w:unhideWhenUsed="1"/>
-    <w:lsdException w:name="HTML Preformatted" w:semiHidden="1" w:unhideWhenUsed="1"/>
-    <w:lsdException w:name="HTML Sample" w:semiHidden="1" w:unhideWhenUsed="1"/>
-    <w:lsdException w:name="HTML Typewriter" w:semiHidden="1" w:unhideWhenUsed="1"/>
-    <w:lsdException w:name="HTML Variable" w:semiHidden="1" w:unhideWhenUsed="1"/>
-    <w:lsdException w:name="Normal Table" w:semiHidden="1" w:unhideWhenUsed="1"/>
-    <w:lsdException w:name="annotation subject" w:semiHidden="1" w:unhideWhenUsed="1"/>
-    <w:lsdException w:name="No List" w:semiHidden="1" w:unhideWhenUsed="1"/>
-    <w:lsdException w:name="Outline List 1" w:semiHidden="1" w:unhideWhenUsed="1"/>
-    <w:lsdException w:name="Outline List 2" w:semiHidden="1" w:unhideWhenUsed="1"/>
-    <w:lsdException w:name="Outline List 3" w:semiHidden="1" w:unhideWhenUsed="1"/>
-    <w:lsdException w:name="Table Simple 1" w:semiHidden="1" w:unhideWhenUsed="1"/>
-    <w:lsdException w:name="Table Simple 2" w:semiHidden="1" w:unhideWhenUsed="1"/>
-    <w:lsdException w:name="Table Simple 3" w:semiHidden="1" w:unhideWhenUsed="1"/>
-    <w:lsdException w:name="Table Classic 1" w:semiHidden="1" w:unhideWhenUsed="1"/>
-    <w:lsdException w:name="Table Classic 2" w:semiHidden="1" w:unhideWhenUsed="1"/>
-    <w:lsdException w:name="Table Classic 3" w:semiHidden="1" w:unhideWhenUsed="1"/>
-    <w:lsdException w:name="Table Classic 4" w:semiHidden="1" w:unhideWhenUsed="1"/>
-    <w:lsdException w:name="Table Colorful 1" w:semiHidden="1" w:unhideWhenUsed="1"/>
-    <w:lsdException w:name="Table Colorful 2" w:semiHidden="1" w:unhideWhenUsed="1"/>
-    <w:lsdException w:name="Table Colorful 3" w:semiHidden="1" w:unhideWhenUsed="1"/>
-    <w:lsdException w:name="Table Columns 1" w:semiHidden="1" w:unhideWhenUsed="1"/>
-    <w:lsdException w:name="Table Columns 2" w:semiHidden="1" w:unhideWhenUsed="1"/>
-    <w:lsdException w:name="Table Columns 3" w:semiHidden="1" w:unhideWhenUsed="1"/>
-    <w:lsdException w:name="Table Columns 4" w:semiHidden="1" w:unhideWhenUsed="1"/>
-    <w:lsdException w:name="Table Columns 5" w:semiHidden="1" w:unhideWhenUsed="1"/>
-    <w:lsdException w:name="Table Grid 1" w:semiHidden="1" w:unhideWhenUsed="1"/>
-    <w:lsdException w:name="Table Grid 2" w:semiHidden="1" w:unhideWhenUsed="1"/>
-    <w:lsdException w:name="Table Grid 3" w:semiHidden="1" w:unhideWhenUsed="1"/>
-    <w:lsdException w:name="Table Grid 4" w:semiHidden="1" w:unhideWhenUsed="1"/>
-    <w:lsdException w:name="Table Grid 5" w:semiHidden="1" w:unhideWhenUsed="1"/>
-    <w:lsdException w:name="Table Grid 6" w:semiHidden="1" w:unhideWhenUsed="1"/>
-    <w:lsdException w:name="Table Grid 7" w:semiHidden="1" w:unhideWhenUsed="1"/>
-    <w:lsdException w:name="Table Grid 8" w:semiHidden="1" w:unhideWhenUsed="1"/>
-    <w:lsdException w:name="Table List 1" w:semiHidden="1" w:unhideWhenUsed="1"/>
-    <w:lsdException w:name="Table List 2" w:semiHidden="1" w:unhideWhenUsed="1"/>
-    <w:lsdException w:name="Table List 3" w:semiHidden="1" w:unhideWhenUsed="1"/>
-    <w:lsdException w:name="Table List 4" w:semiHidden="1" w:unhideWhenUsed="1"/>
-    <w:lsdException w:name="Table List 5" w:semiHidden="1" w:unhideWhenUsed="1"/>
-    <w:lsdException w:name="Table List 6" w:semiHidden="1" w:unhideWhenUsed="1"/>
-    <w:lsdException w:name="Table List 7" w:semiHidden="1" w:unhideWhenUsed="1"/>
-    <w:lsdException w:name="Table List 8" w:semiHidden="1" w:unhideWhenUsed="1"/>
-    <w:lsdException w:name="Table 3D effects 1" w:semiHidden="1" w:unhideWhenUsed="1"/>
-    <w:lsdException w:name="Table 3D effects 2" w:semiHidden="1" w:unhideWhenUsed="1"/>
-    <w:lsdException w:name="Table 3D effects 3" w:semiHidden="1" w:unhideWhenUsed="1"/>
-    <w:lsdException w:name="Table Contemporary" w:semiHidden="1" w:unhideWhenUsed="1"/>
-    <w:lsdException w:name="Table Elegant" w:semiHidden="1" w:unhideWhenUsed="1"/>
-    <w:lsdException w:name="Table Professional" w:semiHidden="1" w:unhideWhenUsed="1"/>
-    <w:lsdException w:name="Table Subtle 1" w:semiHidden="1" w:unhideWhenUsed="1"/>
-    <w:lsdException w:name="Table Subtle 2" w:semiHidden="1" w:unhideWhenUsed="1"/>
-    <w:lsdException w:name="Table Web 1" w:semiHidden="1" w:unhideWhenUsed="1"/>
-    <w:lsdException w:name="Table Web 2" w:semiHidden="1" w:unhideWhenUsed="1"/>
-    <w:lsdException w:name="Table Web 3" w:semiHidden="1" w:unhideWhenUsed="1"/>
-    <w:lsdException w:name="Balloon Text" w:semiHidden="1" w:unhideWhenUsed="1"/>
-    <w:lsdException w:name="Table Grid" w:uiPriority="59"/>
-    <w:lsdException w:name="Table Theme" w:semiHidden="1" w:unhideWhenUsed="1"/>
-    <w:lsdException w:name="Placeholder Text" w:semiHidden="1"/>
-    <w:lsdException w:name="No Spacing" w:uiPriority="1" w:qFormat="1"/>
-    <w:lsdException w:name="Light Shading" w:uiPriority="60"/>
-    <w:lsdException w:name="Light List" w:uiPriority="61"/>
-    <w:lsdException w:name="Light Grid" w:uiPriority="62"/>
-    <w:lsdException w:name="Medium Shading 1" w:uiPriority="63"/>
-    <w:lsdException w:name="Medium Shading 2" w:uiPriority="64"/>
-    <w:lsdException w:name="Medium List 1" w:uiPriority="65"/>
-    <w:lsdException w:name="Medium List 2" w:uiPriority="66"/>
-    <w:lsdException w:name="Medium Grid 1" w:uiPriority="67"/>
-    <w:lsdException w:name="Medium Grid 2" w:uiPriority="68"/>
-    <w:lsdException w:name="Medium Grid 3" w:uiPriority="69"/>
-    <w:lsdException w:name="Dark List" w:uiPriority="70"/>
-    <w:lsdException w:name="Colorful Shading" w:uiPriority="71"/>
-    <w:lsdException w:name="Colorful List" w:uiPriority="72"/>
-    <w:lsdException w:name="Colorful Grid" w:uiPriority="73"/>
-    <w:lsdException w:name="Light Shading Accent 1" w:uiPriority="60"/>
-    <w:lsdException w:name="Light List Accent 1" w:uiPriority="61"/>
-    <w:lsdException w:name="Light Grid Accent 1" w:uiPriority="62"/>
-    <w:lsdException w:name="Medium Shading 1 Accent 1" w:uiPriority="63"/>
-    <w:lsdException w:name="Medium Shading 2 Accent 1" w:uiPriority="64"/>
-    <w:lsdException w:name="Medium List 1 Accent 1" w:uiPriority="65"/>
-    <w:lsdException w:name="Revision" w:semiHidden="1"/>
-    <w:lsdException w:name="List Paragraph" w:uiPriority="34" w:qFormat="1"/>
-    <w:lsdException w:name="Quote" w:uiPriority="29" w:qFormat="1"/>
-    <w:lsdException w:name="Intense Quote" w:uiPriority="30" w:qFormat="1"/>
-    <w:lsdException w:name="Medium List 2 Accent 1" w:uiPriority="66"/>
-    <w:lsdException w:name="Medium Grid 1 Accent 1" w:uiPriority="67"/>
-    <w:lsdException w:name="Medium Grid 2 Accent 1" w:uiPriority="68"/>
-    <w:lsdException w:name="Medium Grid 3 Accent 1" w:uiPriority="69"/>
-    <w:lsdException w:name="Dark List Accent 1" w:uiPriority="70"/>
-    <w:lsdException w:name="Colorful Shading Accent 1" w:uiPriority="71"/>
-    <w:lsdException w:name="Colorful List Accent 1" w:uiPriority="72"/>
-    <w:lsdException w:name="Colorful Grid Accent 1" w:uiPriority="73"/>
-    <w:lsdException w:name="Light Shading Accent 2" w:uiPriority="60"/>
-    <w:lsdException w:name="Light List Accent 2" w:uiPriority="61"/>
-    <w:lsdException w:name="Light Grid Accent 2" w:uiPriority="62"/>
-    <w:lsdException w:name="Medium Shading 1 Accent 2" w:uiPriority="63"/>
-    <w:lsdException w:name="Medium Shading 2 Accent 2" w:uiPriority="64"/>
-    <w:lsdException w:name="Medium List 1 Accent 2" w:uiPriority="65"/>
-    <w:lsdException w:name="Medium List 2 Accent 2" w:uiPriority="66"/>
-    <w:lsdException w:name="Medium Grid 1 Accent 2" w:uiPriority="67"/>
-    <w:lsdException w:name="Medium Grid 2 Accent 2" w:uiPriority="68"/>
-    <w:lsdException w:name="Medium Grid 3 Accent 2" w:uiPriority="69"/>
-    <w:lsdException w:name="Dark List Accent 2" w:uiPriority="70"/>
-    <w:lsdException w:name="Colorful Shading Accent 2" w:uiPriority="71"/>
-    <w:lsdException w:name="Colorful List Accent 2" w:uiPriority="72"/>
-    <w:lsdException w:name="Colorful Grid Accent 2" w:uiPriority="73"/>
-    <w:lsdException w:name="Light Shading Accent 3" w:uiPriority="60"/>
-    <w:lsdException w:name="Light List Accent 3" w:uiPriority="61"/>
-    <w:lsdException w:name="Light Grid Accent 3" w:uiPriority="62"/>
-    <w:lsdException w:name="Medium Shading 1 Accent 3" w:uiPriority="63"/>
-    <w:lsdException w:name="Medium Shading 2 Accent 3" w:uiPriority="64"/>
-    <w:lsdException w:name="Medium List 1 Accent 3" w:uiPriority="65"/>
-    <w:lsdException w:name="Medium List 2 Accent 3" w:uiPriority="66"/>
-    <w:lsdException w:name="Medium Grid 1 Accent 3" w:uiPriority="67"/>
-    <w:lsdException w:name="Medium Grid 2 Accent 3" w:uiPriority="68"/>
-    <w:lsdException w:name="Medium Grid 3 Accent 3" w:uiPriority="69"/>
-    <w:lsdException w:name="Dark List Accent 3" w:uiPriority="70"/>
-    <w:lsdException w:name="Colorful Shading Accent 3" w:uiPriority="71"/>
-    <w:lsdException w:name="Colorful List Accent 3" w:uiPriority="72"/>
-    <w:lsdException w:name="Colorful Grid Accent 3" w:uiPriority="73"/>
-    <w:lsdException w:name="Light Shading Accent 4" w:uiPriority="60"/>
-    <w:lsdException w:name="Light List Accent 4" w:uiPriority="61"/>
-    <w:lsdException w:name="Light Grid Accent 4" w:uiPriority="62"/>
-    <w:lsdException w:name="Medium Shading 1 Accent 4" w:uiPriority="63"/>
-    <w:lsdException w:name="Medium Shading 2 Accent 4" w:uiPriority="64"/>
-    <w:lsdException w:name="Medium List 1 Accent 4" w:uiPriority="65"/>
-    <w:lsdException w:name="Medium List 2 Accent 4" w:uiPriority="66"/>
-    <w:lsdException w:name="Medium Grid 1 Accent 4" w:uiPriority="67"/>
-    <w:lsdException w:name="Medium Grid 2 Accent 4" w:uiPriority="68"/>
-    <w:lsdException w:name="Medium Grid 3 Accent 4" w:uiPriority="69"/>
-    <w:lsdException w:name="Dark List Accent 4" w:uiPriority="70"/>
-    <w:lsdException w:name="Colorful Shading Accent 4" w:uiPriority="71"/>
-    <w:lsdException w:name="Colorful List Accent 4" w:uiPriority="72"/>
-    <w:lsdException w:name="Colorful Grid Accent 4" w:uiPriority="73"/>
-    <w:lsdException w:name="Light Shading Accent 5" w:uiPriority="60"/>
-    <w:lsdException w:name="Light List Accent 5" w:uiPriority="61"/>
-    <w:lsdException w:name="Light Grid Accent 5" w:uiPriority="62"/>
-    <w:lsdException w:name="Medium Shading 1 Accent 5" w:uiPriority="63"/>
-    <w:lsdException w:name="Medium Shading 2 Accent 5" w:uiPriority="64"/>
-    <w:lsdException w:name="Medium List 1 Accent 5" w:uiPriority="65"/>
-    <w:lsdException w:name="Medium List 2 Accent 5" w:uiPriority="66"/>
-    <w:lsdException w:name="Medium Grid 1 Accent 5" w:uiPriority="67"/>
-    <w:lsdException w:name="Medium Grid 2 Accent 5" w:uiPriority="68"/>
-    <w:lsdException w:name="Medium Grid 3 Accent 5" w:uiPriority="69"/>
-    <w:lsdException w:name="Dark List Accent 5" w:uiPriority="70"/>
-    <w:lsdException w:name="Colorful Shading Accent 5" w:uiPriority="71"/>
-    <w:lsdException w:name="Colorful List Accent 5" w:uiPriority="72"/>
-    <w:lsdException w:name="Colorful Grid Accent 5" w:uiPriority="73"/>
-    <w:lsdException w:name="Light Shading Accent 6" w:uiPriority="60"/>
-    <w:lsdException w:name="Light List Accent 6" w:uiPriority="61"/>
-    <w:lsdException w:name="Light Grid Accent 6" w:uiPriority="62"/>
-    <w:lsdException w:name="Medium Shading 1 Accent 6" w:uiPriority="63"/>
-    <w:lsdException w:name="Medium Shading 2 Accent 6" w:uiPriority="64"/>
-    <w:lsdException w:name="Medium List 1 Accent 6" w:uiPriority="65"/>
-    <w:lsdException w:name="Medium List 2 Accent 6" w:uiPriority="66"/>
-    <w:lsdException w:name="Medium Grid 1 Accent 6" w:uiPriority="67"/>
-    <w:lsdException w:name="Medium Grid 2 Accent 6" w:uiPriority="68"/>
-    <w:lsdException w:name="Medium Grid 3 Accent 6" w:uiPriority="69"/>
-    <w:lsdException w:name="Dark List Accent 6" w:uiPriority="70"/>
-    <w:lsdException w:name="Colorful Shading Accent 6" w:uiPriority="71"/>
-    <w:lsdException w:name="Colorful List Accent 6" w:uiPriority="72"/>
-    <w:lsdException w:name="Colorful Grid Accent 6" w:uiPriority="73"/>
-    <w:lsdException w:name="Subtle Emphasis" w:uiPriority="19" w:qFormat="1"/>
-    <w:lsdException w:name="Intense Emphasis" w:uiPriority="21" w:qFormat="1"/>
-    <w:lsdException w:name="Subtle Reference" w:uiPriority="31" w:qFormat="1"/>
-    <w:lsdException w:name="Intense Reference" w:uiPriority="32" w:qFormat="1"/>
-    <w:lsdException w:name="Book Title" w:uiPriority="33" w:qFormat="1"/>
-    <w:lsdException w:name="Bibliography" w:semiHidden="1" w:uiPriority="37" w:unhideWhenUsed="1"/>
-    <w:lsdException w:name="TOC Heading" w:semiHidden="1" w:uiPriority="39" w:unhideWhenUsed="1" w:qFormat="1"/>
-    <w:lsdException w:name="Grid Table 4" w:uiPriority="49"/>
-    <w:lsdException w:name="Grid Table 5 Dark" w:uiPriority="50"/>
-    <w:lsdException w:name="Grid Table 6 Colorful" w:uiPriority="51"/>
-    <w:lsdException w:name="Grid Table 7 Colorful" w:uiPriority="52"/>
-    <w:lsdException w:name="Grid Table 1 Light Accent 1" w:uiPriority="46"/>
-    <w:lsdException w:name="Grid Table 2 Accent 1" w:uiPriority="47"/>
-    <w:lsdException w:name="Grid Table 3 Accent 1" w:uiPriority="48"/>
-    <w:lsdException w:name="Grid Table 4 Accent 1" w:uiPriority="49"/>
-    <w:lsdException w:name="Grid Table 5 Dark Accent 1" w:uiPriority="50"/>
-    <w:lsdException w:name="Grid Table 6 Colorful Accent 1" w:uiPriority="51"/>
-    <w:lsdException w:name="Grid Table 7 Colorful Accent 1" w:uiPriority="52"/>
-    <w:lsdException w:name="Grid Table 1 Light Accent 2" w:uiPriority="46"/>
-    <w:lsdException w:name="Grid Table 2 Accent 2" w:uiPriority="47"/>
-    <w:lsdException w:name="Grid Table 3 Accent 2" w:uiPriority="48"/>
-    <w:lsdException w:name="Grid Table 4 Accent 2" w:uiPriority="49"/>
-    <w:lsdException w:name="Grid Table 5 Dark Accent 2" w:uiPriority="50"/>
-    <w:lsdException w:name="Grid Table 6 Colorful Accent 2" w:uiPriority="51"/>
-    <w:lsdException w:name="Grid Table 7 Colorful Accent 2" w:uiPriority="52"/>
-    <w:lsdException w:name="Grid Table 1 Light Accent 3" w:uiPriority="46"/>
-    <w:lsdException w:name="Grid Table 2 Accent 3" w:uiPriority="47"/>
-    <w:lsdException w:name="Grid Table 3 Accent 3" w:uiPriority="48"/>
-    <w:lsdException w:name="Grid Table 4 Accent 3" w:uiPriority="49"/>
-    <w:lsdException w:name="Grid Table 5 Dark Accent 3" w:uiPriority="50"/>
-    <w:lsdException w:name="Grid Table 6 Colorful Accent 3" w:uiPriority="51"/>
-    <w:lsdException w:name="Grid Table 7 Colorful Accent 3" w:uiPriority="52"/>
-    <w:lsdException w:name="Grid Table 1 Light Accent 4" w:uiPriority="46"/>
-    <w:lsdException w:name="Grid Table 2 Accent 4" w:uiPriority="47"/>
-    <w:lsdException w:name="Grid Table 3 Accent 4" w:uiPriority="48"/>
-    <w:lsdException w:name="Grid Table 4 Accent 4" w:uiPriority="49"/>
-    <w:lsdException w:name="Grid Table 5 Dark Accent 4" w:uiPriority="50"/>
-    <w:lsdException w:name="Grid Table 6 Colorful Accent 4" w:uiPriority="51"/>
-    <w:lsdException w:name="Grid Table 7 Colorful Accent 4" w:uiPriority="52"/>
-    <w:lsdException w:name="Grid Table 1 Light Accent 5" w:uiPriority="46"/>
-    <w:lsdException w:name="Grid Table 2 Accent 5" w:uiPriority="47"/>
-    <w:lsdException w:name="Grid Table 3 Accent 5" w:uiPriority="48"/>
-    <w:lsdException w:name="Grid Table 4 Accent 5" w:uiPriority="49"/>
-    <w:lsdException w:name="Grid Table 5 Dark Accent 5" w:uiPriority="50"/>
-    <w:lsdException w:name="Grid Table 6 Colorful Accent 5" w:uiPriority="51"/>
-    <w:lsdException w:name="Grid Table 7 Colorful Accent 5" w:uiPriority="52"/>
-    <w:lsdException w:name="Grid Table 1 Light Accent 6" w:uiPriority="46"/>
-    <w:lsdException w:name="Grid Table 2 Accent 6" w:uiPriority="47"/>
-    <w:lsdException w:name="Grid Table 3 Accent 6" w:uiPriority="48"/>
-    <w:lsdException w:name="Grid Table 4 Accent 6" w:uiPriority="49"/>
-    <w:lsdException w:name="Grid Table 5 Dark Accent 6" w:uiPriority="50"/>
-    <w:lsdException w:name="Grid Table 6 Colorful Accent 6" w:uiPriority="51"/>
-    <w:lsdException w:name="Grid Table 7 Colorful Accent 6" w:uiPriority="52"/>
-    <w:lsdException w:name="List Table 1 Light" w:uiPriority="46"/>
-    <w:lsdException w:name="List Table 2" w:uiPriority="47"/>
-    <w:lsdException w:name="List Table 3" w:uiPriority="48"/>
-    <w:lsdException w:name="List Table 4" w:uiPriority="49"/>
-    <w:lsdException w:name="List Table 5 Dark" w:uiPriority="50"/>
-    <w:lsdException w:name="List Table 6 Colorful" w:uiPriority="51"/>
-    <w:lsdException w:name="List Table 7 Colorful" w:uiPriority="52"/>
-    <w:lsdException w:name="List Table 1 Light Accent 1" w:uiPriority="46"/>
-    <w:lsdException w:name="List Table 2 Accent 1" w:uiPriority="47"/>
-    <w:lsdException w:name="List Table 3 Accent 1" w:uiPriority="48"/>
-    <w:lsdException w:name="List Table 4 Accent 1" w:uiPriority="49"/>
-    <w:lsdException w:name="List Table 5 Dark Accent 1" w:uiPriority="50"/>
-    <w:lsdException w:name="List Table 6 Colorful Accent 1" w:uiPriority="51"/>
-    <w:lsdException w:name="List Table 7 Colorful Accent 1" w:uiPriority="52"/>
-    <w:lsdException w:name="List Table 1 Light Accent 2" w:uiPriority="46"/>
-    <w:lsdException w:name="List Table 2 Accent 2" w:uiPriority="47"/>
-    <w:lsdException w:name="List Table 3 Accent 2" w:uiPriority="48"/>
-    <w:lsdException w:name="List Table 4 Accent 2" w:uiPriority="49"/>
-    <w:lsdException w:name="List Table 5 Dark Accent 2" w:uiPriority="50"/>
-    <w:lsdException w:name="List Table 6 Colorful Accent 2" w:uiPriority="51"/>
-    <w:lsdException w:name="List Table 7 Colorful Accent 2" w:uiPriority="52"/>
-    <w:lsdException w:name="List Table 1 Light Accent 3" w:uiPriority="46"/>
-    <w:lsdException w:name="List Table 2 Accent 3" w:uiPriority="47"/>
-    <w:lsdException w:name="List Table 3 Accent 3" w:uiPriority="48"/>
-    <w:lsdException w:name="List Table 4 Accent 3" w:uiPriority="49"/>
-    <w:lsdException w:name="List Table 5 Dark Accent 3" w:uiPriority="50"/>
-    <w:lsdException w:name="List Table 6 Colorful Accent 3" w:uiPriority="51"/>
-    <w:lsdException w:name="List Table 7 Colorful Accent 3" w:uiPriority="52"/>
-    <w:lsdException w:name="List Table 1 Light Accent 4" w:uiPriority="46"/>
-    <w:lsdException w:name="List Table 2 Accent 4" w:uiPriority="47"/>
-    <w:lsdException w:name="List Table 3 Accent 4" w:uiPriority="48"/>
-    <w:lsdException w:name="List Table 4 Accent 4" w:uiPriority="49"/>
-    <w:lsdException w:name="List Table 5 Dark Accent 4" w:uiPriority="50"/>
-    <w:lsdException w:name="List Table 6 Colorful Accent 4" w:uiPriority="51"/>
-    <w:lsdException w:name="List Table 7 Colorful Accent 4" w:uiPriority="52"/>
-    <w:lsdException w:name="List Table 1 Light Accent 5" w:uiPriority="46"/>
-    <w:lsdException w:name="List Table 2 Accent 5" w:uiPriority="47"/>
-    <w:lsdException w:name="List Table 3 Accent 5" w:uiPriority="48"/>
-    <w:lsdException w:name="List Table 4 Accent 5" w:uiPriority="49"/>
-    <w:lsdException w:name="List Table 5 Dark Accent 5" w:uiPriority="50"/>
-    <w:lsdException w:name="List Table 6 Colorful Accent 5" w:uiPriority="51"/>
-    <w:lsdException w:name="List Table 7 Colorful Accent 5" w:uiPriority="52"/>
-    <w:lsdException w:name="List Table 1 Light Accent 6" w:uiPriority="46"/>
-    <w:lsdException w:name="List Table 2 Accent 6" w:uiPriority="47"/>
-    <w:lsdException w:name="List Table 3 Accent 6" w:uiPriority="48"/>
-    <w:lsdException w:name="List Table 4 Accent 6" w:uiPriority="49"/>
-    <w:lsdException w:name="List Table 5 Dark Accent 6" w:uiPriority="50"/>
-    <w:lsdException w:name="List Table 6 Colorful Accent 6" w:uiPriority="51"/>
-    <w:lsdException w:name="List Table 7 Colorful Accent 6" w:uiPriority="52"/>
-    <w:lsdException w:name="Mention" w:semiHidden="1" w:unhideWhenUsed="1"/>
-    <w:lsdException w:name="Smart Hyperlink" w:semiHidden="1" w:unhideWhenUsed="1"/>
-    <w:lsdException w:name="Hashtag" w:semiHidden="1" w:unhideWhenUsed="1"/>
+  <w:latentStyles w:defLockedState="0" w:defUIPriority="99" w:defSemiHidden="1" w:defUnhideWhenUsed="1" w:defQFormat="0" w:count="276">
+    <w:lsdException w:name="Normal" w:semiHidden="0" w:uiPriority="0" w:unhideWhenUsed="0" w:qFormat="1"/>
+    <w:lsdException w:name="heading 1" w:semiHidden="0" w:uiPriority="9" w:unhideWhenUsed="0" w:qFormat="1"/>
+    <w:lsdException w:name="heading 2" w:uiPriority="9" w:qFormat="1"/>
+    <w:lsdException w:name="heading 3" w:uiPriority="9" w:qFormat="1"/>
+    <w:lsdException w:name="heading 4" w:uiPriority="9" w:qFormat="1"/>
+    <w:lsdException w:name="heading 5" w:uiPriority="9" w:qFormat="1"/>
+    <w:lsdException w:name="heading 6" w:uiPriority="9" w:qFormat="1"/>
+    <w:lsdException w:name="heading 7" w:uiPriority="9" w:qFormat="1"/>
+    <w:lsdException w:name="heading 8" w:uiPriority="9" w:qFormat="1"/>
+    <w:lsdException w:name="heading 9" w:uiPriority="9" w:qFormat="1"/>
+    <w:lsdException w:name="toc 1" w:uiPriority="39"/>
+    <w:lsdException w:name="toc 2" w:uiPriority="39"/>
+    <w:lsdException w:name="toc 3" w:uiPriority="39"/>
+    <w:lsdException w:name="toc 4" w:uiPriority="39"/>
+    <w:lsdException w:name="toc 5" w:uiPriority="39"/>
+    <w:lsdException w:name="toc 6" w:uiPriority="39"/>
+    <w:lsdException w:name="toc 7" w:uiPriority="39"/>
+    <w:lsdException w:name="toc 8" w:uiPriority="39"/>
+    <w:lsdException w:name="toc 9" w:uiPriority="39"/>
+    <w:lsdException w:name="caption" w:uiPriority="35" w:qFormat="1"/>
+    <w:lsdException w:name="Title" w:semiHidden="0" w:uiPriority="10" w:unhideWhenUsed="0" w:qFormat="1"/>
+    <w:lsdException w:name="Default Paragraph Font" w:uiPriority="1"/>
+    <w:lsdException w:name="Subtitle" w:semiHidden="0" w:uiPriority="11" w:unhideWhenUsed="0" w:qFormat="1"/>
+    <w:lsdException w:name="Strong" w:semiHidden="0" w:uiPriority="22" w:unhideWhenUsed="0" w:qFormat="1"/>
+    <w:lsdException w:name="Emphasis" w:semiHidden="0" w:uiPriority="20" w:unhideWhenUsed="0" w:qFormat="1"/>
+    <w:lsdException w:name="Table Grid" w:semiHidden="0" w:uiPriority="59" w:unhideWhenUsed="0"/>
+    <w:lsdException w:name="Note Level 1" w:semiHidden="0" w:unhideWhenUsed="0"/>
+    <w:lsdException w:name="Note Level 2" w:semiHidden="0" w:unhideWhenUsed="0"/>
+    <w:lsdException w:name="Note Level 3" w:semiHidden="0" w:unhideWhenUsed="0"/>
+    <w:lsdException w:name="Note Level 4" w:semiHidden="0" w:unhideWhenUsed="0"/>
+    <w:lsdException w:name="Note Level 5" w:semiHidden="0" w:unhideWhenUsed="0"/>
+    <w:lsdException w:name="Note Level 6" w:semiHidden="0" w:unhideWhenUsed="0"/>
+    <w:lsdException w:name="Note Level 7" w:semiHidden="0" w:unhideWhenUsed="0"/>
+    <w:lsdException w:name="Note Level 8" w:semiHidden="0" w:unhideWhenUsed="0"/>
+    <w:lsdException w:name="Note Level 9" w:semiHidden="0" w:unhideWhenUsed="0"/>
+    <w:lsdException w:name="Placeholder Text" w:unhideWhenUsed="0"/>
+    <w:lsdException w:name="No Spacing" w:semiHidden="0" w:uiPriority="1" w:unhideWhenUsed="0" w:qFormat="1"/>
+    <w:lsdException w:name="Light Shading" w:semiHidden="0" w:uiPriority="60" w:unhideWhenUsed="0"/>
+    <w:lsdException w:name="Light List" w:semiHidden="0" w:uiPriority="61" w:unhideWhenUsed="0"/>
+    <w:lsdException w:name="Light Grid" w:semiHidden="0" w:uiPriority="62" w:unhideWhenUsed="0"/>
+    <w:lsdException w:name="Medium Shading 1" w:semiHidden="0" w:uiPriority="63" w:unhideWhenUsed="0"/>
+    <w:lsdException w:name="Medium Shading 2" w:semiHidden="0" w:uiPriority="64" w:unhideWhenUsed="0"/>
+    <w:lsdException w:name="Medium List 1" w:semiHidden="0" w:uiPriority="65" w:unhideWhenUsed="0"/>
+    <w:lsdException w:name="Medium List 2" w:semiHidden="0" w:uiPriority="66" w:unhideWhenUsed="0"/>
+    <w:lsdException w:name="Medium Grid 1" w:semiHidden="0" w:uiPriority="67" w:unhideWhenUsed="0"/>
+    <w:lsdException w:name="Medium Grid 2" w:semiHidden="0" w:uiPriority="68" w:unhideWhenUsed="0"/>
+    <w:lsdException w:name="Medium Grid 3" w:semiHidden="0" w:uiPriority="69" w:unhideWhenUsed="0"/>
+    <w:lsdException w:name="Dark List" w:semiHidden="0" w:uiPriority="70" w:unhideWhenUsed="0"/>
+    <w:lsdException w:name="Colorful Shading" w:semiHidden="0" w:uiPriority="71" w:unhideWhenUsed="0"/>
+    <w:lsdException w:name="Colorful List" w:semiHidden="0" w:uiPriority="72" w:unhideWhenUsed="0"/>
+    <w:lsdException w:name="Colorful Grid" w:semiHidden="0" w:uiPriority="73" w:unhideWhenUsed="0"/>
+    <w:lsdException w:name="Light Shading Accent 1" w:semiHidden="0" w:uiPriority="60" w:unhideWhenUsed="0"/>
+    <w:lsdException w:name="Light List Accent 1" w:semiHidden="0" w:uiPriority="61" w:unhideWhenUsed="0"/>
+    <w:lsdException w:name="Light Grid Accent 1" w:semiHidden="0" w:uiPriority="62" w:unhideWhenUsed="0"/>
+    <w:lsdException w:name="Medium Shading 1 Accent 1" w:semiHidden="0" w:uiPriority="63" w:unhideWhenUsed="0"/>
+    <w:lsdException w:name="Medium Shading 2 Accent 1" w:semiHidden="0" w:uiPriority="64" w:unhideWhenUsed="0"/>
+    <w:lsdException w:name="Medium List 1 Accent 1" w:semiHidden="0" w:uiPriority="65" w:unhideWhenUsed="0"/>
+    <w:lsdException w:name="Revision" w:unhideWhenUsed="0"/>
+    <w:lsdException w:name="List Paragraph" w:semiHidden="0" w:uiPriority="34" w:unhideWhenUsed="0" w:qFormat="1"/>
+    <w:lsdException w:name="Quote" w:semiHidden="0" w:uiPriority="29" w:unhideWhenUsed="0" w:qFormat="1"/>
+    <w:lsdException w:name="Intense Quote" w:semiHidden="0" w:uiPriority="30" w:unhideWhenUsed="0" w:qFormat="1"/>
+    <w:lsdException w:name="Medium List 2 Accent 1" w:semiHidden="0" w:uiPriority="66" w:unhideWhenUsed="0"/>
+    <w:lsdException w:name="Medium Grid 1 Accent 1" w:semiHidden="0" w:uiPriority="67" w:unhideWhenUsed="0"/>
+    <w:lsdException w:name="Medium Grid 2 Accent 1" w:semiHidden="0" w:uiPriority="68" w:unhideWhenUsed="0"/>
+    <w:lsdException w:name="Medium Grid 3 Accent 1" w:semiHidden="0" w:uiPriority="69" w:unhideWhenUsed="0"/>
+    <w:lsdException w:name="Dark List Accent 1" w:semiHidden="0" w:uiPriority="70" w:unhideWhenUsed="0"/>
+    <w:lsdException w:name="Colorful Shading Accent 1" w:semiHidden="0" w:uiPriority="71" w:unhideWhenUsed="0"/>
+    <w:lsdException w:name="Colorful List Accent 1" w:semiHidden="0" w:uiPriority="72" w:unhideWhenUsed="0"/>
+    <w:lsdException w:name="Colorful Grid Accent 1" w:semiHidden="0" w:uiPriority="73" w:unhideWhenUsed="0"/>
+    <w:lsdException w:name="Light Shading Accent 2" w:semiHidden="0" w:uiPriority="60" w:unhideWhenUsed="0"/>
+    <w:lsdException w:name="Light List Accent 2" w:semiHidden="0" w:uiPriority="61" w:unhideWhenUsed="0"/>
+    <w:lsdException w:name="Light Grid Accent 2" w:semiHidden="0" w:uiPriority="62" w:unhideWhenUsed="0"/>
+    <w:lsdException w:name="Medium Shading 1 Accent 2" w:semiHidden="0" w:uiPriority="63" w:unhideWhenUsed="0"/>
+    <w:lsdException w:name="Medium Shading 2 Accent 2" w:semiHidden="0" w:uiPriority="64" w:unhideWhenUsed="0"/>
+    <w:lsdException w:name="Medium List 1 Accent 2" w:semiHidden="0" w:uiPriority="65" w:unhideWhenUsed="0"/>
+    <w:lsdException w:name="Medium List 2 Accent 2" w:semiHidden="0" w:uiPriority="66" w:unhideWhenUsed="0"/>
+    <w:lsdException w:name="Medium Grid 1 Accent 2" w:semiHidden="0" w:uiPriority="67" w:unhideWhenUsed="0"/>
+    <w:lsdException w:name="Medium Grid 2 Accent 2" w:semiHidden="0" w:uiPriority="68" w:unhideWhenUsed="0"/>
+    <w:lsdException w:name="Medium Grid 3 Accent 2" w:semiHidden="0" w:uiPriority="69" w:unhideWhenUsed="0"/>
+    <w:lsdException w:name="Dark List Accent 2" w:semiHidden="0" w:uiPriority="70" w:unhideWhenUsed="0"/>
+    <w:lsdException w:name="Colorful Shading Accent 2" w:semiHidden="0" w:uiPriority="71" w:unhideWhenUsed="0"/>
+    <w:lsdException w:name="Colorful List Accent 2" w:semiHidden="0" w:uiPriority="72" w:unhideWhenUsed="0"/>
+    <w:lsdException w:name="Colorful Grid Accent 2" w:semiHidden="0" w:uiPriority="73" w:unhideWhenUsed="0"/>
+    <w:lsdException w:name="Light Shading Accent 3" w:semiHidden="0" w:uiPriority="60" w:unhideWhenUsed="0"/>
+    <w:lsdException w:name="Light List Accent 3" w:semiHidden="0" w:uiPriority="61" w:unhideWhenUsed="0"/>
+    <w:lsdException w:name="Light Grid Accent 3" w:semiHidden="0" w:uiPriority="62" w:unhideWhenUsed="0"/>
+    <w:lsdException w:name="Medium Shading 1 Accent 3" w:semiHidden="0" w:uiPriority="63" w:unhideWhenUsed="0"/>
+    <w:lsdException w:name="Medium Shading 2 Accent 3" w:semiHidden="0" w:uiPriority="64" w:unhideWhenUsed="0"/>
+    <w:lsdException w:name="Medium List 1 Accent 3" w:semiHidden="0" w:uiPriority="65" w:unhideWhenUsed="0"/>
+    <w:lsdException w:name="Medium List 2 Accent 3" w:semiHidden="0" w:uiPriority="66" w:unhideWhenUsed="0"/>
+    <w:lsdException w:name="Medium Grid 1 Accent 3" w:semiHidden="0" w:uiPriority="67" w:unhideWhenUsed="0"/>
+    <w:lsdException w:name="Medium Grid 2 Accent 3" w:semiHidden="0" w:uiPriority="68" w:unhideWhenUsed="0"/>
+    <w:lsdException w:name="Medium Grid 3 Accent 3" w:semiHidden="0" w:uiPriority="69" w:unhideWhenUsed="0"/>
+    <w:lsdException w:name="Dark List Accent 3" w:semiHidden="0" w:uiPriority="70" w:unhideWhenUsed="0"/>
+    <w:lsdException w:name="Colorful Shading Accent 3" w:semiHidden="0" w:uiPriority="71" w:unhideWhenUsed="0"/>
+    <w:lsdException w:name="Colorful List Accent 3" w:semiHidden="0" w:uiPriority="72" w:unhideWhenUsed="0"/>
+    <w:lsdException w:name="Colorful Grid Accent 3" w:semiHidden="0" w:uiPriority="73" w:unhideWhenUsed="0"/>
+    <w:lsdException w:name="Light Shading Accent 4" w:semiHidden="0" w:uiPriority="60" w:unhideWhenUsed="0"/>
+    <w:lsdException w:name="Light List Accent 4" w:semiHidden="0" w:uiPriority="61" w:unhideWhenUsed="0"/>
+    <w:lsdException w:name="Light Grid Accent 4" w:semiHidden="0" w:uiPriority="62" w:unhideWhenUsed="0"/>
+    <w:lsdException w:name="Medium Shading 1 Accent 4" w:semiHidden="0" w:uiPriority="63" w:unhideWhenUsed="0"/>
+    <w:lsdException w:name="Medium Shading 2 Accent 4" w:semiHidden="0" w:uiPriority="64" w:unhideWhenUsed="0"/>
+    <w:lsdException w:name="Medium List 1 Accent 4" w:semiHidden="0" w:uiPriority="65" w:unhideWhenUsed="0"/>
+    <w:lsdException w:name="Medium List 2 Accent 4" w:semiHidden="0" w:uiPriority="66" w:unhideWhenUsed="0"/>
+    <w:lsdException w:name="Medium Grid 1 Accent 4" w:semiHidden="0" w:uiPriority="67" w:unhideWhenUsed="0"/>
+    <w:lsdException w:name="Medium Grid 2 Accent 4" w:semiHidden="0" w:uiPriority="68" w:unhideWhenUsed="0"/>
+    <w:lsdException w:name="Medium Grid 3 Accent 4" w:semiHidden="0" w:uiPriority="69" w:unhideWhenUsed="0"/>
+    <w:lsdException w:name="Dark List Accent 4" w:semiHidden="0" w:uiPriority="70" w:unhideWhenUsed="0"/>
+    <w:lsdException w:name="Colorful Shading Accent 4" w:semiHidden="0" w:uiPriority="71" w:unhideWhenUsed="0"/>
+    <w:lsdException w:name="Colorful List Accent 4" w:semiHidden="0" w:uiPriority="72" w:unhideWhenUsed="0"/>
+    <w:lsdException w:name="Colorful Grid Accent 4" w:semiHidden="0" w:uiPriority="73" w:unhideWhenUsed="0"/>
+    <w:lsdException w:name="Light Shading Accent 5" w:semiHidden="0" w:uiPriority="60" w:unhideWhenUsed="0"/>
+    <w:lsdException w:name="Light List Accent 5" w:semiHidden="0" w:uiPriority="61" w:unhideWhenUsed="0"/>
+    <w:lsdException w:name="Light Grid Accent 5" w:semiHidden="0" w:uiPriority="62" w:unhideWhenUsed="0"/>
+    <w:lsdException w:name="Medium Shading 1 Accent 5" w:semiHidden="0" w:uiPriority="63" w:unhideWhenUsed="0"/>
+    <w:lsdException w:name="Medium Shading 2 Accent 5" w:semiHidden="0" w:uiPriority="64" w:unhideWhenUsed="0"/>
+    <w:lsdException w:name="Medium List 1 Accent 5" w:semiHidden="0" w:uiPriority="65" w:unhideWhenUsed="0"/>
+    <w:lsdException w:name="Medium List 2 Accent 5" w:semiHidden="0" w:uiPriority="66" w:unhideWhenUsed="0"/>
+    <w:lsdException w:name="Medium Grid 1 Accent 5" w:semiHidden="0" w:uiPriority="67" w:unhideWhenUsed="0"/>
+    <w:lsdException w:name="Medium Grid 2 Accent 5" w:semiHidden="0" w:uiPriority="68" w:unhideWhenUsed="0"/>
+    <w:lsdException w:name="Medium Grid 3 Accent 5" w:semiHidden="0" w:uiPriority="69" w:unhideWhenUsed="0"/>
+    <w:lsdException w:name="Dark List Accent 5" w:semiHidden="0" w:uiPriority="70" w:unhideWhenUsed="0"/>
+    <w:lsdException w:name="Colorful Shading Accent 5" w:semiHidden="0" w:uiPriority="71" w:unhideWhenUsed="0"/>
+    <w:lsdException w:name="Colorful List Accent 5" w:semiHidden="0" w:uiPriority="72" w:unhideWhenUsed="0"/>
+    <w:lsdException w:name="Colorful Grid Accent 5" w:semiHidden="0" w:uiPriority="73" w:unhideWhenUsed="0"/>
+    <w:lsdException w:name="Light Shading Accent 6" w:semiHidden="0" w:uiPriority="60" w:unhideWhenUsed="0"/>
+    <w:lsdException w:name="Light List Accent 6" w:semiHidden="0" w:uiPriority="61" w:unhideWhenUsed="0"/>
+    <w:lsdException w:name="Light Grid Accent 6" w:semiHidden="0" w:uiPriority="62" w:unhideWhenUsed="0"/>
+    <w:lsdException w:name="Medium Shading 1 Accent 6" w:semiHidden="0" w:uiPriority="63" w:unhideWhenUsed="0"/>
+    <w:lsdException w:name="Medium Shading 2 Accent 6" w:semiHidden="0" w:uiPriority="64" w:unhideWhenUsed="0"/>
+    <w:lsdException w:name="Medium List 1 Accent 6" w:semiHidden="0" w:uiPriority="65" w:unhideWhenUsed="0"/>
+    <w:lsdException w:name="Medium List 2 Accent 6" w:semiHidden="0" w:uiPriority="66" w:unhideWhenUsed="0"/>
+    <w:lsdException w:name="Medium Grid 1 Accent 6" w:semiHidden="0" w:uiPriority="67" w:unhideWhenUsed="0"/>
+    <w:lsdException w:name="Medium Grid 2 Accent 6" w:semiHidden="0" w:uiPriority="68" w:unhideWhenUsed="0"/>
+    <w:lsdException w:name="Medium Grid 3 Accent 6" w:semiHidden="0" w:uiPriority="69" w:unhideWhenUsed="0"/>
+    <w:lsdException w:name="Dark List Accent 6" w:semiHidden="0" w:uiPriority="70" w:unhideWhenUsed="0"/>
+    <w:lsdException w:name="Colorful Shading Accent 6" w:semiHidden="0" w:uiPriority="71" w:unhideWhenUsed="0"/>
+    <w:lsdException w:name="Colorful List Accent 6" w:semiHidden="0" w:uiPriority="72" w:unhideWhenUsed="0"/>
+    <w:lsdException w:name="Colorful Grid Accent 6" w:semiHidden="0" w:uiPriority="73" w:unhideWhenUsed="0"/>
+    <w:lsdException w:name="Subtle Emphasis" w:semiHidden="0" w:uiPriority="19" w:unhideWhenUsed="0" w:qFormat="1"/>
+    <w:lsdException w:name="Intense Emphasis" w:semiHidden="0" w:uiPriority="21" w:unhideWhenUsed="0" w:qFormat="1"/>
+    <w:lsdException w:name="Subtle Reference" w:semiHidden="0" w:uiPriority="31" w:unhideWhenUsed="0" w:qFormat="1"/>
+    <w:lsdException w:name="Intense Reference" w:semiHidden="0" w:uiPriority="32" w:unhideWhenUsed="0" w:qFormat="1"/>
+    <w:lsdException w:name="Book Title" w:semiHidden="0" w:uiPriority="33" w:unhideWhenUsed="0" w:qFormat="1"/>
+    <w:lsdException w:name="Bibliography" w:uiPriority="37"/>
+    <w:lsdException w:name="TOC Heading" w:uiPriority="39" w:qFormat="1"/>
   </w:latentStyles>
   <w:style w:type="paragraph" w:default="1" w:styleId="Normal">
     <w:name w:val="Normal"/>
@@ -3831,6 +4674,537 @@
     <w:uiPriority w:val="1"/>
     <w:qFormat/>
     <w:rsid w:val="00743A37"/>
+  </w:style>
+  <w:style w:type="paragraph" w:styleId="BalloonText">
+    <w:name w:val="Balloon Text"/>
+    <w:basedOn w:val="Normal"/>
+    <w:link w:val="BalloonTextChar"/>
+    <w:uiPriority w:val="99"/>
+    <w:semiHidden/>
+    <w:unhideWhenUsed/>
+    <w:rsid w:val="006435B6"/>
+    <w:rPr>
+      <w:rFonts w:ascii="Lucida Grande" w:hAnsi="Lucida Grande"/>
+      <w:sz w:val="18"/>
+      <w:szCs w:val="18"/>
+    </w:rPr>
+  </w:style>
+  <w:style w:type="character" w:customStyle="1" w:styleId="BalloonTextChar">
+    <w:name w:val="Balloon Text Char"/>
+    <w:basedOn w:val="DefaultParagraphFont"/>
+    <w:link w:val="BalloonText"/>
+    <w:uiPriority w:val="99"/>
+    <w:semiHidden/>
+    <w:rsid w:val="006435B6"/>
+    <w:rPr>
+      <w:rFonts w:ascii="Lucida Grande" w:hAnsi="Lucida Grande"/>
+      <w:sz w:val="18"/>
+      <w:szCs w:val="18"/>
+    </w:rPr>
+  </w:style>
+  <w:style w:type="table" w:styleId="TableGrid">
+    <w:name w:val="Table Grid"/>
+    <w:basedOn w:val="TableNormal"/>
+    <w:uiPriority w:val="59"/>
+    <w:rsid w:val="00566EBB"/>
+    <w:tblPr>
+      <w:tblInd w:w="0" w:type="dxa"/>
+      <w:tblBorders>
+        <w:top w:val="single" w:sz="4" w:space="0" w:color="auto"/>
+        <w:left w:val="single" w:sz="4" w:space="0" w:color="auto"/>
+        <w:bottom w:val="single" w:sz="4" w:space="0" w:color="auto"/>
+        <w:right w:val="single" w:sz="4" w:space="0" w:color="auto"/>
+        <w:insideH w:val="single" w:sz="4" w:space="0" w:color="auto"/>
+        <w:insideV w:val="single" w:sz="4" w:space="0" w:color="auto"/>
+      </w:tblBorders>
+      <w:tblCellMar>
+        <w:top w:w="0" w:type="dxa"/>
+        <w:left w:w="108" w:type="dxa"/>
+        <w:bottom w:w="0" w:type="dxa"/>
+        <w:right w:w="108" w:type="dxa"/>
+      </w:tblCellMar>
+    </w:tblPr>
+  </w:style>
+</w:styles>
+</file>
+
+<file path=word/stylesWithEffects.xml><?xml version="1.0" encoding="utf-8"?>
+<w:styles xmlns:wpc="http://schemas.microsoft.com/office/word/2010/wordprocessingCanvas" xmlns:mo="http://schemas.microsoft.com/office/mac/office/2008/main" xmlns:mc="http://schemas.openxmlformats.org/markup-compatibility/2006" xmlns:mv="urn:schemas-microsoft-com:mac:vml" xmlns:o="urn:schemas-microsoft-com:office:office" xmlns:r="http://schemas.openxmlformats.org/officeDocument/2006/relationships" xmlns:m="http://schemas.openxmlformats.org/officeDocument/2006/math" xmlns:v="urn:schemas-microsoft-com:vml" xmlns:wp14="http://schemas.microsoft.com/office/word/2010/wordprocessingDrawing" xmlns:wp="http://schemas.openxmlformats.org/drawingml/2006/wordprocessingDrawing" xmlns:w10="urn:schemas-microsoft-com:office:word" xmlns:w="http://schemas.openxmlformats.org/wordprocessingml/2006/main" xmlns:w14="http://schemas.microsoft.com/office/word/2010/wordml" xmlns:wpg="http://schemas.microsoft.com/office/word/2010/wordprocessingGroup" xmlns:wpi="http://schemas.microsoft.com/office/word/2010/wordprocessingInk" xmlns:wne="http://schemas.microsoft.com/office/word/2006/wordml" xmlns:wps="http://schemas.microsoft.com/office/word/2010/wordprocessingShape" mc:Ignorable="w14 wp14">
+  <w:docDefaults>
+    <w:rPrDefault>
+      <w:rPr>
+        <w:rFonts w:asciiTheme="minorHAnsi" w:eastAsiaTheme="minorEastAsia" w:hAnsiTheme="minorHAnsi" w:cstheme="minorBidi"/>
+        <w:sz w:val="24"/>
+        <w:szCs w:val="24"/>
+        <w:lang w:val="en-US" w:eastAsia="en-US" w:bidi="ar-SA"/>
+      </w:rPr>
+    </w:rPrDefault>
+    <w:pPrDefault/>
+  </w:docDefaults>
+  <w:latentStyles w:defLockedState="0" w:defUIPriority="99" w:defSemiHidden="1" w:defUnhideWhenUsed="1" w:defQFormat="0" w:count="276">
+    <w:lsdException w:name="Normal" w:semiHidden="0" w:uiPriority="0" w:unhideWhenUsed="0" w:qFormat="1"/>
+    <w:lsdException w:name="heading 1" w:semiHidden="0" w:uiPriority="9" w:unhideWhenUsed="0" w:qFormat="1"/>
+    <w:lsdException w:name="heading 2" w:uiPriority="9" w:qFormat="1"/>
+    <w:lsdException w:name="heading 3" w:uiPriority="9" w:qFormat="1"/>
+    <w:lsdException w:name="heading 4" w:uiPriority="9" w:qFormat="1"/>
+    <w:lsdException w:name="heading 5" w:uiPriority="9" w:qFormat="1"/>
+    <w:lsdException w:name="heading 6" w:uiPriority="9" w:qFormat="1"/>
+    <w:lsdException w:name="heading 7" w:uiPriority="9" w:qFormat="1"/>
+    <w:lsdException w:name="heading 8" w:uiPriority="9" w:qFormat="1"/>
+    <w:lsdException w:name="heading 9" w:uiPriority="9" w:qFormat="1"/>
+    <w:lsdException w:name="toc 1" w:uiPriority="39"/>
+    <w:lsdException w:name="toc 2" w:uiPriority="39"/>
+    <w:lsdException w:name="toc 3" w:uiPriority="39"/>
+    <w:lsdException w:name="toc 4" w:uiPriority="39"/>
+    <w:lsdException w:name="toc 5" w:uiPriority="39"/>
+    <w:lsdException w:name="toc 6" w:uiPriority="39"/>
+    <w:lsdException w:name="toc 7" w:uiPriority="39"/>
+    <w:lsdException w:name="toc 8" w:uiPriority="39"/>
+    <w:lsdException w:name="toc 9" w:uiPriority="39"/>
+    <w:lsdException w:name="caption" w:uiPriority="35" w:qFormat="1"/>
+    <w:lsdException w:name="Title" w:semiHidden="0" w:uiPriority="10" w:unhideWhenUsed="0" w:qFormat="1"/>
+    <w:lsdException w:name="Default Paragraph Font" w:uiPriority="1"/>
+    <w:lsdException w:name="Subtitle" w:semiHidden="0" w:uiPriority="11" w:unhideWhenUsed="0" w:qFormat="1"/>
+    <w:lsdException w:name="Strong" w:semiHidden="0" w:uiPriority="22" w:unhideWhenUsed="0" w:qFormat="1"/>
+    <w:lsdException w:name="Emphasis" w:semiHidden="0" w:uiPriority="20" w:unhideWhenUsed="0" w:qFormat="1"/>
+    <w:lsdException w:name="Table Grid" w:semiHidden="0" w:uiPriority="59" w:unhideWhenUsed="0"/>
+    <w:lsdException w:name="Note Level 1" w:semiHidden="0" w:unhideWhenUsed="0"/>
+    <w:lsdException w:name="Note Level 2" w:semiHidden="0" w:unhideWhenUsed="0"/>
+    <w:lsdException w:name="Note Level 3" w:semiHidden="0" w:unhideWhenUsed="0"/>
+    <w:lsdException w:name="Note Level 4" w:semiHidden="0" w:unhideWhenUsed="0"/>
+    <w:lsdException w:name="Note Level 5" w:semiHidden="0" w:unhideWhenUsed="0"/>
+    <w:lsdException w:name="Note Level 6" w:semiHidden="0" w:unhideWhenUsed="0"/>
+    <w:lsdException w:name="Note Level 7" w:semiHidden="0" w:unhideWhenUsed="0"/>
+    <w:lsdException w:name="Note Level 8" w:semiHidden="0" w:unhideWhenUsed="0"/>
+    <w:lsdException w:name="Note Level 9" w:semiHidden="0" w:unhideWhenUsed="0"/>
+    <w:lsdException w:name="Placeholder Text" w:unhideWhenUsed="0"/>
+    <w:lsdException w:name="No Spacing" w:semiHidden="0" w:uiPriority="1" w:unhideWhenUsed="0" w:qFormat="1"/>
+    <w:lsdException w:name="Light Shading" w:semiHidden="0" w:uiPriority="60" w:unhideWhenUsed="0"/>
+    <w:lsdException w:name="Light List" w:semiHidden="0" w:uiPriority="61" w:unhideWhenUsed="0"/>
+    <w:lsdException w:name="Light Grid" w:semiHidden="0" w:uiPriority="62" w:unhideWhenUsed="0"/>
+    <w:lsdException w:name="Medium Shading 1" w:semiHidden="0" w:uiPriority="63" w:unhideWhenUsed="0"/>
+    <w:lsdException w:name="Medium Shading 2" w:semiHidden="0" w:uiPriority="64" w:unhideWhenUsed="0"/>
+    <w:lsdException w:name="Medium List 1" w:semiHidden="0" w:uiPriority="65" w:unhideWhenUsed="0"/>
+    <w:lsdException w:name="Medium List 2" w:semiHidden="0" w:uiPriority="66" w:unhideWhenUsed="0"/>
+    <w:lsdException w:name="Medium Grid 1" w:semiHidden="0" w:uiPriority="67" w:unhideWhenUsed="0"/>
+    <w:lsdException w:name="Medium Grid 2" w:semiHidden="0" w:uiPriority="68" w:unhideWhenUsed="0"/>
+    <w:lsdException w:name="Medium Grid 3" w:semiHidden="0" w:uiPriority="69" w:unhideWhenUsed="0"/>
+    <w:lsdException w:name="Dark List" w:semiHidden="0" w:uiPriority="70" w:unhideWhenUsed="0"/>
+    <w:lsdException w:name="Colorful Shading" w:semiHidden="0" w:uiPriority="71" w:unhideWhenUsed="0"/>
+    <w:lsdException w:name="Colorful List" w:semiHidden="0" w:uiPriority="72" w:unhideWhenUsed="0"/>
+    <w:lsdException w:name="Colorful Grid" w:semiHidden="0" w:uiPriority="73" w:unhideWhenUsed="0"/>
+    <w:lsdException w:name="Light Shading Accent 1" w:semiHidden="0" w:uiPriority="60" w:unhideWhenUsed="0"/>
+    <w:lsdException w:name="Light List Accent 1" w:semiHidden="0" w:uiPriority="61" w:unhideWhenUsed="0"/>
+    <w:lsdException w:name="Light Grid Accent 1" w:semiHidden="0" w:uiPriority="62" w:unhideWhenUsed="0"/>
+    <w:lsdException w:name="Medium Shading 1 Accent 1" w:semiHidden="0" w:uiPriority="63" w:unhideWhenUsed="0"/>
+    <w:lsdException w:name="Medium Shading 2 Accent 1" w:semiHidden="0" w:uiPriority="64" w:unhideWhenUsed="0"/>
+    <w:lsdException w:name="Medium List 1 Accent 1" w:semiHidden="0" w:uiPriority="65" w:unhideWhenUsed="0"/>
+    <w:lsdException w:name="Revision" w:unhideWhenUsed="0"/>
+    <w:lsdException w:name="List Paragraph" w:semiHidden="0" w:uiPriority="34" w:unhideWhenUsed="0" w:qFormat="1"/>
+    <w:lsdException w:name="Quote" w:semiHidden="0" w:uiPriority="29" w:unhideWhenUsed="0" w:qFormat="1"/>
+    <w:lsdException w:name="Intense Quote" w:semiHidden="0" w:uiPriority="30" w:unhideWhenUsed="0" w:qFormat="1"/>
+    <w:lsdException w:name="Medium List 2 Accent 1" w:semiHidden="0" w:uiPriority="66" w:unhideWhenUsed="0"/>
+    <w:lsdException w:name="Medium Grid 1 Accent 1" w:semiHidden="0" w:uiPriority="67" w:unhideWhenUsed="0"/>
+    <w:lsdException w:name="Medium Grid 2 Accent 1" w:semiHidden="0" w:uiPriority="68" w:unhideWhenUsed="0"/>
+    <w:lsdException w:name="Medium Grid 3 Accent 1" w:semiHidden="0" w:uiPriority="69" w:unhideWhenUsed="0"/>
+    <w:lsdException w:name="Dark List Accent 1" w:semiHidden="0" w:uiPriority="70" w:unhideWhenUsed="0"/>
+    <w:lsdException w:name="Colorful Shading Accent 1" w:semiHidden="0" w:uiPriority="71" w:unhideWhenUsed="0"/>
+    <w:lsdException w:name="Colorful List Accent 1" w:semiHidden="0" w:uiPriority="72" w:unhideWhenUsed="0"/>
+    <w:lsdException w:name="Colorful Grid Accent 1" w:semiHidden="0" w:uiPriority="73" w:unhideWhenUsed="0"/>
+    <w:lsdException w:name="Light Shading Accent 2" w:semiHidden="0" w:uiPriority="60" w:unhideWhenUsed="0"/>
+    <w:lsdException w:name="Light List Accent 2" w:semiHidden="0" w:uiPriority="61" w:unhideWhenUsed="0"/>
+    <w:lsdException w:name="Light Grid Accent 2" w:semiHidden="0" w:uiPriority="62" w:unhideWhenUsed="0"/>
+    <w:lsdException w:name="Medium Shading 1 Accent 2" w:semiHidden="0" w:uiPriority="63" w:unhideWhenUsed="0"/>
+    <w:lsdException w:name="Medium Shading 2 Accent 2" w:semiHidden="0" w:uiPriority="64" w:unhideWhenUsed="0"/>
+    <w:lsdException w:name="Medium List 1 Accent 2" w:semiHidden="0" w:uiPriority="65" w:unhideWhenUsed="0"/>
+    <w:lsdException w:name="Medium List 2 Accent 2" w:semiHidden="0" w:uiPriority="66" w:unhideWhenUsed="0"/>
+    <w:lsdException w:name="Medium Grid 1 Accent 2" w:semiHidden="0" w:uiPriority="67" w:unhideWhenUsed="0"/>
+    <w:lsdException w:name="Medium Grid 2 Accent 2" w:semiHidden="0" w:uiPriority="68" w:unhideWhenUsed="0"/>
+    <w:lsdException w:name="Medium Grid 3 Accent 2" w:semiHidden="0" w:uiPriority="69" w:unhideWhenUsed="0"/>
+    <w:lsdException w:name="Dark List Accent 2" w:semiHidden="0" w:uiPriority="70" w:unhideWhenUsed="0"/>
+    <w:lsdException w:name="Colorful Shading Accent 2" w:semiHidden="0" w:uiPriority="71" w:unhideWhenUsed="0"/>
+    <w:lsdException w:name="Colorful List Accent 2" w:semiHidden="0" w:uiPriority="72" w:unhideWhenUsed="0"/>
+    <w:lsdException w:name="Colorful Grid Accent 2" w:semiHidden="0" w:uiPriority="73" w:unhideWhenUsed="0"/>
+    <w:lsdException w:name="Light Shading Accent 3" w:semiHidden="0" w:uiPriority="60" w:unhideWhenUsed="0"/>
+    <w:lsdException w:name="Light List Accent 3" w:semiHidden="0" w:uiPriority="61" w:unhideWhenUsed="0"/>
+    <w:lsdException w:name="Light Grid Accent 3" w:semiHidden="0" w:uiPriority="62" w:unhideWhenUsed="0"/>
+    <w:lsdException w:name="Medium Shading 1 Accent 3" w:semiHidden="0" w:uiPriority="63" w:unhideWhenUsed="0"/>
+    <w:lsdException w:name="Medium Shading 2 Accent 3" w:semiHidden="0" w:uiPriority="64" w:unhideWhenUsed="0"/>
+    <w:lsdException w:name="Medium List 1 Accent 3" w:semiHidden="0" w:uiPriority="65" w:unhideWhenUsed="0"/>
+    <w:lsdException w:name="Medium List 2 Accent 3" w:semiHidden="0" w:uiPriority="66" w:unhideWhenUsed="0"/>
+    <w:lsdException w:name="Medium Grid 1 Accent 3" w:semiHidden="0" w:uiPriority="67" w:unhideWhenUsed="0"/>
+    <w:lsdException w:name="Medium Grid 2 Accent 3" w:semiHidden="0" w:uiPriority="68" w:unhideWhenUsed="0"/>
+    <w:lsdException w:name="Medium Grid 3 Accent 3" w:semiHidden="0" w:uiPriority="69" w:unhideWhenUsed="0"/>
+    <w:lsdException w:name="Dark List Accent 3" w:semiHidden="0" w:uiPriority="70" w:unhideWhenUsed="0"/>
+    <w:lsdException w:name="Colorful Shading Accent 3" w:semiHidden="0" w:uiPriority="71" w:unhideWhenUsed="0"/>
+    <w:lsdException w:name="Colorful List Accent 3" w:semiHidden="0" w:uiPriority="72" w:unhideWhenUsed="0"/>
+    <w:lsdException w:name="Colorful Grid Accent 3" w:semiHidden="0" w:uiPriority="73" w:unhideWhenUsed="0"/>
+    <w:lsdException w:name="Light Shading Accent 4" w:semiHidden="0" w:uiPriority="60" w:unhideWhenUsed="0"/>
+    <w:lsdException w:name="Light List Accent 4" w:semiHidden="0" w:uiPriority="61" w:unhideWhenUsed="0"/>
+    <w:lsdException w:name="Light Grid Accent 4" w:semiHidden="0" w:uiPriority="62" w:unhideWhenUsed="0"/>
+    <w:lsdException w:name="Medium Shading 1 Accent 4" w:semiHidden="0" w:uiPriority="63" w:unhideWhenUsed="0"/>
+    <w:lsdException w:name="Medium Shading 2 Accent 4" w:semiHidden="0" w:uiPriority="64" w:unhideWhenUsed="0"/>
+    <w:lsdException w:name="Medium List 1 Accent 4" w:semiHidden="0" w:uiPriority="65" w:unhideWhenUsed="0"/>
+    <w:lsdException w:name="Medium List 2 Accent 4" w:semiHidden="0" w:uiPriority="66" w:unhideWhenUsed="0"/>
+    <w:lsdException w:name="Medium Grid 1 Accent 4" w:semiHidden="0" w:uiPriority="67" w:unhideWhenUsed="0"/>
+    <w:lsdException w:name="Medium Grid 2 Accent 4" w:semiHidden="0" w:uiPriority="68" w:unhideWhenUsed="0"/>
+    <w:lsdException w:name="Medium Grid 3 Accent 4" w:semiHidden="0" w:uiPriority="69" w:unhideWhenUsed="0"/>
+    <w:lsdException w:name="Dark List Accent 4" w:semiHidden="0" w:uiPriority="70" w:unhideWhenUsed="0"/>
+    <w:lsdException w:name="Colorful Shading Accent 4" w:semiHidden="0" w:uiPriority="71" w:unhideWhenUsed="0"/>
+    <w:lsdException w:name="Colorful List Accent 4" w:semiHidden="0" w:uiPriority="72" w:unhideWhenUsed="0"/>
+    <w:lsdException w:name="Colorful Grid Accent 4" w:semiHidden="0" w:uiPriority="73" w:unhideWhenUsed="0"/>
+    <w:lsdException w:name="Light Shading Accent 5" w:semiHidden="0" w:uiPriority="60" w:unhideWhenUsed="0"/>
+    <w:lsdException w:name="Light List Accent 5" w:semiHidden="0" w:uiPriority="61" w:unhideWhenUsed="0"/>
+    <w:lsdException w:name="Light Grid Accent 5" w:semiHidden="0" w:uiPriority="62" w:unhideWhenUsed="0"/>
+    <w:lsdException w:name="Medium Shading 1 Accent 5" w:semiHidden="0" w:uiPriority="63" w:unhideWhenUsed="0"/>
+    <w:lsdException w:name="Medium Shading 2 Accent 5" w:semiHidden="0" w:uiPriority="64" w:unhideWhenUsed="0"/>
+    <w:lsdException w:name="Medium List 1 Accent 5" w:semiHidden="0" w:uiPriority="65" w:unhideWhenUsed="0"/>
+    <w:lsdException w:name="Medium List 2 Accent 5" w:semiHidden="0" w:uiPriority="66" w:unhideWhenUsed="0"/>
+    <w:lsdException w:name="Medium Grid 1 Accent 5" w:semiHidden="0" w:uiPriority="67" w:unhideWhenUsed="0"/>
+    <w:lsdException w:name="Medium Grid 2 Accent 5" w:semiHidden="0" w:uiPriority="68" w:unhideWhenUsed="0"/>
+    <w:lsdException w:name="Medium Grid 3 Accent 5" w:semiHidden="0" w:uiPriority="69" w:unhideWhenUsed="0"/>
+    <w:lsdException w:name="Dark List Accent 5" w:semiHidden="0" w:uiPriority="70" w:unhideWhenUsed="0"/>
+    <w:lsdException w:name="Colorful Shading Accent 5" w:semiHidden="0" w:uiPriority="71" w:unhideWhenUsed="0"/>
+    <w:lsdException w:name="Colorful List Accent 5" w:semiHidden="0" w:uiPriority="72" w:unhideWhenUsed="0"/>
+    <w:lsdException w:name="Colorful Grid Accent 5" w:semiHidden="0" w:uiPriority="73" w:unhideWhenUsed="0"/>
+    <w:lsdException w:name="Light Shading Accent 6" w:semiHidden="0" w:uiPriority="60" w:unhideWhenUsed="0"/>
+    <w:lsdException w:name="Light List Accent 6" w:semiHidden="0" w:uiPriority="61" w:unhideWhenUsed="0"/>
+    <w:lsdException w:name="Light Grid Accent 6" w:semiHidden="0" w:uiPriority="62" w:unhideWhenUsed="0"/>
+    <w:lsdException w:name="Medium Shading 1 Accent 6" w:semiHidden="0" w:uiPriority="63" w:unhideWhenUsed="0"/>
+    <w:lsdException w:name="Medium Shading 2 Accent 6" w:semiHidden="0" w:uiPriority="64" w:unhideWhenUsed="0"/>
+    <w:lsdException w:name="Medium List 1 Accent 6" w:semiHidden="0" w:uiPriority="65" w:unhideWhenUsed="0"/>
+    <w:lsdException w:name="Medium List 2 Accent 6" w:semiHidden="0" w:uiPriority="66" w:unhideWhenUsed="0"/>
+    <w:lsdException w:name="Medium Grid 1 Accent 6" w:semiHidden="0" w:uiPriority="67" w:unhideWhenUsed="0"/>
+    <w:lsdException w:name="Medium Grid 2 Accent 6" w:semiHidden="0" w:uiPriority="68" w:unhideWhenUsed="0"/>
+    <w:lsdException w:name="Medium Grid 3 Accent 6" w:semiHidden="0" w:uiPriority="69" w:unhideWhenUsed="0"/>
+    <w:lsdException w:name="Dark List Accent 6" w:semiHidden="0" w:uiPriority="70" w:unhideWhenUsed="0"/>
+    <w:lsdException w:name="Colorful Shading Accent 6" w:semiHidden="0" w:uiPriority="71" w:unhideWhenUsed="0"/>
+    <w:lsdException w:name="Colorful List Accent 6" w:semiHidden="0" w:uiPriority="72" w:unhideWhenUsed="0"/>
+    <w:lsdException w:name="Colorful Grid Accent 6" w:semiHidden="0" w:uiPriority="73" w:unhideWhenUsed="0"/>
+    <w:lsdException w:name="Subtle Emphasis" w:semiHidden="0" w:uiPriority="19" w:unhideWhenUsed="0" w:qFormat="1"/>
+    <w:lsdException w:name="Intense Emphasis" w:semiHidden="0" w:uiPriority="21" w:unhideWhenUsed="0" w:qFormat="1"/>
+    <w:lsdException w:name="Subtle Reference" w:semiHidden="0" w:uiPriority="31" w:unhideWhenUsed="0" w:qFormat="1"/>
+    <w:lsdException w:name="Intense Reference" w:semiHidden="0" w:uiPriority="32" w:unhideWhenUsed="0" w:qFormat="1"/>
+    <w:lsdException w:name="Book Title" w:semiHidden="0" w:uiPriority="33" w:unhideWhenUsed="0" w:qFormat="1"/>
+    <w:lsdException w:name="Bibliography" w:uiPriority="37"/>
+    <w:lsdException w:name="TOC Heading" w:uiPriority="39" w:qFormat="1"/>
+  </w:latentStyles>
+  <w:style w:type="paragraph" w:default="1" w:styleId="Normal">
+    <w:name w:val="Normal"/>
+    <w:qFormat/>
+  </w:style>
+  <w:style w:type="paragraph" w:styleId="Heading1">
+    <w:name w:val="heading 1"/>
+    <w:basedOn w:val="Normal"/>
+    <w:next w:val="Normal"/>
+    <w:link w:val="Heading1Char"/>
+    <w:uiPriority w:val="9"/>
+    <w:qFormat/>
+    <w:rsid w:val="00A82D8D"/>
+    <w:pPr>
+      <w:keepNext/>
+      <w:keepLines/>
+      <w:spacing w:before="480"/>
+      <w:outlineLvl w:val="0"/>
+    </w:pPr>
+    <w:rPr>
+      <w:rFonts w:asciiTheme="majorHAnsi" w:eastAsiaTheme="majorEastAsia" w:hAnsiTheme="majorHAnsi" w:cstheme="majorBidi"/>
+      <w:b/>
+      <w:bCs/>
+      <w:color w:val="345A8A" w:themeColor="accent1" w:themeShade="B5"/>
+      <w:sz w:val="32"/>
+      <w:szCs w:val="32"/>
+    </w:rPr>
+  </w:style>
+  <w:style w:type="paragraph" w:styleId="Heading2">
+    <w:name w:val="heading 2"/>
+    <w:basedOn w:val="Normal"/>
+    <w:next w:val="Normal"/>
+    <w:link w:val="Heading2Char"/>
+    <w:uiPriority w:val="9"/>
+    <w:unhideWhenUsed/>
+    <w:qFormat/>
+    <w:rsid w:val="00A802CA"/>
+    <w:pPr>
+      <w:keepNext/>
+      <w:keepLines/>
+      <w:spacing w:before="200"/>
+      <w:outlineLvl w:val="1"/>
+    </w:pPr>
+    <w:rPr>
+      <w:rFonts w:asciiTheme="majorHAnsi" w:eastAsiaTheme="majorEastAsia" w:hAnsiTheme="majorHAnsi" w:cstheme="majorBidi"/>
+      <w:b/>
+      <w:bCs/>
+      <w:color w:val="4F81BD" w:themeColor="accent1"/>
+      <w:sz w:val="26"/>
+      <w:szCs w:val="26"/>
+    </w:rPr>
+  </w:style>
+  <w:style w:type="paragraph" w:styleId="Heading3">
+    <w:name w:val="heading 3"/>
+    <w:basedOn w:val="Normal"/>
+    <w:next w:val="Normal"/>
+    <w:link w:val="Heading3Char"/>
+    <w:uiPriority w:val="9"/>
+    <w:unhideWhenUsed/>
+    <w:qFormat/>
+    <w:rsid w:val="00795BAA"/>
+    <w:pPr>
+      <w:keepNext/>
+      <w:keepLines/>
+      <w:spacing w:before="40"/>
+      <w:outlineLvl w:val="2"/>
+    </w:pPr>
+    <w:rPr>
+      <w:rFonts w:asciiTheme="majorHAnsi" w:eastAsiaTheme="majorEastAsia" w:hAnsiTheme="majorHAnsi" w:cstheme="majorBidi"/>
+      <w:color w:val="243F60" w:themeColor="accent1" w:themeShade="7F"/>
+      <w:u w:val="single"/>
+    </w:rPr>
+  </w:style>
+  <w:style w:type="character" w:default="1" w:styleId="DefaultParagraphFont">
+    <w:name w:val="Default Paragraph Font"/>
+    <w:uiPriority w:val="1"/>
+    <w:semiHidden/>
+    <w:unhideWhenUsed/>
+  </w:style>
+  <w:style w:type="table" w:default="1" w:styleId="TableNormal">
+    <w:name w:val="Normal Table"/>
+    <w:uiPriority w:val="99"/>
+    <w:semiHidden/>
+    <w:unhideWhenUsed/>
+    <w:tblPr>
+      <w:tblInd w:w="0" w:type="dxa"/>
+      <w:tblCellMar>
+        <w:top w:w="0" w:type="dxa"/>
+        <w:left w:w="108" w:type="dxa"/>
+        <w:bottom w:w="0" w:type="dxa"/>
+        <w:right w:w="108" w:type="dxa"/>
+      </w:tblCellMar>
+    </w:tblPr>
+  </w:style>
+  <w:style w:type="numbering" w:default="1" w:styleId="NoList">
+    <w:name w:val="No List"/>
+    <w:uiPriority w:val="99"/>
+    <w:semiHidden/>
+    <w:unhideWhenUsed/>
+  </w:style>
+  <w:style w:type="paragraph" w:styleId="Title">
+    <w:name w:val="Title"/>
+    <w:basedOn w:val="Normal"/>
+    <w:next w:val="Normal"/>
+    <w:link w:val="TitleChar"/>
+    <w:uiPriority w:val="10"/>
+    <w:qFormat/>
+    <w:rsid w:val="00A82D8D"/>
+    <w:pPr>
+      <w:pBdr>
+        <w:bottom w:val="single" w:sz="8" w:space="4" w:color="4F81BD" w:themeColor="accent1"/>
+      </w:pBdr>
+      <w:spacing w:after="300"/>
+      <w:contextualSpacing/>
+    </w:pPr>
+    <w:rPr>
+      <w:rFonts w:asciiTheme="majorHAnsi" w:eastAsiaTheme="majorEastAsia" w:hAnsiTheme="majorHAnsi" w:cstheme="majorBidi"/>
+      <w:color w:val="17365D" w:themeColor="text2" w:themeShade="BF"/>
+      <w:spacing w:val="5"/>
+      <w:kern w:val="28"/>
+      <w:sz w:val="52"/>
+      <w:szCs w:val="52"/>
+    </w:rPr>
+  </w:style>
+  <w:style w:type="character" w:customStyle="1" w:styleId="TitleChar">
+    <w:name w:val="Title Char"/>
+    <w:basedOn w:val="DefaultParagraphFont"/>
+    <w:link w:val="Title"/>
+    <w:uiPriority w:val="10"/>
+    <w:rsid w:val="00A82D8D"/>
+    <w:rPr>
+      <w:rFonts w:asciiTheme="majorHAnsi" w:eastAsiaTheme="majorEastAsia" w:hAnsiTheme="majorHAnsi" w:cstheme="majorBidi"/>
+      <w:color w:val="17365D" w:themeColor="text2" w:themeShade="BF"/>
+      <w:spacing w:val="5"/>
+      <w:kern w:val="28"/>
+      <w:sz w:val="52"/>
+      <w:szCs w:val="52"/>
+    </w:rPr>
+  </w:style>
+  <w:style w:type="character" w:customStyle="1" w:styleId="Heading1Char">
+    <w:name w:val="Heading 1 Char"/>
+    <w:basedOn w:val="DefaultParagraphFont"/>
+    <w:link w:val="Heading1"/>
+    <w:uiPriority w:val="9"/>
+    <w:rsid w:val="00A82D8D"/>
+    <w:rPr>
+      <w:rFonts w:asciiTheme="majorHAnsi" w:eastAsiaTheme="majorEastAsia" w:hAnsiTheme="majorHAnsi" w:cstheme="majorBidi"/>
+      <w:b/>
+      <w:bCs/>
+      <w:color w:val="345A8A" w:themeColor="accent1" w:themeShade="B5"/>
+      <w:sz w:val="32"/>
+      <w:szCs w:val="32"/>
+    </w:rPr>
+  </w:style>
+  <w:style w:type="character" w:styleId="Hyperlink">
+    <w:name w:val="Hyperlink"/>
+    <w:basedOn w:val="DefaultParagraphFont"/>
+    <w:uiPriority w:val="99"/>
+    <w:unhideWhenUsed/>
+    <w:rsid w:val="00A82D8D"/>
+    <w:rPr>
+      <w:color w:val="0000FF" w:themeColor="hyperlink"/>
+      <w:u w:val="single"/>
+    </w:rPr>
+  </w:style>
+  <w:style w:type="character" w:styleId="FollowedHyperlink">
+    <w:name w:val="FollowedHyperlink"/>
+    <w:basedOn w:val="DefaultParagraphFont"/>
+    <w:uiPriority w:val="99"/>
+    <w:semiHidden/>
+    <w:unhideWhenUsed/>
+    <w:rsid w:val="00A82D8D"/>
+    <w:rPr>
+      <w:color w:val="800080" w:themeColor="followedHyperlink"/>
+      <w:u w:val="single"/>
+    </w:rPr>
+  </w:style>
+  <w:style w:type="paragraph" w:styleId="ListParagraph">
+    <w:name w:val="List Paragraph"/>
+    <w:basedOn w:val="Normal"/>
+    <w:uiPriority w:val="34"/>
+    <w:qFormat/>
+    <w:rsid w:val="00A82D8D"/>
+    <w:pPr>
+      <w:ind w:left="720"/>
+      <w:contextualSpacing/>
+    </w:pPr>
+  </w:style>
+  <w:style w:type="character" w:customStyle="1" w:styleId="Heading2Char">
+    <w:name w:val="Heading 2 Char"/>
+    <w:basedOn w:val="DefaultParagraphFont"/>
+    <w:link w:val="Heading2"/>
+    <w:uiPriority w:val="9"/>
+    <w:rsid w:val="00A802CA"/>
+    <w:rPr>
+      <w:rFonts w:asciiTheme="majorHAnsi" w:eastAsiaTheme="majorEastAsia" w:hAnsiTheme="majorHAnsi" w:cstheme="majorBidi"/>
+      <w:b/>
+      <w:bCs/>
+      <w:color w:val="4F81BD" w:themeColor="accent1"/>
+      <w:sz w:val="26"/>
+      <w:szCs w:val="26"/>
+    </w:rPr>
+  </w:style>
+  <w:style w:type="paragraph" w:styleId="HTMLPreformatted">
+    <w:name w:val="HTML Preformatted"/>
+    <w:basedOn w:val="Normal"/>
+    <w:link w:val="HTMLPreformattedChar"/>
+    <w:uiPriority w:val="99"/>
+    <w:semiHidden/>
+    <w:unhideWhenUsed/>
+    <w:rsid w:val="006D4118"/>
+    <w:pPr>
+      <w:tabs>
+        <w:tab w:val="left" w:pos="916"/>
+        <w:tab w:val="left" w:pos="1832"/>
+        <w:tab w:val="left" w:pos="2748"/>
+        <w:tab w:val="left" w:pos="3664"/>
+        <w:tab w:val="left" w:pos="4580"/>
+        <w:tab w:val="left" w:pos="5496"/>
+        <w:tab w:val="left" w:pos="6412"/>
+        <w:tab w:val="left" w:pos="7328"/>
+        <w:tab w:val="left" w:pos="8244"/>
+        <w:tab w:val="left" w:pos="9160"/>
+        <w:tab w:val="left" w:pos="10076"/>
+        <w:tab w:val="left" w:pos="10992"/>
+        <w:tab w:val="left" w:pos="11908"/>
+        <w:tab w:val="left" w:pos="12824"/>
+        <w:tab w:val="left" w:pos="13740"/>
+        <w:tab w:val="left" w:pos="14656"/>
+      </w:tabs>
+    </w:pPr>
+    <w:rPr>
+      <w:rFonts w:ascii="Courier New" w:eastAsia="Times New Roman" w:hAnsi="Courier New" w:cs="Courier New"/>
+      <w:sz w:val="20"/>
+      <w:szCs w:val="20"/>
+    </w:rPr>
+  </w:style>
+  <w:style w:type="character" w:customStyle="1" w:styleId="HTMLPreformattedChar">
+    <w:name w:val="HTML Preformatted Char"/>
+    <w:basedOn w:val="DefaultParagraphFont"/>
+    <w:link w:val="HTMLPreformatted"/>
+    <w:uiPriority w:val="99"/>
+    <w:semiHidden/>
+    <w:rsid w:val="006D4118"/>
+    <w:rPr>
+      <w:rFonts w:ascii="Courier New" w:eastAsia="Times New Roman" w:hAnsi="Courier New" w:cs="Courier New"/>
+      <w:sz w:val="20"/>
+      <w:szCs w:val="20"/>
+    </w:rPr>
+  </w:style>
+  <w:style w:type="character" w:customStyle="1" w:styleId="Heading3Char">
+    <w:name w:val="Heading 3 Char"/>
+    <w:basedOn w:val="DefaultParagraphFont"/>
+    <w:link w:val="Heading3"/>
+    <w:uiPriority w:val="9"/>
+    <w:rsid w:val="00795BAA"/>
+    <w:rPr>
+      <w:rFonts w:asciiTheme="majorHAnsi" w:eastAsiaTheme="majorEastAsia" w:hAnsiTheme="majorHAnsi" w:cstheme="majorBidi"/>
+      <w:color w:val="243F60" w:themeColor="accent1" w:themeShade="7F"/>
+      <w:u w:val="single"/>
+    </w:rPr>
+  </w:style>
+  <w:style w:type="paragraph" w:styleId="NoSpacing">
+    <w:name w:val="No Spacing"/>
+    <w:uiPriority w:val="1"/>
+    <w:qFormat/>
+    <w:rsid w:val="00743A37"/>
+  </w:style>
+  <w:style w:type="paragraph" w:styleId="BalloonText">
+    <w:name w:val="Balloon Text"/>
+    <w:basedOn w:val="Normal"/>
+    <w:link w:val="BalloonTextChar"/>
+    <w:uiPriority w:val="99"/>
+    <w:semiHidden/>
+    <w:unhideWhenUsed/>
+    <w:rsid w:val="006435B6"/>
+    <w:rPr>
+      <w:rFonts w:ascii="Lucida Grande" w:hAnsi="Lucida Grande"/>
+      <w:sz w:val="18"/>
+      <w:szCs w:val="18"/>
+    </w:rPr>
+  </w:style>
+  <w:style w:type="character" w:customStyle="1" w:styleId="BalloonTextChar">
+    <w:name w:val="Balloon Text Char"/>
+    <w:basedOn w:val="DefaultParagraphFont"/>
+    <w:link w:val="BalloonText"/>
+    <w:uiPriority w:val="99"/>
+    <w:semiHidden/>
+    <w:rsid w:val="006435B6"/>
+    <w:rPr>
+      <w:rFonts w:ascii="Lucida Grande" w:hAnsi="Lucida Grande"/>
+      <w:sz w:val="18"/>
+      <w:szCs w:val="18"/>
+    </w:rPr>
+  </w:style>
+  <w:style w:type="table" w:styleId="TableGrid">
+    <w:name w:val="Table Grid"/>
+    <w:basedOn w:val="TableNormal"/>
+    <w:uiPriority w:val="59"/>
+    <w:rsid w:val="00566EBB"/>
+    <w:tblPr>
+      <w:tblInd w:w="0" w:type="dxa"/>
+      <w:tblBorders>
+        <w:top w:val="single" w:sz="4" w:space="0" w:color="auto"/>
+        <w:left w:val="single" w:sz="4" w:space="0" w:color="auto"/>
+        <w:bottom w:val="single" w:sz="4" w:space="0" w:color="auto"/>
+        <w:right w:val="single" w:sz="4" w:space="0" w:color="auto"/>
+        <w:insideH w:val="single" w:sz="4" w:space="0" w:color="auto"/>
+        <w:insideV w:val="single" w:sz="4" w:space="0" w:color="auto"/>
+      </w:tblBorders>
+      <w:tblCellMar>
+        <w:top w:w="0" w:type="dxa"/>
+        <w:left w:w="108" w:type="dxa"/>
+        <w:bottom w:w="0" w:type="dxa"/>
+        <w:right w:w="108" w:type="dxa"/>
+      </w:tblCellMar>
+    </w:tblPr>
   </w:style>
 </w:styles>
 </file>
@@ -4160,7 +5534,7 @@
 </file>
 
 <file path=customXml/itemProps1.xml><?xml version="1.0" encoding="utf-8"?>
-<ds:datastoreItem xmlns:ds="http://schemas.openxmlformats.org/officeDocument/2006/customXml" ds:itemID="{DD6C3813-DA0C-42E0-B281-9DAD08560816}">
+<ds:datastoreItem xmlns:ds="http://schemas.openxmlformats.org/officeDocument/2006/customXml" ds:itemID="{29277373-3818-E549-951A-38454F674917}">
   <ds:schemaRefs>
     <ds:schemaRef ds:uri="http://schemas.openxmlformats.org/officeDocument/2006/bibliography"/>
   </ds:schemaRefs>

</xml_diff>